<commit_message>
First draft of Weekly Report - Week2
</commit_message>
<xml_diff>
--- a/Docs/Weekly Report/Weekly Report - Week2.docx
+++ b/Docs/Weekly Report/Weekly Report - Week2.docx
@@ -60,6 +60,7 @@
                   <w:p>
                     <w:pPr>
                       <w:pStyle w:val="SemEspaamento"/>
+                      <w:spacing w:line="360" w:lineRule="auto"/>
                       <w:rPr>
                         <w:rFonts w:asciiTheme="majorHAnsi" w:eastAsiaTheme="majorEastAsia" w:hAnsiTheme="majorHAnsi" w:cstheme="majorBidi"/>
                       </w:rPr>
@@ -108,6 +109,7 @@
                   <w:p>
                     <w:pPr>
                       <w:pStyle w:val="SemEspaamento"/>
+                      <w:spacing w:line="360" w:lineRule="auto"/>
                       <w:rPr>
                         <w:rFonts w:asciiTheme="majorHAnsi" w:eastAsiaTheme="majorEastAsia" w:hAnsiTheme="majorHAnsi" w:cstheme="majorBidi"/>
                         <w:color w:val="4F81BD" w:themeColor="accent1"/>
@@ -156,6 +158,7 @@
               <w:sdtPr>
                 <w:rPr>
                   <w:rFonts w:asciiTheme="majorHAnsi" w:eastAsiaTheme="majorEastAsia" w:hAnsiTheme="majorHAnsi" w:cstheme="majorBidi"/>
+                  <w:lang w:val="en-US"/>
                 </w:rPr>
                 <w:alias w:val="Subtítulo"/>
                 <w:id w:val="13406923"/>
@@ -179,6 +182,7 @@
                   <w:p>
                     <w:pPr>
                       <w:pStyle w:val="SemEspaamento"/>
+                      <w:spacing w:line="360" w:lineRule="auto"/>
                       <w:rPr>
                         <w:rFonts w:asciiTheme="majorHAnsi" w:eastAsiaTheme="majorEastAsia" w:hAnsiTheme="majorHAnsi" w:cstheme="majorBidi"/>
                       </w:rPr>
@@ -186,25 +190,26 @@
                     <w:r>
                       <w:rPr>
                         <w:rFonts w:asciiTheme="majorHAnsi" w:eastAsiaTheme="majorEastAsia" w:hAnsiTheme="majorHAnsi" w:cstheme="majorBidi"/>
+                        <w:lang w:val="en-US"/>
                       </w:rPr>
-                      <w:t xml:space="preserve">Project </w:t>
+                      <w:t>Task Time Management System</w:t>
                     </w:r>
-                    <w:proofErr w:type="spellStart"/>
-                    <w:r>
-                      <w:rPr>
-                        <w:rFonts w:asciiTheme="majorHAnsi" w:eastAsiaTheme="majorEastAsia" w:hAnsiTheme="majorHAnsi" w:cstheme="majorBidi"/>
-                      </w:rPr>
-                      <w:t>Name</w:t>
-                    </w:r>
-                    <w:proofErr w:type="spellEnd"/>
                   </w:p>
                 </w:tc>
               </w:sdtContent>
             </w:sdt>
           </w:tr>
         </w:tbl>
-        <w:p/>
-        <w:p/>
+        <w:p>
+          <w:pPr>
+            <w:spacing w:line="360" w:lineRule="auto"/>
+          </w:pPr>
+        </w:p>
+        <w:p>
+          <w:pPr>
+            <w:spacing w:line="360" w:lineRule="auto"/>
+          </w:pPr>
+        </w:p>
         <w:tbl>
           <w:tblPr>
             <w:tblpPr w:leftFromText="187" w:rightFromText="187" w:horzAnchor="margin" w:tblpXSpec="center" w:tblpYSpec="bottom"/>
@@ -232,9 +237,6 @@
                   </w:rPr>
                   <w:alias w:val="Autor"/>
                   <w:id w:val="13406928"/>
-                  <w:placeholder>
-                    <w:docPart w:val="7CE27CAF48E34691ADD6BB48640C1FDC"/>
-                  </w:placeholder>
                   <w:dataBinding w:prefixMappings="xmlns:ns0='http://schemas.openxmlformats.org/package/2006/metadata/core-properties' xmlns:ns1='http://purl.org/dc/elements/1.1/'" w:xpath="/ns0:coreProperties[1]/ns1:creator[1]" w:storeItemID="{6C3C8BC8-F283-45AE-878A-BAB7291924A1}"/>
                   <w:text/>
                 </w:sdtPr>
@@ -242,6 +244,7 @@
                   <w:p>
                     <w:pPr>
                       <w:pStyle w:val="SemEspaamento"/>
+                      <w:spacing w:line="360" w:lineRule="auto"/>
                       <w:rPr>
                         <w:color w:val="4F81BD" w:themeColor="accent1"/>
                       </w:rPr>
@@ -274,6 +277,7 @@
                   <w:p>
                     <w:pPr>
                       <w:pStyle w:val="SemEspaamento"/>
+                      <w:spacing w:line="360" w:lineRule="auto"/>
                       <w:rPr>
                         <w:color w:val="4F81BD" w:themeColor="accent1"/>
                       </w:rPr>
@@ -290,6 +294,7 @@
               <w:p>
                 <w:pPr>
                   <w:pStyle w:val="SemEspaamento"/>
+                  <w:spacing w:line="360" w:lineRule="auto"/>
                   <w:rPr>
                     <w:color w:val="4F81BD" w:themeColor="accent1"/>
                   </w:rPr>
@@ -298,9 +303,9 @@
             </w:tc>
           </w:tr>
         </w:tbl>
-        <w:p/>
         <w:p>
           <w:pPr>
+            <w:spacing w:line="360" w:lineRule="auto"/>
             <w:rPr>
               <w:lang w:val="en-US"/>
             </w:rPr>
@@ -308,6 +313,7 @@
         </w:p>
         <w:p>
           <w:pPr>
+            <w:spacing w:line="360" w:lineRule="auto"/>
             <w:rPr>
               <w:lang w:val="en-US"/>
             </w:rPr>
@@ -315,6 +321,7 @@
         </w:p>
         <w:p>
           <w:pPr>
+            <w:spacing w:line="360" w:lineRule="auto"/>
             <w:rPr>
               <w:lang w:val="en-US"/>
             </w:rPr>
@@ -322,6 +329,7 @@
         </w:p>
         <w:p>
           <w:pPr>
+            <w:spacing w:line="360" w:lineRule="auto"/>
             <w:rPr>
               <w:lang w:val="en-US"/>
             </w:rPr>
@@ -329,6 +337,7 @@
         </w:p>
         <w:p>
           <w:pPr>
+            <w:spacing w:line="360" w:lineRule="auto"/>
             <w:rPr>
               <w:lang w:val="en-US"/>
             </w:rPr>
@@ -336,6 +345,7 @@
         </w:p>
         <w:p>
           <w:pPr>
+            <w:spacing w:line="360" w:lineRule="auto"/>
             <w:rPr>
               <w:lang w:val="en-US"/>
             </w:rPr>
@@ -343,6 +353,7 @@
         </w:p>
         <w:p>
           <w:pPr>
+            <w:spacing w:line="360" w:lineRule="auto"/>
             <w:rPr>
               <w:lang w:val="en-US"/>
             </w:rPr>
@@ -350,6 +361,7 @@
         </w:p>
         <w:p>
           <w:pPr>
+            <w:spacing w:line="360" w:lineRule="auto"/>
             <w:rPr>
               <w:lang w:val="en-US"/>
             </w:rPr>
@@ -357,6 +369,7 @@
         </w:p>
         <w:p>
           <w:pPr>
+            <w:spacing w:line="360" w:lineRule="auto"/>
             <w:rPr>
               <w:lang w:val="en-US"/>
             </w:rPr>
@@ -364,82 +377,28 @@
         </w:p>
         <w:p>
           <w:pPr>
-            <w:rPr>
-              <w:lang w:val="en-US"/>
-            </w:rPr>
-          </w:pPr>
-        </w:p>
-        <w:p>
-          <w:pPr>
-            <w:rPr>
-              <w:lang w:val="en-US"/>
-            </w:rPr>
-          </w:pPr>
-        </w:p>
-        <w:p>
-          <w:pPr>
-            <w:rPr>
-              <w:lang w:val="en-US"/>
-            </w:rPr>
-          </w:pPr>
-        </w:p>
-        <w:p>
-          <w:pPr>
-            <w:rPr>
-              <w:lang w:val="en-US"/>
-            </w:rPr>
-          </w:pPr>
-        </w:p>
-        <w:p>
-          <w:pPr>
-            <w:spacing w:line="240" w:lineRule="auto"/>
+            <w:spacing w:line="360" w:lineRule="auto"/>
             <w:jc w:val="right"/>
             <w:rPr>
               <w:b/>
               <w:sz w:val="24"/>
               <w:szCs w:val="24"/>
+              <w:lang w:val="en-US"/>
             </w:rPr>
           </w:pPr>
-          <w:proofErr w:type="gramStart"/>
           <w:r>
             <w:rPr>
               <w:b/>
               <w:sz w:val="24"/>
               <w:szCs w:val="24"/>
+              <w:lang w:val="en-US"/>
             </w:rPr>
-            <w:t>Team</w:t>
-          </w:r>
-          <w:proofErr w:type="gramEnd"/>
-          <w:r>
-            <w:rPr>
-              <w:b/>
-              <w:sz w:val="24"/>
-              <w:szCs w:val="24"/>
-            </w:rPr>
-            <w:t xml:space="preserve"> </w:t>
-          </w:r>
-          <w:proofErr w:type="spellStart"/>
-          <w:r>
-            <w:rPr>
-              <w:b/>
-              <w:sz w:val="24"/>
-              <w:szCs w:val="24"/>
-            </w:rPr>
-            <w:t>Members</w:t>
-          </w:r>
-          <w:proofErr w:type="spellEnd"/>
-          <w:r>
-            <w:rPr>
-              <w:b/>
-              <w:sz w:val="24"/>
-              <w:szCs w:val="24"/>
-            </w:rPr>
-            <w:t>:</w:t>
+            <w:t>Team Members:</w:t>
           </w:r>
         </w:p>
         <w:p>
           <w:pPr>
-            <w:spacing w:after="0"/>
+            <w:spacing w:after="0" w:line="360" w:lineRule="auto"/>
             <w:jc w:val="right"/>
           </w:pPr>
           <w:r>
@@ -448,7 +407,7 @@
         </w:p>
         <w:p>
           <w:pPr>
-            <w:spacing w:after="0"/>
+            <w:spacing w:after="0" w:line="360" w:lineRule="auto"/>
             <w:jc w:val="right"/>
           </w:pPr>
           <w:r>
@@ -460,7 +419,7 @@
         </w:p>
         <w:p>
           <w:pPr>
-            <w:spacing w:after="0"/>
+            <w:spacing w:after="0" w:line="360" w:lineRule="auto"/>
             <w:jc w:val="right"/>
           </w:pPr>
           <w:r>
@@ -469,7 +428,7 @@
         </w:p>
         <w:p>
           <w:pPr>
-            <w:spacing w:after="0"/>
+            <w:spacing w:after="0" w:line="360" w:lineRule="auto"/>
             <w:jc w:val="right"/>
           </w:pPr>
           <w:r>
@@ -478,7 +437,7 @@
         </w:p>
         <w:p>
           <w:pPr>
-            <w:spacing w:after="0"/>
+            <w:spacing w:after="0" w:line="360" w:lineRule="auto"/>
             <w:jc w:val="right"/>
           </w:pPr>
           <w:r>
@@ -487,7 +446,7 @@
         </w:p>
         <w:p>
           <w:pPr>
-            <w:spacing w:after="0"/>
+            <w:spacing w:after="0" w:line="360" w:lineRule="auto"/>
             <w:jc w:val="right"/>
           </w:pPr>
           <w:r>
@@ -496,17 +455,26 @@
         </w:p>
         <w:p>
           <w:pPr>
-            <w:spacing w:after="0"/>
+            <w:spacing w:after="0" w:line="360" w:lineRule="auto"/>
             <w:jc w:val="right"/>
           </w:pPr>
           <w:r>
             <w:t>Rui Ganhoto</w:t>
           </w:r>
         </w:p>
-        <w:p/>
-        <w:p/>
         <w:p>
           <w:pPr>
+            <w:spacing w:line="360" w:lineRule="auto"/>
+          </w:pPr>
+        </w:p>
+        <w:p>
+          <w:pPr>
+            <w:spacing w:line="360" w:lineRule="auto"/>
+          </w:pPr>
+        </w:p>
+        <w:p>
+          <w:pPr>
+            <w:spacing w:line="360" w:lineRule="auto"/>
             <w:jc w:val="center"/>
             <w:rPr>
               <w:sz w:val="28"/>
@@ -599,6 +567,7 @@
         </w:p>
         <w:p>
           <w:pPr>
+            <w:spacing w:line="360" w:lineRule="auto"/>
             <w:rPr>
               <w:lang w:val="en-US"/>
             </w:rPr>
@@ -606,6 +575,7 @@
         </w:p>
         <w:p>
           <w:pPr>
+            <w:spacing w:line="360" w:lineRule="auto"/>
             <w:rPr>
               <w:lang w:val="en-US"/>
             </w:rPr>
@@ -613,6 +583,7 @@
         </w:p>
         <w:p>
           <w:pPr>
+            <w:spacing w:line="360" w:lineRule="auto"/>
             <w:rPr>
               <w:lang w:val="en-US"/>
             </w:rPr>
@@ -620,6 +591,7 @@
         </w:p>
         <w:p>
           <w:pPr>
+            <w:spacing w:line="360" w:lineRule="auto"/>
             <w:rPr>
               <w:lang w:val="en-US"/>
             </w:rPr>
@@ -639,6 +611,7 @@
         </w:p>
         <w:p>
           <w:pPr>
+            <w:spacing w:line="360" w:lineRule="auto"/>
             <w:rPr>
               <w:lang w:val="en-US"/>
             </w:rPr>
@@ -648,6 +621,7 @@
     </w:sdt>
     <w:p>
       <w:pPr>
+        <w:spacing w:line="360" w:lineRule="auto"/>
         <w:rPr>
           <w:lang w:val="en-US"/>
         </w:rPr>
@@ -674,14 +648,28 @@
         <w:p>
           <w:pPr>
             <w:pStyle w:val="Ttulodondice"/>
+            <w:spacing w:line="360" w:lineRule="auto"/>
           </w:pPr>
           <w:proofErr w:type="spellStart"/>
           <w:r>
+            <w:rPr>
+              <w:lang w:val="en-US"/>
+            </w:rPr>
             <w:t>Content</w:t>
           </w:r>
           <w:proofErr w:type="spellEnd"/>
         </w:p>
         <w:p>
+          <w:pPr>
+            <w:pStyle w:val="ndice1"/>
+            <w:tabs>
+              <w:tab w:val="left" w:pos="440"/>
+              <w:tab w:val="right" w:leader="dot" w:pos="8494"/>
+            </w:tabs>
+            <w:rPr>
+              <w:noProof/>
+            </w:rPr>
+          </w:pPr>
           <w:r>
             <w:rPr>
               <w:lang w:val="en-US"/>
@@ -697,14 +685,839 @@
             </w:rPr>
             <w:fldChar w:fldCharType="separate"/>
           </w:r>
-          <w:r>
+          <w:hyperlink w:anchor="_Toc350019998" w:history="1">
+            <w:r>
+              <w:rPr>
+                <w:rStyle w:val="Hiperligao"/>
+                <w:noProof/>
+                <w:lang w:val="en-US"/>
+              </w:rPr>
+              <w:t>1.</w:t>
+            </w:r>
+            <w:r>
+              <w:rPr>
+                <w:noProof/>
+              </w:rPr>
+              <w:tab/>
+            </w:r>
+            <w:r>
+              <w:rPr>
+                <w:rStyle w:val="Hiperligao"/>
+                <w:noProof/>
+                <w:lang w:val="en-US"/>
+              </w:rPr>
+              <w:t>Week Activities</w:t>
+            </w:r>
+            <w:r>
+              <w:rPr>
+                <w:noProof/>
+                <w:webHidden/>
+              </w:rPr>
+              <w:tab/>
+            </w:r>
+            <w:r>
+              <w:rPr>
+                <w:noProof/>
+                <w:webHidden/>
+              </w:rPr>
+              <w:fldChar w:fldCharType="begin"/>
+            </w:r>
+            <w:r>
+              <w:rPr>
+                <w:noProof/>
+                <w:webHidden/>
+              </w:rPr>
+              <w:instrText xml:space="preserve"> PAGEREF _Toc350019998 \h </w:instrText>
+            </w:r>
+            <w:r>
+              <w:rPr>
+                <w:noProof/>
+                <w:webHidden/>
+              </w:rPr>
+            </w:r>
+            <w:r>
+              <w:rPr>
+                <w:noProof/>
+                <w:webHidden/>
+              </w:rPr>
+              <w:fldChar w:fldCharType="separate"/>
+            </w:r>
+            <w:r>
+              <w:rPr>
+                <w:noProof/>
+                <w:webHidden/>
+              </w:rPr>
+              <w:t>1</w:t>
+            </w:r>
+            <w:r>
+              <w:rPr>
+                <w:noProof/>
+                <w:webHidden/>
+              </w:rPr>
+              <w:fldChar w:fldCharType="end"/>
+            </w:r>
+          </w:hyperlink>
+        </w:p>
+        <w:p>
+          <w:pPr>
+            <w:pStyle w:val="ndice1"/>
+            <w:tabs>
+              <w:tab w:val="left" w:pos="660"/>
+              <w:tab w:val="right" w:leader="dot" w:pos="8494"/>
+            </w:tabs>
             <w:rPr>
-              <w:b/>
-              <w:bCs/>
               <w:noProof/>
             </w:rPr>
-            <w:t>Não foi encontrada nenhuma entrada de índice.</w:t>
-          </w:r>
+          </w:pPr>
+          <w:hyperlink w:anchor="_Toc350019999" w:history="1">
+            <w:r>
+              <w:rPr>
+                <w:rStyle w:val="Hiperligao"/>
+                <w:noProof/>
+                <w:lang w:val="en-US"/>
+              </w:rPr>
+              <w:t>1.1.</w:t>
+            </w:r>
+            <w:r>
+              <w:rPr>
+                <w:noProof/>
+              </w:rPr>
+              <w:tab/>
+            </w:r>
+            <w:r>
+              <w:rPr>
+                <w:rStyle w:val="Hiperligao"/>
+                <w:noProof/>
+                <w:lang w:val="en-US"/>
+              </w:rPr>
+              <w:t>Work Executed</w:t>
+            </w:r>
+            <w:r>
+              <w:rPr>
+                <w:noProof/>
+                <w:webHidden/>
+              </w:rPr>
+              <w:tab/>
+            </w:r>
+            <w:r>
+              <w:rPr>
+                <w:noProof/>
+                <w:webHidden/>
+              </w:rPr>
+              <w:fldChar w:fldCharType="begin"/>
+            </w:r>
+            <w:r>
+              <w:rPr>
+                <w:noProof/>
+                <w:webHidden/>
+              </w:rPr>
+              <w:instrText xml:space="preserve"> PAGEREF _Toc350019999 \h </w:instrText>
+            </w:r>
+            <w:r>
+              <w:rPr>
+                <w:noProof/>
+                <w:webHidden/>
+              </w:rPr>
+            </w:r>
+            <w:r>
+              <w:rPr>
+                <w:noProof/>
+                <w:webHidden/>
+              </w:rPr>
+              <w:fldChar w:fldCharType="separate"/>
+            </w:r>
+            <w:r>
+              <w:rPr>
+                <w:noProof/>
+                <w:webHidden/>
+              </w:rPr>
+              <w:t>1</w:t>
+            </w:r>
+            <w:r>
+              <w:rPr>
+                <w:noProof/>
+                <w:webHidden/>
+              </w:rPr>
+              <w:fldChar w:fldCharType="end"/>
+            </w:r>
+          </w:hyperlink>
+        </w:p>
+        <w:p>
+          <w:pPr>
+            <w:pStyle w:val="ndice1"/>
+            <w:tabs>
+              <w:tab w:val="left" w:pos="660"/>
+              <w:tab w:val="right" w:leader="dot" w:pos="8494"/>
+            </w:tabs>
+            <w:rPr>
+              <w:noProof/>
+            </w:rPr>
+          </w:pPr>
+          <w:hyperlink w:anchor="_Toc350020000" w:history="1">
+            <w:r>
+              <w:rPr>
+                <w:rStyle w:val="Hiperligao"/>
+                <w:noProof/>
+                <w:lang w:val="en-US"/>
+              </w:rPr>
+              <w:t>1.2.</w:t>
+            </w:r>
+            <w:r>
+              <w:rPr>
+                <w:noProof/>
+              </w:rPr>
+              <w:tab/>
+            </w:r>
+            <w:r>
+              <w:rPr>
+                <w:rStyle w:val="Hiperligao"/>
+                <w:noProof/>
+                <w:lang w:val="en-US"/>
+              </w:rPr>
+              <w:t>Achievements</w:t>
+            </w:r>
+            <w:r>
+              <w:rPr>
+                <w:noProof/>
+                <w:webHidden/>
+              </w:rPr>
+              <w:tab/>
+            </w:r>
+            <w:r>
+              <w:rPr>
+                <w:noProof/>
+                <w:webHidden/>
+              </w:rPr>
+              <w:fldChar w:fldCharType="begin"/>
+            </w:r>
+            <w:r>
+              <w:rPr>
+                <w:noProof/>
+                <w:webHidden/>
+              </w:rPr>
+              <w:instrText xml:space="preserve"> PAGEREF _Toc350020000 \h </w:instrText>
+            </w:r>
+            <w:r>
+              <w:rPr>
+                <w:noProof/>
+                <w:webHidden/>
+              </w:rPr>
+            </w:r>
+            <w:r>
+              <w:rPr>
+                <w:noProof/>
+                <w:webHidden/>
+              </w:rPr>
+              <w:fldChar w:fldCharType="separate"/>
+            </w:r>
+            <w:r>
+              <w:rPr>
+                <w:noProof/>
+                <w:webHidden/>
+              </w:rPr>
+              <w:t>1</w:t>
+            </w:r>
+            <w:r>
+              <w:rPr>
+                <w:noProof/>
+                <w:webHidden/>
+              </w:rPr>
+              <w:fldChar w:fldCharType="end"/>
+            </w:r>
+          </w:hyperlink>
+        </w:p>
+        <w:p>
+          <w:pPr>
+            <w:pStyle w:val="ndice1"/>
+            <w:tabs>
+              <w:tab w:val="left" w:pos="440"/>
+              <w:tab w:val="right" w:leader="dot" w:pos="8494"/>
+            </w:tabs>
+            <w:rPr>
+              <w:noProof/>
+            </w:rPr>
+          </w:pPr>
+          <w:hyperlink w:anchor="_Toc350020001" w:history="1">
+            <w:r>
+              <w:rPr>
+                <w:rStyle w:val="Hiperligao"/>
+                <w:noProof/>
+                <w:lang w:val="en-US"/>
+              </w:rPr>
+              <w:t>2.</w:t>
+            </w:r>
+            <w:r>
+              <w:rPr>
+                <w:noProof/>
+              </w:rPr>
+              <w:tab/>
+            </w:r>
+            <w:r>
+              <w:rPr>
+                <w:rStyle w:val="Hiperligao"/>
+                <w:noProof/>
+                <w:lang w:val="en-US"/>
+              </w:rPr>
+              <w:t>Impediments</w:t>
+            </w:r>
+            <w:r>
+              <w:rPr>
+                <w:noProof/>
+                <w:webHidden/>
+              </w:rPr>
+              <w:tab/>
+            </w:r>
+            <w:r>
+              <w:rPr>
+                <w:noProof/>
+                <w:webHidden/>
+              </w:rPr>
+              <w:fldChar w:fldCharType="begin"/>
+            </w:r>
+            <w:r>
+              <w:rPr>
+                <w:noProof/>
+                <w:webHidden/>
+              </w:rPr>
+              <w:instrText xml:space="preserve"> PAGEREF _Toc350020001 \h </w:instrText>
+            </w:r>
+            <w:r>
+              <w:rPr>
+                <w:noProof/>
+                <w:webHidden/>
+              </w:rPr>
+            </w:r>
+            <w:r>
+              <w:rPr>
+                <w:noProof/>
+                <w:webHidden/>
+              </w:rPr>
+              <w:fldChar w:fldCharType="separate"/>
+            </w:r>
+            <w:r>
+              <w:rPr>
+                <w:noProof/>
+                <w:webHidden/>
+              </w:rPr>
+              <w:t>1</w:t>
+            </w:r>
+            <w:r>
+              <w:rPr>
+                <w:noProof/>
+                <w:webHidden/>
+              </w:rPr>
+              <w:fldChar w:fldCharType="end"/>
+            </w:r>
+          </w:hyperlink>
+        </w:p>
+        <w:p>
+          <w:pPr>
+            <w:pStyle w:val="ndice1"/>
+            <w:tabs>
+              <w:tab w:val="left" w:pos="440"/>
+              <w:tab w:val="right" w:leader="dot" w:pos="8494"/>
+            </w:tabs>
+            <w:rPr>
+              <w:noProof/>
+            </w:rPr>
+          </w:pPr>
+          <w:hyperlink w:anchor="_Toc350020002" w:history="1">
+            <w:r>
+              <w:rPr>
+                <w:rStyle w:val="Hiperligao"/>
+                <w:noProof/>
+                <w:lang w:val="en-US"/>
+              </w:rPr>
+              <w:t>3.</w:t>
+            </w:r>
+            <w:r>
+              <w:rPr>
+                <w:noProof/>
+              </w:rPr>
+              <w:tab/>
+            </w:r>
+            <w:r>
+              <w:rPr>
+                <w:rStyle w:val="Hiperligao"/>
+                <w:noProof/>
+                <w:lang w:val="en-US"/>
+              </w:rPr>
+              <w:t>Plans For Next Week</w:t>
+            </w:r>
+            <w:r>
+              <w:rPr>
+                <w:noProof/>
+                <w:webHidden/>
+              </w:rPr>
+              <w:tab/>
+            </w:r>
+            <w:r>
+              <w:rPr>
+                <w:noProof/>
+                <w:webHidden/>
+              </w:rPr>
+              <w:fldChar w:fldCharType="begin"/>
+            </w:r>
+            <w:r>
+              <w:rPr>
+                <w:noProof/>
+                <w:webHidden/>
+              </w:rPr>
+              <w:instrText xml:space="preserve"> PAGEREF _Toc350020002 \h </w:instrText>
+            </w:r>
+            <w:r>
+              <w:rPr>
+                <w:noProof/>
+                <w:webHidden/>
+              </w:rPr>
+            </w:r>
+            <w:r>
+              <w:rPr>
+                <w:noProof/>
+                <w:webHidden/>
+              </w:rPr>
+              <w:fldChar w:fldCharType="separate"/>
+            </w:r>
+            <w:r>
+              <w:rPr>
+                <w:noProof/>
+                <w:webHidden/>
+              </w:rPr>
+              <w:t>1</w:t>
+            </w:r>
+            <w:r>
+              <w:rPr>
+                <w:noProof/>
+                <w:webHidden/>
+              </w:rPr>
+              <w:fldChar w:fldCharType="end"/>
+            </w:r>
+          </w:hyperlink>
+        </w:p>
+        <w:p>
+          <w:pPr>
+            <w:pStyle w:val="ndice1"/>
+            <w:tabs>
+              <w:tab w:val="left" w:pos="440"/>
+              <w:tab w:val="right" w:leader="dot" w:pos="8494"/>
+            </w:tabs>
+            <w:rPr>
+              <w:noProof/>
+            </w:rPr>
+          </w:pPr>
+          <w:hyperlink w:anchor="_Toc350020003" w:history="1">
+            <w:r>
+              <w:rPr>
+                <w:rStyle w:val="Hiperligao"/>
+                <w:noProof/>
+                <w:lang w:val="en-US"/>
+              </w:rPr>
+              <w:t>4.</w:t>
+            </w:r>
+            <w:r>
+              <w:rPr>
+                <w:noProof/>
+              </w:rPr>
+              <w:tab/>
+            </w:r>
+            <w:r>
+              <w:rPr>
+                <w:rStyle w:val="Hiperligao"/>
+                <w:noProof/>
+                <w:lang w:val="en-US"/>
+              </w:rPr>
+              <w:t>Progress</w:t>
+            </w:r>
+            <w:r>
+              <w:rPr>
+                <w:noProof/>
+                <w:webHidden/>
+              </w:rPr>
+              <w:tab/>
+            </w:r>
+            <w:r>
+              <w:rPr>
+                <w:noProof/>
+                <w:webHidden/>
+              </w:rPr>
+              <w:fldChar w:fldCharType="begin"/>
+            </w:r>
+            <w:r>
+              <w:rPr>
+                <w:noProof/>
+                <w:webHidden/>
+              </w:rPr>
+              <w:instrText xml:space="preserve"> PAGEREF _Toc350020003 \h </w:instrText>
+            </w:r>
+            <w:r>
+              <w:rPr>
+                <w:noProof/>
+                <w:webHidden/>
+              </w:rPr>
+            </w:r>
+            <w:r>
+              <w:rPr>
+                <w:noProof/>
+                <w:webHidden/>
+              </w:rPr>
+              <w:fldChar w:fldCharType="separate"/>
+            </w:r>
+            <w:r>
+              <w:rPr>
+                <w:noProof/>
+                <w:webHidden/>
+              </w:rPr>
+              <w:t>1</w:t>
+            </w:r>
+            <w:r>
+              <w:rPr>
+                <w:noProof/>
+                <w:webHidden/>
+              </w:rPr>
+              <w:fldChar w:fldCharType="end"/>
+            </w:r>
+          </w:hyperlink>
+        </w:p>
+        <w:p>
+          <w:pPr>
+            <w:pStyle w:val="ndice1"/>
+            <w:tabs>
+              <w:tab w:val="left" w:pos="660"/>
+              <w:tab w:val="right" w:leader="dot" w:pos="8494"/>
+            </w:tabs>
+            <w:rPr>
+              <w:noProof/>
+            </w:rPr>
+          </w:pPr>
+          <w:hyperlink w:anchor="_Toc350020004" w:history="1">
+            <w:r>
+              <w:rPr>
+                <w:rStyle w:val="Hiperligao"/>
+                <w:noProof/>
+                <w:lang w:val="en-US"/>
+              </w:rPr>
+              <w:t>4.1.</w:t>
+            </w:r>
+            <w:r>
+              <w:rPr>
+                <w:noProof/>
+              </w:rPr>
+              <w:tab/>
+            </w:r>
+            <w:r>
+              <w:rPr>
+                <w:rStyle w:val="Hiperligao"/>
+                <w:noProof/>
+                <w:lang w:val="en-US"/>
+              </w:rPr>
+              <w:t>Earned value and/or Gantt Image</w:t>
+            </w:r>
+            <w:r>
+              <w:rPr>
+                <w:noProof/>
+                <w:webHidden/>
+              </w:rPr>
+              <w:tab/>
+            </w:r>
+            <w:r>
+              <w:rPr>
+                <w:noProof/>
+                <w:webHidden/>
+              </w:rPr>
+              <w:fldChar w:fldCharType="begin"/>
+            </w:r>
+            <w:r>
+              <w:rPr>
+                <w:noProof/>
+                <w:webHidden/>
+              </w:rPr>
+              <w:instrText xml:space="preserve"> PAGEREF _Toc350020004 \h </w:instrText>
+            </w:r>
+            <w:r>
+              <w:rPr>
+                <w:noProof/>
+                <w:webHidden/>
+              </w:rPr>
+            </w:r>
+            <w:r>
+              <w:rPr>
+                <w:noProof/>
+                <w:webHidden/>
+              </w:rPr>
+              <w:fldChar w:fldCharType="separate"/>
+            </w:r>
+            <w:r>
+              <w:rPr>
+                <w:noProof/>
+                <w:webHidden/>
+              </w:rPr>
+              <w:t>1</w:t>
+            </w:r>
+            <w:r>
+              <w:rPr>
+                <w:noProof/>
+                <w:webHidden/>
+              </w:rPr>
+              <w:fldChar w:fldCharType="end"/>
+            </w:r>
+          </w:hyperlink>
+        </w:p>
+        <w:p>
+          <w:pPr>
+            <w:pStyle w:val="ndice1"/>
+            <w:tabs>
+              <w:tab w:val="left" w:pos="660"/>
+              <w:tab w:val="right" w:leader="dot" w:pos="8494"/>
+            </w:tabs>
+            <w:rPr>
+              <w:noProof/>
+            </w:rPr>
+          </w:pPr>
+          <w:hyperlink w:anchor="_Toc350020005" w:history="1">
+            <w:r>
+              <w:rPr>
+                <w:rStyle w:val="Hiperligao"/>
+                <w:noProof/>
+                <w:lang w:val="en-US"/>
+              </w:rPr>
+              <w:t>4.2.</w:t>
+            </w:r>
+            <w:r>
+              <w:rPr>
+                <w:noProof/>
+              </w:rPr>
+              <w:tab/>
+            </w:r>
+            <w:r>
+              <w:rPr>
+                <w:rStyle w:val="Hiperligao"/>
+                <w:noProof/>
+                <w:lang w:val="en-US"/>
+              </w:rPr>
+              <w:t>Effort by task</w:t>
+            </w:r>
+            <w:r>
+              <w:rPr>
+                <w:noProof/>
+                <w:webHidden/>
+              </w:rPr>
+              <w:tab/>
+            </w:r>
+            <w:r>
+              <w:rPr>
+                <w:noProof/>
+                <w:webHidden/>
+              </w:rPr>
+              <w:fldChar w:fldCharType="begin"/>
+            </w:r>
+            <w:r>
+              <w:rPr>
+                <w:noProof/>
+                <w:webHidden/>
+              </w:rPr>
+              <w:instrText xml:space="preserve"> PAGEREF _Toc350020005 \h </w:instrText>
+            </w:r>
+            <w:r>
+              <w:rPr>
+                <w:noProof/>
+                <w:webHidden/>
+              </w:rPr>
+            </w:r>
+            <w:r>
+              <w:rPr>
+                <w:noProof/>
+                <w:webHidden/>
+              </w:rPr>
+              <w:fldChar w:fldCharType="separate"/>
+            </w:r>
+            <w:r>
+              <w:rPr>
+                <w:noProof/>
+                <w:webHidden/>
+              </w:rPr>
+              <w:t>2</w:t>
+            </w:r>
+            <w:r>
+              <w:rPr>
+                <w:noProof/>
+                <w:webHidden/>
+              </w:rPr>
+              <w:fldChar w:fldCharType="end"/>
+            </w:r>
+          </w:hyperlink>
+        </w:p>
+        <w:p>
+          <w:pPr>
+            <w:pStyle w:val="ndice1"/>
+            <w:tabs>
+              <w:tab w:val="left" w:pos="660"/>
+              <w:tab w:val="right" w:leader="dot" w:pos="8494"/>
+            </w:tabs>
+            <w:rPr>
+              <w:noProof/>
+            </w:rPr>
+          </w:pPr>
+          <w:hyperlink w:anchor="_Toc350020006" w:history="1">
+            <w:r>
+              <w:rPr>
+                <w:rStyle w:val="Hiperligao"/>
+                <w:noProof/>
+                <w:lang w:val="en-US"/>
+              </w:rPr>
+              <w:t>4.3.</w:t>
+            </w:r>
+            <w:r>
+              <w:rPr>
+                <w:noProof/>
+              </w:rPr>
+              <w:tab/>
+            </w:r>
+            <w:r>
+              <w:rPr>
+                <w:rStyle w:val="Hiperligao"/>
+                <w:noProof/>
+                <w:lang w:val="en-US"/>
+              </w:rPr>
+              <w:t>Individual effort</w:t>
+            </w:r>
+            <w:r>
+              <w:rPr>
+                <w:noProof/>
+                <w:webHidden/>
+              </w:rPr>
+              <w:tab/>
+            </w:r>
+            <w:r>
+              <w:rPr>
+                <w:noProof/>
+                <w:webHidden/>
+              </w:rPr>
+              <w:fldChar w:fldCharType="begin"/>
+            </w:r>
+            <w:r>
+              <w:rPr>
+                <w:noProof/>
+                <w:webHidden/>
+              </w:rPr>
+              <w:instrText xml:space="preserve"> PAGEREF _Toc350020006 \h </w:instrText>
+            </w:r>
+            <w:r>
+              <w:rPr>
+                <w:noProof/>
+                <w:webHidden/>
+              </w:rPr>
+            </w:r>
+            <w:r>
+              <w:rPr>
+                <w:noProof/>
+                <w:webHidden/>
+              </w:rPr>
+              <w:fldChar w:fldCharType="separate"/>
+            </w:r>
+            <w:r>
+              <w:rPr>
+                <w:noProof/>
+                <w:webHidden/>
+              </w:rPr>
+              <w:t>2</w:t>
+            </w:r>
+            <w:r>
+              <w:rPr>
+                <w:noProof/>
+                <w:webHidden/>
+              </w:rPr>
+              <w:fldChar w:fldCharType="end"/>
+            </w:r>
+          </w:hyperlink>
+        </w:p>
+        <w:p>
+          <w:pPr>
+            <w:pStyle w:val="ndice1"/>
+            <w:tabs>
+              <w:tab w:val="left" w:pos="440"/>
+              <w:tab w:val="right" w:leader="dot" w:pos="8494"/>
+            </w:tabs>
+            <w:rPr>
+              <w:noProof/>
+            </w:rPr>
+          </w:pPr>
+          <w:hyperlink w:anchor="_Toc350020007" w:history="1">
+            <w:r>
+              <w:rPr>
+                <w:rStyle w:val="Hiperligao"/>
+                <w:noProof/>
+                <w:lang w:val="en-US"/>
+              </w:rPr>
+              <w:t>5.</w:t>
+            </w:r>
+            <w:r>
+              <w:rPr>
+                <w:noProof/>
+              </w:rPr>
+              <w:tab/>
+            </w:r>
+            <w:r>
+              <w:rPr>
+                <w:rStyle w:val="Hiperligao"/>
+                <w:noProof/>
+                <w:lang w:val="en-US"/>
+              </w:rPr>
+              <w:t>Individual log</w:t>
+            </w:r>
+            <w:r>
+              <w:rPr>
+                <w:noProof/>
+                <w:webHidden/>
+              </w:rPr>
+              <w:tab/>
+            </w:r>
+            <w:r>
+              <w:rPr>
+                <w:noProof/>
+                <w:webHidden/>
+              </w:rPr>
+              <w:fldChar w:fldCharType="begin"/>
+            </w:r>
+            <w:r>
+              <w:rPr>
+                <w:noProof/>
+                <w:webHidden/>
+              </w:rPr>
+              <w:instrText xml:space="preserve"> PAGEREF _Toc350020007 \h </w:instrText>
+            </w:r>
+            <w:r>
+              <w:rPr>
+                <w:noProof/>
+                <w:webHidden/>
+              </w:rPr>
+            </w:r>
+            <w:r>
+              <w:rPr>
+                <w:noProof/>
+                <w:webHidden/>
+              </w:rPr>
+              <w:fldChar w:fldCharType="separate"/>
+            </w:r>
+            <w:r>
+              <w:rPr>
+                <w:noProof/>
+                <w:webHidden/>
+              </w:rPr>
+              <w:t>2</w:t>
+            </w:r>
+            <w:r>
+              <w:rPr>
+                <w:noProof/>
+                <w:webHidden/>
+              </w:rPr>
+              <w:fldChar w:fldCharType="end"/>
+            </w:r>
+          </w:hyperlink>
+        </w:p>
+        <w:p>
+          <w:pPr>
+            <w:spacing w:line="360" w:lineRule="auto"/>
+          </w:pPr>
           <w:r>
             <w:rPr>
               <w:lang w:val="en-US"/>
@@ -715,8 +1528,8 @@
       </w:sdtContent>
     </w:sdt>
     <w:p>
-      <w:proofErr w:type="spellStart"/>
-      <w:r>
+      <w:pPr>
+        <w:spacing w:line="360" w:lineRule="auto"/>
         <w:rPr>
           <w:rFonts w:asciiTheme="majorHAnsi" w:eastAsiaTheme="majorEastAsia" w:hAnsiTheme="majorHAnsi" w:cstheme="majorBidi"/>
           <w:b/>
@@ -724,44 +1537,9 @@
           <w:color w:val="365F91" w:themeColor="accent1" w:themeShade="BF"/>
           <w:sz w:val="28"/>
           <w:szCs w:val="28"/>
-        </w:rPr>
-        <w:t>Images</w:t>
-      </w:r>
-      <w:proofErr w:type="spellEnd"/>
-    </w:p>
-    <w:p>
-      <w:r>
-        <w:rPr>
-          <w:lang w:val="en-US"/>
-        </w:rPr>
-        <w:fldChar w:fldCharType="begin"/>
-      </w:r>
-      <w:r>
-        <w:instrText xml:space="preserve"> TOC \h \z \c "Figure" </w:instrText>
-      </w:r>
-      <w:r>
-        <w:rPr>
-          <w:lang w:val="en-US"/>
-        </w:rPr>
-        <w:fldChar w:fldCharType="separate"/>
-      </w:r>
-      <w:r>
-        <w:rPr>
-          <w:b/>
-          <w:bCs/>
-          <w:noProof/>
-        </w:rPr>
-        <w:t>Não foi encontrada nenhuma entrada do índice de ilustrações.</w:t>
-      </w:r>
-      <w:r>
-        <w:rPr>
-          <w:lang w:val="en-US"/>
-        </w:rPr>
-        <w:fldChar w:fldCharType="end"/>
-      </w:r>
-    </w:p>
-    <w:p>
-      <w:proofErr w:type="spellStart"/>
+          <w:lang w:val="en-US"/>
+        </w:rPr>
+      </w:pPr>
       <w:r>
         <w:rPr>
           <w:rFonts w:asciiTheme="majorHAnsi" w:eastAsiaTheme="majorEastAsia" w:hAnsiTheme="majorHAnsi" w:cstheme="majorBidi"/>
@@ -770,10 +1548,64 @@
           <w:color w:val="365F91" w:themeColor="accent1" w:themeShade="BF"/>
           <w:sz w:val="28"/>
           <w:szCs w:val="28"/>
+          <w:lang w:val="en-US"/>
+        </w:rPr>
+        <w:t>Images</w:t>
+      </w:r>
+    </w:p>
+    <w:p>
+      <w:pPr>
+        <w:spacing w:line="360" w:lineRule="auto"/>
+      </w:pPr>
+      <w:r>
+        <w:rPr>
+          <w:lang w:val="en-US"/>
+        </w:rPr>
+        <w:fldChar w:fldCharType="begin"/>
+      </w:r>
+      <w:r>
+        <w:instrText xml:space="preserve"> TOC \h \z \c "Figure" </w:instrText>
+      </w:r>
+      <w:r>
+        <w:rPr>
+          <w:lang w:val="en-US"/>
+        </w:rPr>
+        <w:fldChar w:fldCharType="separate"/>
+      </w:r>
+      <w:r>
+        <w:rPr>
+          <w:b/>
+          <w:bCs/>
+          <w:noProof/>
+        </w:rPr>
+        <w:t>Não foi encontrada nenhuma entrada do índice de ilustrações.</w:t>
+      </w:r>
+      <w:r>
+        <w:rPr>
+          <w:lang w:val="en-US"/>
+        </w:rPr>
+        <w:fldChar w:fldCharType="end"/>
+      </w:r>
+    </w:p>
+    <w:p>
+      <w:pPr>
+        <w:spacing w:line="360" w:lineRule="auto"/>
+        <w:rPr>
+          <w:lang w:val="en-US"/>
+        </w:rPr>
+      </w:pPr>
+      <w:r>
+        <w:rPr>
+          <w:rFonts w:asciiTheme="majorHAnsi" w:eastAsiaTheme="majorEastAsia" w:hAnsiTheme="majorHAnsi" w:cstheme="majorBidi"/>
+          <w:b/>
+          <w:bCs/>
+          <w:color w:val="365F91" w:themeColor="accent1" w:themeShade="BF"/>
+          <w:sz w:val="28"/>
+          <w:szCs w:val="28"/>
+          <w:lang w:val="en-US"/>
         </w:rPr>
         <w:t>Tables</w:t>
       </w:r>
-      <w:proofErr w:type="spellEnd"/>
     </w:p>
     <w:p>
       <w:pPr>
@@ -802,7 +1634,7 @@
         </w:rPr>
         <w:fldChar w:fldCharType="separate"/>
       </w:r>
-      <w:hyperlink w:anchor="_Toc349417401" w:history="1">
+      <w:hyperlink w:anchor="_Toc350020008" w:history="1">
         <w:r>
           <w:rPr>
             <w:rStyle w:val="Hiperligao"/>
@@ -829,7 +1661,7 @@
             <w:noProof/>
             <w:webHidden/>
           </w:rPr>
-          <w:instrText xml:space="preserve"> PAGEREF _Toc349417401 \h </w:instrText>
+          <w:instrText xml:space="preserve"> PAGEREF _Toc350020008 \h </w:instrText>
         </w:r>
         <w:r>
           <w:rPr>
@@ -872,7 +1704,7 @@
           <w:lang w:eastAsia="pt-PT"/>
         </w:rPr>
       </w:pPr>
-      <w:hyperlink w:anchor="_Toc349417402" w:history="1">
+      <w:hyperlink w:anchor="_Toc350020009" w:history="1">
         <w:r>
           <w:rPr>
             <w:rStyle w:val="Hiperligao"/>
@@ -899,7 +1731,7 @@
             <w:noProof/>
             <w:webHidden/>
           </w:rPr>
-          <w:instrText xml:space="preserve"> PAGEREF _Toc349417402 \h </w:instrText>
+          <w:instrText xml:space="preserve"> PAGEREF _Toc350020009 \h </w:instrText>
         </w:r>
         <w:r>
           <w:rPr>
@@ -942,7 +1774,7 @@
           <w:lang w:eastAsia="pt-PT"/>
         </w:rPr>
       </w:pPr>
-      <w:hyperlink w:anchor="_Toc349417403" w:history="1">
+      <w:hyperlink w:anchor="_Toc350020010" w:history="1">
         <w:r>
           <w:rPr>
             <w:rStyle w:val="Hiperligao"/>
@@ -970,7 +1802,7 @@
             <w:noProof/>
             <w:webHidden/>
           </w:rPr>
-          <w:instrText xml:space="preserve"> PAGEREF _Toc349417403 \h </w:instrText>
+          <w:instrText xml:space="preserve"> PAGEREF _Toc350020010 \h </w:instrText>
         </w:r>
         <w:r>
           <w:rPr>
@@ -1002,6 +1834,9 @@
       </w:hyperlink>
     </w:p>
     <w:p>
+      <w:pPr>
+        <w:spacing w:line="360" w:lineRule="auto"/>
+      </w:pPr>
       <w:r>
         <w:rPr>
           <w:lang w:val="en-US"/>
@@ -1010,11 +1845,18 @@
       </w:r>
     </w:p>
     <w:p>
+      <w:pPr>
+        <w:spacing w:line="360" w:lineRule="auto"/>
+      </w:pPr>
       <w:r>
         <w:br w:type="page"/>
       </w:r>
     </w:p>
-    <w:p/>
+    <w:p>
+      <w:pPr>
+        <w:spacing w:line="360" w:lineRule="auto"/>
+      </w:pPr>
+    </w:p>
     <w:tbl>
       <w:tblPr>
         <w:tblStyle w:val="Tabelacomgrelha"/>
@@ -1035,6 +1877,7 @@
           </w:tcPr>
           <w:p>
             <w:pPr>
+              <w:spacing w:line="360" w:lineRule="auto"/>
               <w:rPr>
                 <w:b/>
                 <w:sz w:val="24"/>
@@ -1062,6 +1905,7 @@
           </w:tcPr>
           <w:p>
             <w:pPr>
+              <w:spacing w:line="360" w:lineRule="auto"/>
               <w:jc w:val="center"/>
               <w:rPr>
                 <w:b/>
@@ -1088,6 +1932,7 @@
           </w:tcPr>
           <w:p>
             <w:pPr>
+              <w:spacing w:line="360" w:lineRule="auto"/>
               <w:jc w:val="center"/>
               <w:rPr>
                 <w:b/>
@@ -1114,6 +1959,7 @@
           </w:tcPr>
           <w:p>
             <w:pPr>
+              <w:spacing w:line="360" w:lineRule="auto"/>
               <w:jc w:val="center"/>
               <w:rPr>
                 <w:b/>
@@ -1140,6 +1986,7 @@
           </w:tcPr>
           <w:p>
             <w:pPr>
+              <w:spacing w:line="360" w:lineRule="auto"/>
               <w:jc w:val="center"/>
               <w:rPr>
                 <w:b/>
@@ -1185,6 +2032,7 @@
               <w:p>
                 <w:pPr>
                   <w:pStyle w:val="SemEspaamento"/>
+                  <w:spacing w:line="360" w:lineRule="auto"/>
                   <w:jc w:val="center"/>
                   <w:rPr>
                     <w:rFonts w:eastAsiaTheme="minorHAnsi"/>
@@ -1206,6 +2054,7 @@
           </w:tcPr>
           <w:p>
             <w:pPr>
+              <w:spacing w:line="360" w:lineRule="auto"/>
               <w:jc w:val="center"/>
               <w:rPr>
                 <w:lang w:val="en-US"/>
@@ -1226,6 +2075,7 @@
           </w:tcPr>
           <w:p>
             <w:pPr>
+              <w:spacing w:line="360" w:lineRule="auto"/>
               <w:jc w:val="center"/>
               <w:rPr>
                 <w:lang w:val="en-US"/>
@@ -1246,6 +2096,7 @@
           </w:tcPr>
           <w:p>
             <w:pPr>
+              <w:spacing w:line="360" w:lineRule="auto"/>
               <w:jc w:val="center"/>
               <w:rPr>
                 <w:lang w:val="en-US"/>
@@ -1269,6 +2120,7 @@
           <w:p>
             <w:pPr>
               <w:pStyle w:val="SemEspaamento"/>
+              <w:spacing w:line="360" w:lineRule="auto"/>
               <w:jc w:val="center"/>
               <w:rPr>
                 <w:rFonts w:eastAsiaTheme="minorHAnsi"/>
@@ -1284,6 +2136,7 @@
           </w:tcPr>
           <w:p>
             <w:pPr>
+              <w:spacing w:line="360" w:lineRule="auto"/>
               <w:jc w:val="center"/>
               <w:rPr>
                 <w:lang w:val="en-US"/>
@@ -1298,6 +2151,7 @@
           </w:tcPr>
           <w:p>
             <w:pPr>
+              <w:spacing w:line="360" w:lineRule="auto"/>
               <w:jc w:val="center"/>
               <w:rPr>
                 <w:lang w:val="en-US"/>
@@ -1312,6 +2166,7 @@
           </w:tcPr>
           <w:p>
             <w:pPr>
+              <w:spacing w:line="360" w:lineRule="auto"/>
               <w:jc w:val="center"/>
               <w:rPr>
                 <w:lang w:val="en-US"/>
@@ -1329,6 +2184,7 @@
           <w:p>
             <w:pPr>
               <w:pStyle w:val="SemEspaamento"/>
+              <w:spacing w:line="360" w:lineRule="auto"/>
               <w:jc w:val="center"/>
               <w:rPr>
                 <w:rFonts w:eastAsiaTheme="minorHAnsi"/>
@@ -1344,6 +2200,7 @@
           </w:tcPr>
           <w:p>
             <w:pPr>
+              <w:spacing w:line="360" w:lineRule="auto"/>
               <w:jc w:val="center"/>
               <w:rPr>
                 <w:lang w:val="en-US"/>
@@ -1358,6 +2215,7 @@
           </w:tcPr>
           <w:p>
             <w:pPr>
+              <w:spacing w:line="360" w:lineRule="auto"/>
               <w:jc w:val="center"/>
               <w:rPr>
                 <w:lang w:val="en-US"/>
@@ -1372,6 +2230,7 @@
           </w:tcPr>
           <w:p>
             <w:pPr>
+              <w:spacing w:line="360" w:lineRule="auto"/>
               <w:jc w:val="center"/>
               <w:rPr>
                 <w:lang w:val="en-US"/>
@@ -1389,6 +2248,7 @@
           <w:p>
             <w:pPr>
               <w:pStyle w:val="SemEspaamento"/>
+              <w:spacing w:line="360" w:lineRule="auto"/>
               <w:jc w:val="center"/>
               <w:rPr>
                 <w:rFonts w:eastAsiaTheme="minorHAnsi"/>
@@ -1404,6 +2264,7 @@
           </w:tcPr>
           <w:p>
             <w:pPr>
+              <w:spacing w:line="360" w:lineRule="auto"/>
               <w:jc w:val="center"/>
               <w:rPr>
                 <w:lang w:val="en-US"/>
@@ -1419,6 +2280,7 @@
           <w:p>
             <w:pPr>
               <w:keepNext/>
+              <w:spacing w:line="360" w:lineRule="auto"/>
               <w:jc w:val="center"/>
               <w:rPr>
                 <w:lang w:val="en-US"/>
@@ -1434,6 +2296,7 @@
           <w:p>
             <w:pPr>
               <w:keepNext/>
+              <w:spacing w:line="360" w:lineRule="auto"/>
               <w:jc w:val="center"/>
               <w:rPr>
                 <w:lang w:val="en-US"/>
@@ -1446,55 +2309,66 @@
     <w:p>
       <w:pPr>
         <w:pStyle w:val="Legenda"/>
-        <w:rPr>
-          <w:lang w:val="en-US"/>
-        </w:rPr>
-      </w:pPr>
-      <w:bookmarkStart w:id="0" w:name="_Toc349417401"/>
-      <w:proofErr w:type="spellStart"/>
-      <w:r>
-        <w:t>Table</w:t>
-      </w:r>
-      <w:proofErr w:type="spellEnd"/>
-      <w:r>
-        <w:t xml:space="preserve"> </w:t>
-      </w:r>
-      <w:fldSimple w:instr=" SEQ Table \* ARABIC ">
-        <w:r>
-          <w:rPr>
-            <w:noProof/>
-          </w:rPr>
-          <w:t>1</w:t>
-        </w:r>
-      </w:fldSimple>
-      <w:r>
-        <w:t xml:space="preserve">: </w:t>
-      </w:r>
-      <w:proofErr w:type="spellStart"/>
-      <w:r>
-        <w:t>List</w:t>
-      </w:r>
-      <w:proofErr w:type="spellEnd"/>
-      <w:r>
-        <w:t xml:space="preserve"> </w:t>
-      </w:r>
-      <w:proofErr w:type="spellStart"/>
-      <w:r>
-        <w:t>of</w:t>
-      </w:r>
-      <w:proofErr w:type="spellEnd"/>
-      <w:r>
-        <w:t xml:space="preserve"> </w:t>
-      </w:r>
-      <w:proofErr w:type="spellStart"/>
-      <w:r>
-        <w:t>Contribuitors</w:t>
+        <w:spacing w:line="360" w:lineRule="auto"/>
+        <w:rPr>
+          <w:lang w:val="en-US"/>
+        </w:rPr>
+      </w:pPr>
+      <w:bookmarkStart w:id="0" w:name="_Toc350020008"/>
+      <w:r>
+        <w:rPr>
+          <w:lang w:val="en-US"/>
+        </w:rPr>
+        <w:t xml:space="preserve">Table </w:t>
+      </w:r>
+      <w:r>
+        <w:rPr>
+          <w:lang w:val="en-US"/>
+        </w:rPr>
+        <w:fldChar w:fldCharType="begin"/>
+      </w:r>
+      <w:r>
+        <w:rPr>
+          <w:lang w:val="en-US"/>
+        </w:rPr>
+        <w:instrText xml:space="preserve"> SEQ Table \* ARABIC </w:instrText>
+      </w:r>
+      <w:r>
+        <w:rPr>
+          <w:lang w:val="en-US"/>
+        </w:rPr>
+        <w:fldChar w:fldCharType="separate"/>
+      </w:r>
+      <w:r>
+        <w:rPr>
+          <w:noProof/>
+          <w:lang w:val="en-US"/>
+        </w:rPr>
+        <w:t>1</w:t>
+      </w:r>
+      <w:r>
+        <w:rPr>
+          <w:lang w:val="en-US"/>
+        </w:rPr>
+        <w:fldChar w:fldCharType="end"/>
+      </w:r>
+      <w:r>
+        <w:rPr>
+          <w:lang w:val="en-US"/>
+        </w:rPr>
+        <w:t xml:space="preserve">: List of </w:t>
       </w:r>
       <w:bookmarkEnd w:id="0"/>
-      <w:proofErr w:type="spellEnd"/>
-    </w:p>
-    <w:p>
-      <w:pPr>
+      <w:r>
+        <w:rPr>
+          <w:lang w:val="en-US"/>
+        </w:rPr>
+        <w:t>Contributors</w:t>
+      </w:r>
+    </w:p>
+    <w:p>
+      <w:pPr>
+        <w:spacing w:line="360" w:lineRule="auto"/>
         <w:rPr>
           <w:lang w:val="en-US"/>
         </w:rPr>
@@ -1522,6 +2396,7 @@
           </w:tcPr>
           <w:p>
             <w:pPr>
+              <w:spacing w:line="360" w:lineRule="auto"/>
               <w:rPr>
                 <w:b/>
                 <w:sz w:val="24"/>
@@ -1549,6 +2424,7 @@
           </w:tcPr>
           <w:p>
             <w:pPr>
+              <w:spacing w:line="360" w:lineRule="auto"/>
               <w:jc w:val="center"/>
               <w:rPr>
                 <w:b/>
@@ -1575,6 +2451,7 @@
           </w:tcPr>
           <w:p>
             <w:pPr>
+              <w:spacing w:line="360" w:lineRule="auto"/>
               <w:jc w:val="center"/>
               <w:rPr>
                 <w:b/>
@@ -1601,6 +2478,7 @@
           </w:tcPr>
           <w:p>
             <w:pPr>
+              <w:spacing w:line="360" w:lineRule="auto"/>
               <w:jc w:val="center"/>
               <w:rPr>
                 <w:b/>
@@ -1627,6 +2505,7 @@
           </w:tcPr>
           <w:p>
             <w:pPr>
+              <w:spacing w:line="360" w:lineRule="auto"/>
               <w:jc w:val="center"/>
               <w:rPr>
                 <w:b/>
@@ -1653,6 +2532,7 @@
           </w:tcPr>
           <w:p>
             <w:pPr>
+              <w:spacing w:line="360" w:lineRule="auto"/>
               <w:jc w:val="center"/>
               <w:rPr>
                 <w:b/>
@@ -1679,6 +2559,7 @@
           </w:tcPr>
           <w:p>
             <w:pPr>
+              <w:spacing w:line="360" w:lineRule="auto"/>
               <w:jc w:val="center"/>
               <w:rPr>
                 <w:b/>
@@ -1724,6 +2605,7 @@
               <w:p>
                 <w:pPr>
                   <w:pStyle w:val="SemEspaamento"/>
+                  <w:spacing w:line="360" w:lineRule="auto"/>
                   <w:jc w:val="center"/>
                   <w:rPr>
                     <w:rFonts w:eastAsiaTheme="minorHAnsi"/>
@@ -1745,6 +2627,7 @@
           </w:tcPr>
           <w:p>
             <w:pPr>
+              <w:spacing w:line="360" w:lineRule="auto"/>
               <w:jc w:val="center"/>
               <w:rPr>
                 <w:lang w:val="en-US"/>
@@ -1765,6 +2648,7 @@
           </w:tcPr>
           <w:p>
             <w:pPr>
+              <w:spacing w:line="360" w:lineRule="auto"/>
               <w:jc w:val="center"/>
               <w:rPr>
                 <w:lang w:val="en-US"/>
@@ -1785,6 +2669,7 @@
           </w:tcPr>
           <w:p>
             <w:pPr>
+              <w:spacing w:line="360" w:lineRule="auto"/>
               <w:jc w:val="center"/>
               <w:rPr>
                 <w:lang w:val="en-US"/>
@@ -1805,6 +2690,7 @@
           </w:tcPr>
           <w:p>
             <w:pPr>
+              <w:spacing w:line="360" w:lineRule="auto"/>
               <w:jc w:val="center"/>
               <w:rPr>
                 <w:lang w:val="en-US"/>
@@ -1819,6 +2705,7 @@
           </w:tcPr>
           <w:p>
             <w:pPr>
+              <w:spacing w:line="360" w:lineRule="auto"/>
               <w:jc w:val="center"/>
               <w:rPr>
                 <w:lang w:val="en-US"/>
@@ -1842,6 +2729,7 @@
           <w:p>
             <w:pPr>
               <w:pStyle w:val="SemEspaamento"/>
+              <w:spacing w:line="360" w:lineRule="auto"/>
               <w:jc w:val="center"/>
               <w:rPr>
                 <w:rFonts w:eastAsiaTheme="minorHAnsi"/>
@@ -1857,6 +2745,7 @@
           </w:tcPr>
           <w:p>
             <w:pPr>
+              <w:spacing w:line="360" w:lineRule="auto"/>
               <w:jc w:val="center"/>
               <w:rPr>
                 <w:lang w:val="en-US"/>
@@ -1871,6 +2760,7 @@
           </w:tcPr>
           <w:p>
             <w:pPr>
+              <w:spacing w:line="360" w:lineRule="auto"/>
               <w:jc w:val="center"/>
               <w:rPr>
                 <w:lang w:val="en-US"/>
@@ -1885,6 +2775,7 @@
           </w:tcPr>
           <w:p>
             <w:pPr>
+              <w:spacing w:line="360" w:lineRule="auto"/>
               <w:jc w:val="center"/>
               <w:rPr>
                 <w:lang w:val="en-US"/>
@@ -1899,6 +2790,7 @@
           </w:tcPr>
           <w:p>
             <w:pPr>
+              <w:spacing w:line="360" w:lineRule="auto"/>
               <w:jc w:val="center"/>
               <w:rPr>
                 <w:lang w:val="en-US"/>
@@ -1913,6 +2805,7 @@
           </w:tcPr>
           <w:p>
             <w:pPr>
+              <w:spacing w:line="360" w:lineRule="auto"/>
               <w:jc w:val="center"/>
               <w:rPr>
                 <w:lang w:val="en-US"/>
@@ -1930,6 +2823,7 @@
           <w:p>
             <w:pPr>
               <w:pStyle w:val="SemEspaamento"/>
+              <w:spacing w:line="360" w:lineRule="auto"/>
               <w:jc w:val="center"/>
               <w:rPr>
                 <w:rFonts w:eastAsiaTheme="minorHAnsi"/>
@@ -1945,6 +2839,7 @@
           </w:tcPr>
           <w:p>
             <w:pPr>
+              <w:spacing w:line="360" w:lineRule="auto"/>
               <w:jc w:val="center"/>
               <w:rPr>
                 <w:lang w:val="en-US"/>
@@ -1959,6 +2854,7 @@
           </w:tcPr>
           <w:p>
             <w:pPr>
+              <w:spacing w:line="360" w:lineRule="auto"/>
               <w:jc w:val="center"/>
               <w:rPr>
                 <w:lang w:val="en-US"/>
@@ -1973,6 +2869,7 @@
           </w:tcPr>
           <w:p>
             <w:pPr>
+              <w:spacing w:line="360" w:lineRule="auto"/>
               <w:jc w:val="center"/>
               <w:rPr>
                 <w:lang w:val="en-US"/>
@@ -1987,6 +2884,7 @@
           </w:tcPr>
           <w:p>
             <w:pPr>
+              <w:spacing w:line="360" w:lineRule="auto"/>
               <w:jc w:val="center"/>
               <w:rPr>
                 <w:lang w:val="en-US"/>
@@ -2001,6 +2899,7 @@
           </w:tcPr>
           <w:p>
             <w:pPr>
+              <w:spacing w:line="360" w:lineRule="auto"/>
               <w:jc w:val="center"/>
               <w:rPr>
                 <w:lang w:val="en-US"/>
@@ -2018,6 +2917,7 @@
           <w:p>
             <w:pPr>
               <w:pStyle w:val="SemEspaamento"/>
+              <w:spacing w:line="360" w:lineRule="auto"/>
               <w:jc w:val="center"/>
               <w:rPr>
                 <w:rFonts w:eastAsiaTheme="minorHAnsi"/>
@@ -2033,6 +2933,7 @@
           </w:tcPr>
           <w:p>
             <w:pPr>
+              <w:spacing w:line="360" w:lineRule="auto"/>
               <w:jc w:val="center"/>
               <w:rPr>
                 <w:lang w:val="en-US"/>
@@ -2047,6 +2948,7 @@
           </w:tcPr>
           <w:p>
             <w:pPr>
+              <w:spacing w:line="360" w:lineRule="auto"/>
               <w:jc w:val="center"/>
               <w:rPr>
                 <w:lang w:val="en-US"/>
@@ -2061,6 +2963,7 @@
           </w:tcPr>
           <w:p>
             <w:pPr>
+              <w:spacing w:line="360" w:lineRule="auto"/>
               <w:jc w:val="center"/>
               <w:rPr>
                 <w:lang w:val="en-US"/>
@@ -2075,6 +2978,7 @@
           </w:tcPr>
           <w:p>
             <w:pPr>
+              <w:spacing w:line="360" w:lineRule="auto"/>
               <w:jc w:val="center"/>
               <w:rPr>
                 <w:lang w:val="en-US"/>
@@ -2089,6 +2993,7 @@
           </w:tcPr>
           <w:p>
             <w:pPr>
+              <w:spacing w:line="360" w:lineRule="auto"/>
               <w:jc w:val="center"/>
               <w:rPr>
                 <w:lang w:val="en-US"/>
@@ -2106,6 +3011,7 @@
           <w:p>
             <w:pPr>
               <w:pStyle w:val="SemEspaamento"/>
+              <w:spacing w:line="360" w:lineRule="auto"/>
               <w:jc w:val="center"/>
               <w:rPr>
                 <w:rFonts w:eastAsiaTheme="minorHAnsi"/>
@@ -2121,6 +3027,7 @@
           </w:tcPr>
           <w:p>
             <w:pPr>
+              <w:spacing w:line="360" w:lineRule="auto"/>
               <w:jc w:val="center"/>
               <w:rPr>
                 <w:lang w:val="en-US"/>
@@ -2135,6 +3042,7 @@
           </w:tcPr>
           <w:p>
             <w:pPr>
+              <w:spacing w:line="360" w:lineRule="auto"/>
               <w:jc w:val="center"/>
               <w:rPr>
                 <w:lang w:val="en-US"/>
@@ -2149,6 +3057,7 @@
           </w:tcPr>
           <w:p>
             <w:pPr>
+              <w:spacing w:line="360" w:lineRule="auto"/>
               <w:jc w:val="center"/>
               <w:rPr>
                 <w:lang w:val="en-US"/>
@@ -2163,6 +3072,7 @@
           </w:tcPr>
           <w:p>
             <w:pPr>
+              <w:spacing w:line="360" w:lineRule="auto"/>
               <w:jc w:val="center"/>
               <w:rPr>
                 <w:lang w:val="en-US"/>
@@ -2178,6 +3088,7 @@
           <w:p>
             <w:pPr>
               <w:keepNext/>
+              <w:spacing w:line="360" w:lineRule="auto"/>
               <w:jc w:val="center"/>
               <w:rPr>
                 <w:lang w:val="en-US"/>
@@ -2190,54 +3101,68 @@
     <w:p>
       <w:pPr>
         <w:pStyle w:val="Legenda"/>
-        <w:rPr>
-          <w:lang w:val="en-US"/>
-        </w:rPr>
-      </w:pPr>
-      <w:bookmarkStart w:id="1" w:name="_Toc349417402"/>
-      <w:proofErr w:type="spellStart"/>
-      <w:r>
-        <w:t>Table</w:t>
-      </w:r>
-      <w:proofErr w:type="spellEnd"/>
-      <w:r>
-        <w:t xml:space="preserve"> </w:t>
-      </w:r>
-      <w:fldSimple w:instr=" SEQ Table \* ARABIC ">
-        <w:r>
-          <w:rPr>
-            <w:noProof/>
-          </w:rPr>
-          <w:t>2</w:t>
-        </w:r>
-      </w:fldSimple>
-      <w:r>
-        <w:t xml:space="preserve">: </w:t>
-      </w:r>
-      <w:proofErr w:type="spellStart"/>
-      <w:r>
-        <w:t>Version</w:t>
-      </w:r>
-      <w:proofErr w:type="spellEnd"/>
-      <w:r>
-        <w:t xml:space="preserve"> </w:t>
-      </w:r>
-      <w:proofErr w:type="spellStart"/>
-      <w:r>
-        <w:t>history</w:t>
+        <w:spacing w:line="360" w:lineRule="auto"/>
+        <w:rPr>
+          <w:lang w:val="en-US"/>
+        </w:rPr>
+      </w:pPr>
+      <w:bookmarkStart w:id="1" w:name="_Toc350020009"/>
+      <w:r>
+        <w:rPr>
+          <w:lang w:val="en-US"/>
+        </w:rPr>
+        <w:t xml:space="preserve">Table </w:t>
+      </w:r>
+      <w:r>
+        <w:rPr>
+          <w:lang w:val="en-US"/>
+        </w:rPr>
+        <w:fldChar w:fldCharType="begin"/>
+      </w:r>
+      <w:r>
+        <w:rPr>
+          <w:lang w:val="en-US"/>
+        </w:rPr>
+        <w:instrText xml:space="preserve"> SEQ Table \* ARABIC </w:instrText>
+      </w:r>
+      <w:r>
+        <w:rPr>
+          <w:lang w:val="en-US"/>
+        </w:rPr>
+        <w:fldChar w:fldCharType="separate"/>
+      </w:r>
+      <w:r>
+        <w:rPr>
+          <w:noProof/>
+          <w:lang w:val="en-US"/>
+        </w:rPr>
+        <w:t>2</w:t>
+      </w:r>
+      <w:r>
+        <w:rPr>
+          <w:lang w:val="en-US"/>
+        </w:rPr>
+        <w:fldChar w:fldCharType="end"/>
+      </w:r>
+      <w:r>
+        <w:rPr>
+          <w:lang w:val="en-US"/>
+        </w:rPr>
+        <w:t>: Version history</w:t>
       </w:r>
       <w:bookmarkEnd w:id="1"/>
-      <w:proofErr w:type="spellEnd"/>
-    </w:p>
-    <w:p>
-      <w:pPr>
-        <w:rPr>
-          <w:lang w:val="en-US"/>
-        </w:rPr>
-      </w:pPr>
-    </w:p>
-    <w:p>
-      <w:pPr>
+    </w:p>
+    <w:p>
+      <w:pPr>
+        <w:spacing w:line="360" w:lineRule="auto"/>
+        <w:rPr>
+          <w:lang w:val="en-US"/>
+        </w:rPr>
+      </w:pPr>
+    </w:p>
+    <w:p>
+      <w:pPr>
+        <w:spacing w:line="360" w:lineRule="auto"/>
         <w:rPr>
           <w:lang w:val="en-US"/>
         </w:rPr>
@@ -2258,10 +3183,12 @@
           <w:ilvl w:val="0"/>
           <w:numId w:val="1"/>
         </w:numPr>
-        <w:rPr>
-          <w:lang w:val="en-US"/>
-        </w:rPr>
-      </w:pPr>
+        <w:spacing w:line="360" w:lineRule="auto"/>
+        <w:rPr>
+          <w:lang w:val="en-US"/>
+        </w:rPr>
+      </w:pPr>
+      <w:bookmarkStart w:id="2" w:name="_Toc350019998"/>
       <w:r>
         <w:rPr>
           <w:lang w:val="en-US"/>
@@ -2269,9 +3196,11 @@
         <w:lastRenderedPageBreak/>
         <w:t>Week Activities</w:t>
       </w:r>
-    </w:p>
-    <w:p>
-      <w:pPr>
+      <w:bookmarkEnd w:id="2"/>
+    </w:p>
+    <w:p>
+      <w:pPr>
+        <w:spacing w:line="360" w:lineRule="auto"/>
         <w:rPr>
           <w:lang w:val="en-US"/>
         </w:rPr>
@@ -2284,19 +3213,23 @@
           <w:ilvl w:val="1"/>
           <w:numId w:val="1"/>
         </w:numPr>
-        <w:rPr>
-          <w:lang w:val="en-US"/>
-        </w:rPr>
-      </w:pPr>
+        <w:spacing w:line="360" w:lineRule="auto"/>
+        <w:rPr>
+          <w:lang w:val="en-US"/>
+        </w:rPr>
+      </w:pPr>
+      <w:bookmarkStart w:id="3" w:name="_Toc350019999"/>
       <w:r>
         <w:rPr>
           <w:lang w:val="en-US"/>
         </w:rPr>
         <w:t>Work Executed</w:t>
       </w:r>
-    </w:p>
-    <w:p>
-      <w:pPr>
+      <w:bookmarkEnd w:id="3"/>
+    </w:p>
+    <w:p>
+      <w:pPr>
+        <w:spacing w:line="360" w:lineRule="auto"/>
         <w:rPr>
           <w:lang w:val="en-US"/>
         </w:rPr>
@@ -2309,26 +3242,31 @@
           <w:ilvl w:val="1"/>
           <w:numId w:val="1"/>
         </w:numPr>
-        <w:rPr>
-          <w:lang w:val="en-US"/>
-        </w:rPr>
-      </w:pPr>
+        <w:spacing w:line="360" w:lineRule="auto"/>
+        <w:rPr>
+          <w:lang w:val="en-US"/>
+        </w:rPr>
+      </w:pPr>
+      <w:bookmarkStart w:id="4" w:name="_Toc350020000"/>
       <w:r>
         <w:rPr>
           <w:lang w:val="en-US"/>
         </w:rPr>
         <w:t>Achievements</w:t>
       </w:r>
-    </w:p>
-    <w:p>
-      <w:pPr>
-        <w:rPr>
-          <w:lang w:val="en-US"/>
-        </w:rPr>
-      </w:pPr>
-    </w:p>
-    <w:p>
-      <w:pPr>
+      <w:bookmarkEnd w:id="4"/>
+    </w:p>
+    <w:p>
+      <w:pPr>
+        <w:spacing w:line="360" w:lineRule="auto"/>
+        <w:rPr>
+          <w:lang w:val="en-US"/>
+        </w:rPr>
+      </w:pPr>
+    </w:p>
+    <w:p>
+      <w:pPr>
+        <w:spacing w:line="360" w:lineRule="auto"/>
         <w:rPr>
           <w:lang w:val="en-US"/>
         </w:rPr>
@@ -2341,33 +3279,39 @@
           <w:ilvl w:val="0"/>
           <w:numId w:val="1"/>
         </w:numPr>
-        <w:rPr>
-          <w:lang w:val="en-US"/>
-        </w:rPr>
-      </w:pPr>
+        <w:spacing w:line="360" w:lineRule="auto"/>
+        <w:rPr>
+          <w:lang w:val="en-US"/>
+        </w:rPr>
+      </w:pPr>
+      <w:bookmarkStart w:id="5" w:name="_Toc350020001"/>
       <w:r>
         <w:rPr>
           <w:lang w:val="en-US"/>
         </w:rPr>
         <w:t>Impediments</w:t>
       </w:r>
-    </w:p>
-    <w:p>
-      <w:pPr>
-        <w:rPr>
-          <w:lang w:val="en-US"/>
-        </w:rPr>
-      </w:pPr>
-    </w:p>
-    <w:p>
-      <w:pPr>
-        <w:rPr>
-          <w:lang w:val="en-US"/>
-        </w:rPr>
-      </w:pPr>
-    </w:p>
-    <w:p>
-      <w:pPr>
+      <w:bookmarkEnd w:id="5"/>
+    </w:p>
+    <w:p>
+      <w:pPr>
+        <w:spacing w:line="360" w:lineRule="auto"/>
+        <w:rPr>
+          <w:lang w:val="en-US"/>
+        </w:rPr>
+      </w:pPr>
+    </w:p>
+    <w:p>
+      <w:pPr>
+        <w:spacing w:line="360" w:lineRule="auto"/>
+        <w:rPr>
+          <w:lang w:val="en-US"/>
+        </w:rPr>
+      </w:pPr>
+    </w:p>
+    <w:p>
+      <w:pPr>
+        <w:spacing w:line="360" w:lineRule="auto"/>
         <w:rPr>
           <w:lang w:val="en-US"/>
         </w:rPr>
@@ -2380,10 +3324,12 @@
           <w:ilvl w:val="0"/>
           <w:numId w:val="1"/>
         </w:numPr>
-        <w:rPr>
-          <w:lang w:val="en-US"/>
-        </w:rPr>
-      </w:pPr>
+        <w:spacing w:line="360" w:lineRule="auto"/>
+        <w:rPr>
+          <w:lang w:val="en-US"/>
+        </w:rPr>
+      </w:pPr>
+      <w:bookmarkStart w:id="6" w:name="_Toc350020002"/>
       <w:r>
         <w:rPr>
           <w:lang w:val="en-US"/>
@@ -2404,23 +3350,27 @@
         </w:rPr>
         <w:t xml:space="preserve"> Next Week</w:t>
       </w:r>
-    </w:p>
-    <w:p>
-      <w:pPr>
-        <w:rPr>
-          <w:lang w:val="en-US"/>
-        </w:rPr>
-      </w:pPr>
-    </w:p>
-    <w:p>
-      <w:pPr>
-        <w:rPr>
-          <w:lang w:val="en-US"/>
-        </w:rPr>
-      </w:pPr>
-    </w:p>
-    <w:p>
-      <w:pPr>
+      <w:bookmarkEnd w:id="6"/>
+    </w:p>
+    <w:p>
+      <w:pPr>
+        <w:spacing w:line="360" w:lineRule="auto"/>
+        <w:rPr>
+          <w:lang w:val="en-US"/>
+        </w:rPr>
+      </w:pPr>
+    </w:p>
+    <w:p>
+      <w:pPr>
+        <w:spacing w:line="360" w:lineRule="auto"/>
+        <w:rPr>
+          <w:lang w:val="en-US"/>
+        </w:rPr>
+      </w:pPr>
+    </w:p>
+    <w:p>
+      <w:pPr>
+        <w:spacing w:line="360" w:lineRule="auto"/>
         <w:rPr>
           <w:lang w:val="en-US"/>
         </w:rPr>
@@ -2433,19 +3383,23 @@
           <w:ilvl w:val="0"/>
           <w:numId w:val="1"/>
         </w:numPr>
-        <w:rPr>
-          <w:lang w:val="en-US"/>
-        </w:rPr>
-      </w:pPr>
+        <w:spacing w:line="360" w:lineRule="auto"/>
+        <w:rPr>
+          <w:lang w:val="en-US"/>
+        </w:rPr>
+      </w:pPr>
+      <w:bookmarkStart w:id="7" w:name="_Toc350020003"/>
       <w:r>
         <w:rPr>
           <w:lang w:val="en-US"/>
         </w:rPr>
         <w:t>Progress</w:t>
       </w:r>
-    </w:p>
-    <w:p>
-      <w:pPr>
+      <w:bookmarkEnd w:id="7"/>
+    </w:p>
+    <w:p>
+      <w:pPr>
+        <w:spacing w:line="360" w:lineRule="auto"/>
         <w:rPr>
           <w:lang w:val="en-US"/>
         </w:rPr>
@@ -2458,26 +3412,31 @@
           <w:ilvl w:val="1"/>
           <w:numId w:val="1"/>
         </w:numPr>
-        <w:rPr>
-          <w:lang w:val="en-US"/>
-        </w:rPr>
-      </w:pPr>
+        <w:spacing w:line="360" w:lineRule="auto"/>
+        <w:rPr>
+          <w:lang w:val="en-US"/>
+        </w:rPr>
+      </w:pPr>
+      <w:bookmarkStart w:id="8" w:name="_Toc350020004"/>
       <w:r>
         <w:rPr>
           <w:lang w:val="en-US"/>
         </w:rPr>
         <w:t>Earned value and/or Gantt Image</w:t>
       </w:r>
-    </w:p>
-    <w:p>
-      <w:pPr>
-        <w:rPr>
-          <w:lang w:val="en-US"/>
-        </w:rPr>
-      </w:pPr>
-    </w:p>
-    <w:p>
-      <w:pPr>
+      <w:bookmarkEnd w:id="8"/>
+    </w:p>
+    <w:p>
+      <w:pPr>
+        <w:spacing w:line="360" w:lineRule="auto"/>
+        <w:rPr>
+          <w:lang w:val="en-US"/>
+        </w:rPr>
+      </w:pPr>
+    </w:p>
+    <w:p>
+      <w:pPr>
+        <w:spacing w:line="360" w:lineRule="auto"/>
         <w:rPr>
           <w:lang w:val="en-US"/>
         </w:rPr>
@@ -2490,19 +3449,24 @@
           <w:ilvl w:val="1"/>
           <w:numId w:val="1"/>
         </w:numPr>
-        <w:rPr>
-          <w:lang w:val="en-US"/>
-        </w:rPr>
-      </w:pPr>
-      <w:r>
-        <w:rPr>
-          <w:lang w:val="en-US"/>
-        </w:rPr>
+        <w:spacing w:line="360" w:lineRule="auto"/>
+        <w:rPr>
+          <w:lang w:val="en-US"/>
+        </w:rPr>
+      </w:pPr>
+      <w:bookmarkStart w:id="9" w:name="_Toc350020005"/>
+      <w:r>
+        <w:rPr>
+          <w:lang w:val="en-US"/>
+        </w:rPr>
+        <w:lastRenderedPageBreak/>
         <w:t>Effort by task</w:t>
       </w:r>
-    </w:p>
-    <w:p>
-      <w:pPr>
+      <w:bookmarkEnd w:id="9"/>
+    </w:p>
+    <w:p>
+      <w:pPr>
+        <w:spacing w:line="360" w:lineRule="auto"/>
         <w:rPr>
           <w:lang w:val="en-US"/>
         </w:rPr>
@@ -2511,7 +3475,7 @@
     <w:p>
       <w:pPr>
         <w:pStyle w:val="NormalWeb"/>
-        <w:spacing w:before="0" w:beforeAutospacing="0" w:after="0" w:afterAutospacing="0"/>
+        <w:spacing w:before="0" w:beforeAutospacing="0" w:after="0" w:afterAutospacing="0" w:line="360" w:lineRule="auto"/>
         <w:ind w:left="720"/>
         <w:rPr>
           <w:color w:val="000000"/>
@@ -2532,6 +3496,7 @@
     </w:p>
     <w:p>
       <w:pPr>
+        <w:spacing w:line="360" w:lineRule="auto"/>
         <w:rPr>
           <w:lang w:val="en-US"/>
         </w:rPr>
@@ -2544,24 +3509,19 @@
           <w:ilvl w:val="1"/>
           <w:numId w:val="1"/>
         </w:numPr>
-        <w:rPr>
-          <w:lang w:val="en-US"/>
-        </w:rPr>
-      </w:pPr>
-      <w:r>
-        <w:rPr>
-          <w:lang w:val="en-US"/>
-        </w:rPr>
-        <w:lastRenderedPageBreak/>
+        <w:spacing w:line="360" w:lineRule="auto"/>
+        <w:rPr>
+          <w:lang w:val="en-US"/>
+        </w:rPr>
+      </w:pPr>
+      <w:bookmarkStart w:id="10" w:name="_Toc350020006"/>
+      <w:r>
+        <w:rPr>
+          <w:lang w:val="en-US"/>
+        </w:rPr>
         <w:t>Individual effort</w:t>
       </w:r>
-    </w:p>
-    <w:p>
-      <w:pPr>
-        <w:rPr>
-          <w:lang w:val="en-US"/>
-        </w:rPr>
-      </w:pPr>
+      <w:bookmarkEnd w:id="10"/>
     </w:p>
     <w:tbl>
       <w:tblPr>
@@ -2586,7 +3546,7 @@
           </w:tcPr>
           <w:p>
             <w:pPr>
-              <w:spacing w:line="276" w:lineRule="auto"/>
+              <w:spacing w:line="360" w:lineRule="auto"/>
               <w:jc w:val="center"/>
               <w:rPr>
                 <w:b/>
@@ -2613,7 +3573,7 @@
           </w:tcPr>
           <w:p>
             <w:pPr>
-              <w:spacing w:line="276" w:lineRule="auto"/>
+              <w:spacing w:line="360" w:lineRule="auto"/>
               <w:jc w:val="center"/>
               <w:rPr>
                 <w:b/>
@@ -2645,7 +3605,7 @@
           </w:tcPr>
           <w:p>
             <w:pPr>
-              <w:spacing w:line="276" w:lineRule="auto"/>
+              <w:spacing w:line="360" w:lineRule="auto"/>
               <w:jc w:val="center"/>
             </w:pPr>
             <w:r>
@@ -2660,7 +3620,48 @@
           </w:tcPr>
           <w:p>
             <w:pPr>
-              <w:spacing w:line="276" w:lineRule="auto"/>
+              <w:spacing w:line="360" w:lineRule="auto"/>
+              <w:jc w:val="center"/>
+              <w:rPr>
+                <w:lang w:val="en-US"/>
+              </w:rPr>
+            </w:pPr>
+            <w:r>
+              <w:rPr>
+                <w:lang w:val="en-US"/>
+              </w:rPr>
+              <w:t>7.5</w:t>
+            </w:r>
+          </w:p>
+        </w:tc>
+      </w:tr>
+      <w:tr>
+        <w:trPr>
+          <w:jc w:val="center"/>
+        </w:trPr>
+        <w:tc>
+          <w:tcPr>
+            <w:tcW w:w="2149" w:type="dxa"/>
+            <w:vAlign w:val="center"/>
+          </w:tcPr>
+          <w:p>
+            <w:pPr>
+              <w:spacing w:line="360" w:lineRule="auto"/>
+              <w:jc w:val="center"/>
+            </w:pPr>
+            <w:r>
+              <w:t>David João</w:t>
+            </w:r>
+          </w:p>
+        </w:tc>
+        <w:tc>
+          <w:tcPr>
+            <w:tcW w:w="1721" w:type="dxa"/>
+            <w:vAlign w:val="center"/>
+          </w:tcPr>
+          <w:p>
+            <w:pPr>
+              <w:spacing w:line="360" w:lineRule="auto"/>
               <w:jc w:val="center"/>
               <w:rPr>
                 <w:lang w:val="en-US"/>
@@ -2680,11 +3681,11 @@
           </w:tcPr>
           <w:p>
             <w:pPr>
-              <w:spacing w:line="276" w:lineRule="auto"/>
+              <w:spacing w:line="360" w:lineRule="auto"/>
               <w:jc w:val="center"/>
             </w:pPr>
             <w:r>
-              <w:t>David João</w:t>
+              <w:t>Filipe Brandão</w:t>
             </w:r>
           </w:p>
         </w:tc>
@@ -2695,7 +3696,7 @@
           </w:tcPr>
           <w:p>
             <w:pPr>
-              <w:spacing w:line="276" w:lineRule="auto"/>
+              <w:spacing w:line="360" w:lineRule="auto"/>
               <w:jc w:val="center"/>
               <w:rPr>
                 <w:lang w:val="en-US"/>
@@ -2715,11 +3716,11 @@
           </w:tcPr>
           <w:p>
             <w:pPr>
-              <w:spacing w:line="276" w:lineRule="auto"/>
+              <w:spacing w:line="360" w:lineRule="auto"/>
               <w:jc w:val="center"/>
             </w:pPr>
             <w:r>
-              <w:t>Filipe Brandão</w:t>
+              <w:t>João Girão</w:t>
             </w:r>
           </w:p>
         </w:tc>
@@ -2730,12 +3731,18 @@
           </w:tcPr>
           <w:p>
             <w:pPr>
-              <w:spacing w:line="276" w:lineRule="auto"/>
+              <w:spacing w:line="360" w:lineRule="auto"/>
               <w:jc w:val="center"/>
               <w:rPr>
                 <w:lang w:val="en-US"/>
               </w:rPr>
             </w:pPr>
+            <w:r>
+              <w:rPr>
+                <w:lang w:val="en-US"/>
+              </w:rPr>
+              <w:t>5.5</w:t>
+            </w:r>
           </w:p>
         </w:tc>
       </w:tr>
@@ -2750,11 +3757,11 @@
           </w:tcPr>
           <w:p>
             <w:pPr>
-              <w:spacing w:line="276" w:lineRule="auto"/>
+              <w:spacing w:line="360" w:lineRule="auto"/>
               <w:jc w:val="center"/>
             </w:pPr>
             <w:r>
-              <w:t>João Girão</w:t>
+              <w:t>João Martins</w:t>
             </w:r>
           </w:p>
         </w:tc>
@@ -2765,12 +3772,18 @@
           </w:tcPr>
           <w:p>
             <w:pPr>
-              <w:spacing w:line="276" w:lineRule="auto"/>
+              <w:spacing w:line="360" w:lineRule="auto"/>
               <w:jc w:val="center"/>
               <w:rPr>
                 <w:lang w:val="en-US"/>
               </w:rPr>
             </w:pPr>
+            <w:r>
+              <w:rPr>
+                <w:lang w:val="en-US"/>
+              </w:rPr>
+              <w:t>6</w:t>
+            </w:r>
           </w:p>
         </w:tc>
       </w:tr>
@@ -2785,11 +3798,11 @@
           </w:tcPr>
           <w:p>
             <w:pPr>
-              <w:spacing w:line="276" w:lineRule="auto"/>
+              <w:spacing w:line="360" w:lineRule="auto"/>
               <w:jc w:val="center"/>
             </w:pPr>
             <w:r>
-              <w:t>João Martins</w:t>
+              <w:t>Mário Oliveira</w:t>
             </w:r>
           </w:p>
         </w:tc>
@@ -2800,12 +3813,18 @@
           </w:tcPr>
           <w:p>
             <w:pPr>
-              <w:spacing w:line="276" w:lineRule="auto"/>
+              <w:spacing w:line="360" w:lineRule="auto"/>
               <w:jc w:val="center"/>
               <w:rPr>
                 <w:lang w:val="en-US"/>
               </w:rPr>
             </w:pPr>
+            <w:r>
+              <w:rPr>
+                <w:lang w:val="en-US"/>
+              </w:rPr>
+              <w:t>7</w:t>
+            </w:r>
           </w:p>
         </w:tc>
       </w:tr>
@@ -2820,42 +3839,7 @@
           </w:tcPr>
           <w:p>
             <w:pPr>
-              <w:spacing w:line="276" w:lineRule="auto"/>
-              <w:jc w:val="center"/>
-            </w:pPr>
-            <w:r>
-              <w:t>Mário Oliveira</w:t>
-            </w:r>
-          </w:p>
-        </w:tc>
-        <w:tc>
-          <w:tcPr>
-            <w:tcW w:w="1721" w:type="dxa"/>
-            <w:vAlign w:val="center"/>
-          </w:tcPr>
-          <w:p>
-            <w:pPr>
-              <w:spacing w:line="276" w:lineRule="auto"/>
-              <w:jc w:val="center"/>
-              <w:rPr>
-                <w:lang w:val="en-US"/>
-              </w:rPr>
-            </w:pPr>
-          </w:p>
-        </w:tc>
-      </w:tr>
-      <w:tr>
-        <w:trPr>
-          <w:jc w:val="center"/>
-        </w:trPr>
-        <w:tc>
-          <w:tcPr>
-            <w:tcW w:w="2149" w:type="dxa"/>
-            <w:vAlign w:val="center"/>
-          </w:tcPr>
-          <w:p>
-            <w:pPr>
-              <w:spacing w:line="276" w:lineRule="auto"/>
+              <w:spacing w:line="360" w:lineRule="auto"/>
               <w:jc w:val="center"/>
             </w:pPr>
             <w:r>
@@ -2871,12 +3855,18 @@
           <w:p>
             <w:pPr>
               <w:keepNext/>
-              <w:spacing w:line="276" w:lineRule="auto"/>
+              <w:spacing w:line="360" w:lineRule="auto"/>
               <w:jc w:val="center"/>
               <w:rPr>
                 <w:lang w:val="en-US"/>
               </w:rPr>
             </w:pPr>
+            <w:r>
+              <w:rPr>
+                <w:lang w:val="en-US"/>
+              </w:rPr>
+              <w:t>5.5</w:t>
+            </w:r>
           </w:p>
         </w:tc>
       </w:tr>
@@ -2884,12 +3874,13 @@
     <w:p>
       <w:pPr>
         <w:pStyle w:val="Legenda"/>
+        <w:spacing w:line="360" w:lineRule="auto"/>
         <w:jc w:val="center"/>
         <w:rPr>
           <w:lang w:val="en-US"/>
         </w:rPr>
       </w:pPr>
-      <w:bookmarkStart w:id="2" w:name="_Toc349417403"/>
+      <w:bookmarkStart w:id="11" w:name="_Toc350020010"/>
       <w:r>
         <w:rPr>
           <w:lang w:val="en-US"/>
@@ -2924,7 +3915,7 @@
         </w:rPr>
         <w:t>: Log of individual effort</w:t>
       </w:r>
-      <w:bookmarkEnd w:id="2"/>
+      <w:bookmarkEnd w:id="11"/>
     </w:p>
     <w:p>
       <w:pPr>
@@ -2933,28 +3924,24 @@
           <w:ilvl w:val="0"/>
           <w:numId w:val="1"/>
         </w:numPr>
-        <w:rPr>
-          <w:lang w:val="en-US"/>
-        </w:rPr>
-      </w:pPr>
+        <w:spacing w:line="360" w:lineRule="auto"/>
+        <w:rPr>
+          <w:lang w:val="en-US"/>
+        </w:rPr>
+      </w:pPr>
+      <w:bookmarkStart w:id="12" w:name="_Toc350020007"/>
       <w:r>
         <w:rPr>
           <w:lang w:val="en-US"/>
         </w:rPr>
         <w:t>Individual log</w:t>
       </w:r>
-    </w:p>
-    <w:p>
-      <w:pPr>
-        <w:rPr>
-          <w:lang w:val="en-US"/>
-        </w:rPr>
-      </w:pPr>
+      <w:bookmarkEnd w:id="12"/>
     </w:p>
     <w:p>
       <w:pPr>
         <w:pStyle w:val="NormalWeb"/>
-        <w:spacing w:before="240" w:beforeAutospacing="0" w:after="240" w:afterAutospacing="0"/>
+        <w:spacing w:before="240" w:beforeAutospacing="0" w:after="240" w:afterAutospacing="0" w:line="360" w:lineRule="auto"/>
         <w:jc w:val="both"/>
         <w:rPr>
           <w:rFonts w:ascii="Arial" w:hAnsi="Arial" w:cs="Arial"/>
@@ -2987,7 +3974,11 @@
     <w:p>
       <w:pPr>
         <w:pStyle w:val="NormalWeb"/>
-        <w:spacing w:before="0" w:beforeAutospacing="0" w:after="0" w:afterAutospacing="0"/>
+        <w:numPr>
+          <w:ilvl w:val="0"/>
+          <w:numId w:val="2"/>
+        </w:numPr>
+        <w:spacing w:before="0" w:beforeAutospacing="0" w:after="0" w:afterAutospacing="0" w:line="360" w:lineRule="auto"/>
         <w:jc w:val="both"/>
         <w:rPr>
           <w:rFonts w:ascii="Arial" w:hAnsi="Arial" w:cs="Arial"/>
@@ -2996,11 +3987,24 @@
           <w:lang w:val="en-US"/>
         </w:rPr>
       </w:pPr>
+      <w:r>
+        <w:rPr>
+          <w:rFonts w:ascii="Arial" w:hAnsi="Arial" w:cs="Arial"/>
+          <w:color w:val="000000"/>
+          <w:shd w:val="clear" w:color="auto" w:fill="FFFFFF"/>
+          <w:lang w:val="en-US"/>
+        </w:rPr>
+        <w:t>Initial Discussion</w:t>
+      </w:r>
     </w:p>
     <w:p>
       <w:pPr>
         <w:pStyle w:val="NormalWeb"/>
-        <w:spacing w:before="0" w:beforeAutospacing="0" w:after="0" w:afterAutospacing="0"/>
+        <w:numPr>
+          <w:ilvl w:val="0"/>
+          <w:numId w:val="2"/>
+        </w:numPr>
+        <w:spacing w:before="0" w:beforeAutospacing="0" w:after="0" w:afterAutospacing="0" w:line="360" w:lineRule="auto"/>
         <w:jc w:val="both"/>
         <w:rPr>
           <w:rFonts w:ascii="Arial" w:hAnsi="Arial" w:cs="Arial"/>
@@ -3012,11 +4016,190 @@
       <w:r>
         <w:rPr>
           <w:rFonts w:ascii="Arial" w:hAnsi="Arial" w:cs="Arial"/>
+          <w:color w:val="000000"/>
+          <w:shd w:val="clear" w:color="auto" w:fill="FFFFFF"/>
+          <w:lang w:val="en-US"/>
+        </w:rPr>
+        <w:t>Document Management Process</w:t>
+      </w:r>
+    </w:p>
+    <w:p>
+      <w:pPr>
+        <w:pStyle w:val="NormalWeb"/>
+        <w:numPr>
+          <w:ilvl w:val="0"/>
+          <w:numId w:val="2"/>
+        </w:numPr>
+        <w:spacing w:before="0" w:beforeAutospacing="0" w:after="0" w:afterAutospacing="0" w:line="360" w:lineRule="auto"/>
+        <w:jc w:val="both"/>
+        <w:rPr>
+          <w:rFonts w:ascii="Arial" w:hAnsi="Arial" w:cs="Arial"/>
+          <w:color w:val="000000"/>
+          <w:shd w:val="clear" w:color="auto" w:fill="FFFFFF"/>
+          <w:lang w:val="en-US"/>
+        </w:rPr>
+      </w:pPr>
+      <w:r>
+        <w:rPr>
+          <w:rFonts w:ascii="Arial" w:hAnsi="Arial" w:cs="Arial"/>
+          <w:color w:val="000000"/>
+          <w:shd w:val="clear" w:color="auto" w:fill="FFFFFF"/>
+          <w:lang w:val="en-US"/>
+        </w:rPr>
+        <w:t>Process analysis</w:t>
+      </w:r>
+    </w:p>
+    <w:p>
+      <w:pPr>
+        <w:pStyle w:val="NormalWeb"/>
+        <w:numPr>
+          <w:ilvl w:val="0"/>
+          <w:numId w:val="2"/>
+        </w:numPr>
+        <w:spacing w:before="0" w:beforeAutospacing="0" w:after="0" w:afterAutospacing="0" w:line="360" w:lineRule="auto"/>
+        <w:jc w:val="both"/>
+        <w:rPr>
+          <w:rFonts w:ascii="Arial" w:hAnsi="Arial" w:cs="Arial"/>
+          <w:color w:val="000000"/>
+          <w:shd w:val="clear" w:color="auto" w:fill="FFFFFF"/>
+          <w:lang w:val="en-US"/>
+        </w:rPr>
+      </w:pPr>
+      <w:r>
+        <w:rPr>
+          <w:rFonts w:ascii="Arial" w:hAnsi="Arial" w:cs="Arial"/>
+          <w:color w:val="000000"/>
+          <w:shd w:val="clear" w:color="auto" w:fill="FFFFFF"/>
+          <w:lang w:val="en-US"/>
+        </w:rPr>
+        <w:t xml:space="preserve">Processes discussion and prioritization </w:t>
+      </w:r>
+    </w:p>
+    <w:p>
+      <w:pPr>
+        <w:pStyle w:val="NormalWeb"/>
+        <w:numPr>
+          <w:ilvl w:val="0"/>
+          <w:numId w:val="2"/>
+        </w:numPr>
+        <w:spacing w:before="0" w:beforeAutospacing="0" w:after="0" w:afterAutospacing="0" w:line="360" w:lineRule="auto"/>
+        <w:jc w:val="both"/>
+        <w:rPr>
+          <w:rFonts w:ascii="Arial" w:hAnsi="Arial" w:cs="Arial"/>
+          <w:color w:val="000000"/>
+          <w:shd w:val="clear" w:color="auto" w:fill="FFFFFF"/>
+          <w:lang w:val="en-US"/>
+        </w:rPr>
+      </w:pPr>
+      <w:r>
+        <w:rPr>
+          <w:rFonts w:ascii="Arial" w:hAnsi="Arial" w:cs="Arial"/>
+          <w:color w:val="000000"/>
+          <w:shd w:val="clear" w:color="auto" w:fill="FFFFFF"/>
+          <w:lang w:val="en-US"/>
+        </w:rPr>
+        <w:t>Estimate Process definition</w:t>
+      </w:r>
+    </w:p>
+    <w:p>
+      <w:pPr>
+        <w:pStyle w:val="NormalWeb"/>
+        <w:numPr>
+          <w:ilvl w:val="0"/>
+          <w:numId w:val="2"/>
+        </w:numPr>
+        <w:spacing w:before="0" w:beforeAutospacing="0" w:after="0" w:afterAutospacing="0" w:line="360" w:lineRule="auto"/>
+        <w:jc w:val="both"/>
+        <w:rPr>
+          <w:rFonts w:ascii="Arial" w:hAnsi="Arial" w:cs="Arial"/>
+          <w:color w:val="000000"/>
+          <w:shd w:val="clear" w:color="auto" w:fill="FFFFFF"/>
+          <w:lang w:val="en-US"/>
+        </w:rPr>
+      </w:pPr>
+      <w:r>
+        <w:rPr>
+          <w:rFonts w:ascii="Arial" w:hAnsi="Arial" w:cs="Arial"/>
+          <w:color w:val="000000"/>
+          <w:shd w:val="clear" w:color="auto" w:fill="FFFFFF"/>
+          <w:lang w:val="en-US"/>
+        </w:rPr>
+        <w:t>Process list and planning document</w:t>
+      </w:r>
+    </w:p>
+    <w:p>
+      <w:pPr>
+        <w:pStyle w:val="NormalWeb"/>
+        <w:numPr>
+          <w:ilvl w:val="0"/>
+          <w:numId w:val="2"/>
+        </w:numPr>
+        <w:spacing w:before="0" w:beforeAutospacing="0" w:after="0" w:afterAutospacing="0" w:line="360" w:lineRule="auto"/>
+        <w:jc w:val="both"/>
+        <w:rPr>
+          <w:rFonts w:ascii="Arial" w:hAnsi="Arial" w:cs="Arial"/>
+          <w:color w:val="000000"/>
+          <w:shd w:val="clear" w:color="auto" w:fill="FFFFFF"/>
+          <w:lang w:val="en-US"/>
+        </w:rPr>
+      </w:pPr>
+      <w:r>
+        <w:rPr>
+          <w:rFonts w:ascii="Arial" w:hAnsi="Arial" w:cs="Arial"/>
+          <w:color w:val="000000"/>
+          <w:shd w:val="clear" w:color="auto" w:fill="FFFFFF"/>
+          <w:lang w:val="en-US"/>
+        </w:rPr>
+        <w:t>Vision and Scope document</w:t>
+      </w:r>
+    </w:p>
+    <w:p>
+      <w:pPr>
+        <w:pStyle w:val="NormalWeb"/>
+        <w:numPr>
+          <w:ilvl w:val="0"/>
+          <w:numId w:val="2"/>
+        </w:numPr>
+        <w:spacing w:before="0" w:beforeAutospacing="0" w:after="0" w:afterAutospacing="0" w:line="360" w:lineRule="auto"/>
+        <w:jc w:val="both"/>
+        <w:rPr>
+          <w:rFonts w:ascii="Arial" w:hAnsi="Arial" w:cs="Arial"/>
+          <w:color w:val="000000"/>
+          <w:shd w:val="clear" w:color="auto" w:fill="FFFFFF"/>
+          <w:lang w:val="en-US"/>
+        </w:rPr>
+      </w:pPr>
+      <w:r>
+        <w:rPr>
+          <w:rFonts w:ascii="Arial" w:hAnsi="Arial" w:cs="Arial"/>
+          <w:color w:val="000000"/>
+          <w:shd w:val="clear" w:color="auto" w:fill="FFFFFF"/>
+          <w:lang w:val="en-US"/>
+        </w:rPr>
+        <w:t>Weekly report</w:t>
+      </w:r>
+    </w:p>
+    <w:p>
+      <w:pPr>
+        <w:pStyle w:val="NormalWeb"/>
+        <w:spacing w:before="240" w:beforeAutospacing="0" w:after="240" w:afterAutospacing="0" w:line="360" w:lineRule="auto"/>
+        <w:jc w:val="both"/>
+        <w:rPr>
+          <w:rFonts w:ascii="Arial" w:hAnsi="Arial" w:cs="Arial"/>
           <w:b/>
           <w:color w:val="000000"/>
           <w:shd w:val="clear" w:color="auto" w:fill="FFFFFF"/>
           <w:lang w:val="en-US"/>
         </w:rPr>
+      </w:pPr>
+      <w:r>
+        <w:rPr>
+          <w:rFonts w:ascii="Arial" w:hAnsi="Arial" w:cs="Arial"/>
+          <w:b/>
+          <w:color w:val="000000"/>
+          <w:shd w:val="clear" w:color="auto" w:fill="FFFFFF"/>
+          <w:lang w:val="en-US"/>
+        </w:rPr>
         <w:t xml:space="preserve">David </w:t>
       </w:r>
       <w:proofErr w:type="spellStart"/>
@@ -3055,7 +4238,7 @@
     <w:p>
       <w:pPr>
         <w:pStyle w:val="NormalWeb"/>
-        <w:spacing w:before="0" w:beforeAutospacing="0" w:after="0" w:afterAutospacing="0"/>
+        <w:spacing w:before="0" w:beforeAutospacing="0" w:after="0" w:afterAutospacing="0" w:line="360" w:lineRule="auto"/>
         <w:jc w:val="both"/>
         <w:rPr>
           <w:rFonts w:ascii="Arial" w:hAnsi="Arial" w:cs="Arial"/>
@@ -3068,7 +4251,7 @@
     <w:p>
       <w:pPr>
         <w:pStyle w:val="NormalWeb"/>
-        <w:spacing w:before="0" w:beforeAutospacing="0" w:after="0" w:afterAutospacing="0"/>
+        <w:spacing w:before="0" w:beforeAutospacing="0" w:after="0" w:afterAutospacing="0" w:line="360" w:lineRule="auto"/>
         <w:jc w:val="both"/>
         <w:rPr>
           <w:rFonts w:ascii="Arial" w:hAnsi="Arial" w:cs="Arial"/>
@@ -3081,7 +4264,7 @@
     <w:p>
       <w:pPr>
         <w:pStyle w:val="NormalWeb"/>
-        <w:spacing w:before="0" w:beforeAutospacing="0" w:after="0" w:afterAutospacing="0"/>
+        <w:spacing w:before="0" w:beforeAutospacing="0" w:after="0" w:afterAutospacing="0" w:line="360" w:lineRule="auto"/>
         <w:jc w:val="both"/>
         <w:rPr>
           <w:rFonts w:ascii="Arial" w:hAnsi="Arial" w:cs="Arial"/>
@@ -3094,23 +4277,25 @@
     <w:p>
       <w:pPr>
         <w:pStyle w:val="NormalWeb"/>
-        <w:spacing w:before="0" w:beforeAutospacing="0" w:after="0" w:afterAutospacing="0"/>
+        <w:spacing w:before="240" w:beforeAutospacing="0" w:after="240" w:afterAutospacing="0" w:line="360" w:lineRule="auto"/>
         <w:jc w:val="both"/>
         <w:rPr>
-          <w:color w:val="000000"/>
-          <w:sz w:val="27"/>
-          <w:szCs w:val="27"/>
-          <w:lang w:val="en-US"/>
-        </w:rPr>
-      </w:pPr>
-      <w:r>
-        <w:rPr>
           <w:rFonts w:ascii="Arial" w:hAnsi="Arial" w:cs="Arial"/>
           <w:b/>
           <w:color w:val="000000"/>
           <w:shd w:val="clear" w:color="auto" w:fill="FFFFFF"/>
           <w:lang w:val="en-US"/>
         </w:rPr>
+      </w:pPr>
+      <w:r>
+        <w:rPr>
+          <w:rFonts w:ascii="Arial" w:hAnsi="Arial" w:cs="Arial"/>
+          <w:b/>
+          <w:color w:val="000000"/>
+          <w:shd w:val="clear" w:color="auto" w:fill="FFFFFF"/>
+          <w:lang w:val="en-US"/>
+        </w:rPr>
+        <w:lastRenderedPageBreak/>
         <w:t xml:space="preserve">Filipe </w:t>
       </w:r>
       <w:proofErr w:type="spellStart"/>
@@ -3149,7 +4334,7 @@
     <w:p>
       <w:pPr>
         <w:pStyle w:val="NormalWeb"/>
-        <w:spacing w:before="0" w:beforeAutospacing="0" w:after="0" w:afterAutospacing="0"/>
+        <w:spacing w:before="0" w:beforeAutospacing="0" w:after="0" w:afterAutospacing="0" w:line="360" w:lineRule="auto"/>
         <w:jc w:val="both"/>
         <w:rPr>
           <w:rFonts w:ascii="Arial" w:hAnsi="Arial" w:cs="Arial"/>
@@ -3162,7 +4347,7 @@
     <w:p>
       <w:pPr>
         <w:pStyle w:val="NormalWeb"/>
-        <w:spacing w:before="0" w:beforeAutospacing="0" w:after="0" w:afterAutospacing="0"/>
+        <w:spacing w:before="0" w:beforeAutospacing="0" w:after="0" w:afterAutospacing="0" w:line="360" w:lineRule="auto"/>
         <w:jc w:val="both"/>
         <w:rPr>
           <w:rFonts w:ascii="Arial" w:hAnsi="Arial" w:cs="Arial"/>
@@ -3175,10 +4360,11 @@
     <w:p>
       <w:pPr>
         <w:pStyle w:val="NormalWeb"/>
-        <w:spacing w:before="0" w:beforeAutospacing="0" w:after="0" w:afterAutospacing="0"/>
+        <w:spacing w:before="240" w:beforeAutospacing="0" w:after="240" w:afterAutospacing="0" w:line="360" w:lineRule="auto"/>
         <w:jc w:val="both"/>
         <w:rPr>
           <w:rFonts w:ascii="Arial" w:hAnsi="Arial" w:cs="Arial"/>
+          <w:b/>
           <w:color w:val="000000"/>
           <w:shd w:val="clear" w:color="auto" w:fill="FFFFFF"/>
           <w:lang w:val="en-US"/>
@@ -3252,7 +4438,11 @@
     <w:p>
       <w:pPr>
         <w:pStyle w:val="NormalWeb"/>
-        <w:spacing w:before="0" w:beforeAutospacing="0" w:after="0" w:afterAutospacing="0"/>
+        <w:numPr>
+          <w:ilvl w:val="0"/>
+          <w:numId w:val="4"/>
+        </w:numPr>
+        <w:spacing w:after="0" w:line="360" w:lineRule="auto"/>
         <w:jc w:val="both"/>
         <w:rPr>
           <w:rFonts w:ascii="Arial" w:hAnsi="Arial" w:cs="Arial"/>
@@ -3261,28 +4451,123 @@
           <w:lang w:val="en-US"/>
         </w:rPr>
       </w:pPr>
+      <w:r>
+        <w:rPr>
+          <w:rFonts w:ascii="Arial" w:hAnsi="Arial" w:cs="Arial"/>
+          <w:color w:val="000000"/>
+          <w:shd w:val="clear" w:color="auto" w:fill="FFFFFF"/>
+          <w:lang w:val="en-US"/>
+        </w:rPr>
+        <w:t>Study and planning the Assessment and Control Process and Requirement Analysis Process for estimate</w:t>
+      </w:r>
     </w:p>
     <w:p>
       <w:pPr>
         <w:pStyle w:val="NormalWeb"/>
-        <w:spacing w:before="0" w:beforeAutospacing="0" w:after="0" w:afterAutospacing="0"/>
+        <w:numPr>
+          <w:ilvl w:val="0"/>
+          <w:numId w:val="4"/>
+        </w:numPr>
+        <w:spacing w:after="0" w:line="360" w:lineRule="auto"/>
         <w:jc w:val="both"/>
         <w:rPr>
           <w:rFonts w:ascii="Arial" w:hAnsi="Arial" w:cs="Arial"/>
           <w:color w:val="000000"/>
           <w:shd w:val="clear" w:color="auto" w:fill="FFFFFF"/>
-        </w:rPr>
-      </w:pPr>
+          <w:lang w:val="en-US"/>
+        </w:rPr>
+      </w:pPr>
+      <w:r>
+        <w:rPr>
+          <w:rFonts w:ascii="Arial" w:hAnsi="Arial" w:cs="Arial"/>
+          <w:color w:val="000000"/>
+          <w:shd w:val="clear" w:color="auto" w:fill="FFFFFF"/>
+          <w:lang w:val="en-US"/>
+        </w:rPr>
+        <w:t>Research programs and information on task times and elaboration the first draft Vision and Scope (v0.1)</w:t>
+      </w:r>
     </w:p>
     <w:p>
       <w:pPr>
         <w:pStyle w:val="NormalWeb"/>
-        <w:spacing w:before="0" w:beforeAutospacing="0" w:after="0" w:afterAutospacing="0"/>
+        <w:numPr>
+          <w:ilvl w:val="0"/>
+          <w:numId w:val="4"/>
+        </w:numPr>
+        <w:spacing w:after="0" w:line="360" w:lineRule="auto"/>
         <w:jc w:val="both"/>
         <w:rPr>
           <w:rFonts w:ascii="Arial" w:hAnsi="Arial" w:cs="Arial"/>
           <w:color w:val="000000"/>
           <w:shd w:val="clear" w:color="auto" w:fill="FFFFFF"/>
+          <w:lang w:val="en-US"/>
+        </w:rPr>
+      </w:pPr>
+      <w:r>
+        <w:rPr>
+          <w:rFonts w:ascii="Arial" w:hAnsi="Arial" w:cs="Arial"/>
+          <w:color w:val="000000"/>
+          <w:shd w:val="clear" w:color="auto" w:fill="FFFFFF"/>
+          <w:lang w:val="en-US"/>
+        </w:rPr>
+        <w:t>Discussion about processes and their order</w:t>
+      </w:r>
+    </w:p>
+    <w:p>
+      <w:pPr>
+        <w:pStyle w:val="NormalWeb"/>
+        <w:numPr>
+          <w:ilvl w:val="0"/>
+          <w:numId w:val="4"/>
+        </w:numPr>
+        <w:spacing w:before="0" w:beforeAutospacing="0" w:after="0" w:afterAutospacing="0" w:line="360" w:lineRule="auto"/>
+        <w:jc w:val="both"/>
+        <w:rPr>
+          <w:rFonts w:ascii="Arial" w:hAnsi="Arial" w:cs="Arial"/>
+          <w:color w:val="000000"/>
+          <w:shd w:val="clear" w:color="auto" w:fill="FFFFFF"/>
+          <w:lang w:val="en-US"/>
+        </w:rPr>
+      </w:pPr>
+      <w:r>
+        <w:rPr>
+          <w:rFonts w:ascii="Arial" w:hAnsi="Arial" w:cs="Arial"/>
+          <w:color w:val="000000"/>
+          <w:shd w:val="clear" w:color="auto" w:fill="FFFFFF"/>
+          <w:lang w:val="en-US"/>
+        </w:rPr>
+        <w:t xml:space="preserve">Discussion and Conclusion the first draft </w:t>
+      </w:r>
+      <w:r>
+        <w:rPr>
+          <w:rFonts w:ascii="Arial" w:hAnsi="Arial" w:cs="Arial"/>
+          <w:color w:val="000000"/>
+          <w:shd w:val="clear" w:color="auto" w:fill="FFFFFF"/>
+          <w:lang w:val="en-US"/>
+        </w:rPr>
+        <w:t>of</w:t>
+      </w:r>
+      <w:r>
+        <w:rPr>
+          <w:rFonts w:ascii="Arial" w:hAnsi="Arial" w:cs="Arial"/>
+          <w:color w:val="000000"/>
+          <w:shd w:val="clear" w:color="auto" w:fill="FFFFFF"/>
+          <w:lang w:val="en-US"/>
+        </w:rPr>
+        <w:t xml:space="preserve"> document Vision and Scope</w:t>
+      </w:r>
+    </w:p>
+    <w:p>
+      <w:pPr>
+        <w:pStyle w:val="NormalWeb"/>
+        <w:spacing w:before="240" w:beforeAutospacing="0" w:after="240" w:afterAutospacing="0" w:line="360" w:lineRule="auto"/>
+        <w:jc w:val="both"/>
+        <w:rPr>
+          <w:rFonts w:ascii="Arial" w:hAnsi="Arial" w:cs="Arial"/>
+          <w:b/>
+          <w:color w:val="000000"/>
+          <w:shd w:val="clear" w:color="auto" w:fill="FFFFFF"/>
+          <w:lang w:val="en-US"/>
         </w:rPr>
       </w:pPr>
       <w:proofErr w:type="spellStart"/>
@@ -3294,6 +4579,120 @@
           <w:shd w:val="clear" w:color="auto" w:fill="FFFFFF"/>
           <w:lang w:val="en-US"/>
         </w:rPr>
+        <w:t>João</w:t>
+      </w:r>
+      <w:proofErr w:type="spellEnd"/>
+      <w:r>
+        <w:rPr>
+          <w:rFonts w:ascii="Arial" w:hAnsi="Arial" w:cs="Arial"/>
+          <w:b/>
+          <w:color w:val="000000"/>
+          <w:shd w:val="clear" w:color="auto" w:fill="FFFFFF"/>
+          <w:lang w:val="en-US"/>
+        </w:rPr>
+        <w:t xml:space="preserve"> Martins – Tasks done:</w:t>
+      </w:r>
+    </w:p>
+    <w:p>
+      <w:pPr>
+        <w:pStyle w:val="NormalWeb"/>
+        <w:numPr>
+          <w:ilvl w:val="0"/>
+          <w:numId w:val="3"/>
+        </w:numPr>
+        <w:spacing w:after="0" w:line="360" w:lineRule="auto"/>
+        <w:jc w:val="both"/>
+        <w:rPr>
+          <w:rFonts w:ascii="Arial" w:hAnsi="Arial" w:cs="Arial"/>
+          <w:color w:val="000000"/>
+          <w:shd w:val="clear" w:color="auto" w:fill="FFFFFF"/>
+          <w:lang w:val="en-US"/>
+        </w:rPr>
+      </w:pPr>
+      <w:r>
+        <w:rPr>
+          <w:rFonts w:ascii="Arial" w:hAnsi="Arial" w:cs="Arial"/>
+          <w:color w:val="000000"/>
+          <w:shd w:val="clear" w:color="auto" w:fill="FFFFFF"/>
+          <w:lang w:val="en-US"/>
+        </w:rPr>
+        <w:t>Study of Review Processes and study of Project Planning Processes</w:t>
+      </w:r>
+    </w:p>
+    <w:p>
+      <w:pPr>
+        <w:pStyle w:val="NormalWeb"/>
+        <w:numPr>
+          <w:ilvl w:val="0"/>
+          <w:numId w:val="3"/>
+        </w:numPr>
+        <w:spacing w:after="0" w:line="360" w:lineRule="auto"/>
+        <w:jc w:val="both"/>
+        <w:rPr>
+          <w:rFonts w:ascii="Arial" w:hAnsi="Arial" w:cs="Arial"/>
+          <w:color w:val="000000"/>
+          <w:shd w:val="clear" w:color="auto" w:fill="FFFFFF"/>
+          <w:lang w:val="en-US"/>
+        </w:rPr>
+      </w:pPr>
+      <w:r>
+        <w:rPr>
+          <w:rFonts w:ascii="Arial" w:hAnsi="Arial" w:cs="Arial"/>
+          <w:color w:val="000000"/>
+          <w:shd w:val="clear" w:color="auto" w:fill="FFFFFF"/>
+          <w:lang w:val="en-US"/>
+        </w:rPr>
+        <w:t>Reviewing process planning</w:t>
+      </w:r>
+    </w:p>
+    <w:p>
+      <w:pPr>
+        <w:pStyle w:val="NormalWeb"/>
+        <w:numPr>
+          <w:ilvl w:val="0"/>
+          <w:numId w:val="3"/>
+        </w:numPr>
+        <w:spacing w:before="0" w:beforeAutospacing="0" w:after="0" w:afterAutospacing="0" w:line="360" w:lineRule="auto"/>
+        <w:jc w:val="both"/>
+        <w:rPr>
+          <w:rFonts w:ascii="Arial" w:hAnsi="Arial" w:cs="Arial"/>
+          <w:color w:val="000000"/>
+          <w:shd w:val="clear" w:color="auto" w:fill="FFFFFF"/>
+          <w:lang w:val="en-US"/>
+        </w:rPr>
+      </w:pPr>
+      <w:r>
+        <w:rPr>
+          <w:rFonts w:ascii="Arial" w:hAnsi="Arial" w:cs="Arial"/>
+          <w:color w:val="000000"/>
+          <w:shd w:val="clear" w:color="auto" w:fill="FFFFFF"/>
+          <w:lang w:val="en-US"/>
+        </w:rPr>
+        <w:t>Discussion of the project processes</w:t>
+      </w:r>
+    </w:p>
+    <w:p>
+      <w:pPr>
+        <w:pStyle w:val="NormalWeb"/>
+        <w:spacing w:before="240" w:beforeAutospacing="0" w:after="240" w:afterAutospacing="0" w:line="360" w:lineRule="auto"/>
+        <w:jc w:val="both"/>
+        <w:rPr>
+          <w:rFonts w:ascii="Arial" w:hAnsi="Arial" w:cs="Arial"/>
+          <w:b/>
+          <w:color w:val="000000"/>
+          <w:shd w:val="clear" w:color="auto" w:fill="FFFFFF"/>
+          <w:lang w:val="en-US"/>
+        </w:rPr>
+      </w:pPr>
+      <w:proofErr w:type="spellStart"/>
+      <w:r>
+        <w:rPr>
+          <w:rFonts w:ascii="Arial" w:hAnsi="Arial" w:cs="Arial"/>
+          <w:b/>
+          <w:color w:val="000000"/>
+          <w:shd w:val="clear" w:color="auto" w:fill="FFFFFF"/>
+          <w:lang w:val="en-US"/>
+        </w:rPr>
         <w:t>Mário</w:t>
       </w:r>
       <w:proofErr w:type="spellEnd"/>
@@ -3321,48 +4720,153 @@
     <w:p>
       <w:pPr>
         <w:pStyle w:val="NormalWeb"/>
-        <w:spacing w:before="0" w:beforeAutospacing="0" w:after="0" w:afterAutospacing="0"/>
+        <w:numPr>
+          <w:ilvl w:val="0"/>
+          <w:numId w:val="2"/>
+        </w:numPr>
+        <w:spacing w:after="0" w:line="360" w:lineRule="auto"/>
         <w:jc w:val="both"/>
         <w:rPr>
           <w:rFonts w:ascii="Arial" w:hAnsi="Arial" w:cs="Arial"/>
           <w:color w:val="000000"/>
           <w:shd w:val="clear" w:color="auto" w:fill="FFFFFF"/>
-        </w:rPr>
-      </w:pPr>
+          <w:lang w:val="en-US"/>
+        </w:rPr>
+      </w:pPr>
+      <w:r>
+        <w:rPr>
+          <w:rFonts w:ascii="Arial" w:hAnsi="Arial" w:cs="Arial"/>
+          <w:color w:val="000000"/>
+          <w:shd w:val="clear" w:color="auto" w:fill="FFFFFF"/>
+          <w:lang w:val="en-US"/>
+        </w:rPr>
+        <w:t>Initial discussion.</w:t>
+      </w:r>
     </w:p>
     <w:p>
       <w:pPr>
         <w:pStyle w:val="NormalWeb"/>
-        <w:spacing w:before="0" w:beforeAutospacing="0" w:after="0" w:afterAutospacing="0"/>
+        <w:numPr>
+          <w:ilvl w:val="0"/>
+          <w:numId w:val="2"/>
+        </w:numPr>
+        <w:spacing w:after="0" w:line="360" w:lineRule="auto"/>
         <w:jc w:val="both"/>
         <w:rPr>
           <w:rFonts w:ascii="Arial" w:hAnsi="Arial" w:cs="Arial"/>
           <w:color w:val="000000"/>
           <w:shd w:val="clear" w:color="auto" w:fill="FFFFFF"/>
-        </w:rPr>
-      </w:pPr>
+          <w:lang w:val="en-US"/>
+        </w:rPr>
+      </w:pPr>
+      <w:r>
+        <w:rPr>
+          <w:rFonts w:ascii="Arial" w:hAnsi="Arial" w:cs="Arial"/>
+          <w:color w:val="000000"/>
+          <w:shd w:val="clear" w:color="auto" w:fill="FFFFFF"/>
+          <w:lang w:val="en-US"/>
+        </w:rPr>
+        <w:t>Document Management Process</w:t>
+      </w:r>
     </w:p>
     <w:p>
       <w:pPr>
         <w:pStyle w:val="NormalWeb"/>
-        <w:spacing w:before="0" w:beforeAutospacing="0" w:after="0" w:afterAutospacing="0"/>
+        <w:numPr>
+          <w:ilvl w:val="0"/>
+          <w:numId w:val="2"/>
+        </w:numPr>
+        <w:spacing w:after="0" w:line="360" w:lineRule="auto"/>
         <w:jc w:val="both"/>
         <w:rPr>
           <w:rFonts w:ascii="Arial" w:hAnsi="Arial" w:cs="Arial"/>
           <w:color w:val="000000"/>
           <w:shd w:val="clear" w:color="auto" w:fill="FFFFFF"/>
-        </w:rPr>
-      </w:pPr>
+          <w:lang w:val="en-US"/>
+        </w:rPr>
+      </w:pPr>
+      <w:r>
+        <w:rPr>
+          <w:rFonts w:ascii="Arial" w:hAnsi="Arial" w:cs="Arial"/>
+          <w:color w:val="000000"/>
+          <w:shd w:val="clear" w:color="auto" w:fill="FFFFFF"/>
+          <w:lang w:val="en-US"/>
+        </w:rPr>
+        <w:t>Document Measures Creation and</w:t>
+      </w:r>
+      <w:r>
+        <w:rPr>
+          <w:rFonts w:ascii="Arial" w:hAnsi="Arial" w:cs="Arial"/>
+          <w:color w:val="000000"/>
+          <w:shd w:val="clear" w:color="auto" w:fill="FFFFFF"/>
+          <w:lang w:val="en-US"/>
+        </w:rPr>
+        <w:t xml:space="preserve"> Update effort functions of all spreadsheets</w:t>
+      </w:r>
     </w:p>
     <w:p>
       <w:pPr>
         <w:pStyle w:val="NormalWeb"/>
-        <w:spacing w:before="0" w:beforeAutospacing="0" w:after="0" w:afterAutospacing="0"/>
+        <w:numPr>
+          <w:ilvl w:val="0"/>
+          <w:numId w:val="2"/>
+        </w:numPr>
+        <w:spacing w:after="0" w:line="360" w:lineRule="auto"/>
         <w:jc w:val="both"/>
         <w:rPr>
-          <w:color w:val="000000"/>
-          <w:sz w:val="27"/>
-          <w:szCs w:val="27"/>
+          <w:rFonts w:ascii="Arial" w:hAnsi="Arial" w:cs="Arial"/>
+          <w:color w:val="000000"/>
+          <w:shd w:val="clear" w:color="auto" w:fill="FFFFFF"/>
+          <w:lang w:val="en-US"/>
+        </w:rPr>
+      </w:pPr>
+      <w:r>
+        <w:rPr>
+          <w:rFonts w:ascii="Arial" w:hAnsi="Arial" w:cs="Arial"/>
+          <w:color w:val="000000"/>
+          <w:shd w:val="clear" w:color="auto" w:fill="FFFFFF"/>
+          <w:lang w:val="en-US"/>
+        </w:rPr>
+        <w:t>Discussion about processes and their order</w:t>
+      </w:r>
+    </w:p>
+    <w:p>
+      <w:pPr>
+        <w:pStyle w:val="NormalWeb"/>
+        <w:numPr>
+          <w:ilvl w:val="0"/>
+          <w:numId w:val="2"/>
+        </w:numPr>
+        <w:spacing w:before="0" w:beforeAutospacing="0" w:after="0" w:afterAutospacing="0" w:line="360" w:lineRule="auto"/>
+        <w:jc w:val="both"/>
+        <w:rPr>
+          <w:rFonts w:ascii="Arial" w:hAnsi="Arial" w:cs="Arial"/>
+          <w:color w:val="000000"/>
+          <w:shd w:val="clear" w:color="auto" w:fill="FFFFFF"/>
+          <w:lang w:val="en-US"/>
+        </w:rPr>
+      </w:pPr>
+      <w:r>
+        <w:rPr>
+          <w:rFonts w:ascii="Arial" w:hAnsi="Arial" w:cs="Arial"/>
+          <w:color w:val="000000"/>
+          <w:shd w:val="clear" w:color="auto" w:fill="FFFFFF"/>
+          <w:lang w:val="en-US"/>
+        </w:rPr>
+        <w:t>Review Processes and Verification &amp; Validation Process study</w:t>
+      </w:r>
+    </w:p>
+    <w:p>
+      <w:pPr>
+        <w:pStyle w:val="NormalWeb"/>
+        <w:spacing w:before="240" w:beforeAutospacing="0" w:after="240" w:afterAutospacing="0" w:line="360" w:lineRule="auto"/>
+        <w:jc w:val="both"/>
+        <w:rPr>
+          <w:rFonts w:ascii="Arial" w:hAnsi="Arial" w:cs="Arial"/>
+          <w:b/>
+          <w:color w:val="000000"/>
+          <w:shd w:val="clear" w:color="auto" w:fill="FFFFFF"/>
+          <w:lang w:val="en-US"/>
         </w:rPr>
       </w:pPr>
       <w:proofErr w:type="spellStart"/>
@@ -3423,29 +4927,162 @@
     <w:p>
       <w:pPr>
         <w:pStyle w:val="NormalWeb"/>
-        <w:spacing w:before="0" w:beforeAutospacing="0" w:after="0" w:afterAutospacing="0"/>
+        <w:numPr>
+          <w:ilvl w:val="0"/>
+          <w:numId w:val="2"/>
+        </w:numPr>
+        <w:spacing w:before="0" w:beforeAutospacing="0" w:after="0" w:afterAutospacing="0" w:line="360" w:lineRule="auto"/>
         <w:jc w:val="both"/>
         <w:rPr>
           <w:rFonts w:ascii="Arial" w:hAnsi="Arial" w:cs="Arial"/>
           <w:color w:val="000000"/>
           <w:shd w:val="clear" w:color="auto" w:fill="FFFFFF"/>
-        </w:rPr>
-      </w:pPr>
+          <w:lang w:val="en-US"/>
+        </w:rPr>
+      </w:pPr>
+      <w:r>
+        <w:rPr>
+          <w:rFonts w:ascii="Arial" w:hAnsi="Arial" w:cs="Arial"/>
+          <w:color w:val="000000"/>
+          <w:shd w:val="clear" w:color="auto" w:fill="FFFFFF"/>
+          <w:lang w:val="en-US"/>
+        </w:rPr>
+        <w:t>Work planning and Discussion</w:t>
+      </w:r>
     </w:p>
     <w:p>
       <w:pPr>
         <w:pStyle w:val="NormalWeb"/>
-        <w:spacing w:before="0" w:beforeAutospacing="0" w:after="0" w:afterAutospacing="0"/>
+        <w:numPr>
+          <w:ilvl w:val="0"/>
+          <w:numId w:val="2"/>
+        </w:numPr>
+        <w:spacing w:before="0" w:beforeAutospacing="0" w:after="0" w:afterAutospacing="0" w:line="360" w:lineRule="auto"/>
         <w:jc w:val="both"/>
         <w:rPr>
           <w:rFonts w:ascii="Arial" w:hAnsi="Arial" w:cs="Arial"/>
           <w:color w:val="000000"/>
           <w:shd w:val="clear" w:color="auto" w:fill="FFFFFF"/>
-        </w:rPr>
-      </w:pPr>
-    </w:p>
-    <w:p/>
-    <w:p/>
+          <w:lang w:val="en-US"/>
+        </w:rPr>
+      </w:pPr>
+      <w:r>
+        <w:rPr>
+          <w:rFonts w:ascii="Arial" w:hAnsi="Arial" w:cs="Arial"/>
+          <w:color w:val="000000"/>
+          <w:shd w:val="clear" w:color="auto" w:fill="FFFFFF"/>
+          <w:lang w:val="en-US"/>
+        </w:rPr>
+        <w:t>Process study and analysis</w:t>
+      </w:r>
+    </w:p>
+    <w:p>
+      <w:pPr>
+        <w:pStyle w:val="NormalWeb"/>
+        <w:numPr>
+          <w:ilvl w:val="0"/>
+          <w:numId w:val="2"/>
+        </w:numPr>
+        <w:spacing w:before="0" w:beforeAutospacing="0" w:after="0" w:afterAutospacing="0" w:line="360" w:lineRule="auto"/>
+        <w:jc w:val="both"/>
+        <w:rPr>
+          <w:rFonts w:ascii="Arial" w:hAnsi="Arial" w:cs="Arial"/>
+          <w:color w:val="000000"/>
+          <w:shd w:val="clear" w:color="auto" w:fill="FFFFFF"/>
+          <w:lang w:val="en-US"/>
+        </w:rPr>
+      </w:pPr>
+      <w:r>
+        <w:rPr>
+          <w:rFonts w:ascii="Arial" w:hAnsi="Arial" w:cs="Arial"/>
+          <w:color w:val="000000"/>
+          <w:shd w:val="clear" w:color="auto" w:fill="FFFFFF"/>
+          <w:lang w:val="en-US"/>
+        </w:rPr>
+        <w:t xml:space="preserve">Processes Listing Discussion </w:t>
+      </w:r>
+    </w:p>
+    <w:p>
+      <w:pPr>
+        <w:pStyle w:val="NormalWeb"/>
+        <w:numPr>
+          <w:ilvl w:val="0"/>
+          <w:numId w:val="2"/>
+        </w:numPr>
+        <w:spacing w:before="0" w:beforeAutospacing="0" w:after="0" w:afterAutospacing="0" w:line="360" w:lineRule="auto"/>
+        <w:jc w:val="both"/>
+        <w:rPr>
+          <w:rFonts w:ascii="Arial" w:hAnsi="Arial" w:cs="Arial"/>
+          <w:color w:val="000000"/>
+          <w:shd w:val="clear" w:color="auto" w:fill="FFFFFF"/>
+          <w:lang w:val="en-US"/>
+        </w:rPr>
+      </w:pPr>
+      <w:r>
+        <w:rPr>
+          <w:rFonts w:ascii="Arial" w:hAnsi="Arial" w:cs="Arial"/>
+          <w:color w:val="000000"/>
+          <w:shd w:val="clear" w:color="auto" w:fill="FFFFFF"/>
+          <w:lang w:val="en-US"/>
+        </w:rPr>
+        <w:t>Agenda</w:t>
+      </w:r>
+    </w:p>
+    <w:p>
+      <w:pPr>
+        <w:pStyle w:val="NormalWeb"/>
+        <w:numPr>
+          <w:ilvl w:val="0"/>
+          <w:numId w:val="2"/>
+        </w:numPr>
+        <w:spacing w:before="0" w:beforeAutospacing="0" w:after="0" w:afterAutospacing="0" w:line="360" w:lineRule="auto"/>
+        <w:jc w:val="both"/>
+        <w:rPr>
+          <w:rFonts w:ascii="Arial" w:hAnsi="Arial" w:cs="Arial"/>
+          <w:color w:val="000000"/>
+          <w:shd w:val="clear" w:color="auto" w:fill="FFFFFF"/>
+          <w:lang w:val="en-US"/>
+        </w:rPr>
+      </w:pPr>
+      <w:r>
+        <w:rPr>
+          <w:rFonts w:ascii="Arial" w:hAnsi="Arial" w:cs="Arial"/>
+          <w:color w:val="000000"/>
+          <w:shd w:val="clear" w:color="auto" w:fill="FFFFFF"/>
+          <w:lang w:val="en-US"/>
+        </w:rPr>
+        <w:t>Vision and Scope document</w:t>
+      </w:r>
+    </w:p>
+    <w:p>
+      <w:pPr>
+        <w:pStyle w:val="NormalWeb"/>
+        <w:spacing w:before="0" w:beforeAutospacing="0" w:after="0" w:afterAutospacing="0" w:line="360" w:lineRule="auto"/>
+        <w:jc w:val="both"/>
+        <w:rPr>
+          <w:rFonts w:ascii="Arial" w:hAnsi="Arial" w:cs="Arial"/>
+          <w:color w:val="000000"/>
+          <w:shd w:val="clear" w:color="auto" w:fill="FFFFFF"/>
+          <w:lang w:val="en-US"/>
+        </w:rPr>
+      </w:pPr>
+    </w:p>
+    <w:p>
+      <w:pPr>
+        <w:spacing w:line="360" w:lineRule="auto"/>
+        <w:rPr>
+          <w:lang w:val="en-US"/>
+        </w:rPr>
+      </w:pPr>
+    </w:p>
+    <w:p>
+      <w:pPr>
+        <w:spacing w:line="360" w:lineRule="auto"/>
+        <w:rPr>
+          <w:lang w:val="en-US"/>
+        </w:rPr>
+      </w:pPr>
+    </w:p>
     <w:sectPr>
       <w:footerReference w:type="first" r:id="rId14"/>
       <w:pgSz w:w="11906" w:h="16838"/>
@@ -3635,7 +5272,7 @@
         <w:rPr>
           <w:noProof/>
         </w:rPr>
-        <w:t>2</w:t>
+        <w:t>i</w:t>
       </w:r>
     </w:fldSimple>
   </w:p>
@@ -4095,8 +5732,356 @@
       </w:pPr>
     </w:lvl>
   </w:abstractNum>
+  <w:abstractNum w:abstractNumId="1">
+    <w:nsid w:val="105F4AEE"/>
+    <w:multiLevelType w:val="hybridMultilevel"/>
+    <w:tmpl w:val="994ED40E"/>
+    <w:lvl w:ilvl="0" w:tplc="0816000B">
+      <w:start w:val="1"/>
+      <w:numFmt w:val="bullet"/>
+      <w:lvlText w:val=""/>
+      <w:lvlJc w:val="left"/>
+      <w:pPr>
+        <w:ind w:left="720" w:hanging="360"/>
+      </w:pPr>
+      <w:rPr>
+        <w:rFonts w:ascii="Wingdings" w:hAnsi="Wingdings" w:hint="default"/>
+      </w:rPr>
+    </w:lvl>
+    <w:lvl w:ilvl="1" w:tplc="08160003" w:tentative="1">
+      <w:start w:val="1"/>
+      <w:numFmt w:val="bullet"/>
+      <w:lvlText w:val="o"/>
+      <w:lvlJc w:val="left"/>
+      <w:pPr>
+        <w:ind w:left="1440" w:hanging="360"/>
+      </w:pPr>
+      <w:rPr>
+        <w:rFonts w:ascii="Courier New" w:hAnsi="Courier New" w:cs="Courier New" w:hint="default"/>
+      </w:rPr>
+    </w:lvl>
+    <w:lvl w:ilvl="2" w:tplc="08160005" w:tentative="1">
+      <w:start w:val="1"/>
+      <w:numFmt w:val="bullet"/>
+      <w:lvlText w:val=""/>
+      <w:lvlJc w:val="left"/>
+      <w:pPr>
+        <w:ind w:left="2160" w:hanging="360"/>
+      </w:pPr>
+      <w:rPr>
+        <w:rFonts w:ascii="Wingdings" w:hAnsi="Wingdings" w:hint="default"/>
+      </w:rPr>
+    </w:lvl>
+    <w:lvl w:ilvl="3" w:tplc="08160001" w:tentative="1">
+      <w:start w:val="1"/>
+      <w:numFmt w:val="bullet"/>
+      <w:lvlText w:val=""/>
+      <w:lvlJc w:val="left"/>
+      <w:pPr>
+        <w:ind w:left="2880" w:hanging="360"/>
+      </w:pPr>
+      <w:rPr>
+        <w:rFonts w:ascii="Symbol" w:hAnsi="Symbol" w:hint="default"/>
+      </w:rPr>
+    </w:lvl>
+    <w:lvl w:ilvl="4" w:tplc="08160003" w:tentative="1">
+      <w:start w:val="1"/>
+      <w:numFmt w:val="bullet"/>
+      <w:lvlText w:val="o"/>
+      <w:lvlJc w:val="left"/>
+      <w:pPr>
+        <w:ind w:left="3600" w:hanging="360"/>
+      </w:pPr>
+      <w:rPr>
+        <w:rFonts w:ascii="Courier New" w:hAnsi="Courier New" w:cs="Courier New" w:hint="default"/>
+      </w:rPr>
+    </w:lvl>
+    <w:lvl w:ilvl="5" w:tplc="08160005" w:tentative="1">
+      <w:start w:val="1"/>
+      <w:numFmt w:val="bullet"/>
+      <w:lvlText w:val=""/>
+      <w:lvlJc w:val="left"/>
+      <w:pPr>
+        <w:ind w:left="4320" w:hanging="360"/>
+      </w:pPr>
+      <w:rPr>
+        <w:rFonts w:ascii="Wingdings" w:hAnsi="Wingdings" w:hint="default"/>
+      </w:rPr>
+    </w:lvl>
+    <w:lvl w:ilvl="6" w:tplc="08160001" w:tentative="1">
+      <w:start w:val="1"/>
+      <w:numFmt w:val="bullet"/>
+      <w:lvlText w:val=""/>
+      <w:lvlJc w:val="left"/>
+      <w:pPr>
+        <w:ind w:left="5040" w:hanging="360"/>
+      </w:pPr>
+      <w:rPr>
+        <w:rFonts w:ascii="Symbol" w:hAnsi="Symbol" w:hint="default"/>
+      </w:rPr>
+    </w:lvl>
+    <w:lvl w:ilvl="7" w:tplc="08160003" w:tentative="1">
+      <w:start w:val="1"/>
+      <w:numFmt w:val="bullet"/>
+      <w:lvlText w:val="o"/>
+      <w:lvlJc w:val="left"/>
+      <w:pPr>
+        <w:ind w:left="5760" w:hanging="360"/>
+      </w:pPr>
+      <w:rPr>
+        <w:rFonts w:ascii="Courier New" w:hAnsi="Courier New" w:cs="Courier New" w:hint="default"/>
+      </w:rPr>
+    </w:lvl>
+    <w:lvl w:ilvl="8" w:tplc="08160005" w:tentative="1">
+      <w:start w:val="1"/>
+      <w:numFmt w:val="bullet"/>
+      <w:lvlText w:val=""/>
+      <w:lvlJc w:val="left"/>
+      <w:pPr>
+        <w:ind w:left="6480" w:hanging="360"/>
+      </w:pPr>
+      <w:rPr>
+        <w:rFonts w:ascii="Wingdings" w:hAnsi="Wingdings" w:hint="default"/>
+      </w:rPr>
+    </w:lvl>
+  </w:abstractNum>
+  <w:abstractNum w:abstractNumId="2">
+    <w:nsid w:val="5C4E55AC"/>
+    <w:multiLevelType w:val="hybridMultilevel"/>
+    <w:tmpl w:val="F35472CE"/>
+    <w:lvl w:ilvl="0" w:tplc="0816000B">
+      <w:start w:val="1"/>
+      <w:numFmt w:val="bullet"/>
+      <w:lvlText w:val=""/>
+      <w:lvlJc w:val="left"/>
+      <w:pPr>
+        <w:ind w:left="720" w:hanging="360"/>
+      </w:pPr>
+      <w:rPr>
+        <w:rFonts w:ascii="Wingdings" w:hAnsi="Wingdings" w:hint="default"/>
+      </w:rPr>
+    </w:lvl>
+    <w:lvl w:ilvl="1" w:tplc="08160003" w:tentative="1">
+      <w:start w:val="1"/>
+      <w:numFmt w:val="bullet"/>
+      <w:lvlText w:val="o"/>
+      <w:lvlJc w:val="left"/>
+      <w:pPr>
+        <w:ind w:left="1440" w:hanging="360"/>
+      </w:pPr>
+      <w:rPr>
+        <w:rFonts w:ascii="Courier New" w:hAnsi="Courier New" w:cs="Courier New" w:hint="default"/>
+      </w:rPr>
+    </w:lvl>
+    <w:lvl w:ilvl="2" w:tplc="08160005" w:tentative="1">
+      <w:start w:val="1"/>
+      <w:numFmt w:val="bullet"/>
+      <w:lvlText w:val=""/>
+      <w:lvlJc w:val="left"/>
+      <w:pPr>
+        <w:ind w:left="2160" w:hanging="360"/>
+      </w:pPr>
+      <w:rPr>
+        <w:rFonts w:ascii="Wingdings" w:hAnsi="Wingdings" w:hint="default"/>
+      </w:rPr>
+    </w:lvl>
+    <w:lvl w:ilvl="3" w:tplc="08160001" w:tentative="1">
+      <w:start w:val="1"/>
+      <w:numFmt w:val="bullet"/>
+      <w:lvlText w:val=""/>
+      <w:lvlJc w:val="left"/>
+      <w:pPr>
+        <w:ind w:left="2880" w:hanging="360"/>
+      </w:pPr>
+      <w:rPr>
+        <w:rFonts w:ascii="Symbol" w:hAnsi="Symbol" w:hint="default"/>
+      </w:rPr>
+    </w:lvl>
+    <w:lvl w:ilvl="4" w:tplc="08160003" w:tentative="1">
+      <w:start w:val="1"/>
+      <w:numFmt w:val="bullet"/>
+      <w:lvlText w:val="o"/>
+      <w:lvlJc w:val="left"/>
+      <w:pPr>
+        <w:ind w:left="3600" w:hanging="360"/>
+      </w:pPr>
+      <w:rPr>
+        <w:rFonts w:ascii="Courier New" w:hAnsi="Courier New" w:cs="Courier New" w:hint="default"/>
+      </w:rPr>
+    </w:lvl>
+    <w:lvl w:ilvl="5" w:tplc="08160005" w:tentative="1">
+      <w:start w:val="1"/>
+      <w:numFmt w:val="bullet"/>
+      <w:lvlText w:val=""/>
+      <w:lvlJc w:val="left"/>
+      <w:pPr>
+        <w:ind w:left="4320" w:hanging="360"/>
+      </w:pPr>
+      <w:rPr>
+        <w:rFonts w:ascii="Wingdings" w:hAnsi="Wingdings" w:hint="default"/>
+      </w:rPr>
+    </w:lvl>
+    <w:lvl w:ilvl="6" w:tplc="08160001" w:tentative="1">
+      <w:start w:val="1"/>
+      <w:numFmt w:val="bullet"/>
+      <w:lvlText w:val=""/>
+      <w:lvlJc w:val="left"/>
+      <w:pPr>
+        <w:ind w:left="5040" w:hanging="360"/>
+      </w:pPr>
+      <w:rPr>
+        <w:rFonts w:ascii="Symbol" w:hAnsi="Symbol" w:hint="default"/>
+      </w:rPr>
+    </w:lvl>
+    <w:lvl w:ilvl="7" w:tplc="08160003" w:tentative="1">
+      <w:start w:val="1"/>
+      <w:numFmt w:val="bullet"/>
+      <w:lvlText w:val="o"/>
+      <w:lvlJc w:val="left"/>
+      <w:pPr>
+        <w:ind w:left="5760" w:hanging="360"/>
+      </w:pPr>
+      <w:rPr>
+        <w:rFonts w:ascii="Courier New" w:hAnsi="Courier New" w:cs="Courier New" w:hint="default"/>
+      </w:rPr>
+    </w:lvl>
+    <w:lvl w:ilvl="8" w:tplc="08160005" w:tentative="1">
+      <w:start w:val="1"/>
+      <w:numFmt w:val="bullet"/>
+      <w:lvlText w:val=""/>
+      <w:lvlJc w:val="left"/>
+      <w:pPr>
+        <w:ind w:left="6480" w:hanging="360"/>
+      </w:pPr>
+      <w:rPr>
+        <w:rFonts w:ascii="Wingdings" w:hAnsi="Wingdings" w:hint="default"/>
+      </w:rPr>
+    </w:lvl>
+  </w:abstractNum>
+  <w:abstractNum w:abstractNumId="3">
+    <w:nsid w:val="5D99089C"/>
+    <w:multiLevelType w:val="hybridMultilevel"/>
+    <w:tmpl w:val="D7D6D2EC"/>
+    <w:lvl w:ilvl="0" w:tplc="0816000B">
+      <w:start w:val="1"/>
+      <w:numFmt w:val="bullet"/>
+      <w:lvlText w:val=""/>
+      <w:lvlJc w:val="left"/>
+      <w:pPr>
+        <w:ind w:left="720" w:hanging="360"/>
+      </w:pPr>
+      <w:rPr>
+        <w:rFonts w:ascii="Wingdings" w:hAnsi="Wingdings" w:hint="default"/>
+      </w:rPr>
+    </w:lvl>
+    <w:lvl w:ilvl="1" w:tplc="08160003" w:tentative="1">
+      <w:start w:val="1"/>
+      <w:numFmt w:val="bullet"/>
+      <w:lvlText w:val="o"/>
+      <w:lvlJc w:val="left"/>
+      <w:pPr>
+        <w:ind w:left="1440" w:hanging="360"/>
+      </w:pPr>
+      <w:rPr>
+        <w:rFonts w:ascii="Courier New" w:hAnsi="Courier New" w:cs="Courier New" w:hint="default"/>
+      </w:rPr>
+    </w:lvl>
+    <w:lvl w:ilvl="2" w:tplc="08160005" w:tentative="1">
+      <w:start w:val="1"/>
+      <w:numFmt w:val="bullet"/>
+      <w:lvlText w:val=""/>
+      <w:lvlJc w:val="left"/>
+      <w:pPr>
+        <w:ind w:left="2160" w:hanging="360"/>
+      </w:pPr>
+      <w:rPr>
+        <w:rFonts w:ascii="Wingdings" w:hAnsi="Wingdings" w:hint="default"/>
+      </w:rPr>
+    </w:lvl>
+    <w:lvl w:ilvl="3" w:tplc="08160001" w:tentative="1">
+      <w:start w:val="1"/>
+      <w:numFmt w:val="bullet"/>
+      <w:lvlText w:val=""/>
+      <w:lvlJc w:val="left"/>
+      <w:pPr>
+        <w:ind w:left="2880" w:hanging="360"/>
+      </w:pPr>
+      <w:rPr>
+        <w:rFonts w:ascii="Symbol" w:hAnsi="Symbol" w:hint="default"/>
+      </w:rPr>
+    </w:lvl>
+    <w:lvl w:ilvl="4" w:tplc="08160003" w:tentative="1">
+      <w:start w:val="1"/>
+      <w:numFmt w:val="bullet"/>
+      <w:lvlText w:val="o"/>
+      <w:lvlJc w:val="left"/>
+      <w:pPr>
+        <w:ind w:left="3600" w:hanging="360"/>
+      </w:pPr>
+      <w:rPr>
+        <w:rFonts w:ascii="Courier New" w:hAnsi="Courier New" w:cs="Courier New" w:hint="default"/>
+      </w:rPr>
+    </w:lvl>
+    <w:lvl w:ilvl="5" w:tplc="08160005" w:tentative="1">
+      <w:start w:val="1"/>
+      <w:numFmt w:val="bullet"/>
+      <w:lvlText w:val=""/>
+      <w:lvlJc w:val="left"/>
+      <w:pPr>
+        <w:ind w:left="4320" w:hanging="360"/>
+      </w:pPr>
+      <w:rPr>
+        <w:rFonts w:ascii="Wingdings" w:hAnsi="Wingdings" w:hint="default"/>
+      </w:rPr>
+    </w:lvl>
+    <w:lvl w:ilvl="6" w:tplc="08160001" w:tentative="1">
+      <w:start w:val="1"/>
+      <w:numFmt w:val="bullet"/>
+      <w:lvlText w:val=""/>
+      <w:lvlJc w:val="left"/>
+      <w:pPr>
+        <w:ind w:left="5040" w:hanging="360"/>
+      </w:pPr>
+      <w:rPr>
+        <w:rFonts w:ascii="Symbol" w:hAnsi="Symbol" w:hint="default"/>
+      </w:rPr>
+    </w:lvl>
+    <w:lvl w:ilvl="7" w:tplc="08160003" w:tentative="1">
+      <w:start w:val="1"/>
+      <w:numFmt w:val="bullet"/>
+      <w:lvlText w:val="o"/>
+      <w:lvlJc w:val="left"/>
+      <w:pPr>
+        <w:ind w:left="5760" w:hanging="360"/>
+      </w:pPr>
+      <w:rPr>
+        <w:rFonts w:ascii="Courier New" w:hAnsi="Courier New" w:cs="Courier New" w:hint="default"/>
+      </w:rPr>
+    </w:lvl>
+    <w:lvl w:ilvl="8" w:tplc="08160005" w:tentative="1">
+      <w:start w:val="1"/>
+      <w:numFmt w:val="bullet"/>
+      <w:lvlText w:val=""/>
+      <w:lvlJc w:val="left"/>
+      <w:pPr>
+        <w:ind w:left="6480" w:hanging="360"/>
+      </w:pPr>
+      <w:rPr>
+        <w:rFonts w:ascii="Wingdings" w:hAnsi="Wingdings" w:hint="default"/>
+      </w:rPr>
+    </w:lvl>
+  </w:abstractNum>
   <w:num w:numId="1">
     <w:abstractNumId w:val="0"/>
+  </w:num>
+  <w:num w:numId="2">
+    <w:abstractNumId w:val="2"/>
+  </w:num>
+  <w:num w:numId="3">
+    <w:abstractNumId w:val="1"/>
+  </w:num>
+  <w:num w:numId="4">
+    <w:abstractNumId w:val="3"/>
   </w:num>
 </w:numbering>
 </file>
@@ -4523,7 +6508,6 @@
     <w:name w:val="Normal (Web)"/>
     <w:basedOn w:val="Normal"/>
     <w:uiPriority w:val="99"/>
-    <w:semiHidden/>
     <w:unhideWhenUsed/>
     <w:rsid w:val="00492066"/>
     <w:pPr>
@@ -4535,6 +6519,18 @@
       <w:szCs w:val="24"/>
       <w:lang w:eastAsia="pt-PT"/>
     </w:rPr>
+  </w:style>
+  <w:style w:type="paragraph" w:styleId="ndice1">
+    <w:name w:val="toc 1"/>
+    <w:basedOn w:val="Normal"/>
+    <w:next w:val="Normal"/>
+    <w:autoRedefine/>
+    <w:uiPriority w:val="39"/>
+    <w:unhideWhenUsed/>
+    <w:rsid w:val="002E1B19"/>
+    <w:pPr>
+      <w:spacing w:after="100"/>
+    </w:pPr>
   </w:style>
 </w:styles>
 </file>
@@ -4603,47 +6599,18 @@
         </w:p>
       </w:docPartBody>
     </w:docPart>
-    <w:docPart>
-      <w:docPartPr>
-        <w:name w:val="517BDC2B5B264D168C15831263047396"/>
-        <w:category>
-          <w:name w:val="Geral"/>
-          <w:gallery w:val="placeholder"/>
-        </w:category>
-        <w:types>
-          <w:type w:val="bbPlcHdr"/>
-        </w:types>
-        <w:behaviors>
-          <w:behavior w:val="content"/>
-        </w:behaviors>
-        <w:guid w:val="{B2597870-7835-49B0-AD23-734E87C8DDAD}"/>
-      </w:docPartPr>
-      <w:docPartBody>
-        <w:p>
-          <w:pPr>
-            <w:pStyle w:val="517BDC2B5B264D168C15831263047396"/>
-          </w:pPr>
-          <w:r>
-            <w:rPr>
-              <w:rFonts w:asciiTheme="majorHAnsi" w:eastAsiaTheme="majorEastAsia" w:hAnsiTheme="majorHAnsi" w:cstheme="majorBidi"/>
-            </w:rPr>
-            <w:t>[Escrever o subtítulo do documento]</w:t>
-          </w:r>
-        </w:p>
-      </w:docPartBody>
-    </w:docPart>
   </w:docParts>
 </w:glossaryDocument>
 </file>
 
 <file path=word/glossary/fontTable.xml><?xml version="1.0" encoding="utf-8"?>
 <w:fonts xmlns:r="http://schemas.openxmlformats.org/officeDocument/2006/relationships" xmlns:w="http://schemas.openxmlformats.org/wordprocessingml/2006/main">
-  <w:font w:name="Calibri">
-    <w:panose1 w:val="020F0502020204030204"/>
-    <w:charset w:val="00"/>
-    <w:family w:val="swiss"/>
+  <w:font w:name="Wingdings">
+    <w:panose1 w:val="05000000000000000000"/>
+    <w:charset w:val="02"/>
+    <w:family w:val="auto"/>
     <w:pitch w:val="variable"/>
-    <w:sig w:usb0="E00002FF" w:usb1="4000ACFF" w:usb2="00000001" w:usb3="00000000" w:csb0="0000019F" w:csb1="00000000"/>
+    <w:sig w:usb0="00000000" w:usb1="10000000" w:usb2="00000000" w:usb3="00000000" w:csb0="80000000" w:csb1="00000000"/>
   </w:font>
   <w:font w:name="Times New Roman">
     <w:panose1 w:val="02020603050405020304"/>
@@ -4651,6 +6618,27 @@
     <w:family w:val="roman"/>
     <w:pitch w:val="variable"/>
     <w:sig w:usb0="E0002AFF" w:usb1="C0007841" w:usb2="00000009" w:usb3="00000000" w:csb0="000001FF" w:csb1="00000000"/>
+  </w:font>
+  <w:font w:name="Courier New">
+    <w:panose1 w:val="02070309020205020404"/>
+    <w:charset w:val="00"/>
+    <w:family w:val="modern"/>
+    <w:pitch w:val="fixed"/>
+    <w:sig w:usb0="E0002AFF" w:usb1="C0007843" w:usb2="00000009" w:usb3="00000000" w:csb0="000001FF" w:csb1="00000000"/>
+  </w:font>
+  <w:font w:name="Symbol">
+    <w:panose1 w:val="05050102010706020507"/>
+    <w:charset w:val="02"/>
+    <w:family w:val="roman"/>
+    <w:pitch w:val="variable"/>
+    <w:sig w:usb0="00000000" w:usb1="10000000" w:usb2="00000000" w:usb3="00000000" w:csb0="80000000" w:csb1="00000000"/>
+  </w:font>
+  <w:font w:name="Calibri">
+    <w:panose1 w:val="020F0502020204030204"/>
+    <w:charset w:val="00"/>
+    <w:family w:val="swiss"/>
+    <w:pitch w:val="variable"/>
+    <w:sig w:usb0="E00002FF" w:usb1="4000ACFF" w:usb2="00000001" w:usb3="00000000" w:csb0="0000019F" w:csb1="00000000"/>
   </w:font>
   <w:font w:name="Cambria">
     <w:panose1 w:val="02040503050406030204"/>
@@ -4689,6 +6677,7 @@
   <w:rsids>
     <w:rsidRoot w:val="00761202"/>
     <w:rsid w:val="001C7050"/>
+    <w:rsid w:val="00291310"/>
     <w:rsid w:val="002D68FE"/>
     <w:rsid w:val="005F7CAE"/>
     <w:rsid w:val="00761202"/>
@@ -5650,7 +7639,7 @@
 </file>
 
 <file path=customXml/itemProps2.xml><?xml version="1.0" encoding="utf-8"?>
-<ds:datastoreItem xmlns:ds="http://schemas.openxmlformats.org/officeDocument/2006/customXml" ds:itemID="{5F3F815E-5149-45B3-9065-3F524EE9DD72}">
+<ds:datastoreItem xmlns:ds="http://schemas.openxmlformats.org/officeDocument/2006/customXml" ds:itemID="{0B126318-4153-4F33-82BF-3FD2B4AD6C4A}">
   <ds:schemaRefs>
     <ds:schemaRef ds:uri="http://schemas.openxmlformats.org/officeDocument/2006/bibliography"/>
   </ds:schemaRefs>

</xml_diff>

<commit_message>
Finished Weekly Report - Week2.docx
</commit_message>
<xml_diff>
--- a/Docs/Weekly Report/Weekly Report - Week2.docx
+++ b/Docs/Weekly Report/Weekly Report - Week2.docx
@@ -1,6 +1,6 @@
 
 <file path=word/document.xml><?xml version="1.0" encoding="utf-8"?>
-<w:document xmlns:ve="http://schemas.openxmlformats.org/markup-compatibility/2006" xmlns:o="urn:schemas-microsoft-com:office:office" xmlns:r="http://schemas.openxmlformats.org/officeDocument/2006/relationships" xmlns:m="http://schemas.openxmlformats.org/officeDocument/2006/math" xmlns:v="urn:schemas-microsoft-com:vml" xmlns:wp="http://schemas.openxmlformats.org/drawingml/2006/wordprocessingDrawing" xmlns:w10="urn:schemas-microsoft-com:office:word" xmlns:w="http://schemas.openxmlformats.org/wordprocessingml/2006/main" xmlns:wne="http://schemas.microsoft.com/office/word/2006/wordml">
+<w:document xmlns:wpc="http://schemas.microsoft.com/office/word/2010/wordprocessingCanvas" xmlns:mc="http://schemas.openxmlformats.org/markup-compatibility/2006" xmlns:o="urn:schemas-microsoft-com:office:office" xmlns:r="http://schemas.openxmlformats.org/officeDocument/2006/relationships" xmlns:m="http://schemas.openxmlformats.org/officeDocument/2006/math" xmlns:v="urn:schemas-microsoft-com:vml" xmlns:wp14="http://schemas.microsoft.com/office/word/2010/wordprocessingDrawing" xmlns:wp="http://schemas.openxmlformats.org/drawingml/2006/wordprocessingDrawing" xmlns:w10="urn:schemas-microsoft-com:office:word" xmlns:w="http://schemas.openxmlformats.org/wordprocessingml/2006/main" xmlns:w14="http://schemas.microsoft.com/office/word/2010/wordml" xmlns:wpg="http://schemas.microsoft.com/office/word/2010/wordprocessingGroup" xmlns:wpi="http://schemas.microsoft.com/office/word/2010/wordprocessingInk" xmlns:wne="http://schemas.microsoft.com/office/word/2006/wordml" xmlns:wps="http://schemas.microsoft.com/office/word/2010/wordprocessingShape" mc:Ignorable="w14 wp14">
   <w:body>
     <w:sdt>
       <w:sdtPr>
@@ -27,7 +27,7 @@
             <w:tblBorders>
               <w:left w:val="single" w:sz="18" w:space="0" w:color="4F81BD" w:themeColor="accent1"/>
             </w:tblBorders>
-            <w:tblLook w:val="04A0"/>
+            <w:tblLook w:val="04A0" w:firstRow="1" w:lastRow="0" w:firstColumn="1" w:lastColumn="0" w:noHBand="0" w:noVBand="1"/>
           </w:tblPr>
           <w:tblGrid>
             <w:gridCol w:w="6987"/>
@@ -46,6 +46,7 @@
                 <w:dataBinding w:prefixMappings="xmlns:ns0='http://schemas.openxmlformats.org/officeDocument/2006/extended-properties'" w:xpath="/ns0:Properties[1]/ns0:Company[1]" w:storeItemID="{6668398D-A668-4E3E-A5EB-62B293D839F1}"/>
                 <w:text/>
               </w:sdtPr>
+              <w:sdtEndPr/>
               <w:sdtContent>
                 <w:tc>
                   <w:tcPr>
@@ -59,7 +60,7 @@
                   </w:tcPr>
                   <w:p>
                     <w:pPr>
-                      <w:pStyle w:val="SemEspaamento"/>
+                      <w:pStyle w:val="NoSpacing"/>
                       <w:spacing w:line="360" w:lineRule="auto"/>
                       <w:rPr>
                         <w:rFonts w:asciiTheme="majorHAnsi" w:eastAsiaTheme="majorEastAsia" w:hAnsiTheme="majorHAnsi" w:cstheme="majorBidi"/>
@@ -105,10 +106,11 @@
                   <w:dataBinding w:prefixMappings="xmlns:ns0='http://schemas.openxmlformats.org/package/2006/metadata/core-properties' xmlns:ns1='http://purl.org/dc/elements/1.1/'" w:xpath="/ns0:coreProperties[1]/ns1:title[1]" w:storeItemID="{6C3C8BC8-F283-45AE-878A-BAB7291924A1}"/>
                   <w:text/>
                 </w:sdtPr>
+                <w:sdtEndPr/>
                 <w:sdtContent>
                   <w:p>
                     <w:pPr>
-                      <w:pStyle w:val="SemEspaamento"/>
+                      <w:pStyle w:val="NoSpacing"/>
                       <w:spacing w:line="360" w:lineRule="auto"/>
                       <w:rPr>
                         <w:rFonts w:asciiTheme="majorHAnsi" w:eastAsiaTheme="majorEastAsia" w:hAnsiTheme="majorHAnsi" w:cstheme="majorBidi"/>
@@ -162,12 +164,10 @@
                 </w:rPr>
                 <w:alias w:val="Subtítulo"/>
                 <w:id w:val="13406923"/>
-                <w:placeholder>
-                  <w:docPart w:val="517BDC2B5B264D168C15831263047396"/>
-                </w:placeholder>
                 <w:dataBinding w:prefixMappings="xmlns:ns0='http://schemas.openxmlformats.org/package/2006/metadata/core-properties' xmlns:ns1='http://purl.org/dc/elements/1.1/'" w:xpath="/ns0:coreProperties[1]/ns1:subject[1]" w:storeItemID="{6C3C8BC8-F283-45AE-878A-BAB7291924A1}"/>
                 <w:text/>
               </w:sdtPr>
+              <w:sdtEndPr/>
               <w:sdtContent>
                 <w:tc>
                   <w:tcPr>
@@ -181,7 +181,7 @@
                   </w:tcPr>
                   <w:p>
                     <w:pPr>
-                      <w:pStyle w:val="SemEspaamento"/>
+                      <w:pStyle w:val="NoSpacing"/>
                       <w:spacing w:line="360" w:lineRule="auto"/>
                       <w:rPr>
                         <w:rFonts w:asciiTheme="majorHAnsi" w:eastAsiaTheme="majorEastAsia" w:hAnsiTheme="majorHAnsi" w:cstheme="majorBidi"/>
@@ -214,7 +214,7 @@
           <w:tblPr>
             <w:tblpPr w:leftFromText="187" w:rightFromText="187" w:horzAnchor="margin" w:tblpXSpec="center" w:tblpYSpec="bottom"/>
             <w:tblW w:w="4000" w:type="pct"/>
-            <w:tblLook w:val="04A0"/>
+            <w:tblLook w:val="04A0" w:firstRow="1" w:lastRow="0" w:firstColumn="1" w:lastColumn="0" w:noHBand="0" w:noVBand="1"/>
           </w:tblPr>
           <w:tblGrid>
             <w:gridCol w:w="6987"/>
@@ -240,10 +240,11 @@
                   <w:dataBinding w:prefixMappings="xmlns:ns0='http://schemas.openxmlformats.org/package/2006/metadata/core-properties' xmlns:ns1='http://purl.org/dc/elements/1.1/'" w:xpath="/ns0:coreProperties[1]/ns1:creator[1]" w:storeItemID="{6C3C8BC8-F283-45AE-878A-BAB7291924A1}"/>
                   <w:text/>
                 </w:sdtPr>
+                <w:sdtEndPr/>
                 <w:sdtContent>
                   <w:p>
                     <w:pPr>
-                      <w:pStyle w:val="SemEspaamento"/>
+                      <w:pStyle w:val="NoSpacing"/>
                       <w:spacing w:line="360" w:lineRule="auto"/>
                       <w:rPr>
                         <w:color w:val="4F81BD" w:themeColor="accent1"/>
@@ -273,10 +274,11 @@
                     <w:calendar w:val="gregorian"/>
                   </w:date>
                 </w:sdtPr>
+                <w:sdtEndPr/>
                 <w:sdtContent>
                   <w:p>
                     <w:pPr>
-                      <w:pStyle w:val="SemEspaamento"/>
+                      <w:pStyle w:val="NoSpacing"/>
                       <w:spacing w:line="360" w:lineRule="auto"/>
                       <w:rPr>
                         <w:color w:val="4F81BD" w:themeColor="accent1"/>
@@ -293,7 +295,7 @@
               </w:sdt>
               <w:p>
                 <w:pPr>
-                  <w:pStyle w:val="SemEspaamento"/>
+                  <w:pStyle w:val="NoSpacing"/>
                   <w:spacing w:line="360" w:lineRule="auto"/>
                   <w:rPr>
                     <w:color w:val="4F81BD" w:themeColor="accent1"/>
@@ -596,10 +598,10 @@
               <w:lang w:val="en-US"/>
             </w:rPr>
             <w:sectPr>
-              <w:headerReference w:type="default" r:id="rId9"/>
-              <w:footerReference w:type="default" r:id="rId10"/>
-              <w:headerReference w:type="first" r:id="rId11"/>
-              <w:footerReference w:type="first" r:id="rId12"/>
+              <w:headerReference w:type="default" r:id="rId10"/>
+              <w:footerReference w:type="default" r:id="rId11"/>
+              <w:headerReference w:type="first" r:id="rId12"/>
+              <w:footerReference w:type="first" r:id="rId13"/>
               <w:pgSz w:w="11906" w:h="16838"/>
               <w:pgMar w:top="1417" w:right="1701" w:bottom="1417" w:left="1701" w:header="708" w:footer="708" w:gutter="0"/>
               <w:pgNumType w:fmt="lowerRoman" w:start="1"/>
@@ -644,24 +646,23 @@
           <w:docPartUnique/>
         </w:docPartObj>
       </w:sdtPr>
+      <w:sdtEndPr/>
       <w:sdtContent>
         <w:p>
           <w:pPr>
-            <w:pStyle w:val="Ttulodondice"/>
+            <w:pStyle w:val="TOCHeading"/>
             <w:spacing w:line="360" w:lineRule="auto"/>
           </w:pPr>
-          <w:proofErr w:type="spellStart"/>
           <w:r>
             <w:rPr>
               <w:lang w:val="en-US"/>
             </w:rPr>
             <w:t>Content</w:t>
           </w:r>
-          <w:proofErr w:type="spellEnd"/>
         </w:p>
         <w:p>
           <w:pPr>
-            <w:pStyle w:val="ndice1"/>
+            <w:pStyle w:val="TOC1"/>
             <w:tabs>
               <w:tab w:val="left" w:pos="440"/>
               <w:tab w:val="right" w:leader="dot" w:pos="8494"/>
@@ -688,7 +689,7 @@
           <w:hyperlink w:anchor="_Toc350019998" w:history="1">
             <w:r>
               <w:rPr>
-                <w:rStyle w:val="Hiperligao"/>
+                <w:rStyle w:val="Hyperlink"/>
                 <w:noProof/>
                 <w:lang w:val="en-US"/>
               </w:rPr>
@@ -702,7 +703,7 @@
             </w:r>
             <w:r>
               <w:rPr>
-                <w:rStyle w:val="Hiperligao"/>
+                <w:rStyle w:val="Hyperlink"/>
                 <w:noProof/>
                 <w:lang w:val="en-US"/>
               </w:rPr>
@@ -760,7 +761,7 @@
         </w:p>
         <w:p>
           <w:pPr>
-            <w:pStyle w:val="ndice1"/>
+            <w:pStyle w:val="TOC1"/>
             <w:tabs>
               <w:tab w:val="left" w:pos="660"/>
               <w:tab w:val="right" w:leader="dot" w:pos="8494"/>
@@ -772,7 +773,7 @@
           <w:hyperlink w:anchor="_Toc350019999" w:history="1">
             <w:r>
               <w:rPr>
-                <w:rStyle w:val="Hiperligao"/>
+                <w:rStyle w:val="Hyperlink"/>
                 <w:noProof/>
                 <w:lang w:val="en-US"/>
               </w:rPr>
@@ -786,7 +787,7 @@
             </w:r>
             <w:r>
               <w:rPr>
-                <w:rStyle w:val="Hiperligao"/>
+                <w:rStyle w:val="Hyperlink"/>
                 <w:noProof/>
                 <w:lang w:val="en-US"/>
               </w:rPr>
@@ -844,7 +845,7 @@
         </w:p>
         <w:p>
           <w:pPr>
-            <w:pStyle w:val="ndice1"/>
+            <w:pStyle w:val="TOC1"/>
             <w:tabs>
               <w:tab w:val="left" w:pos="660"/>
               <w:tab w:val="right" w:leader="dot" w:pos="8494"/>
@@ -856,7 +857,7 @@
           <w:hyperlink w:anchor="_Toc350020000" w:history="1">
             <w:r>
               <w:rPr>
-                <w:rStyle w:val="Hiperligao"/>
+                <w:rStyle w:val="Hyperlink"/>
                 <w:noProof/>
                 <w:lang w:val="en-US"/>
               </w:rPr>
@@ -870,7 +871,7 @@
             </w:r>
             <w:r>
               <w:rPr>
-                <w:rStyle w:val="Hiperligao"/>
+                <w:rStyle w:val="Hyperlink"/>
                 <w:noProof/>
                 <w:lang w:val="en-US"/>
               </w:rPr>
@@ -928,7 +929,7 @@
         </w:p>
         <w:p>
           <w:pPr>
-            <w:pStyle w:val="ndice1"/>
+            <w:pStyle w:val="TOC1"/>
             <w:tabs>
               <w:tab w:val="left" w:pos="440"/>
               <w:tab w:val="right" w:leader="dot" w:pos="8494"/>
@@ -940,7 +941,7 @@
           <w:hyperlink w:anchor="_Toc350020001" w:history="1">
             <w:r>
               <w:rPr>
-                <w:rStyle w:val="Hiperligao"/>
+                <w:rStyle w:val="Hyperlink"/>
                 <w:noProof/>
                 <w:lang w:val="en-US"/>
               </w:rPr>
@@ -954,7 +955,7 @@
             </w:r>
             <w:r>
               <w:rPr>
-                <w:rStyle w:val="Hiperligao"/>
+                <w:rStyle w:val="Hyperlink"/>
                 <w:noProof/>
                 <w:lang w:val="en-US"/>
               </w:rPr>
@@ -1012,7 +1013,7 @@
         </w:p>
         <w:p>
           <w:pPr>
-            <w:pStyle w:val="ndice1"/>
+            <w:pStyle w:val="TOC1"/>
             <w:tabs>
               <w:tab w:val="left" w:pos="440"/>
               <w:tab w:val="right" w:leader="dot" w:pos="8494"/>
@@ -1024,7 +1025,7 @@
           <w:hyperlink w:anchor="_Toc350020002" w:history="1">
             <w:r>
               <w:rPr>
-                <w:rStyle w:val="Hiperligao"/>
+                <w:rStyle w:val="Hyperlink"/>
                 <w:noProof/>
                 <w:lang w:val="en-US"/>
               </w:rPr>
@@ -1038,7 +1039,7 @@
             </w:r>
             <w:r>
               <w:rPr>
-                <w:rStyle w:val="Hiperligao"/>
+                <w:rStyle w:val="Hyperlink"/>
                 <w:noProof/>
                 <w:lang w:val="en-US"/>
               </w:rPr>
@@ -1096,7 +1097,7 @@
         </w:p>
         <w:p>
           <w:pPr>
-            <w:pStyle w:val="ndice1"/>
+            <w:pStyle w:val="TOC1"/>
             <w:tabs>
               <w:tab w:val="left" w:pos="440"/>
               <w:tab w:val="right" w:leader="dot" w:pos="8494"/>
@@ -1108,7 +1109,7 @@
           <w:hyperlink w:anchor="_Toc350020003" w:history="1">
             <w:r>
               <w:rPr>
-                <w:rStyle w:val="Hiperligao"/>
+                <w:rStyle w:val="Hyperlink"/>
                 <w:noProof/>
                 <w:lang w:val="en-US"/>
               </w:rPr>
@@ -1122,7 +1123,7 @@
             </w:r>
             <w:r>
               <w:rPr>
-                <w:rStyle w:val="Hiperligao"/>
+                <w:rStyle w:val="Hyperlink"/>
                 <w:noProof/>
                 <w:lang w:val="en-US"/>
               </w:rPr>
@@ -1180,7 +1181,7 @@
         </w:p>
         <w:p>
           <w:pPr>
-            <w:pStyle w:val="ndice1"/>
+            <w:pStyle w:val="TOC1"/>
             <w:tabs>
               <w:tab w:val="left" w:pos="660"/>
               <w:tab w:val="right" w:leader="dot" w:pos="8494"/>
@@ -1192,7 +1193,7 @@
           <w:hyperlink w:anchor="_Toc350020004" w:history="1">
             <w:r>
               <w:rPr>
-                <w:rStyle w:val="Hiperligao"/>
+                <w:rStyle w:val="Hyperlink"/>
                 <w:noProof/>
                 <w:lang w:val="en-US"/>
               </w:rPr>
@@ -1206,7 +1207,7 @@
             </w:r>
             <w:r>
               <w:rPr>
-                <w:rStyle w:val="Hiperligao"/>
+                <w:rStyle w:val="Hyperlink"/>
                 <w:noProof/>
                 <w:lang w:val="en-US"/>
               </w:rPr>
@@ -1264,7 +1265,7 @@
         </w:p>
         <w:p>
           <w:pPr>
-            <w:pStyle w:val="ndice1"/>
+            <w:pStyle w:val="TOC1"/>
             <w:tabs>
               <w:tab w:val="left" w:pos="660"/>
               <w:tab w:val="right" w:leader="dot" w:pos="8494"/>
@@ -1276,7 +1277,7 @@
           <w:hyperlink w:anchor="_Toc350020005" w:history="1">
             <w:r>
               <w:rPr>
-                <w:rStyle w:val="Hiperligao"/>
+                <w:rStyle w:val="Hyperlink"/>
                 <w:noProof/>
                 <w:lang w:val="en-US"/>
               </w:rPr>
@@ -1290,7 +1291,7 @@
             </w:r>
             <w:r>
               <w:rPr>
-                <w:rStyle w:val="Hiperligao"/>
+                <w:rStyle w:val="Hyperlink"/>
                 <w:noProof/>
                 <w:lang w:val="en-US"/>
               </w:rPr>
@@ -1348,7 +1349,7 @@
         </w:p>
         <w:p>
           <w:pPr>
-            <w:pStyle w:val="ndice1"/>
+            <w:pStyle w:val="TOC1"/>
             <w:tabs>
               <w:tab w:val="left" w:pos="660"/>
               <w:tab w:val="right" w:leader="dot" w:pos="8494"/>
@@ -1360,7 +1361,7 @@
           <w:hyperlink w:anchor="_Toc350020006" w:history="1">
             <w:r>
               <w:rPr>
-                <w:rStyle w:val="Hiperligao"/>
+                <w:rStyle w:val="Hyperlink"/>
                 <w:noProof/>
                 <w:lang w:val="en-US"/>
               </w:rPr>
@@ -1374,7 +1375,7 @@
             </w:r>
             <w:r>
               <w:rPr>
-                <w:rStyle w:val="Hiperligao"/>
+                <w:rStyle w:val="Hyperlink"/>
                 <w:noProof/>
                 <w:lang w:val="en-US"/>
               </w:rPr>
@@ -1432,7 +1433,7 @@
         </w:p>
         <w:p>
           <w:pPr>
-            <w:pStyle w:val="ndice1"/>
+            <w:pStyle w:val="TOC1"/>
             <w:tabs>
               <w:tab w:val="left" w:pos="440"/>
               <w:tab w:val="right" w:leader="dot" w:pos="8494"/>
@@ -1444,7 +1445,7 @@
           <w:hyperlink w:anchor="_Toc350020007" w:history="1">
             <w:r>
               <w:rPr>
-                <w:rStyle w:val="Hiperligao"/>
+                <w:rStyle w:val="Hyperlink"/>
                 <w:noProof/>
                 <w:lang w:val="en-US"/>
               </w:rPr>
@@ -1458,7 +1459,7 @@
             </w:r>
             <w:r>
               <w:rPr>
-                <w:rStyle w:val="Hiperligao"/>
+                <w:rStyle w:val="Hyperlink"/>
                 <w:noProof/>
                 <w:lang w:val="en-US"/>
               </w:rPr>
@@ -1537,9 +1538,9 @@
           <w:color w:val="365F91" w:themeColor="accent1" w:themeShade="BF"/>
           <w:sz w:val="28"/>
           <w:szCs w:val="28"/>
-          <w:lang w:val="en-US"/>
-        </w:rPr>
-      </w:pPr>
+        </w:rPr>
+      </w:pPr>
+      <w:proofErr w:type="spellStart"/>
       <w:r>
         <w:rPr>
           <w:rFonts w:asciiTheme="majorHAnsi" w:eastAsiaTheme="majorEastAsia" w:hAnsiTheme="majorHAnsi" w:cstheme="majorBidi"/>
@@ -1548,10 +1549,10 @@
           <w:color w:val="365F91" w:themeColor="accent1" w:themeShade="BF"/>
           <w:sz w:val="28"/>
           <w:szCs w:val="28"/>
-          <w:lang w:val="en-US"/>
         </w:rPr>
         <w:t>Images</w:t>
       </w:r>
+      <w:proofErr w:type="spellEnd"/>
     </w:p>
     <w:p>
       <w:pPr>
@@ -1609,7 +1610,7 @@
     </w:p>
     <w:p>
       <w:pPr>
-        <w:pStyle w:val="ndicedeilustraes"/>
+        <w:pStyle w:val="TableofFigures"/>
         <w:tabs>
           <w:tab w:val="right" w:leader="dot" w:pos="8494"/>
         </w:tabs>
@@ -1637,7 +1638,7 @@
       <w:hyperlink w:anchor="_Toc350020008" w:history="1">
         <w:r>
           <w:rPr>
-            <w:rStyle w:val="Hiperligao"/>
+            <w:rStyle w:val="Hyperlink"/>
             <w:noProof/>
           </w:rPr>
           <w:t>Table 1: List of Contribuitors</w:t>
@@ -1694,7 +1695,7 @@
     </w:p>
     <w:p>
       <w:pPr>
-        <w:pStyle w:val="ndicedeilustraes"/>
+        <w:pStyle w:val="TableofFigures"/>
         <w:tabs>
           <w:tab w:val="right" w:leader="dot" w:pos="8494"/>
         </w:tabs>
@@ -1707,7 +1708,7 @@
       <w:hyperlink w:anchor="_Toc350020009" w:history="1">
         <w:r>
           <w:rPr>
-            <w:rStyle w:val="Hiperligao"/>
+            <w:rStyle w:val="Hyperlink"/>
             <w:noProof/>
           </w:rPr>
           <w:t>Table 2: Version history</w:t>
@@ -1764,7 +1765,7 @@
     </w:p>
     <w:p>
       <w:pPr>
-        <w:pStyle w:val="ndicedeilustraes"/>
+        <w:pStyle w:val="TableofFigures"/>
         <w:tabs>
           <w:tab w:val="right" w:leader="dot" w:pos="8494"/>
         </w:tabs>
@@ -1777,7 +1778,7 @@
       <w:hyperlink w:anchor="_Toc350020010" w:history="1">
         <w:r>
           <w:rPr>
-            <w:rStyle w:val="Hiperligao"/>
+            <w:rStyle w:val="Hyperlink"/>
             <w:noProof/>
             <w:lang w:val="en-US"/>
           </w:rPr>
@@ -1859,9 +1860,9 @@
     </w:p>
     <w:tbl>
       <w:tblPr>
-        <w:tblStyle w:val="Tabelacomgrelha"/>
+        <w:tblStyle w:val="TableGrid"/>
         <w:tblW w:w="9606" w:type="dxa"/>
-        <w:tblLook w:val="04A0"/>
+        <w:tblLook w:val="04A0" w:firstRow="1" w:lastRow="0" w:firstColumn="1" w:lastColumn="0" w:noHBand="0" w:noVBand="1"/>
       </w:tblPr>
       <w:tblGrid>
         <w:gridCol w:w="1668"/>
@@ -2028,10 +2029,11 @@
                 <w:calendar w:val="gregorian"/>
               </w:date>
             </w:sdtPr>
+            <w:sdtEndPr/>
             <w:sdtContent>
               <w:p>
                 <w:pPr>
-                  <w:pStyle w:val="SemEspaamento"/>
+                  <w:pStyle w:val="NoSpacing"/>
                   <w:spacing w:line="360" w:lineRule="auto"/>
                   <w:jc w:val="center"/>
                   <w:rPr>
@@ -2119,7 +2121,104 @@
           </w:tcPr>
           <w:p>
             <w:pPr>
-              <w:pStyle w:val="SemEspaamento"/>
+              <w:pStyle w:val="NoSpacing"/>
+              <w:spacing w:line="360" w:lineRule="auto"/>
+              <w:jc w:val="center"/>
+              <w:rPr>
+                <w:rFonts w:eastAsiaTheme="minorHAnsi"/>
+                <w:lang w:val="en-US"/>
+              </w:rPr>
+            </w:pPr>
+            <w:r>
+              <w:rPr>
+                <w:rFonts w:eastAsiaTheme="minorHAnsi"/>
+                <w:lang w:val="en-US"/>
+              </w:rPr>
+              <w:t>03-03-2013</w:t>
+            </w:r>
+          </w:p>
+        </w:tc>
+        <w:tc>
+          <w:tcPr>
+            <w:tcW w:w="2268" w:type="dxa"/>
+            <w:vAlign w:val="center"/>
+          </w:tcPr>
+          <w:p>
+            <w:pPr>
+              <w:spacing w:line="360" w:lineRule="auto"/>
+              <w:jc w:val="center"/>
+              <w:rPr>
+                <w:lang w:val="en-US"/>
+              </w:rPr>
+            </w:pPr>
+            <w:r>
+              <w:rPr>
+                <w:lang w:val="en-US"/>
+              </w:rPr>
+              <w:t xml:space="preserve">Filipe </w:t>
+            </w:r>
+            <w:proofErr w:type="spellStart"/>
+            <w:r>
+              <w:rPr>
+                <w:lang w:val="en-US"/>
+              </w:rPr>
+              <w:t>Brandão</w:t>
+            </w:r>
+            <w:proofErr w:type="spellEnd"/>
+          </w:p>
+        </w:tc>
+        <w:tc>
+          <w:tcPr>
+            <w:tcW w:w="3260" w:type="dxa"/>
+            <w:vAlign w:val="center"/>
+          </w:tcPr>
+          <w:p>
+            <w:pPr>
+              <w:spacing w:line="360" w:lineRule="auto"/>
+              <w:jc w:val="center"/>
+              <w:rPr>
+                <w:lang w:val="en-US"/>
+              </w:rPr>
+            </w:pPr>
+            <w:r>
+              <w:rPr>
+                <w:lang w:val="en-US"/>
+              </w:rPr>
+              <w:t>a21180276@alunos.isec.pt</w:t>
+            </w:r>
+          </w:p>
+        </w:tc>
+        <w:tc>
+          <w:tcPr>
+            <w:tcW w:w="2410" w:type="dxa"/>
+            <w:vAlign w:val="center"/>
+          </w:tcPr>
+          <w:p>
+            <w:pPr>
+              <w:spacing w:line="360" w:lineRule="auto"/>
+              <w:jc w:val="center"/>
+              <w:rPr>
+                <w:lang w:val="en-US"/>
+              </w:rPr>
+            </w:pPr>
+            <w:r>
+              <w:rPr>
+                <w:lang w:val="en-US"/>
+              </w:rPr>
+              <w:t>Contributor</w:t>
+            </w:r>
+          </w:p>
+        </w:tc>
+      </w:tr>
+      <w:tr>
+        <w:tc>
+          <w:tcPr>
+            <w:tcW w:w="1668" w:type="dxa"/>
+            <w:vAlign w:val="center"/>
+          </w:tcPr>
+          <w:p>
+            <w:pPr>
+              <w:pStyle w:val="NoSpacing"/>
               <w:spacing w:line="360" w:lineRule="auto"/>
               <w:jc w:val="center"/>
               <w:rPr>
@@ -2183,71 +2282,7 @@
           </w:tcPr>
           <w:p>
             <w:pPr>
-              <w:pStyle w:val="SemEspaamento"/>
-              <w:spacing w:line="360" w:lineRule="auto"/>
-              <w:jc w:val="center"/>
-              <w:rPr>
-                <w:rFonts w:eastAsiaTheme="minorHAnsi"/>
-                <w:lang w:val="en-US"/>
-              </w:rPr>
-            </w:pPr>
-          </w:p>
-        </w:tc>
-        <w:tc>
-          <w:tcPr>
-            <w:tcW w:w="2268" w:type="dxa"/>
-            <w:vAlign w:val="center"/>
-          </w:tcPr>
-          <w:p>
-            <w:pPr>
-              <w:spacing w:line="360" w:lineRule="auto"/>
-              <w:jc w:val="center"/>
-              <w:rPr>
-                <w:lang w:val="en-US"/>
-              </w:rPr>
-            </w:pPr>
-          </w:p>
-        </w:tc>
-        <w:tc>
-          <w:tcPr>
-            <w:tcW w:w="3260" w:type="dxa"/>
-            <w:vAlign w:val="center"/>
-          </w:tcPr>
-          <w:p>
-            <w:pPr>
-              <w:spacing w:line="360" w:lineRule="auto"/>
-              <w:jc w:val="center"/>
-              <w:rPr>
-                <w:lang w:val="en-US"/>
-              </w:rPr>
-            </w:pPr>
-          </w:p>
-        </w:tc>
-        <w:tc>
-          <w:tcPr>
-            <w:tcW w:w="2410" w:type="dxa"/>
-            <w:vAlign w:val="center"/>
-          </w:tcPr>
-          <w:p>
-            <w:pPr>
-              <w:spacing w:line="360" w:lineRule="auto"/>
-              <w:jc w:val="center"/>
-              <w:rPr>
-                <w:lang w:val="en-US"/>
-              </w:rPr>
-            </w:pPr>
-          </w:p>
-        </w:tc>
-      </w:tr>
-      <w:tr>
-        <w:tc>
-          <w:tcPr>
-            <w:tcW w:w="1668" w:type="dxa"/>
-            <w:vAlign w:val="center"/>
-          </w:tcPr>
-          <w:p>
-            <w:pPr>
-              <w:pStyle w:val="SemEspaamento"/>
+              <w:pStyle w:val="NoSpacing"/>
               <w:spacing w:line="360" w:lineRule="auto"/>
               <w:jc w:val="center"/>
               <w:rPr>
@@ -2308,7 +2343,7 @@
     </w:tbl>
     <w:p>
       <w:pPr>
-        <w:pStyle w:val="Legenda"/>
+        <w:pStyle w:val="Caption"/>
         <w:spacing w:line="360" w:lineRule="auto"/>
         <w:rPr>
           <w:lang w:val="en-US"/>
@@ -2376,9 +2411,9 @@
     </w:p>
     <w:tbl>
       <w:tblPr>
-        <w:tblStyle w:val="Tabelacomgrelha"/>
+        <w:tblStyle w:val="TableGrid"/>
         <w:tblW w:w="9607" w:type="dxa"/>
-        <w:tblLook w:val="04A0"/>
+        <w:tblLook w:val="04A0" w:firstRow="1" w:lastRow="0" w:firstColumn="1" w:lastColumn="0" w:noHBand="0" w:noVBand="1"/>
       </w:tblPr>
       <w:tblGrid>
         <w:gridCol w:w="1726"/>
@@ -2601,10 +2636,11 @@
                 <w:calendar w:val="gregorian"/>
               </w:date>
             </w:sdtPr>
+            <w:sdtEndPr/>
             <w:sdtContent>
               <w:p>
                 <w:pPr>
-                  <w:pStyle w:val="SemEspaamento"/>
+                  <w:pStyle w:val="NoSpacing"/>
                   <w:spacing w:line="360" w:lineRule="auto"/>
                   <w:jc w:val="center"/>
                   <w:rPr>
@@ -2728,7 +2764,166 @@
           </w:tcPr>
           <w:p>
             <w:pPr>
-              <w:pStyle w:val="SemEspaamento"/>
+              <w:pStyle w:val="NoSpacing"/>
+              <w:spacing w:line="360" w:lineRule="auto"/>
+              <w:jc w:val="center"/>
+              <w:rPr>
+                <w:rFonts w:eastAsiaTheme="minorHAnsi"/>
+                <w:lang w:val="en-US"/>
+              </w:rPr>
+            </w:pPr>
+            <w:r>
+              <w:rPr>
+                <w:rFonts w:eastAsiaTheme="minorHAnsi"/>
+                <w:lang w:val="en-US"/>
+              </w:rPr>
+              <w:t>03-03-2013</w:t>
+            </w:r>
+          </w:p>
+        </w:tc>
+        <w:tc>
+          <w:tcPr>
+            <w:tcW w:w="2201" w:type="dxa"/>
+            <w:vAlign w:val="center"/>
+          </w:tcPr>
+          <w:p>
+            <w:pPr>
+              <w:spacing w:line="360" w:lineRule="auto"/>
+              <w:jc w:val="center"/>
+              <w:rPr>
+                <w:lang w:val="en-US"/>
+              </w:rPr>
+            </w:pPr>
+            <w:r>
+              <w:rPr>
+                <w:lang w:val="en-US"/>
+              </w:rPr>
+              <w:t xml:space="preserve">Continuation </w:t>
+            </w:r>
+            <w:r>
+              <w:rPr>
+                <w:lang w:val="en-US"/>
+              </w:rPr>
+              <w:t>of first draft</w:t>
+            </w:r>
+            <w:bookmarkStart w:id="1" w:name="_GoBack"/>
+            <w:bookmarkEnd w:id="1"/>
+          </w:p>
+        </w:tc>
+        <w:tc>
+          <w:tcPr>
+            <w:tcW w:w="1729" w:type="dxa"/>
+            <w:vAlign w:val="center"/>
+          </w:tcPr>
+          <w:p>
+            <w:pPr>
+              <w:spacing w:line="360" w:lineRule="auto"/>
+              <w:jc w:val="center"/>
+              <w:rPr>
+                <w:lang w:val="en-US"/>
+              </w:rPr>
+            </w:pPr>
+            <w:r>
+              <w:rPr>
+                <w:lang w:val="en-US"/>
+              </w:rPr>
+              <w:t>Fil</w:t>
+            </w:r>
+            <w:r>
+              <w:rPr>
+                <w:lang w:val="en-US"/>
+              </w:rPr>
+              <w:t>ipe</w:t>
+            </w:r>
+            <w:r>
+              <w:rPr>
+                <w:lang w:val="en-US"/>
+              </w:rPr>
+              <w:t xml:space="preserve"> </w:t>
+            </w:r>
+            <w:proofErr w:type="spellStart"/>
+            <w:r>
+              <w:rPr>
+                <w:lang w:val="en-US"/>
+              </w:rPr>
+              <w:t>Br</w:t>
+            </w:r>
+            <w:r>
+              <w:rPr>
+                <w:lang w:val="en-US"/>
+              </w:rPr>
+              <w:t>andão</w:t>
+            </w:r>
+            <w:proofErr w:type="spellEnd"/>
+          </w:p>
+        </w:tc>
+        <w:tc>
+          <w:tcPr>
+            <w:tcW w:w="971" w:type="dxa"/>
+            <w:vAlign w:val="center"/>
+          </w:tcPr>
+          <w:p>
+            <w:pPr>
+              <w:spacing w:line="360" w:lineRule="auto"/>
+              <w:jc w:val="center"/>
+              <w:rPr>
+                <w:lang w:val="en-US"/>
+              </w:rPr>
+            </w:pPr>
+            <w:r>
+              <w:rPr>
+                <w:lang w:val="en-US"/>
+              </w:rPr>
+              <w:t>0.2</w:t>
+            </w:r>
+          </w:p>
+        </w:tc>
+        <w:tc>
+          <w:tcPr>
+            <w:tcW w:w="1249" w:type="dxa"/>
+            <w:vAlign w:val="center"/>
+          </w:tcPr>
+          <w:p>
+            <w:pPr>
+              <w:spacing w:line="360" w:lineRule="auto"/>
+              <w:jc w:val="center"/>
+              <w:rPr>
+                <w:lang w:val="en-US"/>
+              </w:rPr>
+            </w:pPr>
+          </w:p>
+        </w:tc>
+        <w:tc>
+          <w:tcPr>
+            <w:tcW w:w="1729" w:type="dxa"/>
+            <w:vAlign w:val="center"/>
+          </w:tcPr>
+          <w:p>
+            <w:pPr>
+              <w:spacing w:line="360" w:lineRule="auto"/>
+              <w:jc w:val="center"/>
+              <w:rPr>
+                <w:lang w:val="en-US"/>
+              </w:rPr>
+            </w:pPr>
+            <w:r>
+              <w:rPr>
+                <w:lang w:val="en-US"/>
+              </w:rPr>
+              <w:t>Draft</w:t>
+            </w:r>
+          </w:p>
+        </w:tc>
+      </w:tr>
+      <w:tr>
+        <w:tc>
+          <w:tcPr>
+            <w:tcW w:w="1728" w:type="dxa"/>
+            <w:vAlign w:val="center"/>
+          </w:tcPr>
+          <w:p>
+            <w:pPr>
+              <w:pStyle w:val="NoSpacing"/>
               <w:spacing w:line="360" w:lineRule="auto"/>
               <w:jc w:val="center"/>
               <w:rPr>
@@ -2822,7 +3017,7 @@
           </w:tcPr>
           <w:p>
             <w:pPr>
-              <w:pStyle w:val="SemEspaamento"/>
+              <w:pStyle w:val="NoSpacing"/>
               <w:spacing w:line="360" w:lineRule="auto"/>
               <w:jc w:val="center"/>
               <w:rPr>
@@ -2916,101 +3111,7 @@
           </w:tcPr>
           <w:p>
             <w:pPr>
-              <w:pStyle w:val="SemEspaamento"/>
-              <w:spacing w:line="360" w:lineRule="auto"/>
-              <w:jc w:val="center"/>
-              <w:rPr>
-                <w:rFonts w:eastAsiaTheme="minorHAnsi"/>
-                <w:lang w:val="en-US"/>
-              </w:rPr>
-            </w:pPr>
-          </w:p>
-        </w:tc>
-        <w:tc>
-          <w:tcPr>
-            <w:tcW w:w="2201" w:type="dxa"/>
-            <w:vAlign w:val="center"/>
-          </w:tcPr>
-          <w:p>
-            <w:pPr>
-              <w:spacing w:line="360" w:lineRule="auto"/>
-              <w:jc w:val="center"/>
-              <w:rPr>
-                <w:lang w:val="en-US"/>
-              </w:rPr>
-            </w:pPr>
-          </w:p>
-        </w:tc>
-        <w:tc>
-          <w:tcPr>
-            <w:tcW w:w="1729" w:type="dxa"/>
-            <w:vAlign w:val="center"/>
-          </w:tcPr>
-          <w:p>
-            <w:pPr>
-              <w:spacing w:line="360" w:lineRule="auto"/>
-              <w:jc w:val="center"/>
-              <w:rPr>
-                <w:lang w:val="en-US"/>
-              </w:rPr>
-            </w:pPr>
-          </w:p>
-        </w:tc>
-        <w:tc>
-          <w:tcPr>
-            <w:tcW w:w="971" w:type="dxa"/>
-            <w:vAlign w:val="center"/>
-          </w:tcPr>
-          <w:p>
-            <w:pPr>
-              <w:spacing w:line="360" w:lineRule="auto"/>
-              <w:jc w:val="center"/>
-              <w:rPr>
-                <w:lang w:val="en-US"/>
-              </w:rPr>
-            </w:pPr>
-          </w:p>
-        </w:tc>
-        <w:tc>
-          <w:tcPr>
-            <w:tcW w:w="1249" w:type="dxa"/>
-            <w:vAlign w:val="center"/>
-          </w:tcPr>
-          <w:p>
-            <w:pPr>
-              <w:spacing w:line="360" w:lineRule="auto"/>
-              <w:jc w:val="center"/>
-              <w:rPr>
-                <w:lang w:val="en-US"/>
-              </w:rPr>
-            </w:pPr>
-          </w:p>
-        </w:tc>
-        <w:tc>
-          <w:tcPr>
-            <w:tcW w:w="1729" w:type="dxa"/>
-            <w:vAlign w:val="center"/>
-          </w:tcPr>
-          <w:p>
-            <w:pPr>
-              <w:spacing w:line="360" w:lineRule="auto"/>
-              <w:jc w:val="center"/>
-              <w:rPr>
-                <w:lang w:val="en-US"/>
-              </w:rPr>
-            </w:pPr>
-          </w:p>
-        </w:tc>
-      </w:tr>
-      <w:tr>
-        <w:tc>
-          <w:tcPr>
-            <w:tcW w:w="1728" w:type="dxa"/>
-            <w:vAlign w:val="center"/>
-          </w:tcPr>
-          <w:p>
-            <w:pPr>
-              <w:pStyle w:val="SemEspaamento"/>
+              <w:pStyle w:val="NoSpacing"/>
               <w:spacing w:line="360" w:lineRule="auto"/>
               <w:jc w:val="center"/>
               <w:rPr>
@@ -3100,13 +3201,13 @@
     </w:tbl>
     <w:p>
       <w:pPr>
-        <w:pStyle w:val="Legenda"/>
+        <w:pStyle w:val="Caption"/>
         <w:spacing w:line="360" w:lineRule="auto"/>
         <w:rPr>
           <w:lang w:val="en-US"/>
         </w:rPr>
       </w:pPr>
-      <w:bookmarkStart w:id="1" w:name="_Toc350020009"/>
+      <w:bookmarkStart w:id="2" w:name="_Toc350020009"/>
       <w:r>
         <w:rPr>
           <w:lang w:val="en-US"/>
@@ -3150,7 +3251,7 @@
         </w:rPr>
         <w:t>: Version history</w:t>
       </w:r>
-      <w:bookmarkEnd w:id="1"/>
+      <w:bookmarkEnd w:id="2"/>
     </w:p>
     <w:p>
       <w:pPr>
@@ -3167,7 +3268,7 @@
           <w:lang w:val="en-US"/>
         </w:rPr>
         <w:sectPr>
-          <w:footerReference w:type="default" r:id="rId13"/>
+          <w:footerReference w:type="default" r:id="rId14"/>
           <w:pgSz w:w="11906" w:h="16838"/>
           <w:pgMar w:top="1417" w:right="1701" w:bottom="1417" w:left="1701" w:header="708" w:footer="708" w:gutter="0"/>
           <w:pgNumType w:fmt="lowerRoman" w:start="1"/>
@@ -3178,7 +3279,7 @@
     </w:p>
     <w:p>
       <w:pPr>
-        <w:pStyle w:val="Ttulo1"/>
+        <w:pStyle w:val="Heading1"/>
         <w:numPr>
           <w:ilvl w:val="0"/>
           <w:numId w:val="1"/>
@@ -3188,7 +3289,7 @@
           <w:lang w:val="en-US"/>
         </w:rPr>
       </w:pPr>
-      <w:bookmarkStart w:id="2" w:name="_Toc350019998"/>
+      <w:bookmarkStart w:id="3" w:name="_Toc350019998"/>
       <w:r>
         <w:rPr>
           <w:lang w:val="en-US"/>
@@ -3196,7 +3297,7 @@
         <w:lastRenderedPageBreak/>
         <w:t>Week Activities</w:t>
       </w:r>
-      <w:bookmarkEnd w:id="2"/>
+      <w:bookmarkEnd w:id="3"/>
     </w:p>
     <w:p>
       <w:pPr>
@@ -3208,7 +3309,7 @@
     </w:p>
     <w:p>
       <w:pPr>
-        <w:pStyle w:val="Ttulo1"/>
+        <w:pStyle w:val="Heading1"/>
         <w:numPr>
           <w:ilvl w:val="1"/>
           <w:numId w:val="1"/>
@@ -3218,26 +3319,308 @@
           <w:lang w:val="en-US"/>
         </w:rPr>
       </w:pPr>
-      <w:bookmarkStart w:id="3" w:name="_Toc350019999"/>
+      <w:bookmarkStart w:id="4" w:name="_Toc350019999"/>
       <w:r>
         <w:rPr>
           <w:lang w:val="en-US"/>
         </w:rPr>
         <w:t>Work Executed</w:t>
       </w:r>
-      <w:bookmarkEnd w:id="3"/>
+      <w:bookmarkEnd w:id="4"/>
     </w:p>
     <w:p>
       <w:pPr>
+        <w:pStyle w:val="ListParagraph"/>
+        <w:numPr>
+          <w:ilvl w:val="0"/>
+          <w:numId w:val="5"/>
+        </w:numPr>
         <w:spacing w:line="360" w:lineRule="auto"/>
         <w:rPr>
           <w:lang w:val="en-US"/>
         </w:rPr>
       </w:pPr>
+      <w:r>
+        <w:rPr>
+          <w:lang w:val="en-US"/>
+        </w:rPr>
+        <w:t>Started building dashboard</w:t>
+      </w:r>
+      <w:r>
+        <w:rPr>
+          <w:lang w:val="en-US"/>
+        </w:rPr>
+        <w:t>;</w:t>
+      </w:r>
     </w:p>
     <w:p>
       <w:pPr>
-        <w:pStyle w:val="Ttulo1"/>
+        <w:pStyle w:val="ListParagraph"/>
+        <w:numPr>
+          <w:ilvl w:val="0"/>
+          <w:numId w:val="5"/>
+        </w:numPr>
+        <w:spacing w:line="360" w:lineRule="auto"/>
+        <w:rPr>
+          <w:lang w:val="en-US"/>
+        </w:rPr>
+      </w:pPr>
+      <w:r>
+        <w:rPr>
+          <w:lang w:val="en-US"/>
+        </w:rPr>
+        <w:t>Vision and Scope (first draft)</w:t>
+      </w:r>
+      <w:r>
+        <w:rPr>
+          <w:lang w:val="en-US"/>
+        </w:rPr>
+        <w:t>;</w:t>
+      </w:r>
+    </w:p>
+    <w:p>
+      <w:pPr>
+        <w:pStyle w:val="ListParagraph"/>
+        <w:numPr>
+          <w:ilvl w:val="0"/>
+          <w:numId w:val="5"/>
+        </w:numPr>
+        <w:spacing w:line="360" w:lineRule="auto"/>
+        <w:rPr>
+          <w:lang w:val="en-US"/>
+        </w:rPr>
+      </w:pPr>
+      <w:r>
+        <w:rPr>
+          <w:lang w:val="en-US"/>
+        </w:rPr>
+        <w:t>Processes listing was reviewed</w:t>
+      </w:r>
+      <w:r>
+        <w:rPr>
+          <w:lang w:val="en-US"/>
+        </w:rPr>
+        <w:t>;</w:t>
+      </w:r>
+    </w:p>
+    <w:p>
+      <w:pPr>
+        <w:pStyle w:val="ListParagraph"/>
+        <w:numPr>
+          <w:ilvl w:val="0"/>
+          <w:numId w:val="5"/>
+        </w:numPr>
+        <w:spacing w:line="360" w:lineRule="auto"/>
+        <w:rPr>
+          <w:lang w:val="en-US"/>
+        </w:rPr>
+      </w:pPr>
+      <w:r>
+        <w:rPr>
+          <w:lang w:val="en-US"/>
+        </w:rPr>
+        <w:t>Estimated processes</w:t>
+      </w:r>
+      <w:r>
+        <w:rPr>
+          <w:lang w:val="en-US"/>
+        </w:rPr>
+        <w:t xml:space="preserve"> definition</w:t>
+      </w:r>
+      <w:r>
+        <w:rPr>
+          <w:lang w:val="en-US"/>
+        </w:rPr>
+        <w:t>;</w:t>
+      </w:r>
+    </w:p>
+    <w:p>
+      <w:pPr>
+        <w:pStyle w:val="ListParagraph"/>
+        <w:numPr>
+          <w:ilvl w:val="0"/>
+          <w:numId w:val="5"/>
+        </w:numPr>
+        <w:spacing w:line="360" w:lineRule="auto"/>
+        <w:rPr>
+          <w:lang w:val="en-US"/>
+        </w:rPr>
+      </w:pPr>
+      <w:r>
+        <w:rPr>
+          <w:lang w:val="en-US"/>
+        </w:rPr>
+        <w:t>Next Progress Meeting was planned</w:t>
+      </w:r>
+      <w:r>
+        <w:rPr>
+          <w:lang w:val="en-US"/>
+        </w:rPr>
+        <w:t>;</w:t>
+      </w:r>
+    </w:p>
+    <w:p>
+      <w:pPr>
+        <w:pStyle w:val="ListParagraph"/>
+        <w:numPr>
+          <w:ilvl w:val="0"/>
+          <w:numId w:val="5"/>
+        </w:numPr>
+        <w:spacing w:line="360" w:lineRule="auto"/>
+        <w:rPr>
+          <w:lang w:val="en-US"/>
+        </w:rPr>
+      </w:pPr>
+      <w:r>
+        <w:rPr>
+          <w:lang w:val="en-US"/>
+        </w:rPr>
+        <w:t>Documents Management Process was reviewed and corrected.</w:t>
+      </w:r>
+    </w:p>
+    <w:p>
+      <w:pPr>
+        <w:pStyle w:val="Heading1"/>
+        <w:numPr>
+          <w:ilvl w:val="0"/>
+          <w:numId w:val="1"/>
+        </w:numPr>
+        <w:spacing w:line="360" w:lineRule="auto"/>
+        <w:rPr>
+          <w:lang w:val="en-US"/>
+        </w:rPr>
+      </w:pPr>
+      <w:bookmarkStart w:id="5" w:name="_Toc350020001"/>
+      <w:r>
+        <w:rPr>
+          <w:lang w:val="en-US"/>
+        </w:rPr>
+        <w:t>Impediments</w:t>
+      </w:r>
+      <w:bookmarkEnd w:id="5"/>
+    </w:p>
+    <w:p>
+      <w:pPr>
+        <w:spacing w:line="360" w:lineRule="auto"/>
+        <w:rPr>
+          <w:lang w:val="en-US"/>
+        </w:rPr>
+      </w:pPr>
+      <w:r>
+        <w:rPr>
+          <w:lang w:val="en-US"/>
+        </w:rPr>
+        <w:t>None identified.</w:t>
+      </w:r>
+    </w:p>
+    <w:p>
+      <w:pPr>
+        <w:spacing w:line="360" w:lineRule="auto"/>
+        <w:rPr>
+          <w:lang w:val="en-US"/>
+        </w:rPr>
+      </w:pPr>
+    </w:p>
+    <w:p>
+      <w:pPr>
+        <w:pStyle w:val="Heading1"/>
+        <w:numPr>
+          <w:ilvl w:val="0"/>
+          <w:numId w:val="1"/>
+        </w:numPr>
+        <w:spacing w:line="360" w:lineRule="auto"/>
+        <w:rPr>
+          <w:lang w:val="en-US"/>
+        </w:rPr>
+      </w:pPr>
+      <w:bookmarkStart w:id="6" w:name="_Toc350020002"/>
+      <w:r>
+        <w:rPr>
+          <w:lang w:val="en-US"/>
+        </w:rPr>
+        <w:t xml:space="preserve">Plans </w:t>
+      </w:r>
+      <w:proofErr w:type="gramStart"/>
+      <w:r>
+        <w:rPr>
+          <w:lang w:val="en-US"/>
+        </w:rPr>
+        <w:t>For</w:t>
+      </w:r>
+      <w:proofErr w:type="gramEnd"/>
+      <w:r>
+        <w:rPr>
+          <w:lang w:val="en-US"/>
+        </w:rPr>
+        <w:t xml:space="preserve"> Next Week</w:t>
+      </w:r>
+      <w:bookmarkEnd w:id="6"/>
+    </w:p>
+    <w:p>
+      <w:pPr>
+        <w:pStyle w:val="ListParagraph"/>
+        <w:numPr>
+          <w:ilvl w:val="0"/>
+          <w:numId w:val="6"/>
+        </w:numPr>
+        <w:spacing w:line="360" w:lineRule="auto"/>
+        <w:rPr>
+          <w:lang w:val="en-US"/>
+        </w:rPr>
+      </w:pPr>
+      <w:r>
+        <w:rPr>
+          <w:lang w:val="en-US"/>
+        </w:rPr>
+        <w:t>Review Documents Management Process again.</w:t>
+      </w:r>
+    </w:p>
+    <w:p>
+      <w:pPr>
+        <w:rPr>
+          <w:lang w:val="en-US"/>
+        </w:rPr>
+      </w:pPr>
+      <w:r>
+        <w:rPr>
+          <w:lang w:val="en-US"/>
+        </w:rPr>
+        <w:br w:type="page"/>
+      </w:r>
+    </w:p>
+    <w:p>
+      <w:pPr>
+        <w:pStyle w:val="Heading1"/>
+        <w:numPr>
+          <w:ilvl w:val="0"/>
+          <w:numId w:val="1"/>
+        </w:numPr>
+        <w:spacing w:line="360" w:lineRule="auto"/>
+        <w:rPr>
+          <w:lang w:val="en-US"/>
+        </w:rPr>
+      </w:pPr>
+      <w:bookmarkStart w:id="7" w:name="_Toc350020003"/>
+      <w:r>
+        <w:rPr>
+          <w:lang w:val="en-US"/>
+        </w:rPr>
+        <w:lastRenderedPageBreak/>
+        <w:t>Progress</w:t>
+      </w:r>
+      <w:bookmarkEnd w:id="7"/>
+    </w:p>
+    <w:p>
+      <w:pPr>
+        <w:spacing w:line="360" w:lineRule="auto"/>
+        <w:rPr>
+          <w:lang w:val="en-US"/>
+        </w:rPr>
+      </w:pPr>
+    </w:p>
+    <w:p>
+      <w:pPr>
+        <w:pStyle w:val="Heading1"/>
         <w:numPr>
           <w:ilvl w:val="1"/>
           <w:numId w:val="1"/>
@@ -3247,289 +3630,22 @@
           <w:lang w:val="en-US"/>
         </w:rPr>
       </w:pPr>
-      <w:bookmarkStart w:id="4" w:name="_Toc350020000"/>
-      <w:r>
-        <w:rPr>
-          <w:lang w:val="en-US"/>
-        </w:rPr>
-        <w:t>Achievements</w:t>
-      </w:r>
-      <w:bookmarkEnd w:id="4"/>
-    </w:p>
-    <w:p>
-      <w:pPr>
-        <w:spacing w:line="360" w:lineRule="auto"/>
-        <w:rPr>
-          <w:lang w:val="en-US"/>
-        </w:rPr>
-      </w:pPr>
-    </w:p>
-    <w:p>
-      <w:pPr>
-        <w:spacing w:line="360" w:lineRule="auto"/>
-        <w:rPr>
-          <w:lang w:val="en-US"/>
-        </w:rPr>
-      </w:pPr>
-    </w:p>
-    <w:p>
-      <w:pPr>
-        <w:pStyle w:val="Ttulo1"/>
-        <w:numPr>
-          <w:ilvl w:val="0"/>
-          <w:numId w:val="1"/>
-        </w:numPr>
-        <w:spacing w:line="360" w:lineRule="auto"/>
-        <w:rPr>
-          <w:lang w:val="en-US"/>
-        </w:rPr>
-      </w:pPr>
-      <w:bookmarkStart w:id="5" w:name="_Toc350020001"/>
-      <w:r>
-        <w:rPr>
-          <w:lang w:val="en-US"/>
-        </w:rPr>
-        <w:t>Impediments</w:t>
-      </w:r>
-      <w:bookmarkEnd w:id="5"/>
-    </w:p>
-    <w:p>
-      <w:pPr>
-        <w:spacing w:line="360" w:lineRule="auto"/>
-        <w:rPr>
-          <w:lang w:val="en-US"/>
-        </w:rPr>
-      </w:pPr>
-    </w:p>
-    <w:p>
-      <w:pPr>
-        <w:spacing w:line="360" w:lineRule="auto"/>
-        <w:rPr>
-          <w:lang w:val="en-US"/>
-        </w:rPr>
-      </w:pPr>
-    </w:p>
-    <w:p>
-      <w:pPr>
-        <w:spacing w:line="360" w:lineRule="auto"/>
-        <w:rPr>
-          <w:lang w:val="en-US"/>
-        </w:rPr>
-      </w:pPr>
-    </w:p>
-    <w:p>
-      <w:pPr>
-        <w:pStyle w:val="Ttulo1"/>
-        <w:numPr>
-          <w:ilvl w:val="0"/>
-          <w:numId w:val="1"/>
-        </w:numPr>
-        <w:spacing w:line="360" w:lineRule="auto"/>
-        <w:rPr>
-          <w:lang w:val="en-US"/>
-        </w:rPr>
-      </w:pPr>
-      <w:bookmarkStart w:id="6" w:name="_Toc350020002"/>
-      <w:r>
-        <w:rPr>
-          <w:lang w:val="en-US"/>
-        </w:rPr>
-        <w:t xml:space="preserve">Plans </w:t>
-      </w:r>
-      <w:proofErr w:type="gramStart"/>
-      <w:r>
-        <w:rPr>
-          <w:lang w:val="en-US"/>
-        </w:rPr>
-        <w:t>For</w:t>
-      </w:r>
-      <w:proofErr w:type="gramEnd"/>
-      <w:r>
-        <w:rPr>
-          <w:lang w:val="en-US"/>
-        </w:rPr>
-        <w:t xml:space="preserve"> Next Week</w:t>
-      </w:r>
-      <w:bookmarkEnd w:id="6"/>
-    </w:p>
-    <w:p>
-      <w:pPr>
-        <w:spacing w:line="360" w:lineRule="auto"/>
-        <w:rPr>
-          <w:lang w:val="en-US"/>
-        </w:rPr>
-      </w:pPr>
-    </w:p>
-    <w:p>
-      <w:pPr>
-        <w:spacing w:line="360" w:lineRule="auto"/>
-        <w:rPr>
-          <w:lang w:val="en-US"/>
-        </w:rPr>
-      </w:pPr>
-    </w:p>
-    <w:p>
-      <w:pPr>
-        <w:spacing w:line="360" w:lineRule="auto"/>
-        <w:rPr>
-          <w:lang w:val="en-US"/>
-        </w:rPr>
-      </w:pPr>
-    </w:p>
-    <w:p>
-      <w:pPr>
-        <w:pStyle w:val="Ttulo1"/>
-        <w:numPr>
-          <w:ilvl w:val="0"/>
-          <w:numId w:val="1"/>
-        </w:numPr>
-        <w:spacing w:line="360" w:lineRule="auto"/>
-        <w:rPr>
-          <w:lang w:val="en-US"/>
-        </w:rPr>
-      </w:pPr>
-      <w:bookmarkStart w:id="7" w:name="_Toc350020003"/>
-      <w:r>
-        <w:rPr>
-          <w:lang w:val="en-US"/>
-        </w:rPr>
-        <w:t>Progress</w:t>
-      </w:r>
-      <w:bookmarkEnd w:id="7"/>
-    </w:p>
-    <w:p>
-      <w:pPr>
-        <w:spacing w:line="360" w:lineRule="auto"/>
-        <w:rPr>
-          <w:lang w:val="en-US"/>
-        </w:rPr>
-      </w:pPr>
-    </w:p>
-    <w:p>
-      <w:pPr>
-        <w:pStyle w:val="Ttulo1"/>
-        <w:numPr>
-          <w:ilvl w:val="1"/>
-          <w:numId w:val="1"/>
-        </w:numPr>
-        <w:spacing w:line="360" w:lineRule="auto"/>
-        <w:rPr>
-          <w:lang w:val="en-US"/>
-        </w:rPr>
-      </w:pPr>
-      <w:bookmarkStart w:id="8" w:name="_Toc350020004"/>
-      <w:r>
-        <w:rPr>
-          <w:lang w:val="en-US"/>
-        </w:rPr>
-        <w:t>Earned value and/or Gantt Image</w:t>
+      <w:bookmarkStart w:id="8" w:name="_Toc350020006"/>
+      <w:r>
+        <w:rPr>
+          <w:lang w:val="en-US"/>
+        </w:rPr>
+        <w:t>Individual effort</w:t>
       </w:r>
       <w:bookmarkEnd w:id="8"/>
-    </w:p>
-    <w:p>
-      <w:pPr>
-        <w:spacing w:line="360" w:lineRule="auto"/>
-        <w:rPr>
-          <w:lang w:val="en-US"/>
-        </w:rPr>
-      </w:pPr>
-    </w:p>
-    <w:p>
-      <w:pPr>
-        <w:spacing w:line="360" w:lineRule="auto"/>
-        <w:rPr>
-          <w:lang w:val="en-US"/>
-        </w:rPr>
-      </w:pPr>
-    </w:p>
-    <w:p>
-      <w:pPr>
-        <w:pStyle w:val="Ttulo1"/>
-        <w:numPr>
-          <w:ilvl w:val="1"/>
-          <w:numId w:val="1"/>
-        </w:numPr>
-        <w:spacing w:line="360" w:lineRule="auto"/>
-        <w:rPr>
-          <w:lang w:val="en-US"/>
-        </w:rPr>
-      </w:pPr>
-      <w:bookmarkStart w:id="9" w:name="_Toc350020005"/>
-      <w:r>
-        <w:rPr>
-          <w:lang w:val="en-US"/>
-        </w:rPr>
-        <w:lastRenderedPageBreak/>
-        <w:t>Effort by task</w:t>
-      </w:r>
-      <w:bookmarkEnd w:id="9"/>
-    </w:p>
-    <w:p>
-      <w:pPr>
-        <w:spacing w:line="360" w:lineRule="auto"/>
-        <w:rPr>
-          <w:lang w:val="en-US"/>
-        </w:rPr>
-      </w:pPr>
-    </w:p>
-    <w:p>
-      <w:pPr>
-        <w:pStyle w:val="NormalWeb"/>
-        <w:spacing w:before="0" w:beforeAutospacing="0" w:after="0" w:afterAutospacing="0" w:line="360" w:lineRule="auto"/>
-        <w:ind w:left="720"/>
-        <w:rPr>
-          <w:color w:val="000000"/>
-          <w:sz w:val="27"/>
-          <w:szCs w:val="27"/>
-          <w:lang w:val="en-US"/>
-        </w:rPr>
-      </w:pPr>
-      <w:r>
-        <w:rPr>
-          <w:rFonts w:ascii="Arial" w:hAnsi="Arial" w:cs="Arial"/>
-          <w:color w:val="000000"/>
-          <w:shd w:val="clear" w:color="auto" w:fill="FAFAFA"/>
-          <w:lang w:val="en-US"/>
-        </w:rPr>
-        <w:t>(Pie chart or other chart with effort by task type)</w:t>
-      </w:r>
-    </w:p>
-    <w:p>
-      <w:pPr>
-        <w:spacing w:line="360" w:lineRule="auto"/>
-        <w:rPr>
-          <w:lang w:val="en-US"/>
-        </w:rPr>
-      </w:pPr>
-    </w:p>
-    <w:p>
-      <w:pPr>
-        <w:pStyle w:val="Ttulo1"/>
-        <w:numPr>
-          <w:ilvl w:val="1"/>
-          <w:numId w:val="1"/>
-        </w:numPr>
-        <w:spacing w:line="360" w:lineRule="auto"/>
-        <w:rPr>
-          <w:lang w:val="en-US"/>
-        </w:rPr>
-      </w:pPr>
-      <w:bookmarkStart w:id="10" w:name="_Toc350020006"/>
-      <w:r>
-        <w:rPr>
-          <w:lang w:val="en-US"/>
-        </w:rPr>
-        <w:t>Individual effort</w:t>
-      </w:r>
-      <w:bookmarkEnd w:id="10"/>
     </w:p>
     <w:tbl>
       <w:tblPr>
-        <w:tblStyle w:val="Tabelacomgrelha"/>
+        <w:tblStyle w:val="TableGrid"/>
         <w:tblW w:w="0" w:type="auto"/>
         <w:jc w:val="center"/>
         <w:tblInd w:w="-198" w:type="dxa"/>
-        <w:tblLook w:val="04A0"/>
+        <w:tblLook w:val="04A0" w:firstRow="1" w:lastRow="0" w:firstColumn="1" w:lastColumn="0" w:noHBand="0" w:noVBand="1"/>
       </w:tblPr>
       <w:tblGrid>
         <w:gridCol w:w="2149"/>
@@ -3616,20 +3732,9 @@
         <w:tc>
           <w:tcPr>
             <w:tcW w:w="1721" w:type="dxa"/>
-            <w:vAlign w:val="center"/>
           </w:tcPr>
           <w:p>
-            <w:pPr>
-              <w:spacing w:line="360" w:lineRule="auto"/>
-              <w:jc w:val="center"/>
-              <w:rPr>
-                <w:lang w:val="en-US"/>
-              </w:rPr>
-            </w:pPr>
-            <w:r>
-              <w:rPr>
-                <w:lang w:val="en-US"/>
-              </w:rPr>
+            <w:r>
               <w:t>7.5</w:t>
             </w:r>
           </w:p>
@@ -3657,16 +3762,11 @@
         <w:tc>
           <w:tcPr>
             <w:tcW w:w="1721" w:type="dxa"/>
-            <w:vAlign w:val="center"/>
           </w:tcPr>
           <w:p>
-            <w:pPr>
-              <w:spacing w:line="360" w:lineRule="auto"/>
-              <w:jc w:val="center"/>
-              <w:rPr>
-                <w:lang w:val="en-US"/>
-              </w:rPr>
-            </w:pPr>
+            <w:r>
+              <w:t>5.5</w:t>
+            </w:r>
           </w:p>
         </w:tc>
       </w:tr>
@@ -3692,16 +3792,11 @@
         <w:tc>
           <w:tcPr>
             <w:tcW w:w="1721" w:type="dxa"/>
-            <w:vAlign w:val="center"/>
           </w:tcPr>
           <w:p>
-            <w:pPr>
-              <w:spacing w:line="360" w:lineRule="auto"/>
-              <w:jc w:val="center"/>
-              <w:rPr>
-                <w:lang w:val="en-US"/>
-              </w:rPr>
-            </w:pPr>
+            <w:r>
+              <w:t>7</w:t>
+            </w:r>
           </w:p>
         </w:tc>
       </w:tr>
@@ -3727,20 +3822,9 @@
         <w:tc>
           <w:tcPr>
             <w:tcW w:w="1721" w:type="dxa"/>
-            <w:vAlign w:val="center"/>
           </w:tcPr>
           <w:p>
-            <w:pPr>
-              <w:spacing w:line="360" w:lineRule="auto"/>
-              <w:jc w:val="center"/>
-              <w:rPr>
-                <w:lang w:val="en-US"/>
-              </w:rPr>
-            </w:pPr>
-            <w:r>
-              <w:rPr>
-                <w:lang w:val="en-US"/>
-              </w:rPr>
+            <w:r>
               <w:t>5.5</w:t>
             </w:r>
           </w:p>
@@ -3768,20 +3852,9 @@
         <w:tc>
           <w:tcPr>
             <w:tcW w:w="1721" w:type="dxa"/>
-            <w:vAlign w:val="center"/>
           </w:tcPr>
           <w:p>
-            <w:pPr>
-              <w:spacing w:line="360" w:lineRule="auto"/>
-              <w:jc w:val="center"/>
-              <w:rPr>
-                <w:lang w:val="en-US"/>
-              </w:rPr>
-            </w:pPr>
-            <w:r>
-              <w:rPr>
-                <w:lang w:val="en-US"/>
-              </w:rPr>
+            <w:r>
               <w:t>6</w:t>
             </w:r>
           </w:p>
@@ -3809,20 +3882,9 @@
         <w:tc>
           <w:tcPr>
             <w:tcW w:w="1721" w:type="dxa"/>
-            <w:vAlign w:val="center"/>
           </w:tcPr>
           <w:p>
-            <w:pPr>
-              <w:spacing w:line="360" w:lineRule="auto"/>
-              <w:jc w:val="center"/>
-              <w:rPr>
-                <w:lang w:val="en-US"/>
-              </w:rPr>
-            </w:pPr>
-            <w:r>
-              <w:rPr>
-                <w:lang w:val="en-US"/>
-              </w:rPr>
+            <w:r>
               <w:t>7</w:t>
             </w:r>
           </w:p>
@@ -3850,21 +3912,9 @@
         <w:tc>
           <w:tcPr>
             <w:tcW w:w="1721" w:type="dxa"/>
-            <w:vAlign w:val="center"/>
           </w:tcPr>
           <w:p>
-            <w:pPr>
-              <w:keepNext/>
-              <w:spacing w:line="360" w:lineRule="auto"/>
-              <w:jc w:val="center"/>
-              <w:rPr>
-                <w:lang w:val="en-US"/>
-              </w:rPr>
-            </w:pPr>
-            <w:r>
-              <w:rPr>
-                <w:lang w:val="en-US"/>
-              </w:rPr>
+            <w:r>
               <w:t>5.5</w:t>
             </w:r>
           </w:p>
@@ -3873,14 +3923,14 @@
     </w:tbl>
     <w:p>
       <w:pPr>
-        <w:pStyle w:val="Legenda"/>
+        <w:pStyle w:val="Caption"/>
         <w:spacing w:line="360" w:lineRule="auto"/>
         <w:jc w:val="center"/>
         <w:rPr>
           <w:lang w:val="en-US"/>
         </w:rPr>
       </w:pPr>
-      <w:bookmarkStart w:id="11" w:name="_Toc350020010"/>
+      <w:bookmarkStart w:id="9" w:name="_Toc350020010"/>
       <w:r>
         <w:rPr>
           <w:lang w:val="en-US"/>
@@ -3888,38 +3938,84 @@
         <w:t xml:space="preserve">Table </w:t>
       </w:r>
       <w:r>
-        <w:fldChar w:fldCharType="begin"/>
-      </w:r>
-      <w:r>
-        <w:rPr>
-          <w:lang w:val="en-US"/>
-        </w:rPr>
-        <w:instrText xml:space="preserve"> SEQ Table \* ARABIC </w:instrText>
-      </w:r>
-      <w:r>
-        <w:fldChar w:fldCharType="separate"/>
-      </w:r>
-      <w:r>
-        <w:rPr>
-          <w:noProof/>
-          <w:lang w:val="en-US"/>
-        </w:rPr>
-        <w:t>3</w:t>
-      </w:r>
-      <w:r>
-        <w:fldChar w:fldCharType="end"/>
-      </w:r>
-      <w:r>
-        <w:rPr>
-          <w:lang w:val="en-US"/>
-        </w:rPr>
-        <w:t>: Log of individual effort</w:t>
-      </w:r>
-      <w:bookmarkEnd w:id="11"/>
+        <w:rPr>
+          <w:lang w:val="en-US"/>
+        </w:rPr>
+        <w:t>1:</w:t>
+      </w:r>
+      <w:r>
+        <w:rPr>
+          <w:lang w:val="en-US"/>
+        </w:rPr>
+        <w:t xml:space="preserve"> Log of individual effort</w:t>
+      </w:r>
+      <w:bookmarkEnd w:id="9"/>
     </w:p>
     <w:p>
       <w:pPr>
-        <w:pStyle w:val="Ttulo1"/>
+        <w:jc w:val="center"/>
+        <w:rPr>
+          <w:lang w:val="en-US"/>
+        </w:rPr>
+      </w:pPr>
+      <w:r>
+        <w:rPr>
+          <w:noProof/>
+          <w:lang w:val="en-US"/>
+        </w:rPr>
+        <w:drawing>
+          <wp:inline distT="0" distB="0" distL="0" distR="0">
+            <wp:extent cx="4968240" cy="2461260"/>
+            <wp:effectExtent l="0" t="0" r="0" b="0"/>
+            <wp:docPr id="1" name="Picture 1"/>
+            <wp:cNvGraphicFramePr>
+              <a:graphicFrameLocks xmlns:a="http://schemas.openxmlformats.org/drawingml/2006/main" noChangeAspect="1"/>
+            </wp:cNvGraphicFramePr>
+            <a:graphic xmlns:a="http://schemas.openxmlformats.org/drawingml/2006/main">
+              <a:graphicData uri="http://schemas.openxmlformats.org/drawingml/2006/picture">
+                <pic:pic xmlns:pic="http://schemas.openxmlformats.org/drawingml/2006/picture">
+                  <pic:nvPicPr>
+                    <pic:cNvPr id="0" name="Picture 1"/>
+                    <pic:cNvPicPr>
+                      <a:picLocks noChangeAspect="1" noChangeArrowheads="1"/>
+                    </pic:cNvPicPr>
+                  </pic:nvPicPr>
+                  <pic:blipFill>
+                    <a:blip r:embed="rId15">
+                      <a:extLst>
+                        <a:ext uri="{28A0092B-C50C-407E-A947-70E740481C1C}">
+                          <a14:useLocalDpi xmlns:a14="http://schemas.microsoft.com/office/drawing/2010/main" val="0"/>
+                        </a:ext>
+                      </a:extLst>
+                    </a:blip>
+                    <a:srcRect/>
+                    <a:stretch>
+                      <a:fillRect/>
+                    </a:stretch>
+                  </pic:blipFill>
+                  <pic:spPr bwMode="auto">
+                    <a:xfrm>
+                      <a:off x="0" y="0"/>
+                      <a:ext cx="4968240" cy="2461260"/>
+                    </a:xfrm>
+                    <a:prstGeom prst="rect">
+                      <a:avLst/>
+                    </a:prstGeom>
+                    <a:noFill/>
+                    <a:ln>
+                      <a:noFill/>
+                    </a:ln>
+                  </pic:spPr>
+                </pic:pic>
+              </a:graphicData>
+            </a:graphic>
+          </wp:inline>
+        </w:drawing>
+      </w:r>
+    </w:p>
+    <w:p>
+      <w:pPr>
+        <w:pStyle w:val="Heading1"/>
         <w:numPr>
           <w:ilvl w:val="0"/>
           <w:numId w:val="1"/>
@@ -3929,14 +4025,14 @@
           <w:lang w:val="en-US"/>
         </w:rPr>
       </w:pPr>
-      <w:bookmarkStart w:id="12" w:name="_Toc350020007"/>
+      <w:bookmarkStart w:id="10" w:name="_Toc350020007"/>
       <w:r>
         <w:rPr>
           <w:lang w:val="en-US"/>
         </w:rPr>
         <w:t>Individual log</w:t>
       </w:r>
-      <w:bookmarkEnd w:id="12"/>
+      <w:bookmarkEnd w:id="10"/>
     </w:p>
     <w:p>
       <w:pPr>
@@ -4150,6 +4246,7 @@
           <w:shd w:val="clear" w:color="auto" w:fill="FFFFFF"/>
           <w:lang w:val="en-US"/>
         </w:rPr>
+        <w:lastRenderedPageBreak/>
         <w:t>Vision and Scope document</w:t>
       </w:r>
     </w:p>
@@ -4238,6 +4335,10 @@
     <w:p>
       <w:pPr>
         <w:pStyle w:val="NormalWeb"/>
+        <w:numPr>
+          <w:ilvl w:val="0"/>
+          <w:numId w:val="2"/>
+        </w:numPr>
         <w:spacing w:before="0" w:beforeAutospacing="0" w:after="0" w:afterAutospacing="0" w:line="360" w:lineRule="auto"/>
         <w:jc w:val="both"/>
         <w:rPr>
@@ -4247,6 +4348,93 @@
           <w:lang w:val="en-US"/>
         </w:rPr>
       </w:pPr>
+      <w:r>
+        <w:rPr>
+          <w:rFonts w:ascii="Arial" w:hAnsi="Arial" w:cs="Arial"/>
+          <w:color w:val="000000"/>
+          <w:shd w:val="clear" w:color="auto" w:fill="FFFFFF"/>
+          <w:lang w:val="en-US"/>
+        </w:rPr>
+        <w:t>Study and planning of the Project Planning and Risk Management Processes</w:t>
+      </w:r>
+    </w:p>
+    <w:p>
+      <w:pPr>
+        <w:pStyle w:val="NormalWeb"/>
+        <w:numPr>
+          <w:ilvl w:val="0"/>
+          <w:numId w:val="2"/>
+        </w:numPr>
+        <w:spacing w:before="0" w:beforeAutospacing="0" w:after="0" w:afterAutospacing="0" w:line="360" w:lineRule="auto"/>
+        <w:jc w:val="both"/>
+        <w:rPr>
+          <w:rFonts w:ascii="Arial" w:hAnsi="Arial" w:cs="Arial"/>
+          <w:color w:val="000000"/>
+          <w:shd w:val="clear" w:color="auto" w:fill="FFFFFF"/>
+          <w:lang w:val="en-US"/>
+        </w:rPr>
+      </w:pPr>
+      <w:r>
+        <w:rPr>
+          <w:rFonts w:ascii="Arial" w:hAnsi="Arial" w:cs="Arial"/>
+          <w:color w:val="000000"/>
+          <w:shd w:val="clear" w:color="auto" w:fill="FFFFFF"/>
+          <w:lang w:val="en-US"/>
+        </w:rPr>
+        <w:t>Reordering of the processes list</w:t>
+      </w:r>
+    </w:p>
+    <w:p>
+      <w:pPr>
+        <w:pStyle w:val="NormalWeb"/>
+        <w:numPr>
+          <w:ilvl w:val="0"/>
+          <w:numId w:val="2"/>
+        </w:numPr>
+        <w:spacing w:before="0" w:beforeAutospacing="0" w:after="0" w:afterAutospacing="0" w:line="360" w:lineRule="auto"/>
+        <w:jc w:val="both"/>
+        <w:rPr>
+          <w:rFonts w:ascii="Arial" w:hAnsi="Arial" w:cs="Arial"/>
+          <w:color w:val="000000"/>
+          <w:shd w:val="clear" w:color="auto" w:fill="FFFFFF"/>
+          <w:lang w:val="en-US"/>
+        </w:rPr>
+      </w:pPr>
+      <w:r>
+        <w:rPr>
+          <w:rFonts w:ascii="Arial" w:hAnsi="Arial" w:cs="Arial"/>
+          <w:color w:val="000000"/>
+          <w:shd w:val="clear" w:color="auto" w:fill="FFFFFF"/>
+          <w:lang w:val="en-US"/>
+        </w:rPr>
+        <w:t>Discussion about processes and their order</w:t>
+      </w:r>
+    </w:p>
+    <w:p>
+      <w:pPr>
+        <w:pStyle w:val="NormalWeb"/>
+        <w:numPr>
+          <w:ilvl w:val="0"/>
+          <w:numId w:val="2"/>
+        </w:numPr>
+        <w:spacing w:before="0" w:beforeAutospacing="0" w:after="0" w:afterAutospacing="0" w:line="360" w:lineRule="auto"/>
+        <w:jc w:val="both"/>
+        <w:rPr>
+          <w:rFonts w:ascii="Arial" w:hAnsi="Arial" w:cs="Arial"/>
+          <w:color w:val="000000"/>
+          <w:shd w:val="clear" w:color="auto" w:fill="FFFFFF"/>
+          <w:lang w:val="en-US"/>
+        </w:rPr>
+      </w:pPr>
+      <w:r>
+        <w:rPr>
+          <w:rFonts w:ascii="Arial" w:hAnsi="Arial" w:cs="Arial"/>
+          <w:color w:val="000000"/>
+          <w:shd w:val="clear" w:color="auto" w:fill="FFFFFF"/>
+          <w:lang w:val="en-US"/>
+        </w:rPr>
+        <w:t>Discussion and participation in the first draft of the Vision and Scope</w:t>
+      </w:r>
     </w:p>
     <w:p>
       <w:pPr>
@@ -4264,6 +4452,66 @@
     <w:p>
       <w:pPr>
         <w:pStyle w:val="NormalWeb"/>
+        <w:spacing w:before="240" w:beforeAutospacing="0" w:after="240" w:afterAutospacing="0" w:line="360" w:lineRule="auto"/>
+        <w:jc w:val="both"/>
+        <w:rPr>
+          <w:rFonts w:ascii="Arial" w:hAnsi="Arial" w:cs="Arial"/>
+          <w:b/>
+          <w:color w:val="000000"/>
+          <w:shd w:val="clear" w:color="auto" w:fill="FFFFFF"/>
+          <w:lang w:val="en-US"/>
+        </w:rPr>
+      </w:pPr>
+      <w:r>
+        <w:rPr>
+          <w:rFonts w:ascii="Arial" w:hAnsi="Arial" w:cs="Arial"/>
+          <w:b/>
+          <w:color w:val="000000"/>
+          <w:shd w:val="clear" w:color="auto" w:fill="FFFFFF"/>
+          <w:lang w:val="en-US"/>
+        </w:rPr>
+        <w:t xml:space="preserve">Filipe </w:t>
+      </w:r>
+      <w:proofErr w:type="spellStart"/>
+      <w:r>
+        <w:rPr>
+          <w:rFonts w:ascii="Arial" w:hAnsi="Arial" w:cs="Arial"/>
+          <w:b/>
+          <w:color w:val="000000"/>
+          <w:shd w:val="clear" w:color="auto" w:fill="FFFFFF"/>
+          <w:lang w:val="en-US"/>
+        </w:rPr>
+        <w:t>Brandão</w:t>
+      </w:r>
+      <w:proofErr w:type="spellEnd"/>
+      <w:r>
+        <w:rPr>
+          <w:rFonts w:ascii="Arial" w:hAnsi="Arial" w:cs="Arial"/>
+          <w:b/>
+          <w:color w:val="000000"/>
+          <w:shd w:val="clear" w:color="auto" w:fill="FFFFFF"/>
+          <w:lang w:val="en-US"/>
+        </w:rPr>
+        <w:t xml:space="preserve"> - Tasks done</w:t>
+      </w:r>
+      <w:r>
+        <w:rPr>
+          <w:rFonts w:ascii="Arial" w:hAnsi="Arial" w:cs="Arial"/>
+          <w:b/>
+          <w:color w:val="000000"/>
+          <w:shd w:val="clear" w:color="auto" w:fill="FFFFFF"/>
+          <w:lang w:val="en-US"/>
+        </w:rPr>
+        <w:t>:</w:t>
+      </w:r>
+    </w:p>
+    <w:p>
+      <w:pPr>
+        <w:pStyle w:val="NormalWeb"/>
+        <w:numPr>
+          <w:ilvl w:val="0"/>
+          <w:numId w:val="2"/>
+        </w:numPr>
         <w:spacing w:before="0" w:beforeAutospacing="0" w:after="0" w:afterAutospacing="0" w:line="360" w:lineRule="auto"/>
         <w:jc w:val="both"/>
         <w:rPr>
@@ -4273,67 +4521,49 @@
           <w:lang w:val="en-US"/>
         </w:rPr>
       </w:pPr>
+      <w:r>
+        <w:rPr>
+          <w:rFonts w:ascii="Arial" w:hAnsi="Arial" w:cs="Arial"/>
+          <w:color w:val="000000"/>
+          <w:shd w:val="clear" w:color="auto" w:fill="FFFFFF"/>
+          <w:lang w:val="en-US"/>
+        </w:rPr>
+        <w:t>Producing dashboard</w:t>
+      </w:r>
     </w:p>
     <w:p>
       <w:pPr>
         <w:pStyle w:val="NormalWeb"/>
-        <w:spacing w:before="240" w:beforeAutospacing="0" w:after="240" w:afterAutospacing="0" w:line="360" w:lineRule="auto"/>
+        <w:numPr>
+          <w:ilvl w:val="0"/>
+          <w:numId w:val="2"/>
+        </w:numPr>
+        <w:spacing w:before="0" w:beforeAutospacing="0" w:after="0" w:afterAutospacing="0" w:line="360" w:lineRule="auto"/>
         <w:jc w:val="both"/>
         <w:rPr>
           <w:rFonts w:ascii="Arial" w:hAnsi="Arial" w:cs="Arial"/>
-          <w:b/>
-          <w:color w:val="000000"/>
-          <w:shd w:val="clear" w:color="auto" w:fill="FFFFFF"/>
-          <w:lang w:val="en-US"/>
-        </w:rPr>
-      </w:pPr>
-      <w:r>
-        <w:rPr>
-          <w:rFonts w:ascii="Arial" w:hAnsi="Arial" w:cs="Arial"/>
-          <w:b/>
-          <w:color w:val="000000"/>
-          <w:shd w:val="clear" w:color="auto" w:fill="FFFFFF"/>
-          <w:lang w:val="en-US"/>
-        </w:rPr>
-        <w:lastRenderedPageBreak/>
-        <w:t xml:space="preserve">Filipe </w:t>
-      </w:r>
-      <w:proofErr w:type="spellStart"/>
-      <w:r>
-        <w:rPr>
-          <w:rFonts w:ascii="Arial" w:hAnsi="Arial" w:cs="Arial"/>
-          <w:b/>
-          <w:color w:val="000000"/>
-          <w:shd w:val="clear" w:color="auto" w:fill="FFFFFF"/>
-          <w:lang w:val="en-US"/>
-        </w:rPr>
-        <w:t>Brandão</w:t>
-      </w:r>
-      <w:proofErr w:type="spellEnd"/>
-      <w:r>
-        <w:rPr>
-          <w:rFonts w:ascii="Arial" w:hAnsi="Arial" w:cs="Arial"/>
-          <w:b/>
-          <w:color w:val="000000"/>
-          <w:shd w:val="clear" w:color="auto" w:fill="FFFFFF"/>
-          <w:lang w:val="en-US"/>
-        </w:rPr>
-        <w:t xml:space="preserve"> - Tasks done</w:t>
-      </w:r>
-      <w:r>
-        <w:rPr>
-          <w:rFonts w:ascii="Arial" w:hAnsi="Arial" w:cs="Arial"/>
-          <w:b/>
-          <w:color w:val="000000"/>
-          <w:shd w:val="clear" w:color="auto" w:fill="FFFFFF"/>
-          <w:lang w:val="en-US"/>
-        </w:rPr>
-        <w:t>:</w:t>
+          <w:color w:val="000000"/>
+          <w:shd w:val="clear" w:color="auto" w:fill="FFFFFF"/>
+          <w:lang w:val="en-US"/>
+        </w:rPr>
+      </w:pPr>
+      <w:r>
+        <w:rPr>
+          <w:rFonts w:ascii="Arial" w:hAnsi="Arial" w:cs="Arial"/>
+          <w:color w:val="000000"/>
+          <w:shd w:val="clear" w:color="auto" w:fill="FFFFFF"/>
+          <w:lang w:val="en-US"/>
+        </w:rPr>
+        <w:t>Reviewing documents management process</w:t>
       </w:r>
     </w:p>
     <w:p>
       <w:pPr>
         <w:pStyle w:val="NormalWeb"/>
+        <w:numPr>
+          <w:ilvl w:val="0"/>
+          <w:numId w:val="2"/>
+        </w:numPr>
         <w:spacing w:before="0" w:beforeAutospacing="0" w:after="0" w:afterAutospacing="0" w:line="360" w:lineRule="auto"/>
         <w:jc w:val="both"/>
         <w:rPr>
@@ -4343,6 +4573,41 @@
           <w:lang w:val="en-US"/>
         </w:rPr>
       </w:pPr>
+      <w:r>
+        <w:rPr>
+          <w:rFonts w:ascii="Arial" w:hAnsi="Arial" w:cs="Arial"/>
+          <w:color w:val="000000"/>
+          <w:shd w:val="clear" w:color="auto" w:fill="FFFFFF"/>
+          <w:lang w:val="en-US"/>
+        </w:rPr>
+        <w:t>Estimating Project Planning Process and Review Process</w:t>
+      </w:r>
+    </w:p>
+    <w:p>
+      <w:pPr>
+        <w:pStyle w:val="NormalWeb"/>
+        <w:numPr>
+          <w:ilvl w:val="0"/>
+          <w:numId w:val="2"/>
+        </w:numPr>
+        <w:spacing w:before="0" w:beforeAutospacing="0" w:after="0" w:afterAutospacing="0" w:line="360" w:lineRule="auto"/>
+        <w:jc w:val="both"/>
+        <w:rPr>
+          <w:rFonts w:ascii="Arial" w:hAnsi="Arial" w:cs="Arial"/>
+          <w:color w:val="000000"/>
+          <w:shd w:val="clear" w:color="auto" w:fill="FFFFFF"/>
+          <w:lang w:val="en-US"/>
+        </w:rPr>
+      </w:pPr>
+      <w:r>
+        <w:rPr>
+          <w:rFonts w:ascii="Arial" w:hAnsi="Arial" w:cs="Arial"/>
+          <w:color w:val="000000"/>
+          <w:shd w:val="clear" w:color="auto" w:fill="FFFFFF"/>
+          <w:lang w:val="en-US"/>
+        </w:rPr>
+        <w:t>Discussion about processes and their order</w:t>
+      </w:r>
     </w:p>
     <w:p>
       <w:pPr>
@@ -4740,6 +5005,7 @@
           <w:shd w:val="clear" w:color="auto" w:fill="FFFFFF"/>
           <w:lang w:val="en-US"/>
         </w:rPr>
+        <w:lastRenderedPageBreak/>
         <w:t>Initial discussion.</w:t>
       </w:r>
     </w:p>
@@ -5054,37 +5320,8 @@
         <w:t>Vision and Scope document</w:t>
       </w:r>
     </w:p>
-    <w:p>
-      <w:pPr>
-        <w:pStyle w:val="NormalWeb"/>
-        <w:spacing w:before="0" w:beforeAutospacing="0" w:after="0" w:afterAutospacing="0" w:line="360" w:lineRule="auto"/>
-        <w:jc w:val="both"/>
-        <w:rPr>
-          <w:rFonts w:ascii="Arial" w:hAnsi="Arial" w:cs="Arial"/>
-          <w:color w:val="000000"/>
-          <w:shd w:val="clear" w:color="auto" w:fill="FFFFFF"/>
-          <w:lang w:val="en-US"/>
-        </w:rPr>
-      </w:pPr>
-    </w:p>
-    <w:p>
-      <w:pPr>
-        <w:spacing w:line="360" w:lineRule="auto"/>
-        <w:rPr>
-          <w:lang w:val="en-US"/>
-        </w:rPr>
-      </w:pPr>
-    </w:p>
-    <w:p>
-      <w:pPr>
-        <w:spacing w:line="360" w:lineRule="auto"/>
-        <w:rPr>
-          <w:lang w:val="en-US"/>
-        </w:rPr>
-      </w:pPr>
-    </w:p>
     <w:sectPr>
-      <w:footerReference w:type="first" r:id="rId14"/>
+      <w:footerReference w:type="first" r:id="rId16"/>
       <w:pgSz w:w="11906" w:h="16838"/>
       <w:pgMar w:top="1417" w:right="1701" w:bottom="1417" w:left="1701" w:header="708" w:footer="708" w:gutter="0"/>
       <w:pgNumType w:start="1"/>
@@ -5097,7 +5334,7 @@
 </file>
 
 <file path=word/endnotes.xml><?xml version="1.0" encoding="utf-8"?>
-<w:endnotes xmlns:ve="http://schemas.openxmlformats.org/markup-compatibility/2006" xmlns:o="urn:schemas-microsoft-com:office:office" xmlns:r="http://schemas.openxmlformats.org/officeDocument/2006/relationships" xmlns:m="http://schemas.openxmlformats.org/officeDocument/2006/math" xmlns:v="urn:schemas-microsoft-com:vml" xmlns:wp="http://schemas.openxmlformats.org/drawingml/2006/wordprocessingDrawing" xmlns:w10="urn:schemas-microsoft-com:office:word" xmlns:w="http://schemas.openxmlformats.org/wordprocessingml/2006/main" xmlns:wne="http://schemas.microsoft.com/office/word/2006/wordml">
+<w:endnotes xmlns:wpc="http://schemas.microsoft.com/office/word/2010/wordprocessingCanvas" xmlns:mc="http://schemas.openxmlformats.org/markup-compatibility/2006" xmlns:o="urn:schemas-microsoft-com:office:office" xmlns:r="http://schemas.openxmlformats.org/officeDocument/2006/relationships" xmlns:m="http://schemas.openxmlformats.org/officeDocument/2006/math" xmlns:v="urn:schemas-microsoft-com:vml" xmlns:wp14="http://schemas.microsoft.com/office/word/2010/wordprocessingDrawing" xmlns:wp="http://schemas.openxmlformats.org/drawingml/2006/wordprocessingDrawing" xmlns:w10="urn:schemas-microsoft-com:office:word" xmlns:w="http://schemas.openxmlformats.org/wordprocessingml/2006/main" xmlns:w14="http://schemas.microsoft.com/office/word/2010/wordml" xmlns:wpg="http://schemas.microsoft.com/office/word/2010/wordprocessingGroup" xmlns:wpi="http://schemas.microsoft.com/office/word/2010/wordprocessingInk" xmlns:wne="http://schemas.microsoft.com/office/word/2006/wordml" xmlns:wps="http://schemas.microsoft.com/office/word/2010/wordprocessingShape" mc:Ignorable="w14 wp14">
   <w:endnote w:type="separator" w:id="-1">
     <w:p>
       <w:pPr>
@@ -5122,10 +5359,10 @@
 </file>
 
 <file path=word/footer1.xml><?xml version="1.0" encoding="utf-8"?>
-<w:ftr xmlns:ve="http://schemas.openxmlformats.org/markup-compatibility/2006" xmlns:o="urn:schemas-microsoft-com:office:office" xmlns:r="http://schemas.openxmlformats.org/officeDocument/2006/relationships" xmlns:m="http://schemas.openxmlformats.org/officeDocument/2006/math" xmlns:v="urn:schemas-microsoft-com:vml" xmlns:wp="http://schemas.openxmlformats.org/drawingml/2006/wordprocessingDrawing" xmlns:w10="urn:schemas-microsoft-com:office:word" xmlns:w="http://schemas.openxmlformats.org/wordprocessingml/2006/main" xmlns:wne="http://schemas.microsoft.com/office/word/2006/wordml">
+<w:ftr xmlns:wpc="http://schemas.microsoft.com/office/word/2010/wordprocessingCanvas" xmlns:mc="http://schemas.openxmlformats.org/markup-compatibility/2006" xmlns:o="urn:schemas-microsoft-com:office:office" xmlns:r="http://schemas.openxmlformats.org/officeDocument/2006/relationships" xmlns:m="http://schemas.openxmlformats.org/officeDocument/2006/math" xmlns:v="urn:schemas-microsoft-com:vml" xmlns:wp14="http://schemas.microsoft.com/office/word/2010/wordprocessingDrawing" xmlns:wp="http://schemas.openxmlformats.org/drawingml/2006/wordprocessingDrawing" xmlns:w10="urn:schemas-microsoft-com:office:word" xmlns:w="http://schemas.openxmlformats.org/wordprocessingml/2006/main" xmlns:w14="http://schemas.microsoft.com/office/word/2010/wordml" xmlns:wpg="http://schemas.microsoft.com/office/word/2010/wordprocessingGroup" xmlns:wpi="http://schemas.microsoft.com/office/word/2010/wordprocessingInk" xmlns:wne="http://schemas.microsoft.com/office/word/2006/wordml" xmlns:wps="http://schemas.microsoft.com/office/word/2010/wordprocessingShape" mc:Ignorable="w14 wp14">
   <w:p>
     <w:pPr>
-      <w:pStyle w:val="Rodap"/>
+      <w:pStyle w:val="Footer"/>
     </w:pPr>
     <w:r>
       <w:t>Projeto Soft</w:t>
@@ -5136,7 +5373,7 @@
   </w:p>
   <w:p>
     <w:pPr>
-      <w:pStyle w:val="Rodap"/>
+      <w:pStyle w:val="Footer"/>
     </w:pPr>
     <w:sdt>
       <w:sdtPr>
@@ -5145,6 +5382,7 @@
         <w:dataBinding w:prefixMappings="xmlns:ns0='http://purl.org/dc/elements/1.1/' xmlns:ns1='http://schemas.openxmlformats.org/package/2006/metadata/core-properties' " w:xpath="/ns1:coreProperties[1]/ns0:title[1]" w:storeItemID="{6C3C8BC8-F283-45AE-878A-BAB7291924A1}"/>
         <w:text/>
       </w:sdtPr>
+      <w:sdtEndPr/>
       <w:sdtContent>
         <w:proofErr w:type="spellStart"/>
         <w:r>
@@ -5172,10 +5410,10 @@
 </file>
 
 <file path=word/footer2.xml><?xml version="1.0" encoding="utf-8"?>
-<w:ftr xmlns:ve="http://schemas.openxmlformats.org/markup-compatibility/2006" xmlns:o="urn:schemas-microsoft-com:office:office" xmlns:r="http://schemas.openxmlformats.org/officeDocument/2006/relationships" xmlns:m="http://schemas.openxmlformats.org/officeDocument/2006/math" xmlns:v="urn:schemas-microsoft-com:vml" xmlns:wp="http://schemas.openxmlformats.org/drawingml/2006/wordprocessingDrawing" xmlns:w10="urn:schemas-microsoft-com:office:word" xmlns:w="http://schemas.openxmlformats.org/wordprocessingml/2006/main" xmlns:wne="http://schemas.microsoft.com/office/word/2006/wordml">
+<w:ftr xmlns:wpc="http://schemas.microsoft.com/office/word/2010/wordprocessingCanvas" xmlns:mc="http://schemas.openxmlformats.org/markup-compatibility/2006" xmlns:o="urn:schemas-microsoft-com:office:office" xmlns:r="http://schemas.openxmlformats.org/officeDocument/2006/relationships" xmlns:m="http://schemas.openxmlformats.org/officeDocument/2006/math" xmlns:v="urn:schemas-microsoft-com:vml" xmlns:wp14="http://schemas.microsoft.com/office/word/2010/wordprocessingDrawing" xmlns:wp="http://schemas.openxmlformats.org/drawingml/2006/wordprocessingDrawing" xmlns:w10="urn:schemas-microsoft-com:office:word" xmlns:w="http://schemas.openxmlformats.org/wordprocessingml/2006/main" xmlns:w14="http://schemas.microsoft.com/office/word/2010/wordml" xmlns:wpg="http://schemas.microsoft.com/office/word/2010/wordprocessingGroup" xmlns:wpi="http://schemas.microsoft.com/office/word/2010/wordprocessingInk" xmlns:wne="http://schemas.microsoft.com/office/word/2006/wordml" xmlns:wps="http://schemas.microsoft.com/office/word/2010/wordprocessingShape" mc:Ignorable="w14 wp14">
   <w:p>
     <w:pPr>
-      <w:pStyle w:val="Rodap"/>
+      <w:pStyle w:val="Footer"/>
     </w:pPr>
     <w:r>
       <w:t>Projeto Software 2013</w:t>
@@ -5189,7 +5427,7 @@
   </w:p>
   <w:p>
     <w:pPr>
-      <w:pStyle w:val="Rodap"/>
+      <w:pStyle w:val="Footer"/>
       <w:tabs>
         <w:tab w:val="clear" w:pos="4252"/>
       </w:tabs>
@@ -5201,6 +5439,7 @@
         <w:dataBinding w:prefixMappings="xmlns:ns0='http://purl.org/dc/elements/1.1/' xmlns:ns1='http://schemas.openxmlformats.org/package/2006/metadata/core-properties' " w:xpath="/ns1:coreProperties[1]/ns0:title[1]" w:storeItemID="{6C3C8BC8-F283-45AE-878A-BAB7291924A1}"/>
         <w:text/>
       </w:sdtPr>
+      <w:sdtEndPr/>
       <w:sdtContent>
         <w:proofErr w:type="spellStart"/>
         <w:r>
@@ -5225,10 +5464,10 @@
 </file>
 
 <file path=word/footer3.xml><?xml version="1.0" encoding="utf-8"?>
-<w:ftr xmlns:ve="http://schemas.openxmlformats.org/markup-compatibility/2006" xmlns:o="urn:schemas-microsoft-com:office:office" xmlns:r="http://schemas.openxmlformats.org/officeDocument/2006/relationships" xmlns:m="http://schemas.openxmlformats.org/officeDocument/2006/math" xmlns:v="urn:schemas-microsoft-com:vml" xmlns:wp="http://schemas.openxmlformats.org/drawingml/2006/wordprocessingDrawing" xmlns:w10="urn:schemas-microsoft-com:office:word" xmlns:w="http://schemas.openxmlformats.org/wordprocessingml/2006/main" xmlns:wne="http://schemas.microsoft.com/office/word/2006/wordml">
+<w:ftr xmlns:wpc="http://schemas.microsoft.com/office/word/2010/wordprocessingCanvas" xmlns:mc="http://schemas.openxmlformats.org/markup-compatibility/2006" xmlns:o="urn:schemas-microsoft-com:office:office" xmlns:r="http://schemas.openxmlformats.org/officeDocument/2006/relationships" xmlns:m="http://schemas.openxmlformats.org/officeDocument/2006/math" xmlns:v="urn:schemas-microsoft-com:vml" xmlns:wp14="http://schemas.microsoft.com/office/word/2010/wordprocessingDrawing" xmlns:wp="http://schemas.openxmlformats.org/drawingml/2006/wordprocessingDrawing" xmlns:w10="urn:schemas-microsoft-com:office:word" xmlns:w="http://schemas.openxmlformats.org/wordprocessingml/2006/main" xmlns:w14="http://schemas.microsoft.com/office/word/2010/wordml" xmlns:wpg="http://schemas.microsoft.com/office/word/2010/wordprocessingGroup" xmlns:wpi="http://schemas.microsoft.com/office/word/2010/wordprocessingInk" xmlns:wne="http://schemas.microsoft.com/office/word/2006/wordml" xmlns:wps="http://schemas.microsoft.com/office/word/2010/wordprocessingShape" mc:Ignorable="w14 wp14">
   <w:p>
     <w:pPr>
-      <w:pStyle w:val="Rodap"/>
+      <w:pStyle w:val="Footer"/>
     </w:pPr>
     <w:r>
       <w:t>Projeto Software 2013</w:t>
@@ -5236,7 +5475,7 @@
   </w:p>
   <w:p>
     <w:pPr>
-      <w:pStyle w:val="Rodap"/>
+      <w:pStyle w:val="Footer"/>
     </w:pPr>
     <w:sdt>
       <w:sdtPr>
@@ -5245,6 +5484,7 @@
         <w:dataBinding w:prefixMappings="xmlns:ns0='http://purl.org/dc/elements/1.1/' xmlns:ns1='http://schemas.openxmlformats.org/package/2006/metadata/core-properties' " w:xpath="/ns1:coreProperties[1]/ns0:title[1]" w:storeItemID="{6C3C8BC8-F283-45AE-878A-BAB7291924A1}"/>
         <w:text/>
       </w:sdtPr>
+      <w:sdtEndPr/>
       <w:sdtContent>
         <w:proofErr w:type="spellStart"/>
         <w:r>
@@ -5267,23 +5507,36 @@
     <w:r>
       <w:tab/>
     </w:r>
-    <w:fldSimple w:instr=" PAGE   \* MERGEFORMAT ">
-      <w:r>
-        <w:rPr>
-          <w:noProof/>
-        </w:rPr>
-        <w:t>i</w:t>
-      </w:r>
-    </w:fldSimple>
+    <w:r>
+      <w:fldChar w:fldCharType="begin"/>
+    </w:r>
+    <w:r>
+      <w:instrText xml:space="preserve"> PAGE   \* MERGEFORMAT </w:instrText>
+    </w:r>
+    <w:r>
+      <w:fldChar w:fldCharType="separate"/>
+    </w:r>
+    <w:r>
+      <w:rPr>
+        <w:noProof/>
+      </w:rPr>
+      <w:t>i</w:t>
+    </w:r>
+    <w:r>
+      <w:rPr>
+        <w:noProof/>
+      </w:rPr>
+      <w:fldChar w:fldCharType="end"/>
+    </w:r>
   </w:p>
 </w:ftr>
 </file>
 
 <file path=word/footer4.xml><?xml version="1.0" encoding="utf-8"?>
-<w:ftr xmlns:ve="http://schemas.openxmlformats.org/markup-compatibility/2006" xmlns:o="urn:schemas-microsoft-com:office:office" xmlns:r="http://schemas.openxmlformats.org/officeDocument/2006/relationships" xmlns:m="http://schemas.openxmlformats.org/officeDocument/2006/math" xmlns:v="urn:schemas-microsoft-com:vml" xmlns:wp="http://schemas.openxmlformats.org/drawingml/2006/wordprocessingDrawing" xmlns:w10="urn:schemas-microsoft-com:office:word" xmlns:w="http://schemas.openxmlformats.org/wordprocessingml/2006/main" xmlns:wne="http://schemas.microsoft.com/office/word/2006/wordml">
+<w:ftr xmlns:wpc="http://schemas.microsoft.com/office/word/2010/wordprocessingCanvas" xmlns:mc="http://schemas.openxmlformats.org/markup-compatibility/2006" xmlns:o="urn:schemas-microsoft-com:office:office" xmlns:r="http://schemas.openxmlformats.org/officeDocument/2006/relationships" xmlns:m="http://schemas.openxmlformats.org/officeDocument/2006/math" xmlns:v="urn:schemas-microsoft-com:vml" xmlns:wp14="http://schemas.microsoft.com/office/word/2010/wordprocessingDrawing" xmlns:wp="http://schemas.openxmlformats.org/drawingml/2006/wordprocessingDrawing" xmlns:w10="urn:schemas-microsoft-com:office:word" xmlns:w="http://schemas.openxmlformats.org/wordprocessingml/2006/main" xmlns:w14="http://schemas.microsoft.com/office/word/2010/wordml" xmlns:wpg="http://schemas.microsoft.com/office/word/2010/wordprocessingGroup" xmlns:wpi="http://schemas.microsoft.com/office/word/2010/wordprocessingInk" xmlns:wne="http://schemas.microsoft.com/office/word/2006/wordml" xmlns:wps="http://schemas.microsoft.com/office/word/2010/wordprocessingShape" mc:Ignorable="w14 wp14">
   <w:p>
     <w:pPr>
-      <w:pStyle w:val="Rodap"/>
+      <w:pStyle w:val="Footer"/>
     </w:pPr>
     <w:r>
       <w:t>Projeto Software 2013</w:t>
@@ -5297,7 +5550,7 @@
   </w:p>
   <w:p>
     <w:pPr>
-      <w:pStyle w:val="Rodap"/>
+      <w:pStyle w:val="Footer"/>
       <w:tabs>
         <w:tab w:val="clear" w:pos="4252"/>
       </w:tabs>
@@ -5309,6 +5562,7 @@
         <w:dataBinding w:prefixMappings="xmlns:ns0='http://purl.org/dc/elements/1.1/' xmlns:ns1='http://schemas.openxmlformats.org/package/2006/metadata/core-properties' " w:xpath="/ns1:coreProperties[1]/ns0:title[1]" w:storeItemID="{6C3C8BC8-F283-45AE-878A-BAB7291924A1}"/>
         <w:text/>
       </w:sdtPr>
+      <w:sdtEndPr/>
       <w:sdtContent>
         <w:proofErr w:type="spellStart"/>
         <w:r>
@@ -5328,20 +5582,33 @@
     <w:r>
       <w:tab/>
     </w:r>
-    <w:fldSimple w:instr=" PAGE   \* MERGEFORMAT ">
-      <w:r>
-        <w:rPr>
-          <w:noProof/>
-        </w:rPr>
-        <w:t>1</w:t>
-      </w:r>
-    </w:fldSimple>
+    <w:r>
+      <w:fldChar w:fldCharType="begin"/>
+    </w:r>
+    <w:r>
+      <w:instrText xml:space="preserve"> PAGE   \* MERGEFORMAT </w:instrText>
+    </w:r>
+    <w:r>
+      <w:fldChar w:fldCharType="separate"/>
+    </w:r>
+    <w:r>
+      <w:rPr>
+        <w:noProof/>
+      </w:rPr>
+      <w:t>1</w:t>
+    </w:r>
+    <w:r>
+      <w:rPr>
+        <w:noProof/>
+      </w:rPr>
+      <w:fldChar w:fldCharType="end"/>
+    </w:r>
   </w:p>
 </w:ftr>
 </file>
 
 <file path=word/footnotes.xml><?xml version="1.0" encoding="utf-8"?>
-<w:footnotes xmlns:ve="http://schemas.openxmlformats.org/markup-compatibility/2006" xmlns:o="urn:schemas-microsoft-com:office:office" xmlns:r="http://schemas.openxmlformats.org/officeDocument/2006/relationships" xmlns:m="http://schemas.openxmlformats.org/officeDocument/2006/math" xmlns:v="urn:schemas-microsoft-com:vml" xmlns:wp="http://schemas.openxmlformats.org/drawingml/2006/wordprocessingDrawing" xmlns:w10="urn:schemas-microsoft-com:office:word" xmlns:w="http://schemas.openxmlformats.org/wordprocessingml/2006/main" xmlns:wne="http://schemas.microsoft.com/office/word/2006/wordml">
+<w:footnotes xmlns:wpc="http://schemas.microsoft.com/office/word/2010/wordprocessingCanvas" xmlns:mc="http://schemas.openxmlformats.org/markup-compatibility/2006" xmlns:o="urn:schemas-microsoft-com:office:office" xmlns:r="http://schemas.openxmlformats.org/officeDocument/2006/relationships" xmlns:m="http://schemas.openxmlformats.org/officeDocument/2006/math" xmlns:v="urn:schemas-microsoft-com:vml" xmlns:wp14="http://schemas.microsoft.com/office/word/2010/wordprocessingDrawing" xmlns:wp="http://schemas.openxmlformats.org/drawingml/2006/wordprocessingDrawing" xmlns:w10="urn:schemas-microsoft-com:office:word" xmlns:w="http://schemas.openxmlformats.org/wordprocessingml/2006/main" xmlns:w14="http://schemas.microsoft.com/office/word/2010/wordml" xmlns:wpg="http://schemas.microsoft.com/office/word/2010/wordprocessingGroup" xmlns:wpi="http://schemas.microsoft.com/office/word/2010/wordprocessingInk" xmlns:wne="http://schemas.microsoft.com/office/word/2006/wordml" xmlns:wps="http://schemas.microsoft.com/office/word/2010/wordprocessingShape" mc:Ignorable="w14 wp14">
   <w:footnote w:type="separator" w:id="-1">
     <w:p>
       <w:pPr>
@@ -5366,18 +5633,18 @@
 </file>
 
 <file path=word/header1.xml><?xml version="1.0" encoding="utf-8"?>
-<w:hdr xmlns:ve="http://schemas.openxmlformats.org/markup-compatibility/2006" xmlns:o="urn:schemas-microsoft-com:office:office" xmlns:r="http://schemas.openxmlformats.org/officeDocument/2006/relationships" xmlns:m="http://schemas.openxmlformats.org/officeDocument/2006/math" xmlns:v="urn:schemas-microsoft-com:vml" xmlns:wp="http://schemas.openxmlformats.org/drawingml/2006/wordprocessingDrawing" xmlns:w10="urn:schemas-microsoft-com:office:word" xmlns:w="http://schemas.openxmlformats.org/wordprocessingml/2006/main" xmlns:wne="http://schemas.microsoft.com/office/word/2006/wordml">
+<w:hdr xmlns:wpc="http://schemas.microsoft.com/office/word/2010/wordprocessingCanvas" xmlns:mc="http://schemas.openxmlformats.org/markup-compatibility/2006" xmlns:o="urn:schemas-microsoft-com:office:office" xmlns:r="http://schemas.openxmlformats.org/officeDocument/2006/relationships" xmlns:m="http://schemas.openxmlformats.org/officeDocument/2006/math" xmlns:v="urn:schemas-microsoft-com:vml" xmlns:wp14="http://schemas.microsoft.com/office/word/2010/wordprocessingDrawing" xmlns:wp="http://schemas.openxmlformats.org/drawingml/2006/wordprocessingDrawing" xmlns:w10="urn:schemas-microsoft-com:office:word" xmlns:w="http://schemas.openxmlformats.org/wordprocessingml/2006/main" xmlns:w14="http://schemas.microsoft.com/office/word/2010/wordml" xmlns:wpg="http://schemas.microsoft.com/office/word/2010/wordprocessingGroup" xmlns:wpi="http://schemas.microsoft.com/office/word/2010/wordprocessingInk" xmlns:wne="http://schemas.microsoft.com/office/word/2006/wordml" xmlns:wps="http://schemas.microsoft.com/office/word/2010/wordprocessingShape" mc:Ignorable="w14 wp14">
   <w:p>
     <w:pPr>
-      <w:pStyle w:val="Cabealho"/>
+      <w:pStyle w:val="Header"/>
     </w:pPr>
     <w:r>
       <w:rPr>
         <w:noProof/>
-        <w:lang w:eastAsia="pt-PT"/>
+        <w:lang w:val="en-US"/>
       </w:rPr>
       <w:drawing>
-        <wp:anchor distT="0" distB="0" distL="114300" distR="114300" simplePos="0" relativeHeight="251658240" behindDoc="0" locked="0" layoutInCell="1" allowOverlap="1">
+        <wp:anchor distT="0" distB="0" distL="114300" distR="114300" simplePos="0" relativeHeight="251658240" behindDoc="0" locked="0" layoutInCell="1" allowOverlap="1" wp14:anchorId="08029CE6" wp14:editId="6749E0D8">
           <wp:simplePos x="0" y="0"/>
           <wp:positionH relativeFrom="column">
             <wp:posOffset>15239</wp:posOffset>
@@ -5451,6 +5718,7 @@
         <w:dataBinding w:prefixMappings="xmlns:ns0='http://purl.org/dc/elements/1.1/' xmlns:ns1='http://schemas.openxmlformats.org/package/2006/metadata/core-properties' " w:xpath="/ns1:coreProperties[1]/ns0:creator[1]" w:storeItemID="{6C3C8BC8-F283-45AE-878A-BAB7291924A1}"/>
         <w:text/>
       </w:sdtPr>
+      <w:sdtEndPr/>
       <w:sdtContent>
         <w:r>
           <w:t>Carla Machado</w:t>
@@ -5460,7 +5728,7 @@
   </w:p>
   <w:p>
     <w:pPr>
-      <w:pStyle w:val="Cabealho"/>
+      <w:pStyle w:val="Header"/>
     </w:pPr>
     <w:r>
       <w:tab/>
@@ -5475,9 +5743,19 @@
         <w:dataBinding w:prefixMappings="xmlns:ns0='http://purl.org/dc/elements/1.1/' xmlns:ns1='http://schemas.openxmlformats.org/package/2006/metadata/core-properties' " w:xpath="/ns1:coreProperties[1]/ns0:description[1]" w:storeItemID="{6C3C8BC8-F283-45AE-878A-BAB7291924A1}"/>
         <w:text w:multiLine="1"/>
       </w:sdtPr>
+      <w:sdtEndPr/>
       <w:sdtContent>
         <w:r>
-          <w:t>V0.1</w:t>
+          <w:rPr>
+            <w:lang w:val="en-US"/>
+          </w:rPr>
+          <w:t>V0.2</w:t>
+        </w:r>
+        <w:r>
+          <w:rPr>
+            <w:lang w:val="en-US"/>
+          </w:rPr>
+          <w:br/>
         </w:r>
       </w:sdtContent>
     </w:sdt>
@@ -5491,6 +5769,7 @@
         <w:dataBinding w:prefixMappings="xmlns:ns0='http://purl.org/dc/elements/1.1/' xmlns:ns1='http://schemas.openxmlformats.org/package/2006/metadata/core-properties' " w:xpath="/ns1:coreProperties[1]/ns1:contentStatus[1]" w:storeItemID="{6C3C8BC8-F283-45AE-878A-BAB7291924A1}"/>
         <w:text/>
       </w:sdtPr>
+      <w:sdtEndPr/>
       <w:sdtContent>
         <w:proofErr w:type="spellStart"/>
         <w:r>
@@ -5504,18 +5783,18 @@
 </file>
 
 <file path=word/header2.xml><?xml version="1.0" encoding="utf-8"?>
-<w:hdr xmlns:ve="http://schemas.openxmlformats.org/markup-compatibility/2006" xmlns:o="urn:schemas-microsoft-com:office:office" xmlns:r="http://schemas.openxmlformats.org/officeDocument/2006/relationships" xmlns:m="http://schemas.openxmlformats.org/officeDocument/2006/math" xmlns:v="urn:schemas-microsoft-com:vml" xmlns:wp="http://schemas.openxmlformats.org/drawingml/2006/wordprocessingDrawing" xmlns:w10="urn:schemas-microsoft-com:office:word" xmlns:w="http://schemas.openxmlformats.org/wordprocessingml/2006/main" xmlns:wne="http://schemas.microsoft.com/office/word/2006/wordml">
+<w:hdr xmlns:wpc="http://schemas.microsoft.com/office/word/2010/wordprocessingCanvas" xmlns:mc="http://schemas.openxmlformats.org/markup-compatibility/2006" xmlns:o="urn:schemas-microsoft-com:office:office" xmlns:r="http://schemas.openxmlformats.org/officeDocument/2006/relationships" xmlns:m="http://schemas.openxmlformats.org/officeDocument/2006/math" xmlns:v="urn:schemas-microsoft-com:vml" xmlns:wp14="http://schemas.microsoft.com/office/word/2010/wordprocessingDrawing" xmlns:wp="http://schemas.openxmlformats.org/drawingml/2006/wordprocessingDrawing" xmlns:w10="urn:schemas-microsoft-com:office:word" xmlns:w="http://schemas.openxmlformats.org/wordprocessingml/2006/main" xmlns:w14="http://schemas.microsoft.com/office/word/2010/wordml" xmlns:wpg="http://schemas.microsoft.com/office/word/2010/wordprocessingGroup" xmlns:wpi="http://schemas.microsoft.com/office/word/2010/wordprocessingInk" xmlns:wne="http://schemas.microsoft.com/office/word/2006/wordml" xmlns:wps="http://schemas.microsoft.com/office/word/2010/wordprocessingShape" mc:Ignorable="w14 wp14">
   <w:p>
     <w:pPr>
-      <w:pStyle w:val="Cabealho"/>
+      <w:pStyle w:val="Header"/>
     </w:pPr>
     <w:r>
       <w:rPr>
         <w:noProof/>
-        <w:lang w:eastAsia="pt-PT"/>
+        <w:lang w:val="en-US"/>
       </w:rPr>
       <w:drawing>
-        <wp:anchor distT="0" distB="0" distL="114300" distR="114300" simplePos="0" relativeHeight="251660288" behindDoc="0" locked="0" layoutInCell="1" allowOverlap="1">
+        <wp:anchor distT="0" distB="0" distL="114300" distR="114300" simplePos="0" relativeHeight="251660288" behindDoc="0" locked="0" layoutInCell="1" allowOverlap="1" wp14:anchorId="13168081" wp14:editId="614C8A49">
           <wp:simplePos x="0" y="0"/>
           <wp:positionH relativeFrom="column">
             <wp:posOffset>81915</wp:posOffset>
@@ -5589,6 +5868,7 @@
         <w:dataBinding w:prefixMappings="xmlns:ns0='http://purl.org/dc/elements/1.1/' xmlns:ns1='http://schemas.openxmlformats.org/package/2006/metadata/core-properties' " w:xpath="/ns1:coreProperties[1]/ns0:creator[1]" w:storeItemID="{6C3C8BC8-F283-45AE-878A-BAB7291924A1}"/>
         <w:text/>
       </w:sdtPr>
+      <w:sdtEndPr/>
       <w:sdtContent>
         <w:r>
           <w:t>Carla Machado</w:t>
@@ -5598,7 +5878,7 @@
   </w:p>
   <w:p>
     <w:pPr>
-      <w:pStyle w:val="Cabealho"/>
+      <w:pStyle w:val="Header"/>
     </w:pPr>
     <w:r>
       <w:tab/>
@@ -5613,9 +5893,16 @@
         <w:dataBinding w:prefixMappings="xmlns:ns0='http://purl.org/dc/elements/1.1/' xmlns:ns1='http://schemas.openxmlformats.org/package/2006/metadata/core-properties' " w:xpath="/ns1:coreProperties[1]/ns0:description[1]" w:storeItemID="{6C3C8BC8-F283-45AE-878A-BAB7291924A1}"/>
         <w:text w:multiLine="1"/>
       </w:sdtPr>
+      <w:sdtEndPr/>
       <w:sdtContent>
         <w:r>
-          <w:t>V0.1</w:t>
+          <w:t>V0.</w:t>
+        </w:r>
+        <w:r>
+          <w:t>2</w:t>
+        </w:r>
+        <w:r>
+          <w:br/>
         </w:r>
       </w:sdtContent>
     </w:sdt>
@@ -5629,6 +5916,7 @@
         <w:dataBinding w:prefixMappings="xmlns:ns0='http://purl.org/dc/elements/1.1/' xmlns:ns1='http://schemas.openxmlformats.org/package/2006/metadata/core-properties' " w:xpath="/ns1:coreProperties[1]/ns1:contentStatus[1]" w:storeItemID="{6C3C8BC8-F283-45AE-878A-BAB7291924A1}"/>
         <w:text/>
       </w:sdtPr>
+      <w:sdtEndPr/>
       <w:sdtContent>
         <w:proofErr w:type="spellStart"/>
         <w:r>
@@ -5645,8 +5933,121 @@
 </file>
 
 <file path=word/numbering.xml><?xml version="1.0" encoding="utf-8"?>
-<w:numbering xmlns:ve="http://schemas.openxmlformats.org/markup-compatibility/2006" xmlns:o="urn:schemas-microsoft-com:office:office" xmlns:r="http://schemas.openxmlformats.org/officeDocument/2006/relationships" xmlns:m="http://schemas.openxmlformats.org/officeDocument/2006/math" xmlns:v="urn:schemas-microsoft-com:vml" xmlns:wp="http://schemas.openxmlformats.org/drawingml/2006/wordprocessingDrawing" xmlns:w10="urn:schemas-microsoft-com:office:word" xmlns:w="http://schemas.openxmlformats.org/wordprocessingml/2006/main" xmlns:wne="http://schemas.microsoft.com/office/word/2006/wordml">
+<w:numbering xmlns:wpc="http://schemas.microsoft.com/office/word/2010/wordprocessingCanvas" xmlns:mc="http://schemas.openxmlformats.org/markup-compatibility/2006" xmlns:o="urn:schemas-microsoft-com:office:office" xmlns:r="http://schemas.openxmlformats.org/officeDocument/2006/relationships" xmlns:m="http://schemas.openxmlformats.org/officeDocument/2006/math" xmlns:v="urn:schemas-microsoft-com:vml" xmlns:wp14="http://schemas.microsoft.com/office/word/2010/wordprocessingDrawing" xmlns:wp="http://schemas.openxmlformats.org/drawingml/2006/wordprocessingDrawing" xmlns:w10="urn:schemas-microsoft-com:office:word" xmlns:w="http://schemas.openxmlformats.org/wordprocessingml/2006/main" xmlns:w14="http://schemas.microsoft.com/office/word/2010/wordml" xmlns:wpg="http://schemas.microsoft.com/office/word/2010/wordprocessingGroup" xmlns:wpi="http://schemas.microsoft.com/office/word/2010/wordprocessingInk" xmlns:wne="http://schemas.microsoft.com/office/word/2006/wordml" xmlns:wps="http://schemas.microsoft.com/office/word/2010/wordprocessingShape" mc:Ignorable="w14 wp14">
   <w:abstractNum w:abstractNumId="0">
+    <w:nsid w:val="0B2B1612"/>
+    <w:multiLevelType w:val="hybridMultilevel"/>
+    <w:tmpl w:val="ACF81782"/>
+    <w:lvl w:ilvl="0" w:tplc="04090001">
+      <w:start w:val="1"/>
+      <w:numFmt w:val="bullet"/>
+      <w:lvlText w:val=""/>
+      <w:lvlJc w:val="left"/>
+      <w:pPr>
+        <w:ind w:left="720" w:hanging="360"/>
+      </w:pPr>
+      <w:rPr>
+        <w:rFonts w:ascii="Symbol" w:hAnsi="Symbol" w:hint="default"/>
+      </w:rPr>
+    </w:lvl>
+    <w:lvl w:ilvl="1" w:tplc="04090003" w:tentative="1">
+      <w:start w:val="1"/>
+      <w:numFmt w:val="bullet"/>
+      <w:lvlText w:val="o"/>
+      <w:lvlJc w:val="left"/>
+      <w:pPr>
+        <w:ind w:left="1440" w:hanging="360"/>
+      </w:pPr>
+      <w:rPr>
+        <w:rFonts w:ascii="Courier New" w:hAnsi="Courier New" w:cs="Courier New" w:hint="default"/>
+      </w:rPr>
+    </w:lvl>
+    <w:lvl w:ilvl="2" w:tplc="04090005" w:tentative="1">
+      <w:start w:val="1"/>
+      <w:numFmt w:val="bullet"/>
+      <w:lvlText w:val=""/>
+      <w:lvlJc w:val="left"/>
+      <w:pPr>
+        <w:ind w:left="2160" w:hanging="360"/>
+      </w:pPr>
+      <w:rPr>
+        <w:rFonts w:ascii="Wingdings" w:hAnsi="Wingdings" w:hint="default"/>
+      </w:rPr>
+    </w:lvl>
+    <w:lvl w:ilvl="3" w:tplc="04090001" w:tentative="1">
+      <w:start w:val="1"/>
+      <w:numFmt w:val="bullet"/>
+      <w:lvlText w:val=""/>
+      <w:lvlJc w:val="left"/>
+      <w:pPr>
+        <w:ind w:left="2880" w:hanging="360"/>
+      </w:pPr>
+      <w:rPr>
+        <w:rFonts w:ascii="Symbol" w:hAnsi="Symbol" w:hint="default"/>
+      </w:rPr>
+    </w:lvl>
+    <w:lvl w:ilvl="4" w:tplc="04090003" w:tentative="1">
+      <w:start w:val="1"/>
+      <w:numFmt w:val="bullet"/>
+      <w:lvlText w:val="o"/>
+      <w:lvlJc w:val="left"/>
+      <w:pPr>
+        <w:ind w:left="3600" w:hanging="360"/>
+      </w:pPr>
+      <w:rPr>
+        <w:rFonts w:ascii="Courier New" w:hAnsi="Courier New" w:cs="Courier New" w:hint="default"/>
+      </w:rPr>
+    </w:lvl>
+    <w:lvl w:ilvl="5" w:tplc="04090005" w:tentative="1">
+      <w:start w:val="1"/>
+      <w:numFmt w:val="bullet"/>
+      <w:lvlText w:val=""/>
+      <w:lvlJc w:val="left"/>
+      <w:pPr>
+        <w:ind w:left="4320" w:hanging="360"/>
+      </w:pPr>
+      <w:rPr>
+        <w:rFonts w:ascii="Wingdings" w:hAnsi="Wingdings" w:hint="default"/>
+      </w:rPr>
+    </w:lvl>
+    <w:lvl w:ilvl="6" w:tplc="04090001" w:tentative="1">
+      <w:start w:val="1"/>
+      <w:numFmt w:val="bullet"/>
+      <w:lvlText w:val=""/>
+      <w:lvlJc w:val="left"/>
+      <w:pPr>
+        <w:ind w:left="5040" w:hanging="360"/>
+      </w:pPr>
+      <w:rPr>
+        <w:rFonts w:ascii="Symbol" w:hAnsi="Symbol" w:hint="default"/>
+      </w:rPr>
+    </w:lvl>
+    <w:lvl w:ilvl="7" w:tplc="04090003" w:tentative="1">
+      <w:start w:val="1"/>
+      <w:numFmt w:val="bullet"/>
+      <w:lvlText w:val="o"/>
+      <w:lvlJc w:val="left"/>
+      <w:pPr>
+        <w:ind w:left="5760" w:hanging="360"/>
+      </w:pPr>
+      <w:rPr>
+        <w:rFonts w:ascii="Courier New" w:hAnsi="Courier New" w:cs="Courier New" w:hint="default"/>
+      </w:rPr>
+    </w:lvl>
+    <w:lvl w:ilvl="8" w:tplc="04090005" w:tentative="1">
+      <w:start w:val="1"/>
+      <w:numFmt w:val="bullet"/>
+      <w:lvlText w:val=""/>
+      <w:lvlJc w:val="left"/>
+      <w:pPr>
+        <w:ind w:left="6480" w:hanging="360"/>
+      </w:pPr>
+      <w:rPr>
+        <w:rFonts w:ascii="Wingdings" w:hAnsi="Wingdings" w:hint="default"/>
+      </w:rPr>
+    </w:lvl>
+  </w:abstractNum>
+  <w:abstractNum w:abstractNumId="1">
     <w:nsid w:val="0D552BEF"/>
     <w:multiLevelType w:val="multilevel"/>
     <w:tmpl w:val="0816001F"/>
@@ -5732,7 +6133,7 @@
       </w:pPr>
     </w:lvl>
   </w:abstractNum>
-  <w:abstractNum w:abstractNumId="1">
+  <w:abstractNum w:abstractNumId="2">
     <w:nsid w:val="105F4AEE"/>
     <w:multiLevelType w:val="hybridMultilevel"/>
     <w:tmpl w:val="994ED40E"/>
@@ -5845,7 +6246,120 @@
       </w:rPr>
     </w:lvl>
   </w:abstractNum>
-  <w:abstractNum w:abstractNumId="2">
+  <w:abstractNum w:abstractNumId="3">
+    <w:nsid w:val="5B7740AA"/>
+    <w:multiLevelType w:val="hybridMultilevel"/>
+    <w:tmpl w:val="ED1258C6"/>
+    <w:lvl w:ilvl="0" w:tplc="04090001">
+      <w:start w:val="1"/>
+      <w:numFmt w:val="bullet"/>
+      <w:lvlText w:val=""/>
+      <w:lvlJc w:val="left"/>
+      <w:pPr>
+        <w:ind w:left="720" w:hanging="360"/>
+      </w:pPr>
+      <w:rPr>
+        <w:rFonts w:ascii="Symbol" w:hAnsi="Symbol" w:hint="default"/>
+      </w:rPr>
+    </w:lvl>
+    <w:lvl w:ilvl="1" w:tplc="04090003" w:tentative="1">
+      <w:start w:val="1"/>
+      <w:numFmt w:val="bullet"/>
+      <w:lvlText w:val="o"/>
+      <w:lvlJc w:val="left"/>
+      <w:pPr>
+        <w:ind w:left="1440" w:hanging="360"/>
+      </w:pPr>
+      <w:rPr>
+        <w:rFonts w:ascii="Courier New" w:hAnsi="Courier New" w:cs="Courier New" w:hint="default"/>
+      </w:rPr>
+    </w:lvl>
+    <w:lvl w:ilvl="2" w:tplc="04090005" w:tentative="1">
+      <w:start w:val="1"/>
+      <w:numFmt w:val="bullet"/>
+      <w:lvlText w:val=""/>
+      <w:lvlJc w:val="left"/>
+      <w:pPr>
+        <w:ind w:left="2160" w:hanging="360"/>
+      </w:pPr>
+      <w:rPr>
+        <w:rFonts w:ascii="Wingdings" w:hAnsi="Wingdings" w:hint="default"/>
+      </w:rPr>
+    </w:lvl>
+    <w:lvl w:ilvl="3" w:tplc="04090001" w:tentative="1">
+      <w:start w:val="1"/>
+      <w:numFmt w:val="bullet"/>
+      <w:lvlText w:val=""/>
+      <w:lvlJc w:val="left"/>
+      <w:pPr>
+        <w:ind w:left="2880" w:hanging="360"/>
+      </w:pPr>
+      <w:rPr>
+        <w:rFonts w:ascii="Symbol" w:hAnsi="Symbol" w:hint="default"/>
+      </w:rPr>
+    </w:lvl>
+    <w:lvl w:ilvl="4" w:tplc="04090003" w:tentative="1">
+      <w:start w:val="1"/>
+      <w:numFmt w:val="bullet"/>
+      <w:lvlText w:val="o"/>
+      <w:lvlJc w:val="left"/>
+      <w:pPr>
+        <w:ind w:left="3600" w:hanging="360"/>
+      </w:pPr>
+      <w:rPr>
+        <w:rFonts w:ascii="Courier New" w:hAnsi="Courier New" w:cs="Courier New" w:hint="default"/>
+      </w:rPr>
+    </w:lvl>
+    <w:lvl w:ilvl="5" w:tplc="04090005" w:tentative="1">
+      <w:start w:val="1"/>
+      <w:numFmt w:val="bullet"/>
+      <w:lvlText w:val=""/>
+      <w:lvlJc w:val="left"/>
+      <w:pPr>
+        <w:ind w:left="4320" w:hanging="360"/>
+      </w:pPr>
+      <w:rPr>
+        <w:rFonts w:ascii="Wingdings" w:hAnsi="Wingdings" w:hint="default"/>
+      </w:rPr>
+    </w:lvl>
+    <w:lvl w:ilvl="6" w:tplc="04090001" w:tentative="1">
+      <w:start w:val="1"/>
+      <w:numFmt w:val="bullet"/>
+      <w:lvlText w:val=""/>
+      <w:lvlJc w:val="left"/>
+      <w:pPr>
+        <w:ind w:left="5040" w:hanging="360"/>
+      </w:pPr>
+      <w:rPr>
+        <w:rFonts w:ascii="Symbol" w:hAnsi="Symbol" w:hint="default"/>
+      </w:rPr>
+    </w:lvl>
+    <w:lvl w:ilvl="7" w:tplc="04090003" w:tentative="1">
+      <w:start w:val="1"/>
+      <w:numFmt w:val="bullet"/>
+      <w:lvlText w:val="o"/>
+      <w:lvlJc w:val="left"/>
+      <w:pPr>
+        <w:ind w:left="5760" w:hanging="360"/>
+      </w:pPr>
+      <w:rPr>
+        <w:rFonts w:ascii="Courier New" w:hAnsi="Courier New" w:cs="Courier New" w:hint="default"/>
+      </w:rPr>
+    </w:lvl>
+    <w:lvl w:ilvl="8" w:tplc="04090005" w:tentative="1">
+      <w:start w:val="1"/>
+      <w:numFmt w:val="bullet"/>
+      <w:lvlText w:val=""/>
+      <w:lvlJc w:val="left"/>
+      <w:pPr>
+        <w:ind w:left="6480" w:hanging="360"/>
+      </w:pPr>
+      <w:rPr>
+        <w:rFonts w:ascii="Wingdings" w:hAnsi="Wingdings" w:hint="default"/>
+      </w:rPr>
+    </w:lvl>
+  </w:abstractNum>
+  <w:abstractNum w:abstractNumId="4">
     <w:nsid w:val="5C4E55AC"/>
     <w:multiLevelType w:val="hybridMultilevel"/>
     <w:tmpl w:val="F35472CE"/>
@@ -5958,7 +6472,7 @@
       </w:rPr>
     </w:lvl>
   </w:abstractNum>
-  <w:abstractNum w:abstractNumId="3">
+  <w:abstractNum w:abstractNumId="5">
     <w:nsid w:val="5D99089C"/>
     <w:multiLevelType w:val="hybridMultilevel"/>
     <w:tmpl w:val="D7D6D2EC"/>
@@ -6072,22 +6586,28 @@
     </w:lvl>
   </w:abstractNum>
   <w:num w:numId="1">
+    <w:abstractNumId w:val="1"/>
+  </w:num>
+  <w:num w:numId="2">
+    <w:abstractNumId w:val="4"/>
+  </w:num>
+  <w:num w:numId="3">
+    <w:abstractNumId w:val="2"/>
+  </w:num>
+  <w:num w:numId="4">
+    <w:abstractNumId w:val="5"/>
+  </w:num>
+  <w:num w:numId="5">
     <w:abstractNumId w:val="0"/>
   </w:num>
-  <w:num w:numId="2">
-    <w:abstractNumId w:val="2"/>
-  </w:num>
-  <w:num w:numId="3">
-    <w:abstractNumId w:val="1"/>
-  </w:num>
-  <w:num w:numId="4">
+  <w:num w:numId="6">
     <w:abstractNumId w:val="3"/>
   </w:num>
 </w:numbering>
 </file>
 
 <file path=word/styles.xml><?xml version="1.0" encoding="utf-8"?>
-<w:styles xmlns:r="http://schemas.openxmlformats.org/officeDocument/2006/relationships" xmlns:w="http://schemas.openxmlformats.org/wordprocessingml/2006/main">
+<w:styles xmlns:mc="http://schemas.openxmlformats.org/markup-compatibility/2006" xmlns:r="http://schemas.openxmlformats.org/officeDocument/2006/relationships" xmlns:w="http://schemas.openxmlformats.org/wordprocessingml/2006/main" xmlns:w14="http://schemas.microsoft.com/office/word/2010/wordml" mc:Ignorable="w14">
   <w:docDefaults>
     <w:rPrDefault>
       <w:rPr>
@@ -6247,11 +6767,11 @@
     <w:qFormat/>
     <w:rsid w:val="00345E81"/>
   </w:style>
-  <w:style w:type="paragraph" w:styleId="Ttulo1">
+  <w:style w:type="paragraph" w:styleId="Heading1">
     <w:name w:val="heading 1"/>
     <w:basedOn w:val="Normal"/>
     <w:next w:val="Normal"/>
-    <w:link w:val="Ttulo1Carcter"/>
+    <w:link w:val="Heading1Char"/>
     <w:uiPriority w:val="9"/>
     <w:qFormat/>
     <w:rsid w:val="00906D0A"/>
@@ -6270,18 +6790,17 @@
       <w:szCs w:val="28"/>
     </w:rPr>
   </w:style>
-  <w:style w:type="character" w:default="1" w:styleId="Tipodeletrapredefinidodopargrafo">
+  <w:style w:type="character" w:default="1" w:styleId="DefaultParagraphFont">
     <w:name w:val="Default Paragraph Font"/>
     <w:uiPriority w:val="1"/>
     <w:semiHidden/>
     <w:unhideWhenUsed/>
   </w:style>
-  <w:style w:type="table" w:default="1" w:styleId="Tabelanormal">
+  <w:style w:type="table" w:default="1" w:styleId="TableNormal">
     <w:name w:val="Normal Table"/>
     <w:uiPriority w:val="99"/>
     <w:semiHidden/>
     <w:unhideWhenUsed/>
-    <w:qFormat/>
     <w:tblPr>
       <w:tblInd w:w="0" w:type="dxa"/>
       <w:tblCellMar>
@@ -6292,18 +6811,17 @@
       </w:tblCellMar>
     </w:tblPr>
   </w:style>
-  <w:style w:type="numbering" w:default="1" w:styleId="Semlista">
+  <w:style w:type="numbering" w:default="1" w:styleId="NoList">
     <w:name w:val="No List"/>
     <w:uiPriority w:val="99"/>
     <w:semiHidden/>
     <w:unhideWhenUsed/>
   </w:style>
-  <w:style w:type="paragraph" w:styleId="Cabealho">
+  <w:style w:type="paragraph" w:styleId="Header">
     <w:name w:val="header"/>
     <w:basedOn w:val="Normal"/>
-    <w:link w:val="CabealhoCarcter"/>
+    <w:link w:val="HeaderChar"/>
     <w:uiPriority w:val="99"/>
-    <w:semiHidden/>
     <w:unhideWhenUsed/>
     <w:rsid w:val="00042081"/>
     <w:pPr>
@@ -6314,20 +6832,18 @@
       <w:spacing w:after="0" w:line="240" w:lineRule="auto"/>
     </w:pPr>
   </w:style>
-  <w:style w:type="character" w:customStyle="1" w:styleId="CabealhoCarcter">
-    <w:name w:val="Cabeçalho Carácter"/>
-    <w:basedOn w:val="Tipodeletrapredefinidodopargrafo"/>
-    <w:link w:val="Cabealho"/>
+  <w:style w:type="character" w:customStyle="1" w:styleId="HeaderChar">
+    <w:name w:val="Header Char"/>
+    <w:basedOn w:val="DefaultParagraphFont"/>
+    <w:link w:val="Header"/>
     <w:uiPriority w:val="99"/>
-    <w:semiHidden/>
     <w:rsid w:val="00042081"/>
   </w:style>
-  <w:style w:type="paragraph" w:styleId="Rodap">
+  <w:style w:type="paragraph" w:styleId="Footer">
     <w:name w:val="footer"/>
     <w:basedOn w:val="Normal"/>
-    <w:link w:val="RodapCarcter"/>
+    <w:link w:val="FooterChar"/>
     <w:uiPriority w:val="99"/>
-    <w:semiHidden/>
     <w:unhideWhenUsed/>
     <w:rsid w:val="00042081"/>
     <w:pPr>
@@ -6338,17 +6854,16 @@
       <w:spacing w:after="0" w:line="240" w:lineRule="auto"/>
     </w:pPr>
   </w:style>
-  <w:style w:type="character" w:customStyle="1" w:styleId="RodapCarcter">
-    <w:name w:val="Rodapé Carácter"/>
-    <w:basedOn w:val="Tipodeletrapredefinidodopargrafo"/>
-    <w:link w:val="Rodap"/>
+  <w:style w:type="character" w:customStyle="1" w:styleId="FooterChar">
+    <w:name w:val="Footer Char"/>
+    <w:basedOn w:val="DefaultParagraphFont"/>
+    <w:link w:val="Footer"/>
     <w:uiPriority w:val="99"/>
-    <w:semiHidden/>
     <w:rsid w:val="00042081"/>
   </w:style>
-  <w:style w:type="character" w:styleId="TextodoMarcadordePosio">
+  <w:style w:type="character" w:styleId="PlaceholderText">
     <w:name w:val="Placeholder Text"/>
-    <w:basedOn w:val="Tipodeletrapredefinidodopargrafo"/>
+    <w:basedOn w:val="DefaultParagraphFont"/>
     <w:uiPriority w:val="99"/>
     <w:semiHidden/>
     <w:rsid w:val="009553EC"/>
@@ -6356,10 +6871,10 @@
       <w:color w:val="808080"/>
     </w:rPr>
   </w:style>
-  <w:style w:type="paragraph" w:styleId="Textodebalo">
+  <w:style w:type="paragraph" w:styleId="BalloonText">
     <w:name w:val="Balloon Text"/>
     <w:basedOn w:val="Normal"/>
-    <w:link w:val="TextodebaloCarcter"/>
+    <w:link w:val="BalloonTextChar"/>
     <w:uiPriority w:val="99"/>
     <w:semiHidden/>
     <w:unhideWhenUsed/>
@@ -6373,10 +6888,10 @@
       <w:szCs w:val="16"/>
     </w:rPr>
   </w:style>
-  <w:style w:type="character" w:customStyle="1" w:styleId="TextodebaloCarcter">
-    <w:name w:val="Texto de balão Carácter"/>
-    <w:basedOn w:val="Tipodeletrapredefinidodopargrafo"/>
-    <w:link w:val="Textodebalo"/>
+  <w:style w:type="character" w:customStyle="1" w:styleId="BalloonTextChar">
+    <w:name w:val="Balloon Text Char"/>
+    <w:basedOn w:val="DefaultParagraphFont"/>
+    <w:link w:val="BalloonText"/>
     <w:uiPriority w:val="99"/>
     <w:semiHidden/>
     <w:rsid w:val="009553EC"/>
@@ -6386,9 +6901,9 @@
       <w:szCs w:val="16"/>
     </w:rPr>
   </w:style>
-  <w:style w:type="paragraph" w:styleId="SemEspaamento">
+  <w:style w:type="paragraph" w:styleId="NoSpacing">
     <w:name w:val="No Spacing"/>
-    <w:link w:val="SemEspaamentoCarcter"/>
+    <w:link w:val="NoSpacingChar"/>
     <w:uiPriority w:val="1"/>
     <w:qFormat/>
     <w:rsid w:val="00906D0A"/>
@@ -6399,19 +6914,19 @@
       <w:rFonts w:eastAsiaTheme="minorEastAsia"/>
     </w:rPr>
   </w:style>
-  <w:style w:type="character" w:customStyle="1" w:styleId="SemEspaamentoCarcter">
-    <w:name w:val="Sem Espaçamento Carácter"/>
-    <w:basedOn w:val="Tipodeletrapredefinidodopargrafo"/>
-    <w:link w:val="SemEspaamento"/>
+  <w:style w:type="character" w:customStyle="1" w:styleId="NoSpacingChar">
+    <w:name w:val="No Spacing Char"/>
+    <w:basedOn w:val="DefaultParagraphFont"/>
+    <w:link w:val="NoSpacing"/>
     <w:uiPriority w:val="1"/>
     <w:rsid w:val="00906D0A"/>
     <w:rPr>
       <w:rFonts w:eastAsiaTheme="minorEastAsia"/>
     </w:rPr>
   </w:style>
-  <w:style w:type="table" w:styleId="Tabelacomgrelha">
+  <w:style w:type="table" w:styleId="TableGrid">
     <w:name w:val="Table Grid"/>
-    <w:basedOn w:val="Tabelanormal"/>
+    <w:basedOn w:val="TableNormal"/>
     <w:uiPriority w:val="59"/>
     <w:rsid w:val="00906D0A"/>
     <w:pPr>
@@ -6435,10 +6950,10 @@
       </w:tblCellMar>
     </w:tblPr>
   </w:style>
-  <w:style w:type="character" w:customStyle="1" w:styleId="Ttulo1Carcter">
-    <w:name w:val="Título 1 Carácter"/>
-    <w:basedOn w:val="Tipodeletrapredefinidodopargrafo"/>
-    <w:link w:val="Ttulo1"/>
+  <w:style w:type="character" w:customStyle="1" w:styleId="Heading1Char">
+    <w:name w:val="Heading 1 Char"/>
+    <w:basedOn w:val="DefaultParagraphFont"/>
+    <w:link w:val="Heading1"/>
     <w:uiPriority w:val="9"/>
     <w:rsid w:val="00906D0A"/>
     <w:rPr>
@@ -6450,9 +6965,9 @@
       <w:szCs w:val="28"/>
     </w:rPr>
   </w:style>
-  <w:style w:type="paragraph" w:styleId="Ttulodondice">
+  <w:style w:type="paragraph" w:styleId="TOCHeading">
     <w:name w:val="TOC Heading"/>
-    <w:basedOn w:val="Ttulo1"/>
+    <w:basedOn w:val="Heading1"/>
     <w:next w:val="Normal"/>
     <w:uiPriority w:val="39"/>
     <w:semiHidden/>
@@ -6463,7 +6978,7 @@
       <w:outlineLvl w:val="9"/>
     </w:pPr>
   </w:style>
-  <w:style w:type="paragraph" w:styleId="Legenda">
+  <w:style w:type="paragraph" w:styleId="Caption">
     <w:name w:val="caption"/>
     <w:basedOn w:val="Normal"/>
     <w:next w:val="Normal"/>
@@ -6482,7 +6997,7 @@
       <w:szCs w:val="18"/>
     </w:rPr>
   </w:style>
-  <w:style w:type="paragraph" w:styleId="ndicedeilustraes">
+  <w:style w:type="paragraph" w:styleId="TableofFigures">
     <w:name w:val="table of figures"/>
     <w:basedOn w:val="Normal"/>
     <w:next w:val="Normal"/>
@@ -6493,9 +7008,9 @@
       <w:spacing w:after="0"/>
     </w:pPr>
   </w:style>
-  <w:style w:type="character" w:styleId="Hiperligao">
+  <w:style w:type="character" w:styleId="Hyperlink">
     <w:name w:val="Hyperlink"/>
-    <w:basedOn w:val="Tipodeletrapredefinidodopargrafo"/>
+    <w:basedOn w:val="DefaultParagraphFont"/>
     <w:uiPriority w:val="99"/>
     <w:unhideWhenUsed/>
     <w:rsid w:val="0071045A"/>
@@ -6520,7 +7035,7 @@
       <w:lang w:eastAsia="pt-PT"/>
     </w:rPr>
   </w:style>
-  <w:style w:type="paragraph" w:styleId="ndice1">
+  <w:style w:type="paragraph" w:styleId="TOC1">
     <w:name w:val="toc 1"/>
     <w:basedOn w:val="Normal"/>
     <w:next w:val="Normal"/>
@@ -6532,11 +7047,212 @@
       <w:spacing w:after="100"/>
     </w:pPr>
   </w:style>
+  <w:style w:type="paragraph" w:styleId="ListParagraph">
+    <w:name w:val="List Paragraph"/>
+    <w:basedOn w:val="Normal"/>
+    <w:uiPriority w:val="34"/>
+    <w:qFormat/>
+    <w:rsid w:val="005D2710"/>
+    <w:pPr>
+      <w:ind w:left="720"/>
+      <w:contextualSpacing/>
+    </w:pPr>
+  </w:style>
+</w:styles>
+</file>
+
+<file path=word/stylesWithEffects.xml><?xml version="1.0" encoding="utf-8"?>
+<w:styles xmlns:wpc="http://schemas.microsoft.com/office/word/2010/wordprocessingCanvas" xmlns:mc="http://schemas.openxmlformats.org/markup-compatibility/2006" xmlns:o="urn:schemas-microsoft-com:office:office" xmlns:r="http://schemas.openxmlformats.org/officeDocument/2006/relationships" xmlns:m="http://schemas.openxmlformats.org/officeDocument/2006/math" xmlns:v="urn:schemas-microsoft-com:vml" xmlns:wp14="http://schemas.microsoft.com/office/word/2010/wordprocessingDrawing" xmlns:wp="http://schemas.openxmlformats.org/drawingml/2006/wordprocessingDrawing" xmlns:w10="urn:schemas-microsoft-com:office:word" xmlns:w="http://schemas.openxmlformats.org/wordprocessingml/2006/main" xmlns:w14="http://schemas.microsoft.com/office/word/2010/wordml" xmlns:wpg="http://schemas.microsoft.com/office/word/2010/wordprocessingGroup" xmlns:wpi="http://schemas.microsoft.com/office/word/2010/wordprocessingInk" xmlns:wne="http://schemas.microsoft.com/office/word/2006/wordml" xmlns:wps="http://schemas.microsoft.com/office/word/2010/wordprocessingShape" mc:Ignorable="w14 wp14">
+  <w:docDefaults>
+    <w:rPrDefault>
+      <w:rPr>
+        <w:rFonts w:asciiTheme="minorHAnsi" w:eastAsiaTheme="minorEastAsia" w:hAnsiTheme="minorHAnsi" w:cstheme="minorBidi"/>
+        <w:sz w:val="22"/>
+        <w:szCs w:val="22"/>
+        <w:lang w:val="en-US" w:eastAsia="en-US" w:bidi="ar-SA"/>
+      </w:rPr>
+    </w:rPrDefault>
+    <w:pPrDefault>
+      <w:pPr>
+        <w:spacing w:after="200" w:line="276" w:lineRule="auto"/>
+      </w:pPr>
+    </w:pPrDefault>
+  </w:docDefaults>
+  <w:latentStyles w:defLockedState="0" w:defUIPriority="99" w:defSemiHidden="1" w:defUnhideWhenUsed="1" w:defQFormat="0" w:count="267">
+    <w:lsdException w:name="Normal" w:semiHidden="0" w:uiPriority="0" w:unhideWhenUsed="0" w:qFormat="1"/>
+    <w:lsdException w:name="heading 1" w:semiHidden="0" w:uiPriority="9" w:unhideWhenUsed="0" w:qFormat="1"/>
+    <w:lsdException w:name="heading 2" w:uiPriority="9" w:qFormat="1"/>
+    <w:lsdException w:name="heading 3" w:uiPriority="9" w:qFormat="1"/>
+    <w:lsdException w:name="heading 4" w:uiPriority="9" w:qFormat="1"/>
+    <w:lsdException w:name="heading 5" w:uiPriority="9" w:qFormat="1"/>
+    <w:lsdException w:name="heading 6" w:uiPriority="9" w:qFormat="1"/>
+    <w:lsdException w:name="heading 7" w:uiPriority="9" w:qFormat="1"/>
+    <w:lsdException w:name="heading 8" w:uiPriority="9" w:qFormat="1"/>
+    <w:lsdException w:name="heading 9" w:uiPriority="9" w:qFormat="1"/>
+    <w:lsdException w:name="toc 1" w:uiPriority="39"/>
+    <w:lsdException w:name="toc 2" w:uiPriority="39"/>
+    <w:lsdException w:name="toc 3" w:uiPriority="39"/>
+    <w:lsdException w:name="toc 4" w:uiPriority="39"/>
+    <w:lsdException w:name="toc 5" w:uiPriority="39"/>
+    <w:lsdException w:name="toc 6" w:uiPriority="39"/>
+    <w:lsdException w:name="toc 7" w:uiPriority="39"/>
+    <w:lsdException w:name="toc 8" w:uiPriority="39"/>
+    <w:lsdException w:name="toc 9" w:uiPriority="39"/>
+    <w:lsdException w:name="caption" w:uiPriority="35" w:qFormat="1"/>
+    <w:lsdException w:name="Title" w:semiHidden="0" w:uiPriority="10" w:unhideWhenUsed="0" w:qFormat="1"/>
+    <w:lsdException w:name="Default Paragraph Font" w:uiPriority="1"/>
+    <w:lsdException w:name="Subtitle" w:semiHidden="0" w:uiPriority="11" w:unhideWhenUsed="0" w:qFormat="1"/>
+    <w:lsdException w:name="Strong" w:semiHidden="0" w:uiPriority="22" w:unhideWhenUsed="0" w:qFormat="1"/>
+    <w:lsdException w:name="Emphasis" w:semiHidden="0" w:uiPriority="20" w:unhideWhenUsed="0" w:qFormat="1"/>
+    <w:lsdException w:name="Table Grid" w:semiHidden="0" w:uiPriority="59" w:unhideWhenUsed="0"/>
+    <w:lsdException w:name="Placeholder Text" w:unhideWhenUsed="0"/>
+    <w:lsdException w:name="No Spacing" w:semiHidden="0" w:uiPriority="1" w:unhideWhenUsed="0" w:qFormat="1"/>
+    <w:lsdException w:name="Light Shading" w:semiHidden="0" w:uiPriority="60" w:unhideWhenUsed="0"/>
+    <w:lsdException w:name="Light List" w:semiHidden="0" w:uiPriority="61" w:unhideWhenUsed="0"/>
+    <w:lsdException w:name="Light Grid" w:semiHidden="0" w:uiPriority="62" w:unhideWhenUsed="0"/>
+    <w:lsdException w:name="Medium Shading 1" w:semiHidden="0" w:uiPriority="63" w:unhideWhenUsed="0"/>
+    <w:lsdException w:name="Medium Shading 2" w:semiHidden="0" w:uiPriority="64" w:unhideWhenUsed="0"/>
+    <w:lsdException w:name="Medium List 1" w:semiHidden="0" w:uiPriority="65" w:unhideWhenUsed="0"/>
+    <w:lsdException w:name="Medium List 2" w:semiHidden="0" w:uiPriority="66" w:unhideWhenUsed="0"/>
+    <w:lsdException w:name="Medium Grid 1" w:semiHidden="0" w:uiPriority="67" w:unhideWhenUsed="0"/>
+    <w:lsdException w:name="Medium Grid 2" w:semiHidden="0" w:uiPriority="68" w:unhideWhenUsed="0"/>
+    <w:lsdException w:name="Medium Grid 3" w:semiHidden="0" w:uiPriority="69" w:unhideWhenUsed="0"/>
+    <w:lsdException w:name="Dark List" w:semiHidden="0" w:uiPriority="70" w:unhideWhenUsed="0"/>
+    <w:lsdException w:name="Colorful Shading" w:semiHidden="0" w:uiPriority="71" w:unhideWhenUsed="0"/>
+    <w:lsdException w:name="Colorful List" w:semiHidden="0" w:uiPriority="72" w:unhideWhenUsed="0"/>
+    <w:lsdException w:name="Colorful Grid" w:semiHidden="0" w:uiPriority="73" w:unhideWhenUsed="0"/>
+    <w:lsdException w:name="Light Shading Accent 1" w:semiHidden="0" w:uiPriority="60" w:unhideWhenUsed="0"/>
+    <w:lsdException w:name="Light List Accent 1" w:semiHidden="0" w:uiPriority="61" w:unhideWhenUsed="0"/>
+    <w:lsdException w:name="Light Grid Accent 1" w:semiHidden="0" w:uiPriority="62" w:unhideWhenUsed="0"/>
+    <w:lsdException w:name="Medium Shading 1 Accent 1" w:semiHidden="0" w:uiPriority="63" w:unhideWhenUsed="0"/>
+    <w:lsdException w:name="Medium Shading 2 Accent 1" w:semiHidden="0" w:uiPriority="64" w:unhideWhenUsed="0"/>
+    <w:lsdException w:name="Medium List 1 Accent 1" w:semiHidden="0" w:uiPriority="65" w:unhideWhenUsed="0"/>
+    <w:lsdException w:name="Revision" w:unhideWhenUsed="0"/>
+    <w:lsdException w:name="List Paragraph" w:semiHidden="0" w:uiPriority="34" w:unhideWhenUsed="0" w:qFormat="1"/>
+    <w:lsdException w:name="Quote" w:semiHidden="0" w:uiPriority="29" w:unhideWhenUsed="0" w:qFormat="1"/>
+    <w:lsdException w:name="Intense Quote" w:semiHidden="0" w:uiPriority="30" w:unhideWhenUsed="0" w:qFormat="1"/>
+    <w:lsdException w:name="Medium List 2 Accent 1" w:semiHidden="0" w:uiPriority="66" w:unhideWhenUsed="0"/>
+    <w:lsdException w:name="Medium Grid 1 Accent 1" w:semiHidden="0" w:uiPriority="67" w:unhideWhenUsed="0"/>
+    <w:lsdException w:name="Medium Grid 2 Accent 1" w:semiHidden="0" w:uiPriority="68" w:unhideWhenUsed="0"/>
+    <w:lsdException w:name="Medium Grid 3 Accent 1" w:semiHidden="0" w:uiPriority="69" w:unhideWhenUsed="0"/>
+    <w:lsdException w:name="Dark List Accent 1" w:semiHidden="0" w:uiPriority="70" w:unhideWhenUsed="0"/>
+    <w:lsdException w:name="Colorful Shading Accent 1" w:semiHidden="0" w:uiPriority="71" w:unhideWhenUsed="0"/>
+    <w:lsdException w:name="Colorful List Accent 1" w:semiHidden="0" w:uiPriority="72" w:unhideWhenUsed="0"/>
+    <w:lsdException w:name="Colorful Grid Accent 1" w:semiHidden="0" w:uiPriority="73" w:unhideWhenUsed="0"/>
+    <w:lsdException w:name="Light Shading Accent 2" w:semiHidden="0" w:uiPriority="60" w:unhideWhenUsed="0"/>
+    <w:lsdException w:name="Light List Accent 2" w:semiHidden="0" w:uiPriority="61" w:unhideWhenUsed="0"/>
+    <w:lsdException w:name="Light Grid Accent 2" w:semiHidden="0" w:uiPriority="62" w:unhideWhenUsed="0"/>
+    <w:lsdException w:name="Medium Shading 1 Accent 2" w:semiHidden="0" w:uiPriority="63" w:unhideWhenUsed="0"/>
+    <w:lsdException w:name="Medium Shading 2 Accent 2" w:semiHidden="0" w:uiPriority="64" w:unhideWhenUsed="0"/>
+    <w:lsdException w:name="Medium List 1 Accent 2" w:semiHidden="0" w:uiPriority="65" w:unhideWhenUsed="0"/>
+    <w:lsdException w:name="Medium List 2 Accent 2" w:semiHidden="0" w:uiPriority="66" w:unhideWhenUsed="0"/>
+    <w:lsdException w:name="Medium Grid 1 Accent 2" w:semiHidden="0" w:uiPriority="67" w:unhideWhenUsed="0"/>
+    <w:lsdException w:name="Medium Grid 2 Accent 2" w:semiHidden="0" w:uiPriority="68" w:unhideWhenUsed="0"/>
+    <w:lsdException w:name="Medium Grid 3 Accent 2" w:semiHidden="0" w:uiPriority="69" w:unhideWhenUsed="0"/>
+    <w:lsdException w:name="Dark List Accent 2" w:semiHidden="0" w:uiPriority="70" w:unhideWhenUsed="0"/>
+    <w:lsdException w:name="Colorful Shading Accent 2" w:semiHidden="0" w:uiPriority="71" w:unhideWhenUsed="0"/>
+    <w:lsdException w:name="Colorful List Accent 2" w:semiHidden="0" w:uiPriority="72" w:unhideWhenUsed="0"/>
+    <w:lsdException w:name="Colorful Grid Accent 2" w:semiHidden="0" w:uiPriority="73" w:unhideWhenUsed="0"/>
+    <w:lsdException w:name="Light Shading Accent 3" w:semiHidden="0" w:uiPriority="60" w:unhideWhenUsed="0"/>
+    <w:lsdException w:name="Light List Accent 3" w:semiHidden="0" w:uiPriority="61" w:unhideWhenUsed="0"/>
+    <w:lsdException w:name="Light Grid Accent 3" w:semiHidden="0" w:uiPriority="62" w:unhideWhenUsed="0"/>
+    <w:lsdException w:name="Medium Shading 1 Accent 3" w:semiHidden="0" w:uiPriority="63" w:unhideWhenUsed="0"/>
+    <w:lsdException w:name="Medium Shading 2 Accent 3" w:semiHidden="0" w:uiPriority="64" w:unhideWhenUsed="0"/>
+    <w:lsdException w:name="Medium List 1 Accent 3" w:semiHidden="0" w:uiPriority="65" w:unhideWhenUsed="0"/>
+    <w:lsdException w:name="Medium List 2 Accent 3" w:semiHidden="0" w:uiPriority="66" w:unhideWhenUsed="0"/>
+    <w:lsdException w:name="Medium Grid 1 Accent 3" w:semiHidden="0" w:uiPriority="67" w:unhideWhenUsed="0"/>
+    <w:lsdException w:name="Medium Grid 2 Accent 3" w:semiHidden="0" w:uiPriority="68" w:unhideWhenUsed="0"/>
+    <w:lsdException w:name="Medium Grid 3 Accent 3" w:semiHidden="0" w:uiPriority="69" w:unhideWhenUsed="0"/>
+    <w:lsdException w:name="Dark List Accent 3" w:semiHidden="0" w:uiPriority="70" w:unhideWhenUsed="0"/>
+    <w:lsdException w:name="Colorful Shading Accent 3" w:semiHidden="0" w:uiPriority="71" w:unhideWhenUsed="0"/>
+    <w:lsdException w:name="Colorful List Accent 3" w:semiHidden="0" w:uiPriority="72" w:unhideWhenUsed="0"/>
+    <w:lsdException w:name="Colorful Grid Accent 3" w:semiHidden="0" w:uiPriority="73" w:unhideWhenUsed="0"/>
+    <w:lsdException w:name="Light Shading Accent 4" w:semiHidden="0" w:uiPriority="60" w:unhideWhenUsed="0"/>
+    <w:lsdException w:name="Light List Accent 4" w:semiHidden="0" w:uiPriority="61" w:unhideWhenUsed="0"/>
+    <w:lsdException w:name="Light Grid Accent 4" w:semiHidden="0" w:uiPriority="62" w:unhideWhenUsed="0"/>
+    <w:lsdException w:name="Medium Shading 1 Accent 4" w:semiHidden="0" w:uiPriority="63" w:unhideWhenUsed="0"/>
+    <w:lsdException w:name="Medium Shading 2 Accent 4" w:semiHidden="0" w:uiPriority="64" w:unhideWhenUsed="0"/>
+    <w:lsdException w:name="Medium List 1 Accent 4" w:semiHidden="0" w:uiPriority="65" w:unhideWhenUsed="0"/>
+    <w:lsdException w:name="Medium List 2 Accent 4" w:semiHidden="0" w:uiPriority="66" w:unhideWhenUsed="0"/>
+    <w:lsdException w:name="Medium Grid 1 Accent 4" w:semiHidden="0" w:uiPriority="67" w:unhideWhenUsed="0"/>
+    <w:lsdException w:name="Medium Grid 2 Accent 4" w:semiHidden="0" w:uiPriority="68" w:unhideWhenUsed="0"/>
+    <w:lsdException w:name="Medium Grid 3 Accent 4" w:semiHidden="0" w:uiPriority="69" w:unhideWhenUsed="0"/>
+    <w:lsdException w:name="Dark List Accent 4" w:semiHidden="0" w:uiPriority="70" w:unhideWhenUsed="0"/>
+    <w:lsdException w:name="Colorful Shading Accent 4" w:semiHidden="0" w:uiPriority="71" w:unhideWhenUsed="0"/>
+    <w:lsdException w:name="Colorful List Accent 4" w:semiHidden="0" w:uiPriority="72" w:unhideWhenUsed="0"/>
+    <w:lsdException w:name="Colorful Grid Accent 4" w:semiHidden="0" w:uiPriority="73" w:unhideWhenUsed="0"/>
+    <w:lsdException w:name="Light Shading Accent 5" w:semiHidden="0" w:uiPriority="60" w:unhideWhenUsed="0"/>
+    <w:lsdException w:name="Light List Accent 5" w:semiHidden="0" w:uiPriority="61" w:unhideWhenUsed="0"/>
+    <w:lsdException w:name="Light Grid Accent 5" w:semiHidden="0" w:uiPriority="62" w:unhideWhenUsed="0"/>
+    <w:lsdException w:name="Medium Shading 1 Accent 5" w:semiHidden="0" w:uiPriority="63" w:unhideWhenUsed="0"/>
+    <w:lsdException w:name="Medium Shading 2 Accent 5" w:semiHidden="0" w:uiPriority="64" w:unhideWhenUsed="0"/>
+    <w:lsdException w:name="Medium List 1 Accent 5" w:semiHidden="0" w:uiPriority="65" w:unhideWhenUsed="0"/>
+    <w:lsdException w:name="Medium List 2 Accent 5" w:semiHidden="0" w:uiPriority="66" w:unhideWhenUsed="0"/>
+    <w:lsdException w:name="Medium Grid 1 Accent 5" w:semiHidden="0" w:uiPriority="67" w:unhideWhenUsed="0"/>
+    <w:lsdException w:name="Medium Grid 2 Accent 5" w:semiHidden="0" w:uiPriority="68" w:unhideWhenUsed="0"/>
+    <w:lsdException w:name="Medium Grid 3 Accent 5" w:semiHidden="0" w:uiPriority="69" w:unhideWhenUsed="0"/>
+    <w:lsdException w:name="Dark List Accent 5" w:semiHidden="0" w:uiPriority="70" w:unhideWhenUsed="0"/>
+    <w:lsdException w:name="Colorful Shading Accent 5" w:semiHidden="0" w:uiPriority="71" w:unhideWhenUsed="0"/>
+    <w:lsdException w:name="Colorful List Accent 5" w:semiHidden="0" w:uiPriority="72" w:unhideWhenUsed="0"/>
+    <w:lsdException w:name="Colorful Grid Accent 5" w:semiHidden="0" w:uiPriority="73" w:unhideWhenUsed="0"/>
+    <w:lsdException w:name="Light Shading Accent 6" w:semiHidden="0" w:uiPriority="60" w:unhideWhenUsed="0"/>
+    <w:lsdException w:name="Light List Accent 6" w:semiHidden="0" w:uiPriority="61" w:unhideWhenUsed="0"/>
+    <w:lsdException w:name="Light Grid Accent 6" w:semiHidden="0" w:uiPriority="62" w:unhideWhenUsed="0"/>
+    <w:lsdException w:name="Medium Shading 1 Accent 6" w:semiHidden="0" w:uiPriority="63" w:unhideWhenUsed="0"/>
+    <w:lsdException w:name="Medium Shading 2 Accent 6" w:semiHidden="0" w:uiPriority="64" w:unhideWhenUsed="0"/>
+    <w:lsdException w:name="Medium List 1 Accent 6" w:semiHidden="0" w:uiPriority="65" w:unhideWhenUsed="0"/>
+    <w:lsdException w:name="Medium List 2 Accent 6" w:semiHidden="0" w:uiPriority="66" w:unhideWhenUsed="0"/>
+    <w:lsdException w:name="Medium Grid 1 Accent 6" w:semiHidden="0" w:uiPriority="67" w:unhideWhenUsed="0"/>
+    <w:lsdException w:name="Medium Grid 2 Accent 6" w:semiHidden="0" w:uiPriority="68" w:unhideWhenUsed="0"/>
+    <w:lsdException w:name="Medium Grid 3 Accent 6" w:semiHidden="0" w:uiPriority="69" w:unhideWhenUsed="0"/>
+    <w:lsdException w:name="Dark List Accent 6" w:semiHidden="0" w:uiPriority="70" w:unhideWhenUsed="0"/>
+    <w:lsdException w:name="Colorful Shading Accent 6" w:semiHidden="0" w:uiPriority="71" w:unhideWhenUsed="0"/>
+    <w:lsdException w:name="Colorful List Accent 6" w:semiHidden="0" w:uiPriority="72" w:unhideWhenUsed="0"/>
+    <w:lsdException w:name="Colorful Grid Accent 6" w:semiHidden="0" w:uiPriority="73" w:unhideWhenUsed="0"/>
+    <w:lsdException w:name="Subtle Emphasis" w:semiHidden="0" w:uiPriority="19" w:unhideWhenUsed="0" w:qFormat="1"/>
+    <w:lsdException w:name="Intense Emphasis" w:semiHidden="0" w:uiPriority="21" w:unhideWhenUsed="0" w:qFormat="1"/>
+    <w:lsdException w:name="Subtle Reference" w:semiHidden="0" w:uiPriority="31" w:unhideWhenUsed="0" w:qFormat="1"/>
+    <w:lsdException w:name="Intense Reference" w:semiHidden="0" w:uiPriority="32" w:unhideWhenUsed="0" w:qFormat="1"/>
+    <w:lsdException w:name="Book Title" w:semiHidden="0" w:uiPriority="33" w:unhideWhenUsed="0" w:qFormat="1"/>
+    <w:lsdException w:name="Bibliography" w:uiPriority="37"/>
+    <w:lsdException w:name="TOC Heading" w:uiPriority="39" w:qFormat="1"/>
+  </w:latentStyles>
+  <w:style w:type="paragraph" w:default="1" w:styleId="Normal">
+    <w:name w:val="Normal"/>
+    <w:qFormat/>
+  </w:style>
+  <w:style w:type="character" w:default="1" w:styleId="DefaultParagraphFont">
+    <w:name w:val="Default Paragraph Font"/>
+    <w:uiPriority w:val="1"/>
+    <w:semiHidden/>
+    <w:unhideWhenUsed/>
+  </w:style>
+  <w:style w:type="table" w:default="1" w:styleId="TableNormal">
+    <w:name w:val="Normal Table"/>
+    <w:uiPriority w:val="99"/>
+    <w:semiHidden/>
+    <w:unhideWhenUsed/>
+    <w:tblPr>
+      <w:tblInd w:w="0" w:type="dxa"/>
+      <w:tblCellMar>
+        <w:top w:w="0" w:type="dxa"/>
+        <w:left w:w="108" w:type="dxa"/>
+        <w:bottom w:w="0" w:type="dxa"/>
+        <w:right w:w="108" w:type="dxa"/>
+      </w:tblCellMar>
+    </w:tblPr>
+  </w:style>
+  <w:style w:type="numbering" w:default="1" w:styleId="NoList">
+    <w:name w:val="No List"/>
+    <w:uiPriority w:val="99"/>
+    <w:semiHidden/>
+    <w:unhideWhenUsed/>
+  </w:style>
 </w:styles>
 </file>
 
 <file path=word/glossary/document.xml><?xml version="1.0" encoding="utf-8"?>
-<w:glossaryDocument xmlns:ve="http://schemas.openxmlformats.org/markup-compatibility/2006" xmlns:o="urn:schemas-microsoft-com:office:office" xmlns:r="http://schemas.openxmlformats.org/officeDocument/2006/relationships" xmlns:m="http://schemas.openxmlformats.org/officeDocument/2006/math" xmlns:v="urn:schemas-microsoft-com:vml" xmlns:wp="http://schemas.openxmlformats.org/drawingml/2006/wordprocessingDrawing" xmlns:w10="urn:schemas-microsoft-com:office:word" xmlns:w="http://schemas.openxmlformats.org/wordprocessingml/2006/main" xmlns:wne="http://schemas.microsoft.com/office/word/2006/wordml">
+<w:glossaryDocument xmlns:wpc="http://schemas.microsoft.com/office/word/2010/wordprocessingCanvas" xmlns:mc="http://schemas.openxmlformats.org/markup-compatibility/2006" xmlns:o="urn:schemas-microsoft-com:office:office" xmlns:r="http://schemas.openxmlformats.org/officeDocument/2006/relationships" xmlns:m="http://schemas.openxmlformats.org/officeDocument/2006/math" xmlns:v="urn:schemas-microsoft-com:vml" xmlns:wp14="http://schemas.microsoft.com/office/word/2010/wordprocessingDrawing" xmlns:wp="http://schemas.openxmlformats.org/drawingml/2006/wordprocessingDrawing" xmlns:w10="urn:schemas-microsoft-com:office:word" xmlns:w="http://schemas.openxmlformats.org/wordprocessingml/2006/main" xmlns:w14="http://schemas.microsoft.com/office/word/2010/wordml" xmlns:wpg="http://schemas.microsoft.com/office/word/2010/wordprocessingGroup" xmlns:wpi="http://schemas.microsoft.com/office/word/2010/wordprocessingInk" xmlns:wne="http://schemas.microsoft.com/office/word/2006/wordml" xmlns:wps="http://schemas.microsoft.com/office/word/2010/wordprocessingShape" mc:Ignorable="w14 wp14">
   <w:docParts>
     <w:docPart>
       <w:docPartPr>
@@ -6567,48 +7283,16 @@
         </w:p>
       </w:docPartBody>
     </w:docPart>
-    <w:docPart>
-      <w:docPartPr>
-        <w:name w:val="3FA5FC686D62496684A4C4C6012CD3CA"/>
-        <w:category>
-          <w:name w:val="Geral"/>
-          <w:gallery w:val="placeholder"/>
-        </w:category>
-        <w:types>
-          <w:type w:val="bbPlcHdr"/>
-        </w:types>
-        <w:behaviors>
-          <w:behavior w:val="content"/>
-        </w:behaviors>
-        <w:guid w:val="{74275079-8A37-4724-80DC-9A9B96AFD300}"/>
-      </w:docPartPr>
-      <w:docPartBody>
-        <w:p>
-          <w:pPr>
-            <w:pStyle w:val="3FA5FC686D62496684A4C4C6012CD3CA"/>
-          </w:pPr>
-          <w:r>
-            <w:rPr>
-              <w:rFonts w:asciiTheme="majorHAnsi" w:eastAsiaTheme="majorEastAsia" w:hAnsiTheme="majorHAnsi" w:cstheme="majorBidi"/>
-              <w:color w:val="4F81BD" w:themeColor="accent1"/>
-              <w:sz w:val="80"/>
-              <w:szCs w:val="80"/>
-            </w:rPr>
-            <w:t>[Título do documento]</w:t>
-          </w:r>
-        </w:p>
-      </w:docPartBody>
-    </w:docPart>
   </w:docParts>
 </w:glossaryDocument>
 </file>
 
 <file path=word/glossary/fontTable.xml><?xml version="1.0" encoding="utf-8"?>
-<w:fonts xmlns:r="http://schemas.openxmlformats.org/officeDocument/2006/relationships" xmlns:w="http://schemas.openxmlformats.org/wordprocessingml/2006/main">
-  <w:font w:name="Wingdings">
-    <w:panose1 w:val="05000000000000000000"/>
+<w:fonts xmlns:mc="http://schemas.openxmlformats.org/markup-compatibility/2006" xmlns:r="http://schemas.openxmlformats.org/officeDocument/2006/relationships" xmlns:w="http://schemas.openxmlformats.org/wordprocessingml/2006/main" xmlns:w14="http://schemas.microsoft.com/office/word/2010/wordml" mc:Ignorable="w14">
+  <w:font w:name="Symbol">
+    <w:panose1 w:val="05050102010706020507"/>
     <w:charset w:val="02"/>
-    <w:family w:val="auto"/>
+    <w:family w:val="roman"/>
     <w:pitch w:val="variable"/>
     <w:sig w:usb0="00000000" w:usb1="10000000" w:usb2="00000000" w:usb3="00000000" w:csb0="80000000" w:csb1="00000000"/>
   </w:font>
@@ -6617,7 +7301,7 @@
     <w:charset w:val="00"/>
     <w:family w:val="roman"/>
     <w:pitch w:val="variable"/>
-    <w:sig w:usb0="E0002AFF" w:usb1="C0007841" w:usb2="00000009" w:usb3="00000000" w:csb0="000001FF" w:csb1="00000000"/>
+    <w:sig w:usb0="E0002AFF" w:usb1="C0007843" w:usb2="00000009" w:usb3="00000000" w:csb0="000001FF" w:csb1="00000000"/>
   </w:font>
   <w:font w:name="Courier New">
     <w:panose1 w:val="02070309020205020404"/>
@@ -6626,10 +7310,10 @@
     <w:pitch w:val="fixed"/>
     <w:sig w:usb0="E0002AFF" w:usb1="C0007843" w:usb2="00000009" w:usb3="00000000" w:csb0="000001FF" w:csb1="00000000"/>
   </w:font>
-  <w:font w:name="Symbol">
-    <w:panose1 w:val="05050102010706020507"/>
+  <w:font w:name="Wingdings">
+    <w:panose1 w:val="05000000000000000000"/>
     <w:charset w:val="02"/>
-    <w:family w:val="roman"/>
+    <w:family w:val="auto"/>
     <w:pitch w:val="variable"/>
     <w:sig w:usb0="00000000" w:usb1="10000000" w:usb2="00000000" w:usb3="00000000" w:csb0="80000000" w:csb1="00000000"/>
   </w:font>
@@ -6645,15 +7329,14 @@
     <w:charset w:val="00"/>
     <w:family w:val="roman"/>
     <w:pitch w:val="variable"/>
-    <w:sig w:usb0="A00002EF" w:usb1="4000004B" w:usb2="00000000" w:usb3="00000000" w:csb0="0000019F" w:csb1="00000000"/>
+    <w:sig w:usb0="E00002FF" w:usb1="400004FF" w:usb2="00000000" w:usb3="00000000" w:csb0="0000019F" w:csb1="00000000"/>
   </w:font>
   <w:font w:name="Tahoma">
     <w:panose1 w:val="020B0604030504040204"/>
     <w:charset w:val="00"/>
     <w:family w:val="swiss"/>
-    <w:notTrueType/>
     <w:pitch w:val="variable"/>
-    <w:sig w:usb0="00000003" w:usb1="00000000" w:usb2="00000000" w:usb3="00000000" w:csb0="00000001" w:csb1="00000000"/>
+    <w:sig w:usb0="E1002EFF" w:usb1="C000605B" w:usb2="00000029" w:usb3="00000000" w:csb0="000101FF" w:csb1="00000000"/>
   </w:font>
   <w:font w:name="Arial">
     <w:panose1 w:val="020B0604020202020204"/>
@@ -6666,19 +7349,21 @@
 </file>
 
 <file path=word/glossary/settings.xml><?xml version="1.0" encoding="utf-8"?>
-<w:settings xmlns:o="urn:schemas-microsoft-com:office:office" xmlns:r="http://schemas.openxmlformats.org/officeDocument/2006/relationships" xmlns:m="http://schemas.openxmlformats.org/officeDocument/2006/math" xmlns:v="urn:schemas-microsoft-com:vml" xmlns:w10="urn:schemas-microsoft-com:office:word" xmlns:w="http://schemas.openxmlformats.org/wordprocessingml/2006/main" xmlns:sl="http://schemas.openxmlformats.org/schemaLibrary/2006/main">
+<w:settings xmlns:mc="http://schemas.openxmlformats.org/markup-compatibility/2006" xmlns:o="urn:schemas-microsoft-com:office:office" xmlns:r="http://schemas.openxmlformats.org/officeDocument/2006/relationships" xmlns:m="http://schemas.openxmlformats.org/officeDocument/2006/math" xmlns:v="urn:schemas-microsoft-com:vml" xmlns:w10="urn:schemas-microsoft-com:office:word" xmlns:w="http://schemas.openxmlformats.org/wordprocessingml/2006/main" xmlns:w14="http://schemas.microsoft.com/office/word/2010/wordml" xmlns:sl="http://schemas.openxmlformats.org/schemaLibrary/2006/main" mc:Ignorable="w14">
   <w:view w:val="normal"/>
   <w:defaultTabStop w:val="708"/>
   <w:hyphenationZone w:val="425"/>
   <w:characterSpacingControl w:val="doNotCompress"/>
   <w:compat>
     <w:useFELayout/>
+    <w:compatSetting w:name="compatibilityMode" w:uri="http://schemas.microsoft.com/office/word" w:val="12"/>
   </w:compat>
   <w:rsids>
     <w:rsidRoot w:val="00761202"/>
     <w:rsid w:val="001C7050"/>
     <w:rsid w:val="00291310"/>
     <w:rsid w:val="002D68FE"/>
+    <w:rsid w:val="00482317"/>
     <w:rsid w:val="005F7CAE"/>
     <w:rsid w:val="00761202"/>
     <w:rsid w:val="00B126AC"/>
@@ -6691,7 +7376,7 @@
     <m:mathFont m:val="Cambria Math"/>
     <m:brkBin m:val="before"/>
     <m:brkBinSub m:val="--"/>
-    <m:smallFrac m:val="off"/>
+    <m:smallFrac m:val="0"/>
     <m:dispDef/>
     <m:lMargin m:val="0"/>
     <m:rMargin m:val="0"/>
@@ -6702,13 +7387,13 @@
   </m:mathPr>
   <w:themeFontLang w:val="pt-PT"/>
   <w:clrSchemeMapping w:bg1="light1" w:t1="dark1" w:bg2="light2" w:t2="dark2" w:accent1="accent1" w:accent2="accent2" w:accent3="accent3" w:accent4="accent4" w:accent5="accent5" w:accent6="accent6" w:hyperlink="hyperlink" w:followedHyperlink="followedHyperlink"/>
-  <w:decimalSymbol w:val=","/>
-  <w:listSeparator w:val=";"/>
+  <w:decimalSymbol w:val="."/>
+  <w:listSeparator w:val=","/>
 </w:settings>
 </file>
 
 <file path=word/glossary/styles.xml><?xml version="1.0" encoding="utf-8"?>
-<w:styles xmlns:r="http://schemas.openxmlformats.org/officeDocument/2006/relationships" xmlns:w="http://schemas.openxmlformats.org/wordprocessingml/2006/main">
+<w:styles xmlns:mc="http://schemas.openxmlformats.org/markup-compatibility/2006" xmlns:r="http://schemas.openxmlformats.org/officeDocument/2006/relationships" xmlns:w="http://schemas.openxmlformats.org/wordprocessingml/2006/main" xmlns:w14="http://schemas.microsoft.com/office/word/2010/wordml" mc:Ignorable="w14">
   <w:docDefaults>
     <w:rPrDefault>
       <w:rPr>
@@ -6873,18 +7558,17 @@
       <w:szCs w:val="3276"/>
     </w:rPr>
   </w:style>
-  <w:style w:type="character" w:default="1" w:styleId="Tipodeletrapredefinidodopargrafo">
+  <w:style w:type="character" w:default="1" w:styleId="DefaultParagraphFont">
     <w:name w:val="Default Paragraph Font"/>
     <w:uiPriority w:val="1"/>
     <w:semiHidden/>
     <w:unhideWhenUsed/>
   </w:style>
-  <w:style w:type="table" w:default="1" w:styleId="Tabelanormal">
+  <w:style w:type="table" w:default="1" w:styleId="TableNormal">
     <w:name w:val="Normal Table"/>
     <w:uiPriority w:val="99"/>
     <w:semiHidden/>
     <w:unhideWhenUsed/>
-    <w:qFormat/>
     <w:tblPr>
       <w:tblInd w:w="0" w:type="dxa"/>
       <w:tblCellMar>
@@ -6895,15 +7579,15 @@
       </w:tblCellMar>
     </w:tblPr>
   </w:style>
-  <w:style w:type="numbering" w:default="1" w:styleId="Semlista">
+  <w:style w:type="numbering" w:default="1" w:styleId="NoList">
     <w:name w:val="No List"/>
     <w:uiPriority w:val="99"/>
     <w:semiHidden/>
     <w:unhideWhenUsed/>
   </w:style>
-  <w:style w:type="character" w:styleId="TextodoMarcadordePosio">
+  <w:style w:type="character" w:styleId="PlaceholderText">
     <w:name w:val="Placeholder Text"/>
-    <w:basedOn w:val="Tipodeletrapredefinidodopargrafo"/>
+    <w:basedOn w:val="DefaultParagraphFont"/>
     <w:uiPriority w:val="99"/>
     <w:semiHidden/>
     <w:rsid w:val="00B126AC"/>
@@ -7326,8 +8010,198 @@
 </w:styles>
 </file>
 
+<file path=word/glossary/stylesWithEffects.xml><?xml version="1.0" encoding="utf-8"?>
+<w:styles xmlns:wpc="http://schemas.microsoft.com/office/word/2010/wordprocessingCanvas" xmlns:mc="http://schemas.openxmlformats.org/markup-compatibility/2006" xmlns:o="urn:schemas-microsoft-com:office:office" xmlns:r="http://schemas.openxmlformats.org/officeDocument/2006/relationships" xmlns:m="http://schemas.openxmlformats.org/officeDocument/2006/math" xmlns:v="urn:schemas-microsoft-com:vml" xmlns:wp14="http://schemas.microsoft.com/office/word/2010/wordprocessingDrawing" xmlns:wp="http://schemas.openxmlformats.org/drawingml/2006/wordprocessingDrawing" xmlns:w10="urn:schemas-microsoft-com:office:word" xmlns:w="http://schemas.openxmlformats.org/wordprocessingml/2006/main" xmlns:w14="http://schemas.microsoft.com/office/word/2010/wordml" xmlns:wpg="http://schemas.microsoft.com/office/word/2010/wordprocessingGroup" xmlns:wpi="http://schemas.microsoft.com/office/word/2010/wordprocessingInk" xmlns:wne="http://schemas.microsoft.com/office/word/2006/wordml" xmlns:wps="http://schemas.microsoft.com/office/word/2010/wordprocessingShape" mc:Ignorable="w14 wp14">
+  <w:docDefaults>
+    <w:rPrDefault>
+      <w:rPr>
+        <w:rFonts w:asciiTheme="minorHAnsi" w:eastAsiaTheme="minorEastAsia" w:hAnsiTheme="minorHAnsi" w:cstheme="minorBidi"/>
+        <w:sz w:val="22"/>
+        <w:szCs w:val="22"/>
+        <w:lang w:val="en-US" w:eastAsia="en-US" w:bidi="ar-SA"/>
+      </w:rPr>
+    </w:rPrDefault>
+    <w:pPrDefault>
+      <w:pPr>
+        <w:spacing w:after="200" w:line="276" w:lineRule="auto"/>
+      </w:pPr>
+    </w:pPrDefault>
+  </w:docDefaults>
+  <w:latentStyles w:defLockedState="0" w:defUIPriority="99" w:defSemiHidden="1" w:defUnhideWhenUsed="1" w:defQFormat="0" w:count="267">
+    <w:lsdException w:name="Normal" w:semiHidden="0" w:uiPriority="0" w:unhideWhenUsed="0" w:qFormat="1"/>
+    <w:lsdException w:name="heading 1" w:semiHidden="0" w:uiPriority="9" w:unhideWhenUsed="0" w:qFormat="1"/>
+    <w:lsdException w:name="heading 2" w:uiPriority="9" w:qFormat="1"/>
+    <w:lsdException w:name="heading 3" w:uiPriority="9" w:qFormat="1"/>
+    <w:lsdException w:name="heading 4" w:uiPriority="9" w:qFormat="1"/>
+    <w:lsdException w:name="heading 5" w:uiPriority="9" w:qFormat="1"/>
+    <w:lsdException w:name="heading 6" w:uiPriority="9" w:qFormat="1"/>
+    <w:lsdException w:name="heading 7" w:uiPriority="9" w:qFormat="1"/>
+    <w:lsdException w:name="heading 8" w:uiPriority="9" w:qFormat="1"/>
+    <w:lsdException w:name="heading 9" w:uiPriority="9" w:qFormat="1"/>
+    <w:lsdException w:name="toc 1" w:uiPriority="39"/>
+    <w:lsdException w:name="toc 2" w:uiPriority="39"/>
+    <w:lsdException w:name="toc 3" w:uiPriority="39"/>
+    <w:lsdException w:name="toc 4" w:uiPriority="39"/>
+    <w:lsdException w:name="toc 5" w:uiPriority="39"/>
+    <w:lsdException w:name="toc 6" w:uiPriority="39"/>
+    <w:lsdException w:name="toc 7" w:uiPriority="39"/>
+    <w:lsdException w:name="toc 8" w:uiPriority="39"/>
+    <w:lsdException w:name="toc 9" w:uiPriority="39"/>
+    <w:lsdException w:name="caption" w:uiPriority="35" w:qFormat="1"/>
+    <w:lsdException w:name="Title" w:semiHidden="0" w:uiPriority="10" w:unhideWhenUsed="0" w:qFormat="1"/>
+    <w:lsdException w:name="Default Paragraph Font" w:uiPriority="1"/>
+    <w:lsdException w:name="Subtitle" w:semiHidden="0" w:uiPriority="11" w:unhideWhenUsed="0" w:qFormat="1"/>
+    <w:lsdException w:name="Strong" w:semiHidden="0" w:uiPriority="22" w:unhideWhenUsed="0" w:qFormat="1"/>
+    <w:lsdException w:name="Emphasis" w:semiHidden="0" w:uiPriority="20" w:unhideWhenUsed="0" w:qFormat="1"/>
+    <w:lsdException w:name="Table Grid" w:semiHidden="0" w:uiPriority="59" w:unhideWhenUsed="0"/>
+    <w:lsdException w:name="Placeholder Text" w:unhideWhenUsed="0"/>
+    <w:lsdException w:name="No Spacing" w:semiHidden="0" w:uiPriority="1" w:unhideWhenUsed="0" w:qFormat="1"/>
+    <w:lsdException w:name="Light Shading" w:semiHidden="0" w:uiPriority="60" w:unhideWhenUsed="0"/>
+    <w:lsdException w:name="Light List" w:semiHidden="0" w:uiPriority="61" w:unhideWhenUsed="0"/>
+    <w:lsdException w:name="Light Grid" w:semiHidden="0" w:uiPriority="62" w:unhideWhenUsed="0"/>
+    <w:lsdException w:name="Medium Shading 1" w:semiHidden="0" w:uiPriority="63" w:unhideWhenUsed="0"/>
+    <w:lsdException w:name="Medium Shading 2" w:semiHidden="0" w:uiPriority="64" w:unhideWhenUsed="0"/>
+    <w:lsdException w:name="Medium List 1" w:semiHidden="0" w:uiPriority="65" w:unhideWhenUsed="0"/>
+    <w:lsdException w:name="Medium List 2" w:semiHidden="0" w:uiPriority="66" w:unhideWhenUsed="0"/>
+    <w:lsdException w:name="Medium Grid 1" w:semiHidden="0" w:uiPriority="67" w:unhideWhenUsed="0"/>
+    <w:lsdException w:name="Medium Grid 2" w:semiHidden="0" w:uiPriority="68" w:unhideWhenUsed="0"/>
+    <w:lsdException w:name="Medium Grid 3" w:semiHidden="0" w:uiPriority="69" w:unhideWhenUsed="0"/>
+    <w:lsdException w:name="Dark List" w:semiHidden="0" w:uiPriority="70" w:unhideWhenUsed="0"/>
+    <w:lsdException w:name="Colorful Shading" w:semiHidden="0" w:uiPriority="71" w:unhideWhenUsed="0"/>
+    <w:lsdException w:name="Colorful List" w:semiHidden="0" w:uiPriority="72" w:unhideWhenUsed="0"/>
+    <w:lsdException w:name="Colorful Grid" w:semiHidden="0" w:uiPriority="73" w:unhideWhenUsed="0"/>
+    <w:lsdException w:name="Light Shading Accent 1" w:semiHidden="0" w:uiPriority="60" w:unhideWhenUsed="0"/>
+    <w:lsdException w:name="Light List Accent 1" w:semiHidden="0" w:uiPriority="61" w:unhideWhenUsed="0"/>
+    <w:lsdException w:name="Light Grid Accent 1" w:semiHidden="0" w:uiPriority="62" w:unhideWhenUsed="0"/>
+    <w:lsdException w:name="Medium Shading 1 Accent 1" w:semiHidden="0" w:uiPriority="63" w:unhideWhenUsed="0"/>
+    <w:lsdException w:name="Medium Shading 2 Accent 1" w:semiHidden="0" w:uiPriority="64" w:unhideWhenUsed="0"/>
+    <w:lsdException w:name="Medium List 1 Accent 1" w:semiHidden="0" w:uiPriority="65" w:unhideWhenUsed="0"/>
+    <w:lsdException w:name="Revision" w:unhideWhenUsed="0"/>
+    <w:lsdException w:name="List Paragraph" w:semiHidden="0" w:uiPriority="34" w:unhideWhenUsed="0" w:qFormat="1"/>
+    <w:lsdException w:name="Quote" w:semiHidden="0" w:uiPriority="29" w:unhideWhenUsed="0" w:qFormat="1"/>
+    <w:lsdException w:name="Intense Quote" w:semiHidden="0" w:uiPriority="30" w:unhideWhenUsed="0" w:qFormat="1"/>
+    <w:lsdException w:name="Medium List 2 Accent 1" w:semiHidden="0" w:uiPriority="66" w:unhideWhenUsed="0"/>
+    <w:lsdException w:name="Medium Grid 1 Accent 1" w:semiHidden="0" w:uiPriority="67" w:unhideWhenUsed="0"/>
+    <w:lsdException w:name="Medium Grid 2 Accent 1" w:semiHidden="0" w:uiPriority="68" w:unhideWhenUsed="0"/>
+    <w:lsdException w:name="Medium Grid 3 Accent 1" w:semiHidden="0" w:uiPriority="69" w:unhideWhenUsed="0"/>
+    <w:lsdException w:name="Dark List Accent 1" w:semiHidden="0" w:uiPriority="70" w:unhideWhenUsed="0"/>
+    <w:lsdException w:name="Colorful Shading Accent 1" w:semiHidden="0" w:uiPriority="71" w:unhideWhenUsed="0"/>
+    <w:lsdException w:name="Colorful List Accent 1" w:semiHidden="0" w:uiPriority="72" w:unhideWhenUsed="0"/>
+    <w:lsdException w:name="Colorful Grid Accent 1" w:semiHidden="0" w:uiPriority="73" w:unhideWhenUsed="0"/>
+    <w:lsdException w:name="Light Shading Accent 2" w:semiHidden="0" w:uiPriority="60" w:unhideWhenUsed="0"/>
+    <w:lsdException w:name="Light List Accent 2" w:semiHidden="0" w:uiPriority="61" w:unhideWhenUsed="0"/>
+    <w:lsdException w:name="Light Grid Accent 2" w:semiHidden="0" w:uiPriority="62" w:unhideWhenUsed="0"/>
+    <w:lsdException w:name="Medium Shading 1 Accent 2" w:semiHidden="0" w:uiPriority="63" w:unhideWhenUsed="0"/>
+    <w:lsdException w:name="Medium Shading 2 Accent 2" w:semiHidden="0" w:uiPriority="64" w:unhideWhenUsed="0"/>
+    <w:lsdException w:name="Medium List 1 Accent 2" w:semiHidden="0" w:uiPriority="65" w:unhideWhenUsed="0"/>
+    <w:lsdException w:name="Medium List 2 Accent 2" w:semiHidden="0" w:uiPriority="66" w:unhideWhenUsed="0"/>
+    <w:lsdException w:name="Medium Grid 1 Accent 2" w:semiHidden="0" w:uiPriority="67" w:unhideWhenUsed="0"/>
+    <w:lsdException w:name="Medium Grid 2 Accent 2" w:semiHidden="0" w:uiPriority="68" w:unhideWhenUsed="0"/>
+    <w:lsdException w:name="Medium Grid 3 Accent 2" w:semiHidden="0" w:uiPriority="69" w:unhideWhenUsed="0"/>
+    <w:lsdException w:name="Dark List Accent 2" w:semiHidden="0" w:uiPriority="70" w:unhideWhenUsed="0"/>
+    <w:lsdException w:name="Colorful Shading Accent 2" w:semiHidden="0" w:uiPriority="71" w:unhideWhenUsed="0"/>
+    <w:lsdException w:name="Colorful List Accent 2" w:semiHidden="0" w:uiPriority="72" w:unhideWhenUsed="0"/>
+    <w:lsdException w:name="Colorful Grid Accent 2" w:semiHidden="0" w:uiPriority="73" w:unhideWhenUsed="0"/>
+    <w:lsdException w:name="Light Shading Accent 3" w:semiHidden="0" w:uiPriority="60" w:unhideWhenUsed="0"/>
+    <w:lsdException w:name="Light List Accent 3" w:semiHidden="0" w:uiPriority="61" w:unhideWhenUsed="0"/>
+    <w:lsdException w:name="Light Grid Accent 3" w:semiHidden="0" w:uiPriority="62" w:unhideWhenUsed="0"/>
+    <w:lsdException w:name="Medium Shading 1 Accent 3" w:semiHidden="0" w:uiPriority="63" w:unhideWhenUsed="0"/>
+    <w:lsdException w:name="Medium Shading 2 Accent 3" w:semiHidden="0" w:uiPriority="64" w:unhideWhenUsed="0"/>
+    <w:lsdException w:name="Medium List 1 Accent 3" w:semiHidden="0" w:uiPriority="65" w:unhideWhenUsed="0"/>
+    <w:lsdException w:name="Medium List 2 Accent 3" w:semiHidden="0" w:uiPriority="66" w:unhideWhenUsed="0"/>
+    <w:lsdException w:name="Medium Grid 1 Accent 3" w:semiHidden="0" w:uiPriority="67" w:unhideWhenUsed="0"/>
+    <w:lsdException w:name="Medium Grid 2 Accent 3" w:semiHidden="0" w:uiPriority="68" w:unhideWhenUsed="0"/>
+    <w:lsdException w:name="Medium Grid 3 Accent 3" w:semiHidden="0" w:uiPriority="69" w:unhideWhenUsed="0"/>
+    <w:lsdException w:name="Dark List Accent 3" w:semiHidden="0" w:uiPriority="70" w:unhideWhenUsed="0"/>
+    <w:lsdException w:name="Colorful Shading Accent 3" w:semiHidden="0" w:uiPriority="71" w:unhideWhenUsed="0"/>
+    <w:lsdException w:name="Colorful List Accent 3" w:semiHidden="0" w:uiPriority="72" w:unhideWhenUsed="0"/>
+    <w:lsdException w:name="Colorful Grid Accent 3" w:semiHidden="0" w:uiPriority="73" w:unhideWhenUsed="0"/>
+    <w:lsdException w:name="Light Shading Accent 4" w:semiHidden="0" w:uiPriority="60" w:unhideWhenUsed="0"/>
+    <w:lsdException w:name="Light List Accent 4" w:semiHidden="0" w:uiPriority="61" w:unhideWhenUsed="0"/>
+    <w:lsdException w:name="Light Grid Accent 4" w:semiHidden="0" w:uiPriority="62" w:unhideWhenUsed="0"/>
+    <w:lsdException w:name="Medium Shading 1 Accent 4" w:semiHidden="0" w:uiPriority="63" w:unhideWhenUsed="0"/>
+    <w:lsdException w:name="Medium Shading 2 Accent 4" w:semiHidden="0" w:uiPriority="64" w:unhideWhenUsed="0"/>
+    <w:lsdException w:name="Medium List 1 Accent 4" w:semiHidden="0" w:uiPriority="65" w:unhideWhenUsed="0"/>
+    <w:lsdException w:name="Medium List 2 Accent 4" w:semiHidden="0" w:uiPriority="66" w:unhideWhenUsed="0"/>
+    <w:lsdException w:name="Medium Grid 1 Accent 4" w:semiHidden="0" w:uiPriority="67" w:unhideWhenUsed="0"/>
+    <w:lsdException w:name="Medium Grid 2 Accent 4" w:semiHidden="0" w:uiPriority="68" w:unhideWhenUsed="0"/>
+    <w:lsdException w:name="Medium Grid 3 Accent 4" w:semiHidden="0" w:uiPriority="69" w:unhideWhenUsed="0"/>
+    <w:lsdException w:name="Dark List Accent 4" w:semiHidden="0" w:uiPriority="70" w:unhideWhenUsed="0"/>
+    <w:lsdException w:name="Colorful Shading Accent 4" w:semiHidden="0" w:uiPriority="71" w:unhideWhenUsed="0"/>
+    <w:lsdException w:name="Colorful List Accent 4" w:semiHidden="0" w:uiPriority="72" w:unhideWhenUsed="0"/>
+    <w:lsdException w:name="Colorful Grid Accent 4" w:semiHidden="0" w:uiPriority="73" w:unhideWhenUsed="0"/>
+    <w:lsdException w:name="Light Shading Accent 5" w:semiHidden="0" w:uiPriority="60" w:unhideWhenUsed="0"/>
+    <w:lsdException w:name="Light List Accent 5" w:semiHidden="0" w:uiPriority="61" w:unhideWhenUsed="0"/>
+    <w:lsdException w:name="Light Grid Accent 5" w:semiHidden="0" w:uiPriority="62" w:unhideWhenUsed="0"/>
+    <w:lsdException w:name="Medium Shading 1 Accent 5" w:semiHidden="0" w:uiPriority="63" w:unhideWhenUsed="0"/>
+    <w:lsdException w:name="Medium Shading 2 Accent 5" w:semiHidden="0" w:uiPriority="64" w:unhideWhenUsed="0"/>
+    <w:lsdException w:name="Medium List 1 Accent 5" w:semiHidden="0" w:uiPriority="65" w:unhideWhenUsed="0"/>
+    <w:lsdException w:name="Medium List 2 Accent 5" w:semiHidden="0" w:uiPriority="66" w:unhideWhenUsed="0"/>
+    <w:lsdException w:name="Medium Grid 1 Accent 5" w:semiHidden="0" w:uiPriority="67" w:unhideWhenUsed="0"/>
+    <w:lsdException w:name="Medium Grid 2 Accent 5" w:semiHidden="0" w:uiPriority="68" w:unhideWhenUsed="0"/>
+    <w:lsdException w:name="Medium Grid 3 Accent 5" w:semiHidden="0" w:uiPriority="69" w:unhideWhenUsed="0"/>
+    <w:lsdException w:name="Dark List Accent 5" w:semiHidden="0" w:uiPriority="70" w:unhideWhenUsed="0"/>
+    <w:lsdException w:name="Colorful Shading Accent 5" w:semiHidden="0" w:uiPriority="71" w:unhideWhenUsed="0"/>
+    <w:lsdException w:name="Colorful List Accent 5" w:semiHidden="0" w:uiPriority="72" w:unhideWhenUsed="0"/>
+    <w:lsdException w:name="Colorful Grid Accent 5" w:semiHidden="0" w:uiPriority="73" w:unhideWhenUsed="0"/>
+    <w:lsdException w:name="Light Shading Accent 6" w:semiHidden="0" w:uiPriority="60" w:unhideWhenUsed="0"/>
+    <w:lsdException w:name="Light List Accent 6" w:semiHidden="0" w:uiPriority="61" w:unhideWhenUsed="0"/>
+    <w:lsdException w:name="Light Grid Accent 6" w:semiHidden="0" w:uiPriority="62" w:unhideWhenUsed="0"/>
+    <w:lsdException w:name="Medium Shading 1 Accent 6" w:semiHidden="0" w:uiPriority="63" w:unhideWhenUsed="0"/>
+    <w:lsdException w:name="Medium Shading 2 Accent 6" w:semiHidden="0" w:uiPriority="64" w:unhideWhenUsed="0"/>
+    <w:lsdException w:name="Medium List 1 Accent 6" w:semiHidden="0" w:uiPriority="65" w:unhideWhenUsed="0"/>
+    <w:lsdException w:name="Medium List 2 Accent 6" w:semiHidden="0" w:uiPriority="66" w:unhideWhenUsed="0"/>
+    <w:lsdException w:name="Medium Grid 1 Accent 6" w:semiHidden="0" w:uiPriority="67" w:unhideWhenUsed="0"/>
+    <w:lsdException w:name="Medium Grid 2 Accent 6" w:semiHidden="0" w:uiPriority="68" w:unhideWhenUsed="0"/>
+    <w:lsdException w:name="Medium Grid 3 Accent 6" w:semiHidden="0" w:uiPriority="69" w:unhideWhenUsed="0"/>
+    <w:lsdException w:name="Dark List Accent 6" w:semiHidden="0" w:uiPriority="70" w:unhideWhenUsed="0"/>
+    <w:lsdException w:name="Colorful Shading Accent 6" w:semiHidden="0" w:uiPriority="71" w:unhideWhenUsed="0"/>
+    <w:lsdException w:name="Colorful List Accent 6" w:semiHidden="0" w:uiPriority="72" w:unhideWhenUsed="0"/>
+    <w:lsdException w:name="Colorful Grid Accent 6" w:semiHidden="0" w:uiPriority="73" w:unhideWhenUsed="0"/>
+    <w:lsdException w:name="Subtle Emphasis" w:semiHidden="0" w:uiPriority="19" w:unhideWhenUsed="0" w:qFormat="1"/>
+    <w:lsdException w:name="Intense Emphasis" w:semiHidden="0" w:uiPriority="21" w:unhideWhenUsed="0" w:qFormat="1"/>
+    <w:lsdException w:name="Subtle Reference" w:semiHidden="0" w:uiPriority="31" w:unhideWhenUsed="0" w:qFormat="1"/>
+    <w:lsdException w:name="Intense Reference" w:semiHidden="0" w:uiPriority="32" w:unhideWhenUsed="0" w:qFormat="1"/>
+    <w:lsdException w:name="Book Title" w:semiHidden="0" w:uiPriority="33" w:unhideWhenUsed="0" w:qFormat="1"/>
+    <w:lsdException w:name="Bibliography" w:uiPriority="37"/>
+    <w:lsdException w:name="TOC Heading" w:uiPriority="39" w:qFormat="1"/>
+  </w:latentStyles>
+  <w:style w:type="paragraph" w:default="1" w:styleId="Normal">
+    <w:name w:val="Normal"/>
+    <w:qFormat/>
+  </w:style>
+  <w:style w:type="character" w:default="1" w:styleId="DefaultParagraphFont">
+    <w:name w:val="Default Paragraph Font"/>
+    <w:uiPriority w:val="1"/>
+    <w:semiHidden/>
+    <w:unhideWhenUsed/>
+  </w:style>
+  <w:style w:type="table" w:default="1" w:styleId="TableNormal">
+    <w:name w:val="Normal Table"/>
+    <w:uiPriority w:val="99"/>
+    <w:semiHidden/>
+    <w:unhideWhenUsed/>
+    <w:tblPr>
+      <w:tblInd w:w="0" w:type="dxa"/>
+      <w:tblCellMar>
+        <w:top w:w="0" w:type="dxa"/>
+        <w:left w:w="108" w:type="dxa"/>
+        <w:bottom w:w="0" w:type="dxa"/>
+        <w:right w:w="108" w:type="dxa"/>
+      </w:tblCellMar>
+    </w:tblPr>
+  </w:style>
+  <w:style w:type="numbering" w:default="1" w:styleId="NoList">
+    <w:name w:val="No List"/>
+    <w:uiPriority w:val="99"/>
+    <w:semiHidden/>
+    <w:unhideWhenUsed/>
+  </w:style>
+</w:styles>
+</file>
+
 <file path=word/glossary/webSettings.xml><?xml version="1.0" encoding="utf-8"?>
-<w:webSettings xmlns:r="http://schemas.openxmlformats.org/officeDocument/2006/relationships" xmlns:w="http://schemas.openxmlformats.org/wordprocessingml/2006/main">
+<w:webSettings xmlns:mc="http://schemas.openxmlformats.org/markup-compatibility/2006" xmlns:r="http://schemas.openxmlformats.org/officeDocument/2006/relationships" xmlns:w="http://schemas.openxmlformats.org/wordprocessingml/2006/main" xmlns:w14="http://schemas.microsoft.com/office/word/2010/wordml" mc:Ignorable="w14">
   <w:optimizeForBrowser/>
 </w:webSettings>
 </file>
@@ -7639,7 +8513,7 @@
 </file>
 
 <file path=customXml/itemProps2.xml><?xml version="1.0" encoding="utf-8"?>
-<ds:datastoreItem xmlns:ds="http://schemas.openxmlformats.org/officeDocument/2006/customXml" ds:itemID="{0B126318-4153-4F33-82BF-3FD2B4AD6C4A}">
+<ds:datastoreItem xmlns:ds="http://schemas.openxmlformats.org/officeDocument/2006/customXml" ds:itemID="{5863761A-D99F-4284-8884-7B9CF035BBE6}">
   <ds:schemaRefs>
     <ds:schemaRef ds:uri="http://schemas.openxmlformats.org/officeDocument/2006/bibliography"/>
   </ds:schemaRefs>

</xml_diff>

<commit_message>
Revision and small correction
</commit_message>
<xml_diff>
--- a/Docs/Weekly Report/Weekly Report - Week2.docx
+++ b/Docs/Weekly Report/Weekly Report - Week2.docx
@@ -1,6 +1,6 @@
 
 <file path=word/document.xml><?xml version="1.0" encoding="utf-8"?>
-<w:document xmlns:wpc="http://schemas.microsoft.com/office/word/2010/wordprocessingCanvas" xmlns:mc="http://schemas.openxmlformats.org/markup-compatibility/2006" xmlns:o="urn:schemas-microsoft-com:office:office" xmlns:r="http://schemas.openxmlformats.org/officeDocument/2006/relationships" xmlns:m="http://schemas.openxmlformats.org/officeDocument/2006/math" xmlns:v="urn:schemas-microsoft-com:vml" xmlns:wp14="http://schemas.microsoft.com/office/word/2010/wordprocessingDrawing" xmlns:wp="http://schemas.openxmlformats.org/drawingml/2006/wordprocessingDrawing" xmlns:w10="urn:schemas-microsoft-com:office:word" xmlns:w="http://schemas.openxmlformats.org/wordprocessingml/2006/main" xmlns:w14="http://schemas.microsoft.com/office/word/2010/wordml" xmlns:wpg="http://schemas.microsoft.com/office/word/2010/wordprocessingGroup" xmlns:wpi="http://schemas.microsoft.com/office/word/2010/wordprocessingInk" xmlns:wne="http://schemas.microsoft.com/office/word/2006/wordml" xmlns:wps="http://schemas.microsoft.com/office/word/2010/wordprocessingShape" mc:Ignorable="w14 wp14">
+<w:document xmlns:ve="http://schemas.openxmlformats.org/markup-compatibility/2006" xmlns:o="urn:schemas-microsoft-com:office:office" xmlns:r="http://schemas.openxmlformats.org/officeDocument/2006/relationships" xmlns:m="http://schemas.openxmlformats.org/officeDocument/2006/math" xmlns:v="urn:schemas-microsoft-com:vml" xmlns:wp="http://schemas.openxmlformats.org/drawingml/2006/wordprocessingDrawing" xmlns:w10="urn:schemas-microsoft-com:office:word" xmlns:w="http://schemas.openxmlformats.org/wordprocessingml/2006/main" xmlns:wne="http://schemas.microsoft.com/office/word/2006/wordml">
   <w:body>
     <w:sdt>
       <w:sdtPr>
@@ -27,7 +27,7 @@
             <w:tblBorders>
               <w:left w:val="single" w:sz="18" w:space="0" w:color="4F81BD" w:themeColor="accent1"/>
             </w:tblBorders>
-            <w:tblLook w:val="04A0" w:firstRow="1" w:lastRow="0" w:firstColumn="1" w:lastColumn="0" w:noHBand="0" w:noVBand="1"/>
+            <w:tblLook w:val="04A0"/>
           </w:tblPr>
           <w:tblGrid>
             <w:gridCol w:w="6987"/>
@@ -46,7 +46,6 @@
                 <w:dataBinding w:prefixMappings="xmlns:ns0='http://schemas.openxmlformats.org/officeDocument/2006/extended-properties'" w:xpath="/ns0:Properties[1]/ns0:Company[1]" w:storeItemID="{6668398D-A668-4E3E-A5EB-62B293D839F1}"/>
                 <w:text/>
               </w:sdtPr>
-              <w:sdtEndPr/>
               <w:sdtContent>
                 <w:tc>
                   <w:tcPr>
@@ -60,7 +59,7 @@
                   </w:tcPr>
                   <w:p>
                     <w:pPr>
-                      <w:pStyle w:val="NoSpacing"/>
+                      <w:pStyle w:val="SemEspaamento"/>
                       <w:spacing w:line="360" w:lineRule="auto"/>
                       <w:rPr>
                         <w:rFonts w:asciiTheme="majorHAnsi" w:eastAsiaTheme="majorEastAsia" w:hAnsiTheme="majorHAnsi" w:cstheme="majorBidi"/>
@@ -100,17 +99,13 @@
                   </w:rPr>
                   <w:alias w:val="Título"/>
                   <w:id w:val="13406919"/>
-                  <w:placeholder>
-                    <w:docPart w:val="3FA5FC686D62496684A4C4C6012CD3CA"/>
-                  </w:placeholder>
                   <w:dataBinding w:prefixMappings="xmlns:ns0='http://schemas.openxmlformats.org/package/2006/metadata/core-properties' xmlns:ns1='http://purl.org/dc/elements/1.1/'" w:xpath="/ns0:coreProperties[1]/ns1:title[1]" w:storeItemID="{6C3C8BC8-F283-45AE-878A-BAB7291924A1}"/>
                   <w:text/>
                 </w:sdtPr>
-                <w:sdtEndPr/>
                 <w:sdtContent>
                   <w:p>
                     <w:pPr>
-                      <w:pStyle w:val="NoSpacing"/>
+                      <w:pStyle w:val="SemEspaamento"/>
                       <w:spacing w:line="360" w:lineRule="auto"/>
                       <w:rPr>
                         <w:rFonts w:asciiTheme="majorHAnsi" w:eastAsiaTheme="majorEastAsia" w:hAnsiTheme="majorHAnsi" w:cstheme="majorBidi"/>
@@ -167,7 +162,6 @@
                 <w:dataBinding w:prefixMappings="xmlns:ns0='http://schemas.openxmlformats.org/package/2006/metadata/core-properties' xmlns:ns1='http://purl.org/dc/elements/1.1/'" w:xpath="/ns0:coreProperties[1]/ns1:subject[1]" w:storeItemID="{6C3C8BC8-F283-45AE-878A-BAB7291924A1}"/>
                 <w:text/>
               </w:sdtPr>
-              <w:sdtEndPr/>
               <w:sdtContent>
                 <w:tc>
                   <w:tcPr>
@@ -181,7 +175,7 @@
                   </w:tcPr>
                   <w:p>
                     <w:pPr>
-                      <w:pStyle w:val="NoSpacing"/>
+                      <w:pStyle w:val="SemEspaamento"/>
                       <w:spacing w:line="360" w:lineRule="auto"/>
                       <w:rPr>
                         <w:rFonts w:asciiTheme="majorHAnsi" w:eastAsiaTheme="majorEastAsia" w:hAnsiTheme="majorHAnsi" w:cstheme="majorBidi"/>
@@ -214,7 +208,7 @@
           <w:tblPr>
             <w:tblpPr w:leftFromText="187" w:rightFromText="187" w:horzAnchor="margin" w:tblpXSpec="center" w:tblpYSpec="bottom"/>
             <w:tblW w:w="4000" w:type="pct"/>
-            <w:tblLook w:val="04A0" w:firstRow="1" w:lastRow="0" w:firstColumn="1" w:lastColumn="0" w:noHBand="0" w:noVBand="1"/>
+            <w:tblLook w:val="04A0"/>
           </w:tblPr>
           <w:tblGrid>
             <w:gridCol w:w="6987"/>
@@ -240,11 +234,10 @@
                   <w:dataBinding w:prefixMappings="xmlns:ns0='http://schemas.openxmlformats.org/package/2006/metadata/core-properties' xmlns:ns1='http://purl.org/dc/elements/1.1/'" w:xpath="/ns0:coreProperties[1]/ns1:creator[1]" w:storeItemID="{6C3C8BC8-F283-45AE-878A-BAB7291924A1}"/>
                   <w:text/>
                 </w:sdtPr>
-                <w:sdtEndPr/>
                 <w:sdtContent>
                   <w:p>
                     <w:pPr>
-                      <w:pStyle w:val="NoSpacing"/>
+                      <w:pStyle w:val="SemEspaamento"/>
                       <w:spacing w:line="360" w:lineRule="auto"/>
                       <w:rPr>
                         <w:color w:val="4F81BD" w:themeColor="accent1"/>
@@ -274,11 +267,10 @@
                     <w:calendar w:val="gregorian"/>
                   </w:date>
                 </w:sdtPr>
-                <w:sdtEndPr/>
                 <w:sdtContent>
                   <w:p>
                     <w:pPr>
-                      <w:pStyle w:val="NoSpacing"/>
+                      <w:pStyle w:val="SemEspaamento"/>
                       <w:spacing w:line="360" w:lineRule="auto"/>
                       <w:rPr>
                         <w:color w:val="4F81BD" w:themeColor="accent1"/>
@@ -295,7 +287,7 @@
               </w:sdt>
               <w:p>
                 <w:pPr>
-                  <w:pStyle w:val="NoSpacing"/>
+                  <w:pStyle w:val="SemEspaamento"/>
                   <w:spacing w:line="360" w:lineRule="auto"/>
                   <w:rPr>
                     <w:color w:val="4F81BD" w:themeColor="accent1"/>
@@ -532,7 +524,7 @@
               <w:szCs w:val="28"/>
               <w:lang w:val="en-US"/>
             </w:rPr>
-            <w:t>Month</w:t>
+            <w:t>February</w:t>
           </w:r>
           <w:r>
             <w:rPr>
@@ -564,7 +556,7 @@
               <w:szCs w:val="28"/>
               <w:lang w:val="en-US"/>
             </w:rPr>
-            <w:t>Month</w:t>
+            <w:t xml:space="preserve">March </w:t>
           </w:r>
         </w:p>
         <w:p>
@@ -598,10 +590,10 @@
               <w:lang w:val="en-US"/>
             </w:rPr>
             <w:sectPr>
-              <w:headerReference w:type="default" r:id="rId10"/>
-              <w:footerReference w:type="default" r:id="rId11"/>
-              <w:headerReference w:type="first" r:id="rId12"/>
-              <w:footerReference w:type="first" r:id="rId13"/>
+              <w:headerReference w:type="default" r:id="rId9"/>
+              <w:footerReference w:type="default" r:id="rId10"/>
+              <w:headerReference w:type="first" r:id="rId11"/>
+              <w:footerReference w:type="first" r:id="rId12"/>
               <w:pgSz w:w="11906" w:h="16838"/>
               <w:pgMar w:top="1417" w:right="1701" w:bottom="1417" w:left="1701" w:header="708" w:footer="708" w:gutter="0"/>
               <w:pgNumType w:fmt="lowerRoman" w:start="1"/>
@@ -646,11 +638,10 @@
           <w:docPartUnique/>
         </w:docPartObj>
       </w:sdtPr>
-      <w:sdtEndPr/>
       <w:sdtContent>
         <w:p>
           <w:pPr>
-            <w:pStyle w:val="TOCHeading"/>
+            <w:pStyle w:val="Ttulodondice"/>
             <w:spacing w:line="360" w:lineRule="auto"/>
           </w:pPr>
           <w:r>
@@ -662,13 +653,15 @@
         </w:p>
         <w:p>
           <w:pPr>
-            <w:pStyle w:val="TOC1"/>
+            <w:pStyle w:val="ndice1"/>
             <w:tabs>
               <w:tab w:val="left" w:pos="440"/>
               <w:tab w:val="right" w:leader="dot" w:pos="8494"/>
             </w:tabs>
             <w:rPr>
+              <w:rFonts w:eastAsiaTheme="minorEastAsia"/>
               <w:noProof/>
+              <w:lang w:eastAsia="pt-PT"/>
             </w:rPr>
           </w:pPr>
           <w:r>
@@ -686,10 +679,10 @@
             </w:rPr>
             <w:fldChar w:fldCharType="separate"/>
           </w:r>
-          <w:hyperlink w:anchor="_Toc350019998" w:history="1">
-            <w:r>
-              <w:rPr>
-                <w:rStyle w:val="Hyperlink"/>
+          <w:hyperlink w:anchor="_Toc350116014" w:history="1">
+            <w:r>
+              <w:rPr>
+                <w:rStyle w:val="Hiperligao"/>
                 <w:noProof/>
                 <w:lang w:val="en-US"/>
               </w:rPr>
@@ -697,13 +690,15 @@
             </w:r>
             <w:r>
               <w:rPr>
+                <w:rFonts w:eastAsiaTheme="minorEastAsia"/>
                 <w:noProof/>
+                <w:lang w:eastAsia="pt-PT"/>
               </w:rPr>
               <w:tab/>
             </w:r>
             <w:r>
               <w:rPr>
-                <w:rStyle w:val="Hyperlink"/>
+                <w:rStyle w:val="Hiperligao"/>
                 <w:noProof/>
                 <w:lang w:val="en-US"/>
               </w:rPr>
@@ -728,7 +723,7 @@
                 <w:noProof/>
                 <w:webHidden/>
               </w:rPr>
-              <w:instrText xml:space="preserve"> PAGEREF _Toc350019998 \h </w:instrText>
+              <w:instrText xml:space="preserve"> PAGEREF _Toc350116014 \h </w:instrText>
             </w:r>
             <w:r>
               <w:rPr>
@@ -761,19 +756,21 @@
         </w:p>
         <w:p>
           <w:pPr>
-            <w:pStyle w:val="TOC1"/>
+            <w:pStyle w:val="ndice1"/>
             <w:tabs>
               <w:tab w:val="left" w:pos="660"/>
               <w:tab w:val="right" w:leader="dot" w:pos="8494"/>
             </w:tabs>
             <w:rPr>
+              <w:rFonts w:eastAsiaTheme="minorEastAsia"/>
               <w:noProof/>
+              <w:lang w:eastAsia="pt-PT"/>
             </w:rPr>
           </w:pPr>
-          <w:hyperlink w:anchor="_Toc350019999" w:history="1">
-            <w:r>
-              <w:rPr>
-                <w:rStyle w:val="Hyperlink"/>
+          <w:hyperlink w:anchor="_Toc350116015" w:history="1">
+            <w:r>
+              <w:rPr>
+                <w:rStyle w:val="Hiperligao"/>
                 <w:noProof/>
                 <w:lang w:val="en-US"/>
               </w:rPr>
@@ -781,13 +778,15 @@
             </w:r>
             <w:r>
               <w:rPr>
+                <w:rFonts w:eastAsiaTheme="minorEastAsia"/>
                 <w:noProof/>
+                <w:lang w:eastAsia="pt-PT"/>
               </w:rPr>
               <w:tab/>
             </w:r>
             <w:r>
               <w:rPr>
-                <w:rStyle w:val="Hyperlink"/>
+                <w:rStyle w:val="Hiperligao"/>
                 <w:noProof/>
                 <w:lang w:val="en-US"/>
               </w:rPr>
@@ -812,7 +811,7 @@
                 <w:noProof/>
                 <w:webHidden/>
               </w:rPr>
-              <w:instrText xml:space="preserve"> PAGEREF _Toc350019999 \h </w:instrText>
+              <w:instrText xml:space="preserve"> PAGEREF _Toc350116015 \h </w:instrText>
             </w:r>
             <w:r>
               <w:rPr>
@@ -845,37 +844,305 @@
         </w:p>
         <w:p>
           <w:pPr>
-            <w:pStyle w:val="TOC1"/>
+            <w:pStyle w:val="ndice1"/>
+            <w:tabs>
+              <w:tab w:val="left" w:pos="440"/>
+              <w:tab w:val="right" w:leader="dot" w:pos="8494"/>
+            </w:tabs>
+            <w:rPr>
+              <w:rFonts w:eastAsiaTheme="minorEastAsia"/>
+              <w:noProof/>
+              <w:lang w:eastAsia="pt-PT"/>
+            </w:rPr>
+          </w:pPr>
+          <w:hyperlink w:anchor="_Toc350116016" w:history="1">
+            <w:r>
+              <w:rPr>
+                <w:rStyle w:val="Hiperligao"/>
+                <w:noProof/>
+                <w:lang w:val="en-US"/>
+              </w:rPr>
+              <w:t>2.</w:t>
+            </w:r>
+            <w:r>
+              <w:rPr>
+                <w:rFonts w:eastAsiaTheme="minorEastAsia"/>
+                <w:noProof/>
+                <w:lang w:eastAsia="pt-PT"/>
+              </w:rPr>
+              <w:tab/>
+            </w:r>
+            <w:r>
+              <w:rPr>
+                <w:rStyle w:val="Hiperligao"/>
+                <w:noProof/>
+                <w:lang w:val="en-US"/>
+              </w:rPr>
+              <w:t>Impediments</w:t>
+            </w:r>
+            <w:r>
+              <w:rPr>
+                <w:noProof/>
+                <w:webHidden/>
+              </w:rPr>
+              <w:tab/>
+            </w:r>
+            <w:r>
+              <w:rPr>
+                <w:noProof/>
+                <w:webHidden/>
+              </w:rPr>
+              <w:fldChar w:fldCharType="begin"/>
+            </w:r>
+            <w:r>
+              <w:rPr>
+                <w:noProof/>
+                <w:webHidden/>
+              </w:rPr>
+              <w:instrText xml:space="preserve"> PAGEREF _Toc350116016 \h </w:instrText>
+            </w:r>
+            <w:r>
+              <w:rPr>
+                <w:noProof/>
+                <w:webHidden/>
+              </w:rPr>
+            </w:r>
+            <w:r>
+              <w:rPr>
+                <w:noProof/>
+                <w:webHidden/>
+              </w:rPr>
+              <w:fldChar w:fldCharType="separate"/>
+            </w:r>
+            <w:r>
+              <w:rPr>
+                <w:noProof/>
+                <w:webHidden/>
+              </w:rPr>
+              <w:t>1</w:t>
+            </w:r>
+            <w:r>
+              <w:rPr>
+                <w:noProof/>
+                <w:webHidden/>
+              </w:rPr>
+              <w:fldChar w:fldCharType="end"/>
+            </w:r>
+          </w:hyperlink>
+        </w:p>
+        <w:p>
+          <w:pPr>
+            <w:pStyle w:val="ndice1"/>
+            <w:tabs>
+              <w:tab w:val="left" w:pos="440"/>
+              <w:tab w:val="right" w:leader="dot" w:pos="8494"/>
+            </w:tabs>
+            <w:rPr>
+              <w:rFonts w:eastAsiaTheme="minorEastAsia"/>
+              <w:noProof/>
+              <w:lang w:eastAsia="pt-PT"/>
+            </w:rPr>
+          </w:pPr>
+          <w:hyperlink w:anchor="_Toc350116017" w:history="1">
+            <w:r>
+              <w:rPr>
+                <w:rStyle w:val="Hiperligao"/>
+                <w:noProof/>
+                <w:lang w:val="en-US"/>
+              </w:rPr>
+              <w:t>3.</w:t>
+            </w:r>
+            <w:r>
+              <w:rPr>
+                <w:rFonts w:eastAsiaTheme="minorEastAsia"/>
+                <w:noProof/>
+                <w:lang w:eastAsia="pt-PT"/>
+              </w:rPr>
+              <w:tab/>
+            </w:r>
+            <w:r>
+              <w:rPr>
+                <w:rStyle w:val="Hiperligao"/>
+                <w:noProof/>
+                <w:lang w:val="en-US"/>
+              </w:rPr>
+              <w:t>Plans For Next Week</w:t>
+            </w:r>
+            <w:r>
+              <w:rPr>
+                <w:noProof/>
+                <w:webHidden/>
+              </w:rPr>
+              <w:tab/>
+            </w:r>
+            <w:r>
+              <w:rPr>
+                <w:noProof/>
+                <w:webHidden/>
+              </w:rPr>
+              <w:fldChar w:fldCharType="begin"/>
+            </w:r>
+            <w:r>
+              <w:rPr>
+                <w:noProof/>
+                <w:webHidden/>
+              </w:rPr>
+              <w:instrText xml:space="preserve"> PAGEREF _Toc350116017 \h </w:instrText>
+            </w:r>
+            <w:r>
+              <w:rPr>
+                <w:noProof/>
+                <w:webHidden/>
+              </w:rPr>
+            </w:r>
+            <w:r>
+              <w:rPr>
+                <w:noProof/>
+                <w:webHidden/>
+              </w:rPr>
+              <w:fldChar w:fldCharType="separate"/>
+            </w:r>
+            <w:r>
+              <w:rPr>
+                <w:noProof/>
+                <w:webHidden/>
+              </w:rPr>
+              <w:t>1</w:t>
+            </w:r>
+            <w:r>
+              <w:rPr>
+                <w:noProof/>
+                <w:webHidden/>
+              </w:rPr>
+              <w:fldChar w:fldCharType="end"/>
+            </w:r>
+          </w:hyperlink>
+        </w:p>
+        <w:p>
+          <w:pPr>
+            <w:pStyle w:val="ndice1"/>
+            <w:tabs>
+              <w:tab w:val="left" w:pos="440"/>
+              <w:tab w:val="right" w:leader="dot" w:pos="8494"/>
+            </w:tabs>
+            <w:rPr>
+              <w:rFonts w:eastAsiaTheme="minorEastAsia"/>
+              <w:noProof/>
+              <w:lang w:eastAsia="pt-PT"/>
+            </w:rPr>
+          </w:pPr>
+          <w:hyperlink w:anchor="_Toc350116018" w:history="1">
+            <w:r>
+              <w:rPr>
+                <w:rStyle w:val="Hiperligao"/>
+                <w:noProof/>
+                <w:lang w:val="en-US"/>
+              </w:rPr>
+              <w:t>4.</w:t>
+            </w:r>
+            <w:r>
+              <w:rPr>
+                <w:rFonts w:eastAsiaTheme="minorEastAsia"/>
+                <w:noProof/>
+                <w:lang w:eastAsia="pt-PT"/>
+              </w:rPr>
+              <w:tab/>
+            </w:r>
+            <w:r>
+              <w:rPr>
+                <w:rStyle w:val="Hiperligao"/>
+                <w:noProof/>
+                <w:lang w:val="en-US"/>
+              </w:rPr>
+              <w:t>Progress</w:t>
+            </w:r>
+            <w:r>
+              <w:rPr>
+                <w:noProof/>
+                <w:webHidden/>
+              </w:rPr>
+              <w:tab/>
+            </w:r>
+            <w:r>
+              <w:rPr>
+                <w:noProof/>
+                <w:webHidden/>
+              </w:rPr>
+              <w:fldChar w:fldCharType="begin"/>
+            </w:r>
+            <w:r>
+              <w:rPr>
+                <w:noProof/>
+                <w:webHidden/>
+              </w:rPr>
+              <w:instrText xml:space="preserve"> PAGEREF _Toc350116018 \h </w:instrText>
+            </w:r>
+            <w:r>
+              <w:rPr>
+                <w:noProof/>
+                <w:webHidden/>
+              </w:rPr>
+            </w:r>
+            <w:r>
+              <w:rPr>
+                <w:noProof/>
+                <w:webHidden/>
+              </w:rPr>
+              <w:fldChar w:fldCharType="separate"/>
+            </w:r>
+            <w:r>
+              <w:rPr>
+                <w:noProof/>
+                <w:webHidden/>
+              </w:rPr>
+              <w:t>2</w:t>
+            </w:r>
+            <w:r>
+              <w:rPr>
+                <w:noProof/>
+                <w:webHidden/>
+              </w:rPr>
+              <w:fldChar w:fldCharType="end"/>
+            </w:r>
+          </w:hyperlink>
+        </w:p>
+        <w:p>
+          <w:pPr>
+            <w:pStyle w:val="ndice1"/>
             <w:tabs>
               <w:tab w:val="left" w:pos="660"/>
               <w:tab w:val="right" w:leader="dot" w:pos="8494"/>
             </w:tabs>
             <w:rPr>
+              <w:rFonts w:eastAsiaTheme="minorEastAsia"/>
               <w:noProof/>
+              <w:lang w:eastAsia="pt-PT"/>
             </w:rPr>
           </w:pPr>
-          <w:hyperlink w:anchor="_Toc350020000" w:history="1">
-            <w:r>
-              <w:rPr>
-                <w:rStyle w:val="Hyperlink"/>
+          <w:hyperlink w:anchor="_Toc350116019" w:history="1">
+            <w:r>
+              <w:rPr>
+                <w:rStyle w:val="Hiperligao"/>
                 <w:noProof/>
                 <w:lang w:val="en-US"/>
               </w:rPr>
-              <w:t>1.2.</w:t>
-            </w:r>
-            <w:r>
-              <w:rPr>
+              <w:t>4.1.</w:t>
+            </w:r>
+            <w:r>
+              <w:rPr>
+                <w:rFonts w:eastAsiaTheme="minorEastAsia"/>
                 <w:noProof/>
+                <w:lang w:eastAsia="pt-PT"/>
               </w:rPr>
               <w:tab/>
             </w:r>
             <w:r>
               <w:rPr>
-                <w:rStyle w:val="Hyperlink"/>
+                <w:rStyle w:val="Hiperligao"/>
                 <w:noProof/>
                 <w:lang w:val="en-US"/>
               </w:rPr>
-              <w:t>Achievements</w:t>
+              <w:t>Individual effort</w:t>
             </w:r>
             <w:r>
               <w:rPr>
@@ -896,7 +1163,7 @@
                 <w:noProof/>
                 <w:webHidden/>
               </w:rPr>
-              <w:instrText xml:space="preserve"> PAGEREF _Toc350020000 \h </w:instrText>
+              <w:instrText xml:space="preserve"> PAGEREF _Toc350116019 \h </w:instrText>
             </w:r>
             <w:r>
               <w:rPr>
@@ -916,7 +1183,7 @@
                 <w:noProof/>
                 <w:webHidden/>
               </w:rPr>
-              <w:t>1</w:t>
+              <w:t>2</w:t>
             </w:r>
             <w:r>
               <w:rPr>
@@ -929,37 +1196,41 @@
         </w:p>
         <w:p>
           <w:pPr>
-            <w:pStyle w:val="TOC1"/>
+            <w:pStyle w:val="ndice1"/>
             <w:tabs>
               <w:tab w:val="left" w:pos="440"/>
               <w:tab w:val="right" w:leader="dot" w:pos="8494"/>
             </w:tabs>
             <w:rPr>
+              <w:rFonts w:eastAsiaTheme="minorEastAsia"/>
               <w:noProof/>
+              <w:lang w:eastAsia="pt-PT"/>
             </w:rPr>
           </w:pPr>
-          <w:hyperlink w:anchor="_Toc350020001" w:history="1">
-            <w:r>
-              <w:rPr>
-                <w:rStyle w:val="Hyperlink"/>
+          <w:hyperlink w:anchor="_Toc350116020" w:history="1">
+            <w:r>
+              <w:rPr>
+                <w:rStyle w:val="Hiperligao"/>
                 <w:noProof/>
                 <w:lang w:val="en-US"/>
               </w:rPr>
-              <w:t>2.</w:t>
-            </w:r>
-            <w:r>
-              <w:rPr>
+              <w:t>5.</w:t>
+            </w:r>
+            <w:r>
+              <w:rPr>
+                <w:rFonts w:eastAsiaTheme="minorEastAsia"/>
                 <w:noProof/>
+                <w:lang w:eastAsia="pt-PT"/>
               </w:rPr>
               <w:tab/>
             </w:r>
             <w:r>
               <w:rPr>
-                <w:rStyle w:val="Hyperlink"/>
+                <w:rStyle w:val="Hiperligao"/>
                 <w:noProof/>
                 <w:lang w:val="en-US"/>
               </w:rPr>
-              <w:t>Impediments</w:t>
+              <w:t>Individual log</w:t>
             </w:r>
             <w:r>
               <w:rPr>
@@ -980,7 +1251,7 @@
                 <w:noProof/>
                 <w:webHidden/>
               </w:rPr>
-              <w:instrText xml:space="preserve"> PAGEREF _Toc350020001 \h </w:instrText>
+              <w:instrText xml:space="preserve"> PAGEREF _Toc350116020 \h </w:instrText>
             </w:r>
             <w:r>
               <w:rPr>
@@ -1000,511 +1271,7 @@
                 <w:noProof/>
                 <w:webHidden/>
               </w:rPr>
-              <w:t>1</w:t>
-            </w:r>
-            <w:r>
-              <w:rPr>
-                <w:noProof/>
-                <w:webHidden/>
-              </w:rPr>
-              <w:fldChar w:fldCharType="end"/>
-            </w:r>
-          </w:hyperlink>
-        </w:p>
-        <w:p>
-          <w:pPr>
-            <w:pStyle w:val="TOC1"/>
-            <w:tabs>
-              <w:tab w:val="left" w:pos="440"/>
-              <w:tab w:val="right" w:leader="dot" w:pos="8494"/>
-            </w:tabs>
-            <w:rPr>
-              <w:noProof/>
-            </w:rPr>
-          </w:pPr>
-          <w:hyperlink w:anchor="_Toc350020002" w:history="1">
-            <w:r>
-              <w:rPr>
-                <w:rStyle w:val="Hyperlink"/>
-                <w:noProof/>
-                <w:lang w:val="en-US"/>
-              </w:rPr>
-              <w:t>3.</w:t>
-            </w:r>
-            <w:r>
-              <w:rPr>
-                <w:noProof/>
-              </w:rPr>
-              <w:tab/>
-            </w:r>
-            <w:r>
-              <w:rPr>
-                <w:rStyle w:val="Hyperlink"/>
-                <w:noProof/>
-                <w:lang w:val="en-US"/>
-              </w:rPr>
-              <w:t>Plans For Next Week</w:t>
-            </w:r>
-            <w:r>
-              <w:rPr>
-                <w:noProof/>
-                <w:webHidden/>
-              </w:rPr>
-              <w:tab/>
-            </w:r>
-            <w:r>
-              <w:rPr>
-                <w:noProof/>
-                <w:webHidden/>
-              </w:rPr>
-              <w:fldChar w:fldCharType="begin"/>
-            </w:r>
-            <w:r>
-              <w:rPr>
-                <w:noProof/>
-                <w:webHidden/>
-              </w:rPr>
-              <w:instrText xml:space="preserve"> PAGEREF _Toc350020002 \h </w:instrText>
-            </w:r>
-            <w:r>
-              <w:rPr>
-                <w:noProof/>
-                <w:webHidden/>
-              </w:rPr>
-            </w:r>
-            <w:r>
-              <w:rPr>
-                <w:noProof/>
-                <w:webHidden/>
-              </w:rPr>
-              <w:fldChar w:fldCharType="separate"/>
-            </w:r>
-            <w:r>
-              <w:rPr>
-                <w:noProof/>
-                <w:webHidden/>
-              </w:rPr>
-              <w:t>1</w:t>
-            </w:r>
-            <w:r>
-              <w:rPr>
-                <w:noProof/>
-                <w:webHidden/>
-              </w:rPr>
-              <w:fldChar w:fldCharType="end"/>
-            </w:r>
-          </w:hyperlink>
-        </w:p>
-        <w:p>
-          <w:pPr>
-            <w:pStyle w:val="TOC1"/>
-            <w:tabs>
-              <w:tab w:val="left" w:pos="440"/>
-              <w:tab w:val="right" w:leader="dot" w:pos="8494"/>
-            </w:tabs>
-            <w:rPr>
-              <w:noProof/>
-            </w:rPr>
-          </w:pPr>
-          <w:hyperlink w:anchor="_Toc350020003" w:history="1">
-            <w:r>
-              <w:rPr>
-                <w:rStyle w:val="Hyperlink"/>
-                <w:noProof/>
-                <w:lang w:val="en-US"/>
-              </w:rPr>
-              <w:t>4.</w:t>
-            </w:r>
-            <w:r>
-              <w:rPr>
-                <w:noProof/>
-              </w:rPr>
-              <w:tab/>
-            </w:r>
-            <w:r>
-              <w:rPr>
-                <w:rStyle w:val="Hyperlink"/>
-                <w:noProof/>
-                <w:lang w:val="en-US"/>
-              </w:rPr>
-              <w:t>Progress</w:t>
-            </w:r>
-            <w:r>
-              <w:rPr>
-                <w:noProof/>
-                <w:webHidden/>
-              </w:rPr>
-              <w:tab/>
-            </w:r>
-            <w:r>
-              <w:rPr>
-                <w:noProof/>
-                <w:webHidden/>
-              </w:rPr>
-              <w:fldChar w:fldCharType="begin"/>
-            </w:r>
-            <w:r>
-              <w:rPr>
-                <w:noProof/>
-                <w:webHidden/>
-              </w:rPr>
-              <w:instrText xml:space="preserve"> PAGEREF _Toc350020003 \h </w:instrText>
-            </w:r>
-            <w:r>
-              <w:rPr>
-                <w:noProof/>
-                <w:webHidden/>
-              </w:rPr>
-            </w:r>
-            <w:r>
-              <w:rPr>
-                <w:noProof/>
-                <w:webHidden/>
-              </w:rPr>
-              <w:fldChar w:fldCharType="separate"/>
-            </w:r>
-            <w:r>
-              <w:rPr>
-                <w:noProof/>
-                <w:webHidden/>
-              </w:rPr>
-              <w:t>1</w:t>
-            </w:r>
-            <w:r>
-              <w:rPr>
-                <w:noProof/>
-                <w:webHidden/>
-              </w:rPr>
-              <w:fldChar w:fldCharType="end"/>
-            </w:r>
-          </w:hyperlink>
-        </w:p>
-        <w:p>
-          <w:pPr>
-            <w:pStyle w:val="TOC1"/>
-            <w:tabs>
-              <w:tab w:val="left" w:pos="660"/>
-              <w:tab w:val="right" w:leader="dot" w:pos="8494"/>
-            </w:tabs>
-            <w:rPr>
-              <w:noProof/>
-            </w:rPr>
-          </w:pPr>
-          <w:hyperlink w:anchor="_Toc350020004" w:history="1">
-            <w:r>
-              <w:rPr>
-                <w:rStyle w:val="Hyperlink"/>
-                <w:noProof/>
-                <w:lang w:val="en-US"/>
-              </w:rPr>
-              <w:t>4.1.</w:t>
-            </w:r>
-            <w:r>
-              <w:rPr>
-                <w:noProof/>
-              </w:rPr>
-              <w:tab/>
-            </w:r>
-            <w:r>
-              <w:rPr>
-                <w:rStyle w:val="Hyperlink"/>
-                <w:noProof/>
-                <w:lang w:val="en-US"/>
-              </w:rPr>
-              <w:t>Earned value and/or Gantt Image</w:t>
-            </w:r>
-            <w:r>
-              <w:rPr>
-                <w:noProof/>
-                <w:webHidden/>
-              </w:rPr>
-              <w:tab/>
-            </w:r>
-            <w:r>
-              <w:rPr>
-                <w:noProof/>
-                <w:webHidden/>
-              </w:rPr>
-              <w:fldChar w:fldCharType="begin"/>
-            </w:r>
-            <w:r>
-              <w:rPr>
-                <w:noProof/>
-                <w:webHidden/>
-              </w:rPr>
-              <w:instrText xml:space="preserve"> PAGEREF _Toc350020004 \h </w:instrText>
-            </w:r>
-            <w:r>
-              <w:rPr>
-                <w:noProof/>
-                <w:webHidden/>
-              </w:rPr>
-            </w:r>
-            <w:r>
-              <w:rPr>
-                <w:noProof/>
-                <w:webHidden/>
-              </w:rPr>
-              <w:fldChar w:fldCharType="separate"/>
-            </w:r>
-            <w:r>
-              <w:rPr>
-                <w:noProof/>
-                <w:webHidden/>
-              </w:rPr>
-              <w:t>1</w:t>
-            </w:r>
-            <w:r>
-              <w:rPr>
-                <w:noProof/>
-                <w:webHidden/>
-              </w:rPr>
-              <w:fldChar w:fldCharType="end"/>
-            </w:r>
-          </w:hyperlink>
-        </w:p>
-        <w:p>
-          <w:pPr>
-            <w:pStyle w:val="TOC1"/>
-            <w:tabs>
-              <w:tab w:val="left" w:pos="660"/>
-              <w:tab w:val="right" w:leader="dot" w:pos="8494"/>
-            </w:tabs>
-            <w:rPr>
-              <w:noProof/>
-            </w:rPr>
-          </w:pPr>
-          <w:hyperlink w:anchor="_Toc350020005" w:history="1">
-            <w:r>
-              <w:rPr>
-                <w:rStyle w:val="Hyperlink"/>
-                <w:noProof/>
-                <w:lang w:val="en-US"/>
-              </w:rPr>
-              <w:t>4.2.</w:t>
-            </w:r>
-            <w:r>
-              <w:rPr>
-                <w:noProof/>
-              </w:rPr>
-              <w:tab/>
-            </w:r>
-            <w:r>
-              <w:rPr>
-                <w:rStyle w:val="Hyperlink"/>
-                <w:noProof/>
-                <w:lang w:val="en-US"/>
-              </w:rPr>
-              <w:t>Effort by task</w:t>
-            </w:r>
-            <w:r>
-              <w:rPr>
-                <w:noProof/>
-                <w:webHidden/>
-              </w:rPr>
-              <w:tab/>
-            </w:r>
-            <w:r>
-              <w:rPr>
-                <w:noProof/>
-                <w:webHidden/>
-              </w:rPr>
-              <w:fldChar w:fldCharType="begin"/>
-            </w:r>
-            <w:r>
-              <w:rPr>
-                <w:noProof/>
-                <w:webHidden/>
-              </w:rPr>
-              <w:instrText xml:space="preserve"> PAGEREF _Toc350020005 \h </w:instrText>
-            </w:r>
-            <w:r>
-              <w:rPr>
-                <w:noProof/>
-                <w:webHidden/>
-              </w:rPr>
-            </w:r>
-            <w:r>
-              <w:rPr>
-                <w:noProof/>
-                <w:webHidden/>
-              </w:rPr>
-              <w:fldChar w:fldCharType="separate"/>
-            </w:r>
-            <w:r>
-              <w:rPr>
-                <w:noProof/>
-                <w:webHidden/>
-              </w:rPr>
-              <w:t>2</w:t>
-            </w:r>
-            <w:r>
-              <w:rPr>
-                <w:noProof/>
-                <w:webHidden/>
-              </w:rPr>
-              <w:fldChar w:fldCharType="end"/>
-            </w:r>
-          </w:hyperlink>
-        </w:p>
-        <w:p>
-          <w:pPr>
-            <w:pStyle w:val="TOC1"/>
-            <w:tabs>
-              <w:tab w:val="left" w:pos="660"/>
-              <w:tab w:val="right" w:leader="dot" w:pos="8494"/>
-            </w:tabs>
-            <w:rPr>
-              <w:noProof/>
-            </w:rPr>
-          </w:pPr>
-          <w:hyperlink w:anchor="_Toc350020006" w:history="1">
-            <w:r>
-              <w:rPr>
-                <w:rStyle w:val="Hyperlink"/>
-                <w:noProof/>
-                <w:lang w:val="en-US"/>
-              </w:rPr>
-              <w:t>4.3.</w:t>
-            </w:r>
-            <w:r>
-              <w:rPr>
-                <w:noProof/>
-              </w:rPr>
-              <w:tab/>
-            </w:r>
-            <w:r>
-              <w:rPr>
-                <w:rStyle w:val="Hyperlink"/>
-                <w:noProof/>
-                <w:lang w:val="en-US"/>
-              </w:rPr>
-              <w:t>Individual effort</w:t>
-            </w:r>
-            <w:r>
-              <w:rPr>
-                <w:noProof/>
-                <w:webHidden/>
-              </w:rPr>
-              <w:tab/>
-            </w:r>
-            <w:r>
-              <w:rPr>
-                <w:noProof/>
-                <w:webHidden/>
-              </w:rPr>
-              <w:fldChar w:fldCharType="begin"/>
-            </w:r>
-            <w:r>
-              <w:rPr>
-                <w:noProof/>
-                <w:webHidden/>
-              </w:rPr>
-              <w:instrText xml:space="preserve"> PAGEREF _Toc350020006 \h </w:instrText>
-            </w:r>
-            <w:r>
-              <w:rPr>
-                <w:noProof/>
-                <w:webHidden/>
-              </w:rPr>
-            </w:r>
-            <w:r>
-              <w:rPr>
-                <w:noProof/>
-                <w:webHidden/>
-              </w:rPr>
-              <w:fldChar w:fldCharType="separate"/>
-            </w:r>
-            <w:r>
-              <w:rPr>
-                <w:noProof/>
-                <w:webHidden/>
-              </w:rPr>
-              <w:t>2</w:t>
-            </w:r>
-            <w:r>
-              <w:rPr>
-                <w:noProof/>
-                <w:webHidden/>
-              </w:rPr>
-              <w:fldChar w:fldCharType="end"/>
-            </w:r>
-          </w:hyperlink>
-        </w:p>
-        <w:p>
-          <w:pPr>
-            <w:pStyle w:val="TOC1"/>
-            <w:tabs>
-              <w:tab w:val="left" w:pos="440"/>
-              <w:tab w:val="right" w:leader="dot" w:pos="8494"/>
-            </w:tabs>
-            <w:rPr>
-              <w:noProof/>
-            </w:rPr>
-          </w:pPr>
-          <w:hyperlink w:anchor="_Toc350020007" w:history="1">
-            <w:r>
-              <w:rPr>
-                <w:rStyle w:val="Hyperlink"/>
-                <w:noProof/>
-                <w:lang w:val="en-US"/>
-              </w:rPr>
-              <w:t>5.</w:t>
-            </w:r>
-            <w:r>
-              <w:rPr>
-                <w:noProof/>
-              </w:rPr>
-              <w:tab/>
-            </w:r>
-            <w:r>
-              <w:rPr>
-                <w:rStyle w:val="Hyperlink"/>
-                <w:noProof/>
-                <w:lang w:val="en-US"/>
-              </w:rPr>
-              <w:t>Individual log</w:t>
-            </w:r>
-            <w:r>
-              <w:rPr>
-                <w:noProof/>
-                <w:webHidden/>
-              </w:rPr>
-              <w:tab/>
-            </w:r>
-            <w:r>
-              <w:rPr>
-                <w:noProof/>
-                <w:webHidden/>
-              </w:rPr>
-              <w:fldChar w:fldCharType="begin"/>
-            </w:r>
-            <w:r>
-              <w:rPr>
-                <w:noProof/>
-                <w:webHidden/>
-              </w:rPr>
-              <w:instrText xml:space="preserve"> PAGEREF _Toc350020007 \h </w:instrText>
-            </w:r>
-            <w:r>
-              <w:rPr>
-                <w:noProof/>
-                <w:webHidden/>
-              </w:rPr>
-            </w:r>
-            <w:r>
-              <w:rPr>
-                <w:noProof/>
-                <w:webHidden/>
-              </w:rPr>
-              <w:fldChar w:fldCharType="separate"/>
-            </w:r>
-            <w:r>
-              <w:rPr>
-                <w:noProof/>
-                <w:webHidden/>
-              </w:rPr>
-              <w:t>2</w:t>
+              <w:t>3</w:t>
             </w:r>
             <w:r>
               <w:rPr>
@@ -1538,9 +1305,9 @@
           <w:color w:val="365F91" w:themeColor="accent1" w:themeShade="BF"/>
           <w:sz w:val="28"/>
           <w:szCs w:val="28"/>
-        </w:rPr>
-      </w:pPr>
-      <w:proofErr w:type="spellStart"/>
+          <w:lang w:val="en-US"/>
+        </w:rPr>
+      </w:pPr>
       <w:r>
         <w:rPr>
           <w:rFonts w:asciiTheme="majorHAnsi" w:eastAsiaTheme="majorEastAsia" w:hAnsiTheme="majorHAnsi" w:cstheme="majorBidi"/>
@@ -1549,68 +1316,14 @@
           <w:color w:val="365F91" w:themeColor="accent1" w:themeShade="BF"/>
           <w:sz w:val="28"/>
           <w:szCs w:val="28"/>
+          <w:lang w:val="en-US"/>
         </w:rPr>
         <w:t>Images</w:t>
       </w:r>
-      <w:proofErr w:type="spellEnd"/>
     </w:p>
     <w:p>
       <w:pPr>
-        <w:spacing w:line="360" w:lineRule="auto"/>
-      </w:pPr>
-      <w:r>
-        <w:rPr>
-          <w:lang w:val="en-US"/>
-        </w:rPr>
-        <w:fldChar w:fldCharType="begin"/>
-      </w:r>
-      <w:r>
-        <w:instrText xml:space="preserve"> TOC \h \z \c "Figure" </w:instrText>
-      </w:r>
-      <w:r>
-        <w:rPr>
-          <w:lang w:val="en-US"/>
-        </w:rPr>
-        <w:fldChar w:fldCharType="separate"/>
-      </w:r>
-      <w:r>
-        <w:rPr>
-          <w:b/>
-          <w:bCs/>
-          <w:noProof/>
-        </w:rPr>
-        <w:t>Não foi encontrada nenhuma entrada do índice de ilustrações.</w:t>
-      </w:r>
-      <w:r>
-        <w:rPr>
-          <w:lang w:val="en-US"/>
-        </w:rPr>
-        <w:fldChar w:fldCharType="end"/>
-      </w:r>
-    </w:p>
-    <w:p>
-      <w:pPr>
-        <w:spacing w:line="360" w:lineRule="auto"/>
-        <w:rPr>
-          <w:lang w:val="en-US"/>
-        </w:rPr>
-      </w:pPr>
-      <w:r>
-        <w:rPr>
-          <w:rFonts w:asciiTheme="majorHAnsi" w:eastAsiaTheme="majorEastAsia" w:hAnsiTheme="majorHAnsi" w:cstheme="majorBidi"/>
-          <w:b/>
-          <w:bCs/>
-          <w:color w:val="365F91" w:themeColor="accent1" w:themeShade="BF"/>
-          <w:sz w:val="28"/>
-          <w:szCs w:val="28"/>
-          <w:lang w:val="en-US"/>
-        </w:rPr>
-        <w:t>Tables</w:t>
-      </w:r>
-    </w:p>
-    <w:p>
-      <w:pPr>
-        <w:pStyle w:val="TableofFigures"/>
+        <w:pStyle w:val="ndicedeilustraes"/>
         <w:tabs>
           <w:tab w:val="right" w:leader="dot" w:pos="8494"/>
         </w:tabs>
@@ -1627,7 +1340,7 @@
         <w:fldChar w:fldCharType="begin"/>
       </w:r>
       <w:r>
-        <w:instrText xml:space="preserve"> TOC \h \z \c "Table" </w:instrText>
+        <w:instrText xml:space="preserve"> TOC \h \z \c "Figure" </w:instrText>
       </w:r>
       <w:r>
         <w:rPr>
@@ -1635,13 +1348,14 @@
         </w:rPr>
         <w:fldChar w:fldCharType="separate"/>
       </w:r>
-      <w:hyperlink w:anchor="_Toc350020008" w:history="1">
+      <w:hyperlink w:anchor="_Toc350116024" w:history="1">
         <w:r>
           <w:rPr>
-            <w:rStyle w:val="Hyperlink"/>
+            <w:rStyle w:val="Hiperligao"/>
             <w:noProof/>
+            <w:lang w:val="en-US"/>
           </w:rPr>
-          <w:t>Table 1: List of Contribuitors</w:t>
+          <w:t>Figure 1: Individual effort graph</w:t>
         </w:r>
         <w:r>
           <w:rPr>
@@ -1662,7 +1376,124 @@
             <w:noProof/>
             <w:webHidden/>
           </w:rPr>
-          <w:instrText xml:space="preserve"> PAGEREF _Toc350020008 \h </w:instrText>
+          <w:instrText xml:space="preserve"> PAGEREF _Toc350116024 \h </w:instrText>
+        </w:r>
+        <w:r>
+          <w:rPr>
+            <w:noProof/>
+            <w:webHidden/>
+          </w:rPr>
+        </w:r>
+        <w:r>
+          <w:rPr>
+            <w:noProof/>
+            <w:webHidden/>
+          </w:rPr>
+          <w:fldChar w:fldCharType="separate"/>
+        </w:r>
+        <w:r>
+          <w:rPr>
+            <w:noProof/>
+            <w:webHidden/>
+          </w:rPr>
+          <w:t>2</w:t>
+        </w:r>
+        <w:r>
+          <w:rPr>
+            <w:noProof/>
+            <w:webHidden/>
+          </w:rPr>
+          <w:fldChar w:fldCharType="end"/>
+        </w:r>
+      </w:hyperlink>
+    </w:p>
+    <w:p>
+      <w:pPr>
+        <w:spacing w:line="360" w:lineRule="auto"/>
+      </w:pPr>
+      <w:r>
+        <w:rPr>
+          <w:lang w:val="en-US"/>
+        </w:rPr>
+        <w:fldChar w:fldCharType="end"/>
+      </w:r>
+    </w:p>
+    <w:p>
+      <w:pPr>
+        <w:spacing w:line="360" w:lineRule="auto"/>
+        <w:rPr>
+          <w:lang w:val="en-US"/>
+        </w:rPr>
+      </w:pPr>
+      <w:r>
+        <w:rPr>
+          <w:rFonts w:asciiTheme="majorHAnsi" w:eastAsiaTheme="majorEastAsia" w:hAnsiTheme="majorHAnsi" w:cstheme="majorBidi"/>
+          <w:b/>
+          <w:bCs/>
+          <w:color w:val="365F91" w:themeColor="accent1" w:themeShade="BF"/>
+          <w:sz w:val="28"/>
+          <w:szCs w:val="28"/>
+          <w:lang w:val="en-US"/>
+        </w:rPr>
+        <w:t>Tables</w:t>
+      </w:r>
+    </w:p>
+    <w:p>
+      <w:pPr>
+        <w:pStyle w:val="ndicedeilustraes"/>
+        <w:tabs>
+          <w:tab w:val="right" w:leader="dot" w:pos="8494"/>
+        </w:tabs>
+        <w:rPr>
+          <w:rFonts w:eastAsiaTheme="minorEastAsia"/>
+          <w:noProof/>
+          <w:lang w:eastAsia="pt-PT"/>
+        </w:rPr>
+      </w:pPr>
+      <w:r>
+        <w:rPr>
+          <w:lang w:val="en-US"/>
+        </w:rPr>
+        <w:fldChar w:fldCharType="begin"/>
+      </w:r>
+      <w:r>
+        <w:instrText xml:space="preserve"> TOC \h \z \c "Table" </w:instrText>
+      </w:r>
+      <w:r>
+        <w:rPr>
+          <w:lang w:val="en-US"/>
+        </w:rPr>
+        <w:fldChar w:fldCharType="separate"/>
+      </w:r>
+      <w:hyperlink w:anchor="_Toc350116021" w:history="1">
+        <w:r>
+          <w:rPr>
+            <w:rStyle w:val="Hiperligao"/>
+            <w:noProof/>
+            <w:lang w:val="en-US"/>
+          </w:rPr>
+          <w:t>Table 1: List of Contributors</w:t>
+        </w:r>
+        <w:r>
+          <w:rPr>
+            <w:noProof/>
+            <w:webHidden/>
+          </w:rPr>
+          <w:tab/>
+        </w:r>
+        <w:r>
+          <w:rPr>
+            <w:noProof/>
+            <w:webHidden/>
+          </w:rPr>
+          <w:fldChar w:fldCharType="begin"/>
+        </w:r>
+        <w:r>
+          <w:rPr>
+            <w:noProof/>
+            <w:webHidden/>
+          </w:rPr>
+          <w:instrText xml:space="preserve"> PAGEREF _Toc350116021 \h </w:instrText>
         </w:r>
         <w:r>
           <w:rPr>
@@ -1695,7 +1526,7 @@
     </w:p>
     <w:p>
       <w:pPr>
-        <w:pStyle w:val="TableofFigures"/>
+        <w:pStyle w:val="ndicedeilustraes"/>
         <w:tabs>
           <w:tab w:val="right" w:leader="dot" w:pos="8494"/>
         </w:tabs>
@@ -1705,11 +1536,12 @@
           <w:lang w:eastAsia="pt-PT"/>
         </w:rPr>
       </w:pPr>
-      <w:hyperlink w:anchor="_Toc350020009" w:history="1">
+      <w:hyperlink w:anchor="_Toc350116022" w:history="1">
         <w:r>
           <w:rPr>
-            <w:rStyle w:val="Hyperlink"/>
+            <w:rStyle w:val="Hiperligao"/>
             <w:noProof/>
+            <w:lang w:val="en-US"/>
           </w:rPr>
           <w:t>Table 2: Version history</w:t>
         </w:r>
@@ -1732,7 +1564,7 @@
             <w:noProof/>
             <w:webHidden/>
           </w:rPr>
-          <w:instrText xml:space="preserve"> PAGEREF _Toc350020009 \h </w:instrText>
+          <w:instrText xml:space="preserve"> PAGEREF _Toc350116022 \h </w:instrText>
         </w:r>
         <w:r>
           <w:rPr>
@@ -1765,7 +1597,7 @@
     </w:p>
     <w:p>
       <w:pPr>
-        <w:pStyle w:val="TableofFigures"/>
+        <w:pStyle w:val="ndicedeilustraes"/>
         <w:tabs>
           <w:tab w:val="right" w:leader="dot" w:pos="8494"/>
         </w:tabs>
@@ -1775,10 +1607,10 @@
           <w:lang w:eastAsia="pt-PT"/>
         </w:rPr>
       </w:pPr>
-      <w:hyperlink w:anchor="_Toc350020010" w:history="1">
+      <w:hyperlink w:anchor="_Toc350116023" w:history="1">
         <w:r>
           <w:rPr>
-            <w:rStyle w:val="Hyperlink"/>
+            <w:rStyle w:val="Hiperligao"/>
             <w:noProof/>
             <w:lang w:val="en-US"/>
           </w:rPr>
@@ -1803,7 +1635,7 @@
             <w:noProof/>
             <w:webHidden/>
           </w:rPr>
-          <w:instrText xml:space="preserve"> PAGEREF _Toc350020010 \h </w:instrText>
+          <w:instrText xml:space="preserve"> PAGEREF _Toc350116023 \h </w:instrText>
         </w:r>
         <w:r>
           <w:rPr>
@@ -1860,9 +1692,9 @@
     </w:p>
     <w:tbl>
       <w:tblPr>
-        <w:tblStyle w:val="TableGrid"/>
+        <w:tblStyle w:val="Tabelacomgrelha"/>
         <w:tblW w:w="9606" w:type="dxa"/>
-        <w:tblLook w:val="04A0" w:firstRow="1" w:lastRow="0" w:firstColumn="1" w:lastColumn="0" w:noHBand="0" w:noVBand="1"/>
+        <w:tblLook w:val="04A0"/>
       </w:tblPr>
       <w:tblGrid>
         <w:gridCol w:w="1668"/>
@@ -2029,11 +1861,10 @@
                 <w:calendar w:val="gregorian"/>
               </w:date>
             </w:sdtPr>
-            <w:sdtEndPr/>
             <w:sdtContent>
               <w:p>
                 <w:pPr>
-                  <w:pStyle w:val="NoSpacing"/>
+                  <w:pStyle w:val="SemEspaamento"/>
                   <w:spacing w:line="360" w:lineRule="auto"/>
                   <w:jc w:val="center"/>
                   <w:rPr>
@@ -2121,7 +1952,7 @@
           </w:tcPr>
           <w:p>
             <w:pPr>
-              <w:pStyle w:val="NoSpacing"/>
+              <w:pStyle w:val="SemEspaamento"/>
               <w:spacing w:line="360" w:lineRule="auto"/>
               <w:jc w:val="center"/>
               <w:rPr>
@@ -2218,7 +2049,7 @@
           </w:tcPr>
           <w:p>
             <w:pPr>
-              <w:pStyle w:val="NoSpacing"/>
+              <w:pStyle w:val="SemEspaamento"/>
               <w:spacing w:line="360" w:lineRule="auto"/>
               <w:jc w:val="center"/>
               <w:rPr>
@@ -2282,7 +2113,7 @@
           </w:tcPr>
           <w:p>
             <w:pPr>
-              <w:pStyle w:val="NoSpacing"/>
+              <w:pStyle w:val="SemEspaamento"/>
               <w:spacing w:line="360" w:lineRule="auto"/>
               <w:jc w:val="center"/>
               <w:rPr>
@@ -2343,13 +2174,13 @@
     </w:tbl>
     <w:p>
       <w:pPr>
-        <w:pStyle w:val="Caption"/>
+        <w:pStyle w:val="Legenda"/>
         <w:spacing w:line="360" w:lineRule="auto"/>
         <w:rPr>
           <w:lang w:val="en-US"/>
         </w:rPr>
       </w:pPr>
-      <w:bookmarkStart w:id="0" w:name="_Toc350020008"/>
+      <w:bookmarkStart w:id="0" w:name="_Toc350116021"/>
       <w:r>
         <w:rPr>
           <w:lang w:val="en-US"/>
@@ -2393,13 +2224,13 @@
         </w:rPr>
         <w:t xml:space="preserve">: List of </w:t>
       </w:r>
+      <w:r>
+        <w:rPr>
+          <w:lang w:val="en-US"/>
+        </w:rPr>
+        <w:t>Contributors</w:t>
+      </w:r>
       <w:bookmarkEnd w:id="0"/>
-      <w:r>
-        <w:rPr>
-          <w:lang w:val="en-US"/>
-        </w:rPr>
-        <w:t>Contributors</w:t>
-      </w:r>
     </w:p>
     <w:p>
       <w:pPr>
@@ -2411,9 +2242,9 @@
     </w:p>
     <w:tbl>
       <w:tblPr>
-        <w:tblStyle w:val="TableGrid"/>
+        <w:tblStyle w:val="Tabelacomgrelha"/>
         <w:tblW w:w="9607" w:type="dxa"/>
-        <w:tblLook w:val="04A0" w:firstRow="1" w:lastRow="0" w:firstColumn="1" w:lastColumn="0" w:noHBand="0" w:noVBand="1"/>
+        <w:tblLook w:val="04A0"/>
       </w:tblPr>
       <w:tblGrid>
         <w:gridCol w:w="1726"/>
@@ -2636,11 +2467,10 @@
                 <w:calendar w:val="gregorian"/>
               </w:date>
             </w:sdtPr>
-            <w:sdtEndPr/>
             <w:sdtContent>
               <w:p>
                 <w:pPr>
-                  <w:pStyle w:val="NoSpacing"/>
+                  <w:pStyle w:val="SemEspaamento"/>
                   <w:spacing w:line="360" w:lineRule="auto"/>
                   <w:jc w:val="center"/>
                   <w:rPr>
@@ -2764,7 +2594,7 @@
           </w:tcPr>
           <w:p>
             <w:pPr>
-              <w:pStyle w:val="NoSpacing"/>
+              <w:pStyle w:val="SemEspaamento"/>
               <w:spacing w:line="360" w:lineRule="auto"/>
               <w:jc w:val="center"/>
               <w:rPr>
@@ -2923,7 +2753,132 @@
           </w:tcPr>
           <w:p>
             <w:pPr>
-              <w:pStyle w:val="NoSpacing"/>
+              <w:pStyle w:val="SemEspaamento"/>
+              <w:spacing w:line="360" w:lineRule="auto"/>
+              <w:jc w:val="center"/>
+              <w:rPr>
+                <w:rFonts w:eastAsiaTheme="minorHAnsi"/>
+                <w:lang w:val="en-US"/>
+              </w:rPr>
+            </w:pPr>
+            <w:r>
+              <w:rPr>
+                <w:rFonts w:eastAsiaTheme="minorHAnsi"/>
+                <w:lang w:val="en-US"/>
+              </w:rPr>
+              <w:t>03-03-2013</w:t>
+            </w:r>
+          </w:p>
+        </w:tc>
+        <w:tc>
+          <w:tcPr>
+            <w:tcW w:w="2201" w:type="dxa"/>
+            <w:vAlign w:val="center"/>
+          </w:tcPr>
+          <w:p>
+            <w:pPr>
+              <w:spacing w:line="360" w:lineRule="auto"/>
+              <w:jc w:val="center"/>
+              <w:rPr>
+                <w:lang w:val="en-US"/>
+              </w:rPr>
+            </w:pPr>
+            <w:r>
+              <w:rPr>
+                <w:lang w:val="en-US"/>
+              </w:rPr>
+              <w:t>Revision and small corrections</w:t>
+            </w:r>
+          </w:p>
+        </w:tc>
+        <w:tc>
+          <w:tcPr>
+            <w:tcW w:w="1729" w:type="dxa"/>
+            <w:vAlign w:val="center"/>
+          </w:tcPr>
+          <w:p>
+            <w:pPr>
+              <w:spacing w:line="360" w:lineRule="auto"/>
+              <w:jc w:val="center"/>
+              <w:rPr>
+                <w:lang w:val="en-US"/>
+              </w:rPr>
+            </w:pPr>
+            <w:r>
+              <w:rPr>
+                <w:lang w:val="en-US"/>
+              </w:rPr>
+              <w:t>Carla Machado</w:t>
+            </w:r>
+          </w:p>
+        </w:tc>
+        <w:tc>
+          <w:tcPr>
+            <w:tcW w:w="971" w:type="dxa"/>
+            <w:vAlign w:val="center"/>
+          </w:tcPr>
+          <w:p>
+            <w:pPr>
+              <w:spacing w:line="360" w:lineRule="auto"/>
+              <w:jc w:val="center"/>
+              <w:rPr>
+                <w:lang w:val="en-US"/>
+              </w:rPr>
+            </w:pPr>
+            <w:r>
+              <w:rPr>
+                <w:lang w:val="en-US"/>
+              </w:rPr>
+              <w:t>0.3</w:t>
+            </w:r>
+          </w:p>
+        </w:tc>
+        <w:tc>
+          <w:tcPr>
+            <w:tcW w:w="1249" w:type="dxa"/>
+            <w:vAlign w:val="center"/>
+          </w:tcPr>
+          <w:p>
+            <w:pPr>
+              <w:spacing w:line="360" w:lineRule="auto"/>
+              <w:jc w:val="center"/>
+              <w:rPr>
+                <w:lang w:val="en-US"/>
+              </w:rPr>
+            </w:pPr>
+          </w:p>
+        </w:tc>
+        <w:tc>
+          <w:tcPr>
+            <w:tcW w:w="1729" w:type="dxa"/>
+            <w:vAlign w:val="center"/>
+          </w:tcPr>
+          <w:p>
+            <w:pPr>
+              <w:spacing w:line="360" w:lineRule="auto"/>
+              <w:jc w:val="center"/>
+              <w:rPr>
+                <w:lang w:val="en-US"/>
+              </w:rPr>
+            </w:pPr>
+            <w:r>
+              <w:rPr>
+                <w:lang w:val="en-US"/>
+              </w:rPr>
+              <w:t>Draft</w:t>
+            </w:r>
+          </w:p>
+        </w:tc>
+      </w:tr>
+      <w:tr>
+        <w:tc>
+          <w:tcPr>
+            <w:tcW w:w="1728" w:type="dxa"/>
+            <w:vAlign w:val="center"/>
+          </w:tcPr>
+          <w:p>
+            <w:pPr>
+              <w:pStyle w:val="SemEspaamento"/>
               <w:spacing w:line="360" w:lineRule="auto"/>
               <w:jc w:val="center"/>
               <w:rPr>
@@ -3017,101 +2972,7 @@
           </w:tcPr>
           <w:p>
             <w:pPr>
-              <w:pStyle w:val="NoSpacing"/>
-              <w:spacing w:line="360" w:lineRule="auto"/>
-              <w:jc w:val="center"/>
-              <w:rPr>
-                <w:rFonts w:eastAsiaTheme="minorHAnsi"/>
-                <w:lang w:val="en-US"/>
-              </w:rPr>
-            </w:pPr>
-          </w:p>
-        </w:tc>
-        <w:tc>
-          <w:tcPr>
-            <w:tcW w:w="2201" w:type="dxa"/>
-            <w:vAlign w:val="center"/>
-          </w:tcPr>
-          <w:p>
-            <w:pPr>
-              <w:spacing w:line="360" w:lineRule="auto"/>
-              <w:jc w:val="center"/>
-              <w:rPr>
-                <w:lang w:val="en-US"/>
-              </w:rPr>
-            </w:pPr>
-          </w:p>
-        </w:tc>
-        <w:tc>
-          <w:tcPr>
-            <w:tcW w:w="1729" w:type="dxa"/>
-            <w:vAlign w:val="center"/>
-          </w:tcPr>
-          <w:p>
-            <w:pPr>
-              <w:spacing w:line="360" w:lineRule="auto"/>
-              <w:jc w:val="center"/>
-              <w:rPr>
-                <w:lang w:val="en-US"/>
-              </w:rPr>
-            </w:pPr>
-          </w:p>
-        </w:tc>
-        <w:tc>
-          <w:tcPr>
-            <w:tcW w:w="971" w:type="dxa"/>
-            <w:vAlign w:val="center"/>
-          </w:tcPr>
-          <w:p>
-            <w:pPr>
-              <w:spacing w:line="360" w:lineRule="auto"/>
-              <w:jc w:val="center"/>
-              <w:rPr>
-                <w:lang w:val="en-US"/>
-              </w:rPr>
-            </w:pPr>
-          </w:p>
-        </w:tc>
-        <w:tc>
-          <w:tcPr>
-            <w:tcW w:w="1249" w:type="dxa"/>
-            <w:vAlign w:val="center"/>
-          </w:tcPr>
-          <w:p>
-            <w:pPr>
-              <w:spacing w:line="360" w:lineRule="auto"/>
-              <w:jc w:val="center"/>
-              <w:rPr>
-                <w:lang w:val="en-US"/>
-              </w:rPr>
-            </w:pPr>
-          </w:p>
-        </w:tc>
-        <w:tc>
-          <w:tcPr>
-            <w:tcW w:w="1729" w:type="dxa"/>
-            <w:vAlign w:val="center"/>
-          </w:tcPr>
-          <w:p>
-            <w:pPr>
-              <w:spacing w:line="360" w:lineRule="auto"/>
-              <w:jc w:val="center"/>
-              <w:rPr>
-                <w:lang w:val="en-US"/>
-              </w:rPr>
-            </w:pPr>
-          </w:p>
-        </w:tc>
-      </w:tr>
-      <w:tr>
-        <w:tc>
-          <w:tcPr>
-            <w:tcW w:w="1728" w:type="dxa"/>
-            <w:vAlign w:val="center"/>
-          </w:tcPr>
-          <w:p>
-            <w:pPr>
-              <w:pStyle w:val="NoSpacing"/>
+              <w:pStyle w:val="SemEspaamento"/>
               <w:spacing w:line="360" w:lineRule="auto"/>
               <w:jc w:val="center"/>
               <w:rPr>
@@ -3201,13 +3062,13 @@
     </w:tbl>
     <w:p>
       <w:pPr>
-        <w:pStyle w:val="Caption"/>
+        <w:pStyle w:val="Legenda"/>
         <w:spacing w:line="360" w:lineRule="auto"/>
         <w:rPr>
           <w:lang w:val="en-US"/>
         </w:rPr>
       </w:pPr>
-      <w:bookmarkStart w:id="2" w:name="_Toc350020009"/>
+      <w:bookmarkStart w:id="2" w:name="_Toc350116022"/>
       <w:r>
         <w:rPr>
           <w:lang w:val="en-US"/>
@@ -3268,7 +3129,7 @@
           <w:lang w:val="en-US"/>
         </w:rPr>
         <w:sectPr>
-          <w:footerReference w:type="default" r:id="rId14"/>
+          <w:footerReference w:type="default" r:id="rId13"/>
           <w:pgSz w:w="11906" w:h="16838"/>
           <w:pgMar w:top="1417" w:right="1701" w:bottom="1417" w:left="1701" w:header="708" w:footer="708" w:gutter="0"/>
           <w:pgNumType w:fmt="lowerRoman" w:start="1"/>
@@ -3279,7 +3140,7 @@
     </w:p>
     <w:p>
       <w:pPr>
-        <w:pStyle w:val="Heading1"/>
+        <w:pStyle w:val="Ttulo1"/>
         <w:numPr>
           <w:ilvl w:val="0"/>
           <w:numId w:val="1"/>
@@ -3289,7 +3150,7 @@
           <w:lang w:val="en-US"/>
         </w:rPr>
       </w:pPr>
-      <w:bookmarkStart w:id="3" w:name="_Toc350019998"/>
+      <w:bookmarkStart w:id="3" w:name="_Toc350116014"/>
       <w:r>
         <w:rPr>
           <w:lang w:val="en-US"/>
@@ -3301,15 +3162,7 @@
     </w:p>
     <w:p>
       <w:pPr>
-        <w:spacing w:line="360" w:lineRule="auto"/>
-        <w:rPr>
-          <w:lang w:val="en-US"/>
-        </w:rPr>
-      </w:pPr>
-    </w:p>
-    <w:p>
-      <w:pPr>
-        <w:pStyle w:val="Heading1"/>
+        <w:pStyle w:val="Ttulo1"/>
         <w:numPr>
           <w:ilvl w:val="1"/>
           <w:numId w:val="1"/>
@@ -3319,7 +3172,7 @@
           <w:lang w:val="en-US"/>
         </w:rPr>
       </w:pPr>
-      <w:bookmarkStart w:id="4" w:name="_Toc350019999"/>
+      <w:bookmarkStart w:id="4" w:name="_Toc350116015"/>
       <w:r>
         <w:rPr>
           <w:lang w:val="en-US"/>
@@ -3330,7 +3183,7 @@
     </w:p>
     <w:p>
       <w:pPr>
-        <w:pStyle w:val="ListParagraph"/>
+        <w:pStyle w:val="PargrafodaLista"/>
         <w:numPr>
           <w:ilvl w:val="0"/>
           <w:numId w:val="5"/>
@@ -3355,7 +3208,7 @@
     </w:p>
     <w:p>
       <w:pPr>
-        <w:pStyle w:val="ListParagraph"/>
+        <w:pStyle w:val="PargrafodaLista"/>
         <w:numPr>
           <w:ilvl w:val="0"/>
           <w:numId w:val="5"/>
@@ -3369,18 +3222,12 @@
         <w:rPr>
           <w:lang w:val="en-US"/>
         </w:rPr>
-        <w:t>Vision and Scope (first draft)</w:t>
-      </w:r>
-      <w:r>
-        <w:rPr>
-          <w:lang w:val="en-US"/>
-        </w:rPr>
-        <w:t>;</w:t>
+        <w:t>Vision and Scope (first draft);</w:t>
       </w:r>
     </w:p>
     <w:p>
       <w:pPr>
-        <w:pStyle w:val="ListParagraph"/>
+        <w:pStyle w:val="PargrafodaLista"/>
         <w:numPr>
           <w:ilvl w:val="0"/>
           <w:numId w:val="5"/>
@@ -3394,7 +3241,13 @@
         <w:rPr>
           <w:lang w:val="en-US"/>
         </w:rPr>
-        <w:t>Processes listing was reviewed</w:t>
+        <w:t xml:space="preserve">Revision of </w:t>
+      </w:r>
+      <w:r>
+        <w:rPr>
+          <w:lang w:val="en-US"/>
+        </w:rPr>
+        <w:t>Processes listing</w:t>
       </w:r>
       <w:r>
         <w:rPr>
@@ -3405,7 +3258,7 @@
     </w:p>
     <w:p>
       <w:pPr>
-        <w:pStyle w:val="ListParagraph"/>
+        <w:pStyle w:val="PargrafodaLista"/>
         <w:numPr>
           <w:ilvl w:val="0"/>
           <w:numId w:val="5"/>
@@ -3419,24 +3272,18 @@
         <w:rPr>
           <w:lang w:val="en-US"/>
         </w:rPr>
-        <w:t>Estimated processes</w:t>
-      </w:r>
-      <w:r>
-        <w:rPr>
-          <w:lang w:val="en-US"/>
-        </w:rPr>
-        <w:t xml:space="preserve"> definition</w:t>
-      </w:r>
-      <w:r>
-        <w:rPr>
-          <w:lang w:val="en-US"/>
-        </w:rPr>
-        <w:t>;</w:t>
+        <w:t>Estimation of</w:t>
+      </w:r>
+      <w:r>
+        <w:rPr>
+          <w:lang w:val="en-US"/>
+        </w:rPr>
+        <w:t xml:space="preserve"> processes definition;</w:t>
       </w:r>
     </w:p>
     <w:p>
       <w:pPr>
-        <w:pStyle w:val="ListParagraph"/>
+        <w:pStyle w:val="PargrafodaLista"/>
         <w:numPr>
           <w:ilvl w:val="0"/>
           <w:numId w:val="5"/>
@@ -3450,7 +3297,19 @@
         <w:rPr>
           <w:lang w:val="en-US"/>
         </w:rPr>
-        <w:t>Next Progress Meeting was planned</w:t>
+        <w:t>Planning of n</w:t>
+      </w:r>
+      <w:r>
+        <w:rPr>
+          <w:lang w:val="en-US"/>
+        </w:rPr>
+        <w:t xml:space="preserve">ext Progress </w:t>
+      </w:r>
+      <w:r>
+        <w:rPr>
+          <w:lang w:val="en-US"/>
+        </w:rPr>
+        <w:t>Meeting</w:t>
       </w:r>
       <w:r>
         <w:rPr>
@@ -3461,7 +3320,7 @@
     </w:p>
     <w:p>
       <w:pPr>
-        <w:pStyle w:val="ListParagraph"/>
+        <w:pStyle w:val="PargrafodaLista"/>
         <w:numPr>
           <w:ilvl w:val="0"/>
           <w:numId w:val="5"/>
@@ -3475,12 +3334,18 @@
         <w:rPr>
           <w:lang w:val="en-US"/>
         </w:rPr>
-        <w:t>Documents Management Process was reviewed and corrected.</w:t>
+        <w:t xml:space="preserve">Revision and alteration of </w:t>
+      </w:r>
+      <w:r>
+        <w:rPr>
+          <w:lang w:val="en-US"/>
+        </w:rPr>
+        <w:t>Documents Management Process.</w:t>
       </w:r>
     </w:p>
     <w:p>
       <w:pPr>
-        <w:pStyle w:val="Heading1"/>
+        <w:pStyle w:val="Ttulo1"/>
         <w:numPr>
           <w:ilvl w:val="0"/>
           <w:numId w:val="1"/>
@@ -3490,7 +3355,7 @@
           <w:lang w:val="en-US"/>
         </w:rPr>
       </w:pPr>
-      <w:bookmarkStart w:id="5" w:name="_Toc350020001"/>
+      <w:bookmarkStart w:id="5" w:name="_Toc350116016"/>
       <w:r>
         <w:rPr>
           <w:lang w:val="en-US"/>
@@ -3515,15 +3380,7 @@
     </w:p>
     <w:p>
       <w:pPr>
-        <w:spacing w:line="360" w:lineRule="auto"/>
-        <w:rPr>
-          <w:lang w:val="en-US"/>
-        </w:rPr>
-      </w:pPr>
-    </w:p>
-    <w:p>
-      <w:pPr>
-        <w:pStyle w:val="Heading1"/>
+        <w:pStyle w:val="Ttulo1"/>
         <w:numPr>
           <w:ilvl w:val="0"/>
           <w:numId w:val="1"/>
@@ -3533,7 +3390,7 @@
           <w:lang w:val="en-US"/>
         </w:rPr>
       </w:pPr>
-      <w:bookmarkStart w:id="6" w:name="_Toc350020002"/>
+      <w:bookmarkStart w:id="6" w:name="_Toc350116017"/>
       <w:r>
         <w:rPr>
           <w:lang w:val="en-US"/>
@@ -3558,7 +3415,7 @@
     </w:p>
     <w:p>
       <w:pPr>
-        <w:pStyle w:val="ListParagraph"/>
+        <w:pStyle w:val="PargrafodaLista"/>
         <w:numPr>
           <w:ilvl w:val="0"/>
           <w:numId w:val="6"/>
@@ -3572,7 +3429,13 @@
         <w:rPr>
           <w:lang w:val="en-US"/>
         </w:rPr>
-        <w:t>Review Documents Management Process again.</w:t>
+        <w:t>New Revision of</w:t>
+      </w:r>
+      <w:r>
+        <w:rPr>
+          <w:lang w:val="en-US"/>
+        </w:rPr>
+        <w:t xml:space="preserve"> Documents Management Process.</w:t>
       </w:r>
     </w:p>
     <w:p>
@@ -3590,7 +3453,7 @@
     </w:p>
     <w:p>
       <w:pPr>
-        <w:pStyle w:val="Heading1"/>
+        <w:pStyle w:val="Ttulo1"/>
         <w:numPr>
           <w:ilvl w:val="0"/>
           <w:numId w:val="1"/>
@@ -3600,7 +3463,7 @@
           <w:lang w:val="en-US"/>
         </w:rPr>
       </w:pPr>
-      <w:bookmarkStart w:id="7" w:name="_Toc350020003"/>
+      <w:bookmarkStart w:id="7" w:name="_Toc350116018"/>
       <w:r>
         <w:rPr>
           <w:lang w:val="en-US"/>
@@ -3612,15 +3475,7 @@
     </w:p>
     <w:p>
       <w:pPr>
-        <w:spacing w:line="360" w:lineRule="auto"/>
-        <w:rPr>
-          <w:lang w:val="en-US"/>
-        </w:rPr>
-      </w:pPr>
-    </w:p>
-    <w:p>
-      <w:pPr>
-        <w:pStyle w:val="Heading1"/>
+        <w:pStyle w:val="Ttulo1"/>
         <w:numPr>
           <w:ilvl w:val="1"/>
           <w:numId w:val="1"/>
@@ -3630,7 +3485,7 @@
           <w:lang w:val="en-US"/>
         </w:rPr>
       </w:pPr>
-      <w:bookmarkStart w:id="8" w:name="_Toc350020006"/>
+      <w:bookmarkStart w:id="8" w:name="_Toc350116019"/>
       <w:r>
         <w:rPr>
           <w:lang w:val="en-US"/>
@@ -3641,11 +3496,11 @@
     </w:p>
     <w:tbl>
       <w:tblPr>
-        <w:tblStyle w:val="TableGrid"/>
+        <w:tblStyle w:val="Tabelacomgrelha"/>
         <w:tblW w:w="0" w:type="auto"/>
         <w:jc w:val="center"/>
         <w:tblInd w:w="-198" w:type="dxa"/>
-        <w:tblLook w:val="04A0" w:firstRow="1" w:lastRow="0" w:firstColumn="1" w:lastColumn="0" w:noHBand="0" w:noVBand="1"/>
+        <w:tblLook w:val="04A0"/>
       </w:tblPr>
       <w:tblGrid>
         <w:gridCol w:w="2149"/>
@@ -3732,8 +3587,12 @@
         <w:tc>
           <w:tcPr>
             <w:tcW w:w="1721" w:type="dxa"/>
+            <w:vAlign w:val="center"/>
           </w:tcPr>
           <w:p>
+            <w:pPr>
+              <w:jc w:val="center"/>
+            </w:pPr>
             <w:r>
               <w:t>7.5</w:t>
             </w:r>
@@ -3762,8 +3621,12 @@
         <w:tc>
           <w:tcPr>
             <w:tcW w:w="1721" w:type="dxa"/>
+            <w:vAlign w:val="center"/>
           </w:tcPr>
           <w:p>
+            <w:pPr>
+              <w:jc w:val="center"/>
+            </w:pPr>
             <w:r>
               <w:t>5.5</w:t>
             </w:r>
@@ -3792,8 +3655,12 @@
         <w:tc>
           <w:tcPr>
             <w:tcW w:w="1721" w:type="dxa"/>
+            <w:vAlign w:val="center"/>
           </w:tcPr>
           <w:p>
+            <w:pPr>
+              <w:jc w:val="center"/>
+            </w:pPr>
             <w:r>
               <w:t>7</w:t>
             </w:r>
@@ -3822,8 +3689,12 @@
         <w:tc>
           <w:tcPr>
             <w:tcW w:w="1721" w:type="dxa"/>
+            <w:vAlign w:val="center"/>
           </w:tcPr>
           <w:p>
+            <w:pPr>
+              <w:jc w:val="center"/>
+            </w:pPr>
             <w:r>
               <w:t>5.5</w:t>
             </w:r>
@@ -3852,8 +3723,12 @@
         <w:tc>
           <w:tcPr>
             <w:tcW w:w="1721" w:type="dxa"/>
+            <w:vAlign w:val="center"/>
           </w:tcPr>
           <w:p>
+            <w:pPr>
+              <w:jc w:val="center"/>
+            </w:pPr>
             <w:r>
               <w:t>6</w:t>
             </w:r>
@@ -3882,8 +3757,12 @@
         <w:tc>
           <w:tcPr>
             <w:tcW w:w="1721" w:type="dxa"/>
+            <w:vAlign w:val="center"/>
           </w:tcPr>
           <w:p>
+            <w:pPr>
+              <w:jc w:val="center"/>
+            </w:pPr>
             <w:r>
               <w:t>7</w:t>
             </w:r>
@@ -3912,8 +3791,13 @@
         <w:tc>
           <w:tcPr>
             <w:tcW w:w="1721" w:type="dxa"/>
+            <w:vAlign w:val="center"/>
           </w:tcPr>
           <w:p>
+            <w:pPr>
+              <w:keepNext/>
+              <w:jc w:val="center"/>
+            </w:pPr>
             <w:r>
               <w:t>5.5</w:t>
             </w:r>
@@ -3923,14 +3807,14 @@
     </w:tbl>
     <w:p>
       <w:pPr>
-        <w:pStyle w:val="Caption"/>
-        <w:spacing w:line="360" w:lineRule="auto"/>
+        <w:pStyle w:val="Legenda"/>
+        <w:spacing w:line="600" w:lineRule="auto"/>
         <w:jc w:val="center"/>
         <w:rPr>
           <w:lang w:val="en-US"/>
         </w:rPr>
       </w:pPr>
-      <w:bookmarkStart w:id="9" w:name="_Toc350020010"/>
+      <w:bookmarkStart w:id="9" w:name="_Toc350116023"/>
       <w:r>
         <w:rPr>
           <w:lang w:val="en-US"/>
@@ -3941,27 +3825,63 @@
         <w:rPr>
           <w:lang w:val="en-US"/>
         </w:rPr>
-        <w:t>1:</w:t>
-      </w:r>
-      <w:r>
-        <w:rPr>
-          <w:lang w:val="en-US"/>
-        </w:rPr>
-        <w:t xml:space="preserve"> Log of individual effort</w:t>
+        <w:fldChar w:fldCharType="begin"/>
+      </w:r>
+      <w:r>
+        <w:rPr>
+          <w:lang w:val="en-US"/>
+        </w:rPr>
+        <w:instrText xml:space="preserve"> SEQ Table \* ARABIC </w:instrText>
+      </w:r>
+      <w:r>
+        <w:rPr>
+          <w:lang w:val="en-US"/>
+        </w:rPr>
+        <w:fldChar w:fldCharType="separate"/>
+      </w:r>
+      <w:r>
+        <w:rPr>
+          <w:noProof/>
+          <w:lang w:val="en-US"/>
+        </w:rPr>
+        <w:t>3</w:t>
+      </w:r>
+      <w:r>
+        <w:rPr>
+          <w:lang w:val="en-US"/>
+        </w:rPr>
+        <w:fldChar w:fldCharType="end"/>
+      </w:r>
+      <w:r>
+        <w:rPr>
+          <w:lang w:val="en-US"/>
+        </w:rPr>
+        <w:t>:</w:t>
+      </w:r>
+      <w:r>
+        <w:rPr>
+          <w:lang w:val="en-US"/>
+        </w:rPr>
+        <w:t xml:space="preserve"> </w:t>
+      </w:r>
+      <w:r>
+        <w:rPr>
+          <w:lang w:val="en-US"/>
+        </w:rPr>
+        <w:t>Log of individual effort</w:t>
       </w:r>
       <w:bookmarkEnd w:id="9"/>
     </w:p>
     <w:p>
       <w:pPr>
+        <w:keepNext/>
+        <w:spacing w:before="240" w:after="0"/>
         <w:jc w:val="center"/>
-        <w:rPr>
-          <w:lang w:val="en-US"/>
-        </w:rPr>
       </w:pPr>
       <w:r>
         <w:rPr>
           <w:noProof/>
-          <w:lang w:val="en-US"/>
+          <w:lang w:eastAsia="pt-PT"/>
         </w:rPr>
         <w:drawing>
           <wp:inline distT="0" distB="0" distL="0" distR="0">
@@ -3981,10 +3901,10 @@
                     </pic:cNvPicPr>
                   </pic:nvPicPr>
                   <pic:blipFill>
-                    <a:blip r:embed="rId15">
+                    <a:blip r:embed="rId14" cstate="print">
                       <a:extLst>
                         <a:ext uri="{28A0092B-C50C-407E-A947-70E740481C1C}">
-                          <a14:useLocalDpi xmlns:a14="http://schemas.microsoft.com/office/drawing/2010/main" val="0"/>
+                          <a14:useLocalDpi xmlns:a14="http://schemas.microsoft.com/office/drawing/2010/main" xmlns:wps="http://schemas.microsoft.com/office/word/2010/wordprocessingShape" xmlns:wpi="http://schemas.microsoft.com/office/word/2010/wordprocessingInk" xmlns:wpg="http://schemas.microsoft.com/office/word/2010/wordprocessingGroup" xmlns:w14="http://schemas.microsoft.com/office/word/2010/wordml" xmlns:w="http://schemas.openxmlformats.org/wordprocessingml/2006/main" xmlns:w10="urn:schemas-microsoft-com:office:word" xmlns:wp14="http://schemas.microsoft.com/office/word/2010/wordprocessingDrawing" xmlns:v="urn:schemas-microsoft-com:vml" xmlns:o="urn:schemas-microsoft-com:office:office" xmlns:mc="http://schemas.openxmlformats.org/markup-compatibility/2006" xmlns:wpc="http://schemas.microsoft.com/office/word/2010/wordprocessingCanvas" xmlns="" val="0"/>
                         </a:ext>
                       </a:extLst>
                     </a:blip>
@@ -4015,7 +3935,80 @@
     </w:p>
     <w:p>
       <w:pPr>
-        <w:pStyle w:val="Heading1"/>
+        <w:pStyle w:val="Legenda"/>
+        <w:jc w:val="center"/>
+        <w:rPr>
+          <w:lang w:val="en-US"/>
+        </w:rPr>
+      </w:pPr>
+      <w:bookmarkStart w:id="10" w:name="_Toc350116024"/>
+      <w:r>
+        <w:rPr>
+          <w:lang w:val="en-US"/>
+        </w:rPr>
+        <w:t xml:space="preserve">Figure </w:t>
+      </w:r>
+      <w:r>
+        <w:rPr>
+          <w:lang w:val="en-US"/>
+        </w:rPr>
+        <w:fldChar w:fldCharType="begin"/>
+      </w:r>
+      <w:r>
+        <w:rPr>
+          <w:lang w:val="en-US"/>
+        </w:rPr>
+        <w:instrText xml:space="preserve"> SEQ Figure \* ARABIC </w:instrText>
+      </w:r>
+      <w:r>
+        <w:rPr>
+          <w:lang w:val="en-US"/>
+        </w:rPr>
+        <w:fldChar w:fldCharType="separate"/>
+      </w:r>
+      <w:r>
+        <w:rPr>
+          <w:noProof/>
+          <w:lang w:val="en-US"/>
+        </w:rPr>
+        <w:t>1</w:t>
+      </w:r>
+      <w:r>
+        <w:rPr>
+          <w:lang w:val="en-US"/>
+        </w:rPr>
+        <w:fldChar w:fldCharType="end"/>
+      </w:r>
+      <w:r>
+        <w:rPr>
+          <w:lang w:val="en-US"/>
+        </w:rPr>
+        <w:t>: Individual effort graph</w:t>
+      </w:r>
+      <w:bookmarkEnd w:id="10"/>
+    </w:p>
+    <w:p>
+      <w:pPr>
+        <w:rPr>
+          <w:rFonts w:asciiTheme="majorHAnsi" w:eastAsiaTheme="majorEastAsia" w:hAnsiTheme="majorHAnsi" w:cstheme="majorBidi"/>
+          <w:b/>
+          <w:bCs/>
+          <w:color w:val="365F91" w:themeColor="accent1" w:themeShade="BF"/>
+          <w:sz w:val="28"/>
+          <w:szCs w:val="28"/>
+          <w:lang w:val="en-US"/>
+        </w:rPr>
+      </w:pPr>
+      <w:r>
+        <w:rPr>
+          <w:lang w:val="en-US"/>
+        </w:rPr>
+        <w:br w:type="page"/>
+      </w:r>
+    </w:p>
+    <w:p>
+      <w:pPr>
+        <w:pStyle w:val="Ttulo1"/>
         <w:numPr>
           <w:ilvl w:val="0"/>
           <w:numId w:val="1"/>
@@ -4025,14 +4018,15 @@
           <w:lang w:val="en-US"/>
         </w:rPr>
       </w:pPr>
-      <w:bookmarkStart w:id="10" w:name="_Toc350020007"/>
-      <w:r>
-        <w:rPr>
-          <w:lang w:val="en-US"/>
-        </w:rPr>
+      <w:bookmarkStart w:id="11" w:name="_Toc350116020"/>
+      <w:r>
+        <w:rPr>
+          <w:lang w:val="en-US"/>
+        </w:rPr>
+        <w:lastRenderedPageBreak/>
         <w:t>Individual log</w:t>
       </w:r>
-      <w:bookmarkEnd w:id="10"/>
+      <w:bookmarkEnd w:id="11"/>
     </w:p>
     <w:p>
       <w:pPr>
@@ -4246,7 +4240,6 @@
           <w:shd w:val="clear" w:color="auto" w:fill="FFFFFF"/>
           <w:lang w:val="en-US"/>
         </w:rPr>
-        <w:lastRenderedPageBreak/>
         <w:t>Vision and Scope document</w:t>
       </w:r>
     </w:p>
@@ -4439,19 +4432,6 @@
     <w:p>
       <w:pPr>
         <w:pStyle w:val="NormalWeb"/>
-        <w:spacing w:before="0" w:beforeAutospacing="0" w:after="0" w:afterAutospacing="0" w:line="360" w:lineRule="auto"/>
-        <w:jc w:val="both"/>
-        <w:rPr>
-          <w:rFonts w:ascii="Arial" w:hAnsi="Arial" w:cs="Arial"/>
-          <w:color w:val="000000"/>
-          <w:shd w:val="clear" w:color="auto" w:fill="FFFFFF"/>
-          <w:lang w:val="en-US"/>
-        </w:rPr>
-      </w:pPr>
-    </w:p>
-    <w:p>
-      <w:pPr>
-        <w:pStyle w:val="NormalWeb"/>
         <w:spacing w:before="240" w:beforeAutospacing="0" w:after="240" w:afterAutospacing="0" w:line="360" w:lineRule="auto"/>
         <w:jc w:val="both"/>
         <w:rPr>
@@ -4612,19 +4592,6 @@
     <w:p>
       <w:pPr>
         <w:pStyle w:val="NormalWeb"/>
-        <w:spacing w:before="0" w:beforeAutospacing="0" w:after="0" w:afterAutospacing="0" w:line="360" w:lineRule="auto"/>
-        <w:jc w:val="both"/>
-        <w:rPr>
-          <w:rFonts w:ascii="Arial" w:hAnsi="Arial" w:cs="Arial"/>
-          <w:color w:val="000000"/>
-          <w:shd w:val="clear" w:color="auto" w:fill="FFFFFF"/>
-          <w:lang w:val="en-US"/>
-        </w:rPr>
-      </w:pPr>
-    </w:p>
-    <w:p>
-      <w:pPr>
-        <w:pStyle w:val="NormalWeb"/>
         <w:spacing w:before="240" w:beforeAutospacing="0" w:after="240" w:afterAutospacing="0" w:line="360" w:lineRule="auto"/>
         <w:jc w:val="both"/>
         <w:rPr>
@@ -4844,6 +4811,7 @@
           <w:shd w:val="clear" w:color="auto" w:fill="FFFFFF"/>
           <w:lang w:val="en-US"/>
         </w:rPr>
+        <w:lastRenderedPageBreak/>
         <w:t>João</w:t>
       </w:r>
       <w:proofErr w:type="spellEnd"/>
@@ -5005,7 +4973,6 @@
           <w:shd w:val="clear" w:color="auto" w:fill="FFFFFF"/>
           <w:lang w:val="en-US"/>
         </w:rPr>
-        <w:lastRenderedPageBreak/>
         <w:t>Initial discussion.</w:t>
       </w:r>
     </w:p>
@@ -5321,7 +5288,7 @@
       </w:r>
     </w:p>
     <w:sectPr>
-      <w:footerReference w:type="first" r:id="rId16"/>
+      <w:footerReference w:type="first" r:id="rId15"/>
       <w:pgSz w:w="11906" w:h="16838"/>
       <w:pgMar w:top="1417" w:right="1701" w:bottom="1417" w:left="1701" w:header="708" w:footer="708" w:gutter="0"/>
       <w:pgNumType w:start="1"/>
@@ -5334,7 +5301,7 @@
 </file>
 
 <file path=word/endnotes.xml><?xml version="1.0" encoding="utf-8"?>
-<w:endnotes xmlns:wpc="http://schemas.microsoft.com/office/word/2010/wordprocessingCanvas" xmlns:mc="http://schemas.openxmlformats.org/markup-compatibility/2006" xmlns:o="urn:schemas-microsoft-com:office:office" xmlns:r="http://schemas.openxmlformats.org/officeDocument/2006/relationships" xmlns:m="http://schemas.openxmlformats.org/officeDocument/2006/math" xmlns:v="urn:schemas-microsoft-com:vml" xmlns:wp14="http://schemas.microsoft.com/office/word/2010/wordprocessingDrawing" xmlns:wp="http://schemas.openxmlformats.org/drawingml/2006/wordprocessingDrawing" xmlns:w10="urn:schemas-microsoft-com:office:word" xmlns:w="http://schemas.openxmlformats.org/wordprocessingml/2006/main" xmlns:w14="http://schemas.microsoft.com/office/word/2010/wordml" xmlns:wpg="http://schemas.microsoft.com/office/word/2010/wordprocessingGroup" xmlns:wpi="http://schemas.microsoft.com/office/word/2010/wordprocessingInk" xmlns:wne="http://schemas.microsoft.com/office/word/2006/wordml" xmlns:wps="http://schemas.microsoft.com/office/word/2010/wordprocessingShape" mc:Ignorable="w14 wp14">
+<w:endnotes xmlns:ve="http://schemas.openxmlformats.org/markup-compatibility/2006" xmlns:o="urn:schemas-microsoft-com:office:office" xmlns:r="http://schemas.openxmlformats.org/officeDocument/2006/relationships" xmlns:m="http://schemas.openxmlformats.org/officeDocument/2006/math" xmlns:v="urn:schemas-microsoft-com:vml" xmlns:wp="http://schemas.openxmlformats.org/drawingml/2006/wordprocessingDrawing" xmlns:w10="urn:schemas-microsoft-com:office:word" xmlns:w="http://schemas.openxmlformats.org/wordprocessingml/2006/main" xmlns:wne="http://schemas.microsoft.com/office/word/2006/wordml">
   <w:endnote w:type="separator" w:id="-1">
     <w:p>
       <w:pPr>
@@ -5359,10 +5326,10 @@
 </file>
 
 <file path=word/footer1.xml><?xml version="1.0" encoding="utf-8"?>
-<w:ftr xmlns:wpc="http://schemas.microsoft.com/office/word/2010/wordprocessingCanvas" xmlns:mc="http://schemas.openxmlformats.org/markup-compatibility/2006" xmlns:o="urn:schemas-microsoft-com:office:office" xmlns:r="http://schemas.openxmlformats.org/officeDocument/2006/relationships" xmlns:m="http://schemas.openxmlformats.org/officeDocument/2006/math" xmlns:v="urn:schemas-microsoft-com:vml" xmlns:wp14="http://schemas.microsoft.com/office/word/2010/wordprocessingDrawing" xmlns:wp="http://schemas.openxmlformats.org/drawingml/2006/wordprocessingDrawing" xmlns:w10="urn:schemas-microsoft-com:office:word" xmlns:w="http://schemas.openxmlformats.org/wordprocessingml/2006/main" xmlns:w14="http://schemas.microsoft.com/office/word/2010/wordml" xmlns:wpg="http://schemas.microsoft.com/office/word/2010/wordprocessingGroup" xmlns:wpi="http://schemas.microsoft.com/office/word/2010/wordprocessingInk" xmlns:wne="http://schemas.microsoft.com/office/word/2006/wordml" xmlns:wps="http://schemas.microsoft.com/office/word/2010/wordprocessingShape" mc:Ignorable="w14 wp14">
+<w:ftr xmlns:ve="http://schemas.openxmlformats.org/markup-compatibility/2006" xmlns:o="urn:schemas-microsoft-com:office:office" xmlns:r="http://schemas.openxmlformats.org/officeDocument/2006/relationships" xmlns:m="http://schemas.openxmlformats.org/officeDocument/2006/math" xmlns:v="urn:schemas-microsoft-com:vml" xmlns:wp="http://schemas.openxmlformats.org/drawingml/2006/wordprocessingDrawing" xmlns:w10="urn:schemas-microsoft-com:office:word" xmlns:w="http://schemas.openxmlformats.org/wordprocessingml/2006/main" xmlns:wne="http://schemas.microsoft.com/office/word/2006/wordml">
   <w:p>
     <w:pPr>
-      <w:pStyle w:val="Footer"/>
+      <w:pStyle w:val="Rodap"/>
     </w:pPr>
     <w:r>
       <w:t>Projeto Soft</w:t>
@@ -5373,7 +5340,7 @@
   </w:p>
   <w:p>
     <w:pPr>
-      <w:pStyle w:val="Footer"/>
+      <w:pStyle w:val="Rodap"/>
     </w:pPr>
     <w:sdt>
       <w:sdtPr>
@@ -5382,7 +5349,6 @@
         <w:dataBinding w:prefixMappings="xmlns:ns0='http://purl.org/dc/elements/1.1/' xmlns:ns1='http://schemas.openxmlformats.org/package/2006/metadata/core-properties' " w:xpath="/ns1:coreProperties[1]/ns0:title[1]" w:storeItemID="{6C3C8BC8-F283-45AE-878A-BAB7291924A1}"/>
         <w:text/>
       </w:sdtPr>
-      <w:sdtEndPr/>
       <w:sdtContent>
         <w:proofErr w:type="spellStart"/>
         <w:r>
@@ -5410,10 +5376,10 @@
 </file>
 
 <file path=word/footer2.xml><?xml version="1.0" encoding="utf-8"?>
-<w:ftr xmlns:wpc="http://schemas.microsoft.com/office/word/2010/wordprocessingCanvas" xmlns:mc="http://schemas.openxmlformats.org/markup-compatibility/2006" xmlns:o="urn:schemas-microsoft-com:office:office" xmlns:r="http://schemas.openxmlformats.org/officeDocument/2006/relationships" xmlns:m="http://schemas.openxmlformats.org/officeDocument/2006/math" xmlns:v="urn:schemas-microsoft-com:vml" xmlns:wp14="http://schemas.microsoft.com/office/word/2010/wordprocessingDrawing" xmlns:wp="http://schemas.openxmlformats.org/drawingml/2006/wordprocessingDrawing" xmlns:w10="urn:schemas-microsoft-com:office:word" xmlns:w="http://schemas.openxmlformats.org/wordprocessingml/2006/main" xmlns:w14="http://schemas.microsoft.com/office/word/2010/wordml" xmlns:wpg="http://schemas.microsoft.com/office/word/2010/wordprocessingGroup" xmlns:wpi="http://schemas.microsoft.com/office/word/2010/wordprocessingInk" xmlns:wne="http://schemas.microsoft.com/office/word/2006/wordml" xmlns:wps="http://schemas.microsoft.com/office/word/2010/wordprocessingShape" mc:Ignorable="w14 wp14">
+<w:ftr xmlns:ve="http://schemas.openxmlformats.org/markup-compatibility/2006" xmlns:o="urn:schemas-microsoft-com:office:office" xmlns:r="http://schemas.openxmlformats.org/officeDocument/2006/relationships" xmlns:m="http://schemas.openxmlformats.org/officeDocument/2006/math" xmlns:v="urn:schemas-microsoft-com:vml" xmlns:wp="http://schemas.openxmlformats.org/drawingml/2006/wordprocessingDrawing" xmlns:w10="urn:schemas-microsoft-com:office:word" xmlns:w="http://schemas.openxmlformats.org/wordprocessingml/2006/main" xmlns:wne="http://schemas.microsoft.com/office/word/2006/wordml">
   <w:p>
     <w:pPr>
-      <w:pStyle w:val="Footer"/>
+      <w:pStyle w:val="Rodap"/>
     </w:pPr>
     <w:r>
       <w:t>Projeto Software 2013</w:t>
@@ -5427,7 +5393,7 @@
   </w:p>
   <w:p>
     <w:pPr>
-      <w:pStyle w:val="Footer"/>
+      <w:pStyle w:val="Rodap"/>
       <w:tabs>
         <w:tab w:val="clear" w:pos="4252"/>
       </w:tabs>
@@ -5439,7 +5405,6 @@
         <w:dataBinding w:prefixMappings="xmlns:ns0='http://purl.org/dc/elements/1.1/' xmlns:ns1='http://schemas.openxmlformats.org/package/2006/metadata/core-properties' " w:xpath="/ns1:coreProperties[1]/ns0:title[1]" w:storeItemID="{6C3C8BC8-F283-45AE-878A-BAB7291924A1}"/>
         <w:text/>
       </w:sdtPr>
-      <w:sdtEndPr/>
       <w:sdtContent>
         <w:proofErr w:type="spellStart"/>
         <w:r>
@@ -5464,10 +5429,10 @@
 </file>
 
 <file path=word/footer3.xml><?xml version="1.0" encoding="utf-8"?>
-<w:ftr xmlns:wpc="http://schemas.microsoft.com/office/word/2010/wordprocessingCanvas" xmlns:mc="http://schemas.openxmlformats.org/markup-compatibility/2006" xmlns:o="urn:schemas-microsoft-com:office:office" xmlns:r="http://schemas.openxmlformats.org/officeDocument/2006/relationships" xmlns:m="http://schemas.openxmlformats.org/officeDocument/2006/math" xmlns:v="urn:schemas-microsoft-com:vml" xmlns:wp14="http://schemas.microsoft.com/office/word/2010/wordprocessingDrawing" xmlns:wp="http://schemas.openxmlformats.org/drawingml/2006/wordprocessingDrawing" xmlns:w10="urn:schemas-microsoft-com:office:word" xmlns:w="http://schemas.openxmlformats.org/wordprocessingml/2006/main" xmlns:w14="http://schemas.microsoft.com/office/word/2010/wordml" xmlns:wpg="http://schemas.microsoft.com/office/word/2010/wordprocessingGroup" xmlns:wpi="http://schemas.microsoft.com/office/word/2010/wordprocessingInk" xmlns:wne="http://schemas.microsoft.com/office/word/2006/wordml" xmlns:wps="http://schemas.microsoft.com/office/word/2010/wordprocessingShape" mc:Ignorable="w14 wp14">
+<w:ftr xmlns:ve="http://schemas.openxmlformats.org/markup-compatibility/2006" xmlns:o="urn:schemas-microsoft-com:office:office" xmlns:r="http://schemas.openxmlformats.org/officeDocument/2006/relationships" xmlns:m="http://schemas.openxmlformats.org/officeDocument/2006/math" xmlns:v="urn:schemas-microsoft-com:vml" xmlns:wp="http://schemas.openxmlformats.org/drawingml/2006/wordprocessingDrawing" xmlns:w10="urn:schemas-microsoft-com:office:word" xmlns:w="http://schemas.openxmlformats.org/wordprocessingml/2006/main" xmlns:wne="http://schemas.microsoft.com/office/word/2006/wordml">
   <w:p>
     <w:pPr>
-      <w:pStyle w:val="Footer"/>
+      <w:pStyle w:val="Rodap"/>
     </w:pPr>
     <w:r>
       <w:t>Projeto Software 2013</w:t>
@@ -5475,16 +5440,15 @@
   </w:p>
   <w:p>
     <w:pPr>
-      <w:pStyle w:val="Footer"/>
+      <w:pStyle w:val="Rodap"/>
     </w:pPr>
     <w:sdt>
       <w:sdtPr>
         <w:alias w:val="Título"/>
-        <w:id w:val="5290079"/>
+        <w:id w:val="15264404"/>
         <w:dataBinding w:prefixMappings="xmlns:ns0='http://purl.org/dc/elements/1.1/' xmlns:ns1='http://schemas.openxmlformats.org/package/2006/metadata/core-properties' " w:xpath="/ns1:coreProperties[1]/ns0:title[1]" w:storeItemID="{6C3C8BC8-F283-45AE-878A-BAB7291924A1}"/>
         <w:text/>
       </w:sdtPr>
-      <w:sdtEndPr/>
       <w:sdtContent>
         <w:proofErr w:type="spellStart"/>
         <w:r>
@@ -5520,7 +5484,7 @@
       <w:rPr>
         <w:noProof/>
       </w:rPr>
-      <w:t>i</w:t>
+      <w:t>ii</w:t>
     </w:r>
     <w:r>
       <w:rPr>
@@ -5533,10 +5497,10 @@
 </file>
 
 <file path=word/footer4.xml><?xml version="1.0" encoding="utf-8"?>
-<w:ftr xmlns:wpc="http://schemas.microsoft.com/office/word/2010/wordprocessingCanvas" xmlns:mc="http://schemas.openxmlformats.org/markup-compatibility/2006" xmlns:o="urn:schemas-microsoft-com:office:office" xmlns:r="http://schemas.openxmlformats.org/officeDocument/2006/relationships" xmlns:m="http://schemas.openxmlformats.org/officeDocument/2006/math" xmlns:v="urn:schemas-microsoft-com:vml" xmlns:wp14="http://schemas.microsoft.com/office/word/2010/wordprocessingDrawing" xmlns:wp="http://schemas.openxmlformats.org/drawingml/2006/wordprocessingDrawing" xmlns:w10="urn:schemas-microsoft-com:office:word" xmlns:w="http://schemas.openxmlformats.org/wordprocessingml/2006/main" xmlns:w14="http://schemas.microsoft.com/office/word/2010/wordml" xmlns:wpg="http://schemas.microsoft.com/office/word/2010/wordprocessingGroup" xmlns:wpi="http://schemas.microsoft.com/office/word/2010/wordprocessingInk" xmlns:wne="http://schemas.microsoft.com/office/word/2006/wordml" xmlns:wps="http://schemas.microsoft.com/office/word/2010/wordprocessingShape" mc:Ignorable="w14 wp14">
+<w:ftr xmlns:ve="http://schemas.openxmlformats.org/markup-compatibility/2006" xmlns:o="urn:schemas-microsoft-com:office:office" xmlns:r="http://schemas.openxmlformats.org/officeDocument/2006/relationships" xmlns:m="http://schemas.openxmlformats.org/officeDocument/2006/math" xmlns:v="urn:schemas-microsoft-com:vml" xmlns:wp="http://schemas.openxmlformats.org/drawingml/2006/wordprocessingDrawing" xmlns:w10="urn:schemas-microsoft-com:office:word" xmlns:w="http://schemas.openxmlformats.org/wordprocessingml/2006/main" xmlns:wne="http://schemas.microsoft.com/office/word/2006/wordml">
   <w:p>
     <w:pPr>
-      <w:pStyle w:val="Footer"/>
+      <w:pStyle w:val="Rodap"/>
     </w:pPr>
     <w:r>
       <w:t>Projeto Software 2013</w:t>
@@ -5550,7 +5514,7 @@
   </w:p>
   <w:p>
     <w:pPr>
-      <w:pStyle w:val="Footer"/>
+      <w:pStyle w:val="Rodap"/>
       <w:tabs>
         <w:tab w:val="clear" w:pos="4252"/>
       </w:tabs>
@@ -5562,7 +5526,6 @@
         <w:dataBinding w:prefixMappings="xmlns:ns0='http://purl.org/dc/elements/1.1/' xmlns:ns1='http://schemas.openxmlformats.org/package/2006/metadata/core-properties' " w:xpath="/ns1:coreProperties[1]/ns0:title[1]" w:storeItemID="{6C3C8BC8-F283-45AE-878A-BAB7291924A1}"/>
         <w:text/>
       </w:sdtPr>
-      <w:sdtEndPr/>
       <w:sdtContent>
         <w:proofErr w:type="spellStart"/>
         <w:r>
@@ -5608,7 +5571,7 @@
 </file>
 
 <file path=word/footnotes.xml><?xml version="1.0" encoding="utf-8"?>
-<w:footnotes xmlns:wpc="http://schemas.microsoft.com/office/word/2010/wordprocessingCanvas" xmlns:mc="http://schemas.openxmlformats.org/markup-compatibility/2006" xmlns:o="urn:schemas-microsoft-com:office:office" xmlns:r="http://schemas.openxmlformats.org/officeDocument/2006/relationships" xmlns:m="http://schemas.openxmlformats.org/officeDocument/2006/math" xmlns:v="urn:schemas-microsoft-com:vml" xmlns:wp14="http://schemas.microsoft.com/office/word/2010/wordprocessingDrawing" xmlns:wp="http://schemas.openxmlformats.org/drawingml/2006/wordprocessingDrawing" xmlns:w10="urn:schemas-microsoft-com:office:word" xmlns:w="http://schemas.openxmlformats.org/wordprocessingml/2006/main" xmlns:w14="http://schemas.microsoft.com/office/word/2010/wordml" xmlns:wpg="http://schemas.microsoft.com/office/word/2010/wordprocessingGroup" xmlns:wpi="http://schemas.microsoft.com/office/word/2010/wordprocessingInk" xmlns:wne="http://schemas.microsoft.com/office/word/2006/wordml" xmlns:wps="http://schemas.microsoft.com/office/word/2010/wordprocessingShape" mc:Ignorable="w14 wp14">
+<w:footnotes xmlns:ve="http://schemas.openxmlformats.org/markup-compatibility/2006" xmlns:o="urn:schemas-microsoft-com:office:office" xmlns:r="http://schemas.openxmlformats.org/officeDocument/2006/relationships" xmlns:m="http://schemas.openxmlformats.org/officeDocument/2006/math" xmlns:v="urn:schemas-microsoft-com:vml" xmlns:wp="http://schemas.openxmlformats.org/drawingml/2006/wordprocessingDrawing" xmlns:w10="urn:schemas-microsoft-com:office:word" xmlns:w="http://schemas.openxmlformats.org/wordprocessingml/2006/main" xmlns:wne="http://schemas.microsoft.com/office/word/2006/wordml">
   <w:footnote w:type="separator" w:id="-1">
     <w:p>
       <w:pPr>
@@ -5633,18 +5596,18 @@
 </file>
 
 <file path=word/header1.xml><?xml version="1.0" encoding="utf-8"?>
-<w:hdr xmlns:wpc="http://schemas.microsoft.com/office/word/2010/wordprocessingCanvas" xmlns:mc="http://schemas.openxmlformats.org/markup-compatibility/2006" xmlns:o="urn:schemas-microsoft-com:office:office" xmlns:r="http://schemas.openxmlformats.org/officeDocument/2006/relationships" xmlns:m="http://schemas.openxmlformats.org/officeDocument/2006/math" xmlns:v="urn:schemas-microsoft-com:vml" xmlns:wp14="http://schemas.microsoft.com/office/word/2010/wordprocessingDrawing" xmlns:wp="http://schemas.openxmlformats.org/drawingml/2006/wordprocessingDrawing" xmlns:w10="urn:schemas-microsoft-com:office:word" xmlns:w="http://schemas.openxmlformats.org/wordprocessingml/2006/main" xmlns:w14="http://schemas.microsoft.com/office/word/2010/wordml" xmlns:wpg="http://schemas.microsoft.com/office/word/2010/wordprocessingGroup" xmlns:wpi="http://schemas.microsoft.com/office/word/2010/wordprocessingInk" xmlns:wne="http://schemas.microsoft.com/office/word/2006/wordml" xmlns:wps="http://schemas.microsoft.com/office/word/2010/wordprocessingShape" mc:Ignorable="w14 wp14">
+<w:hdr xmlns:ve="http://schemas.openxmlformats.org/markup-compatibility/2006" xmlns:o="urn:schemas-microsoft-com:office:office" xmlns:r="http://schemas.openxmlformats.org/officeDocument/2006/relationships" xmlns:m="http://schemas.openxmlformats.org/officeDocument/2006/math" xmlns:v="urn:schemas-microsoft-com:vml" xmlns:wp="http://schemas.openxmlformats.org/drawingml/2006/wordprocessingDrawing" xmlns:w10="urn:schemas-microsoft-com:office:word" xmlns:w="http://schemas.openxmlformats.org/wordprocessingml/2006/main" xmlns:wne="http://schemas.microsoft.com/office/word/2006/wordml">
   <w:p>
     <w:pPr>
-      <w:pStyle w:val="Header"/>
+      <w:pStyle w:val="Cabealho"/>
     </w:pPr>
     <w:r>
       <w:rPr>
         <w:noProof/>
-        <w:lang w:val="en-US"/>
+        <w:lang w:eastAsia="pt-PT"/>
       </w:rPr>
       <w:drawing>
-        <wp:anchor distT="0" distB="0" distL="114300" distR="114300" simplePos="0" relativeHeight="251658240" behindDoc="0" locked="0" layoutInCell="1" allowOverlap="1" wp14:anchorId="08029CE6" wp14:editId="6749E0D8">
+        <wp:anchor distT="0" distB="0" distL="114300" distR="114300" simplePos="0" relativeHeight="251658240" behindDoc="0" locked="0" layoutInCell="1" allowOverlap="1">
           <wp:simplePos x="0" y="0"/>
           <wp:positionH relativeFrom="column">
             <wp:posOffset>15239</wp:posOffset>
@@ -5718,7 +5681,6 @@
         <w:dataBinding w:prefixMappings="xmlns:ns0='http://purl.org/dc/elements/1.1/' xmlns:ns1='http://schemas.openxmlformats.org/package/2006/metadata/core-properties' " w:xpath="/ns1:coreProperties[1]/ns0:creator[1]" w:storeItemID="{6C3C8BC8-F283-45AE-878A-BAB7291924A1}"/>
         <w:text/>
       </w:sdtPr>
-      <w:sdtEndPr/>
       <w:sdtContent>
         <w:r>
           <w:t>Carla Machado</w:t>
@@ -5728,7 +5690,7 @@
   </w:p>
   <w:p>
     <w:pPr>
-      <w:pStyle w:val="Header"/>
+      <w:pStyle w:val="Cabealho"/>
     </w:pPr>
     <w:r>
       <w:tab/>
@@ -5743,19 +5705,9 @@
         <w:dataBinding w:prefixMappings="xmlns:ns0='http://purl.org/dc/elements/1.1/' xmlns:ns1='http://schemas.openxmlformats.org/package/2006/metadata/core-properties' " w:xpath="/ns1:coreProperties[1]/ns0:description[1]" w:storeItemID="{6C3C8BC8-F283-45AE-878A-BAB7291924A1}"/>
         <w:text w:multiLine="1"/>
       </w:sdtPr>
-      <w:sdtEndPr/>
       <w:sdtContent>
         <w:r>
-          <w:rPr>
-            <w:lang w:val="en-US"/>
-          </w:rPr>
-          <w:t>V0.2</w:t>
-        </w:r>
-        <w:r>
-          <w:rPr>
-            <w:lang w:val="en-US"/>
-          </w:rPr>
-          <w:br/>
+          <w:t>V0.3</w:t>
         </w:r>
       </w:sdtContent>
     </w:sdt>
@@ -5769,7 +5721,6 @@
         <w:dataBinding w:prefixMappings="xmlns:ns0='http://purl.org/dc/elements/1.1/' xmlns:ns1='http://schemas.openxmlformats.org/package/2006/metadata/core-properties' " w:xpath="/ns1:coreProperties[1]/ns1:contentStatus[1]" w:storeItemID="{6C3C8BC8-F283-45AE-878A-BAB7291924A1}"/>
         <w:text/>
       </w:sdtPr>
-      <w:sdtEndPr/>
       <w:sdtContent>
         <w:proofErr w:type="spellStart"/>
         <w:r>
@@ -5783,18 +5734,18 @@
 </file>
 
 <file path=word/header2.xml><?xml version="1.0" encoding="utf-8"?>
-<w:hdr xmlns:wpc="http://schemas.microsoft.com/office/word/2010/wordprocessingCanvas" xmlns:mc="http://schemas.openxmlformats.org/markup-compatibility/2006" xmlns:o="urn:schemas-microsoft-com:office:office" xmlns:r="http://schemas.openxmlformats.org/officeDocument/2006/relationships" xmlns:m="http://schemas.openxmlformats.org/officeDocument/2006/math" xmlns:v="urn:schemas-microsoft-com:vml" xmlns:wp14="http://schemas.microsoft.com/office/word/2010/wordprocessingDrawing" xmlns:wp="http://schemas.openxmlformats.org/drawingml/2006/wordprocessingDrawing" xmlns:w10="urn:schemas-microsoft-com:office:word" xmlns:w="http://schemas.openxmlformats.org/wordprocessingml/2006/main" xmlns:w14="http://schemas.microsoft.com/office/word/2010/wordml" xmlns:wpg="http://schemas.microsoft.com/office/word/2010/wordprocessingGroup" xmlns:wpi="http://schemas.microsoft.com/office/word/2010/wordprocessingInk" xmlns:wne="http://schemas.microsoft.com/office/word/2006/wordml" xmlns:wps="http://schemas.microsoft.com/office/word/2010/wordprocessingShape" mc:Ignorable="w14 wp14">
+<w:hdr xmlns:ve="http://schemas.openxmlformats.org/markup-compatibility/2006" xmlns:o="urn:schemas-microsoft-com:office:office" xmlns:r="http://schemas.openxmlformats.org/officeDocument/2006/relationships" xmlns:m="http://schemas.openxmlformats.org/officeDocument/2006/math" xmlns:v="urn:schemas-microsoft-com:vml" xmlns:wp="http://schemas.openxmlformats.org/drawingml/2006/wordprocessingDrawing" xmlns:w10="urn:schemas-microsoft-com:office:word" xmlns:w="http://schemas.openxmlformats.org/wordprocessingml/2006/main" xmlns:wne="http://schemas.microsoft.com/office/word/2006/wordml">
   <w:p>
     <w:pPr>
-      <w:pStyle w:val="Header"/>
+      <w:pStyle w:val="Cabealho"/>
     </w:pPr>
     <w:r>
       <w:rPr>
         <w:noProof/>
-        <w:lang w:val="en-US"/>
+        <w:lang w:eastAsia="pt-PT"/>
       </w:rPr>
       <w:drawing>
-        <wp:anchor distT="0" distB="0" distL="114300" distR="114300" simplePos="0" relativeHeight="251660288" behindDoc="0" locked="0" layoutInCell="1" allowOverlap="1" wp14:anchorId="13168081" wp14:editId="614C8A49">
+        <wp:anchor distT="0" distB="0" distL="114300" distR="114300" simplePos="0" relativeHeight="251660288" behindDoc="0" locked="0" layoutInCell="1" allowOverlap="1">
           <wp:simplePos x="0" y="0"/>
           <wp:positionH relativeFrom="column">
             <wp:posOffset>81915</wp:posOffset>
@@ -5868,7 +5819,6 @@
         <w:dataBinding w:prefixMappings="xmlns:ns0='http://purl.org/dc/elements/1.1/' xmlns:ns1='http://schemas.openxmlformats.org/package/2006/metadata/core-properties' " w:xpath="/ns1:coreProperties[1]/ns0:creator[1]" w:storeItemID="{6C3C8BC8-F283-45AE-878A-BAB7291924A1}"/>
         <w:text/>
       </w:sdtPr>
-      <w:sdtEndPr/>
       <w:sdtContent>
         <w:r>
           <w:t>Carla Machado</w:t>
@@ -5878,7 +5828,7 @@
   </w:p>
   <w:p>
     <w:pPr>
-      <w:pStyle w:val="Header"/>
+      <w:pStyle w:val="Cabealho"/>
     </w:pPr>
     <w:r>
       <w:tab/>
@@ -5893,16 +5843,9 @@
         <w:dataBinding w:prefixMappings="xmlns:ns0='http://purl.org/dc/elements/1.1/' xmlns:ns1='http://schemas.openxmlformats.org/package/2006/metadata/core-properties' " w:xpath="/ns1:coreProperties[1]/ns0:description[1]" w:storeItemID="{6C3C8BC8-F283-45AE-878A-BAB7291924A1}"/>
         <w:text w:multiLine="1"/>
       </w:sdtPr>
-      <w:sdtEndPr/>
       <w:sdtContent>
         <w:r>
-          <w:t>V0.</w:t>
-        </w:r>
-        <w:r>
-          <w:t>2</w:t>
-        </w:r>
-        <w:r>
-          <w:br/>
+          <w:t>V0.3</w:t>
         </w:r>
       </w:sdtContent>
     </w:sdt>
@@ -5916,7 +5859,6 @@
         <w:dataBinding w:prefixMappings="xmlns:ns0='http://purl.org/dc/elements/1.1/' xmlns:ns1='http://schemas.openxmlformats.org/package/2006/metadata/core-properties' " w:xpath="/ns1:coreProperties[1]/ns1:contentStatus[1]" w:storeItemID="{6C3C8BC8-F283-45AE-878A-BAB7291924A1}"/>
         <w:text/>
       </w:sdtPr>
-      <w:sdtEndPr/>
       <w:sdtContent>
         <w:proofErr w:type="spellStart"/>
         <w:r>
@@ -5933,7 +5875,7 @@
 </file>
 
 <file path=word/numbering.xml><?xml version="1.0" encoding="utf-8"?>
-<w:numbering xmlns:wpc="http://schemas.microsoft.com/office/word/2010/wordprocessingCanvas" xmlns:mc="http://schemas.openxmlformats.org/markup-compatibility/2006" xmlns:o="urn:schemas-microsoft-com:office:office" xmlns:r="http://schemas.openxmlformats.org/officeDocument/2006/relationships" xmlns:m="http://schemas.openxmlformats.org/officeDocument/2006/math" xmlns:v="urn:schemas-microsoft-com:vml" xmlns:wp14="http://schemas.microsoft.com/office/word/2010/wordprocessingDrawing" xmlns:wp="http://schemas.openxmlformats.org/drawingml/2006/wordprocessingDrawing" xmlns:w10="urn:schemas-microsoft-com:office:word" xmlns:w="http://schemas.openxmlformats.org/wordprocessingml/2006/main" xmlns:w14="http://schemas.microsoft.com/office/word/2010/wordml" xmlns:wpg="http://schemas.microsoft.com/office/word/2010/wordprocessingGroup" xmlns:wpi="http://schemas.microsoft.com/office/word/2010/wordprocessingInk" xmlns:wne="http://schemas.microsoft.com/office/word/2006/wordml" xmlns:wps="http://schemas.microsoft.com/office/word/2010/wordprocessingShape" mc:Ignorable="w14 wp14">
+<w:numbering xmlns:ve="http://schemas.openxmlformats.org/markup-compatibility/2006" xmlns:o="urn:schemas-microsoft-com:office:office" xmlns:r="http://schemas.openxmlformats.org/officeDocument/2006/relationships" xmlns:m="http://schemas.openxmlformats.org/officeDocument/2006/math" xmlns:v="urn:schemas-microsoft-com:vml" xmlns:wp="http://schemas.openxmlformats.org/drawingml/2006/wordprocessingDrawing" xmlns:w10="urn:schemas-microsoft-com:office:word" xmlns:w="http://schemas.openxmlformats.org/wordprocessingml/2006/main" xmlns:wne="http://schemas.microsoft.com/office/word/2006/wordml">
   <w:abstractNum w:abstractNumId="0">
     <w:nsid w:val="0B2B1612"/>
     <w:multiLevelType w:val="hybridMultilevel"/>
@@ -6607,7 +6549,7 @@
 </file>
 
 <file path=word/styles.xml><?xml version="1.0" encoding="utf-8"?>
-<w:styles xmlns:mc="http://schemas.openxmlformats.org/markup-compatibility/2006" xmlns:r="http://schemas.openxmlformats.org/officeDocument/2006/relationships" xmlns:w="http://schemas.openxmlformats.org/wordprocessingml/2006/main" xmlns:w14="http://schemas.microsoft.com/office/word/2010/wordml" mc:Ignorable="w14">
+<w:styles xmlns:r="http://schemas.openxmlformats.org/officeDocument/2006/relationships" xmlns:w="http://schemas.openxmlformats.org/wordprocessingml/2006/main">
   <w:docDefaults>
     <w:rPrDefault>
       <w:rPr>
@@ -6767,11 +6709,11 @@
     <w:qFormat/>
     <w:rsid w:val="00345E81"/>
   </w:style>
-  <w:style w:type="paragraph" w:styleId="Heading1">
+  <w:style w:type="paragraph" w:styleId="Ttulo1">
     <w:name w:val="heading 1"/>
     <w:basedOn w:val="Normal"/>
     <w:next w:val="Normal"/>
-    <w:link w:val="Heading1Char"/>
+    <w:link w:val="Ttulo1Carcter"/>
     <w:uiPriority w:val="9"/>
     <w:qFormat/>
     <w:rsid w:val="00906D0A"/>
@@ -6790,17 +6732,17 @@
       <w:szCs w:val="28"/>
     </w:rPr>
   </w:style>
-  <w:style w:type="character" w:default="1" w:styleId="DefaultParagraphFont">
+  <w:style w:type="character" w:default="1" w:styleId="Tipodeletrapredefinidodopargrafo">
     <w:name w:val="Default Paragraph Font"/>
     <w:uiPriority w:val="1"/>
-    <w:semiHidden/>
     <w:unhideWhenUsed/>
   </w:style>
-  <w:style w:type="table" w:default="1" w:styleId="TableNormal">
+  <w:style w:type="table" w:default="1" w:styleId="Tabelanormal">
     <w:name w:val="Normal Table"/>
     <w:uiPriority w:val="99"/>
     <w:semiHidden/>
     <w:unhideWhenUsed/>
+    <w:qFormat/>
     <w:tblPr>
       <w:tblInd w:w="0" w:type="dxa"/>
       <w:tblCellMar>
@@ -6811,16 +6753,16 @@
       </w:tblCellMar>
     </w:tblPr>
   </w:style>
-  <w:style w:type="numbering" w:default="1" w:styleId="NoList">
+  <w:style w:type="numbering" w:default="1" w:styleId="Semlista">
     <w:name w:val="No List"/>
     <w:uiPriority w:val="99"/>
     <w:semiHidden/>
     <w:unhideWhenUsed/>
   </w:style>
-  <w:style w:type="paragraph" w:styleId="Header">
+  <w:style w:type="paragraph" w:styleId="Cabealho">
     <w:name w:val="header"/>
     <w:basedOn w:val="Normal"/>
-    <w:link w:val="HeaderChar"/>
+    <w:link w:val="CabealhoCarcter"/>
     <w:uiPriority w:val="99"/>
     <w:unhideWhenUsed/>
     <w:rsid w:val="00042081"/>
@@ -6832,17 +6774,17 @@
       <w:spacing w:after="0" w:line="240" w:lineRule="auto"/>
     </w:pPr>
   </w:style>
-  <w:style w:type="character" w:customStyle="1" w:styleId="HeaderChar">
-    <w:name w:val="Header Char"/>
-    <w:basedOn w:val="DefaultParagraphFont"/>
-    <w:link w:val="Header"/>
+  <w:style w:type="character" w:customStyle="1" w:styleId="CabealhoCarcter">
+    <w:name w:val="Cabeçalho Carácter"/>
+    <w:basedOn w:val="Tipodeletrapredefinidodopargrafo"/>
+    <w:link w:val="Cabealho"/>
     <w:uiPriority w:val="99"/>
     <w:rsid w:val="00042081"/>
   </w:style>
-  <w:style w:type="paragraph" w:styleId="Footer">
+  <w:style w:type="paragraph" w:styleId="Rodap">
     <w:name w:val="footer"/>
     <w:basedOn w:val="Normal"/>
-    <w:link w:val="FooterChar"/>
+    <w:link w:val="RodapCarcter"/>
     <w:uiPriority w:val="99"/>
     <w:unhideWhenUsed/>
     <w:rsid w:val="00042081"/>
@@ -6854,16 +6796,16 @@
       <w:spacing w:after="0" w:line="240" w:lineRule="auto"/>
     </w:pPr>
   </w:style>
-  <w:style w:type="character" w:customStyle="1" w:styleId="FooterChar">
-    <w:name w:val="Footer Char"/>
-    <w:basedOn w:val="DefaultParagraphFont"/>
-    <w:link w:val="Footer"/>
+  <w:style w:type="character" w:customStyle="1" w:styleId="RodapCarcter">
+    <w:name w:val="Rodapé Carácter"/>
+    <w:basedOn w:val="Tipodeletrapredefinidodopargrafo"/>
+    <w:link w:val="Rodap"/>
     <w:uiPriority w:val="99"/>
     <w:rsid w:val="00042081"/>
   </w:style>
-  <w:style w:type="character" w:styleId="PlaceholderText">
+  <w:style w:type="character" w:styleId="TextodoMarcadordePosio">
     <w:name w:val="Placeholder Text"/>
-    <w:basedOn w:val="DefaultParagraphFont"/>
+    <w:basedOn w:val="Tipodeletrapredefinidodopargrafo"/>
     <w:uiPriority w:val="99"/>
     <w:semiHidden/>
     <w:rsid w:val="009553EC"/>
@@ -6871,10 +6813,10 @@
       <w:color w:val="808080"/>
     </w:rPr>
   </w:style>
-  <w:style w:type="paragraph" w:styleId="BalloonText">
+  <w:style w:type="paragraph" w:styleId="Textodebalo">
     <w:name w:val="Balloon Text"/>
     <w:basedOn w:val="Normal"/>
-    <w:link w:val="BalloonTextChar"/>
+    <w:link w:val="TextodebaloCarcter"/>
     <w:uiPriority w:val="99"/>
     <w:semiHidden/>
     <w:unhideWhenUsed/>
@@ -6888,10 +6830,10 @@
       <w:szCs w:val="16"/>
     </w:rPr>
   </w:style>
-  <w:style w:type="character" w:customStyle="1" w:styleId="BalloonTextChar">
-    <w:name w:val="Balloon Text Char"/>
-    <w:basedOn w:val="DefaultParagraphFont"/>
-    <w:link w:val="BalloonText"/>
+  <w:style w:type="character" w:customStyle="1" w:styleId="TextodebaloCarcter">
+    <w:name w:val="Texto de balão Carácter"/>
+    <w:basedOn w:val="Tipodeletrapredefinidodopargrafo"/>
+    <w:link w:val="Textodebalo"/>
     <w:uiPriority w:val="99"/>
     <w:semiHidden/>
     <w:rsid w:val="009553EC"/>
@@ -6901,9 +6843,9 @@
       <w:szCs w:val="16"/>
     </w:rPr>
   </w:style>
-  <w:style w:type="paragraph" w:styleId="NoSpacing">
+  <w:style w:type="paragraph" w:styleId="SemEspaamento">
     <w:name w:val="No Spacing"/>
-    <w:link w:val="NoSpacingChar"/>
+    <w:link w:val="SemEspaamentoCarcter"/>
     <w:uiPriority w:val="1"/>
     <w:qFormat/>
     <w:rsid w:val="00906D0A"/>
@@ -6914,19 +6856,19 @@
       <w:rFonts w:eastAsiaTheme="minorEastAsia"/>
     </w:rPr>
   </w:style>
-  <w:style w:type="character" w:customStyle="1" w:styleId="NoSpacingChar">
-    <w:name w:val="No Spacing Char"/>
-    <w:basedOn w:val="DefaultParagraphFont"/>
-    <w:link w:val="NoSpacing"/>
+  <w:style w:type="character" w:customStyle="1" w:styleId="SemEspaamentoCarcter">
+    <w:name w:val="Sem Espaçamento Carácter"/>
+    <w:basedOn w:val="Tipodeletrapredefinidodopargrafo"/>
+    <w:link w:val="SemEspaamento"/>
     <w:uiPriority w:val="1"/>
     <w:rsid w:val="00906D0A"/>
     <w:rPr>
       <w:rFonts w:eastAsiaTheme="minorEastAsia"/>
     </w:rPr>
   </w:style>
-  <w:style w:type="table" w:styleId="TableGrid">
+  <w:style w:type="table" w:styleId="Tabelacomgrelha">
     <w:name w:val="Table Grid"/>
-    <w:basedOn w:val="TableNormal"/>
+    <w:basedOn w:val="Tabelanormal"/>
     <w:uiPriority w:val="59"/>
     <w:rsid w:val="00906D0A"/>
     <w:pPr>
@@ -6950,10 +6892,10 @@
       </w:tblCellMar>
     </w:tblPr>
   </w:style>
-  <w:style w:type="character" w:customStyle="1" w:styleId="Heading1Char">
-    <w:name w:val="Heading 1 Char"/>
-    <w:basedOn w:val="DefaultParagraphFont"/>
-    <w:link w:val="Heading1"/>
+  <w:style w:type="character" w:customStyle="1" w:styleId="Ttulo1Carcter">
+    <w:name w:val="Título 1 Carácter"/>
+    <w:basedOn w:val="Tipodeletrapredefinidodopargrafo"/>
+    <w:link w:val="Ttulo1"/>
     <w:uiPriority w:val="9"/>
     <w:rsid w:val="00906D0A"/>
     <w:rPr>
@@ -6965,9 +6907,9 @@
       <w:szCs w:val="28"/>
     </w:rPr>
   </w:style>
-  <w:style w:type="paragraph" w:styleId="TOCHeading">
+  <w:style w:type="paragraph" w:styleId="Ttulodondice">
     <w:name w:val="TOC Heading"/>
-    <w:basedOn w:val="Heading1"/>
+    <w:basedOn w:val="Ttulo1"/>
     <w:next w:val="Normal"/>
     <w:uiPriority w:val="39"/>
     <w:semiHidden/>
@@ -6978,7 +6920,7 @@
       <w:outlineLvl w:val="9"/>
     </w:pPr>
   </w:style>
-  <w:style w:type="paragraph" w:styleId="Caption">
+  <w:style w:type="paragraph" w:styleId="Legenda">
     <w:name w:val="caption"/>
     <w:basedOn w:val="Normal"/>
     <w:next w:val="Normal"/>
@@ -6997,7 +6939,7 @@
       <w:szCs w:val="18"/>
     </w:rPr>
   </w:style>
-  <w:style w:type="paragraph" w:styleId="TableofFigures">
+  <w:style w:type="paragraph" w:styleId="ndicedeilustraes">
     <w:name w:val="table of figures"/>
     <w:basedOn w:val="Normal"/>
     <w:next w:val="Normal"/>
@@ -7008,9 +6950,9 @@
       <w:spacing w:after="0"/>
     </w:pPr>
   </w:style>
-  <w:style w:type="character" w:styleId="Hyperlink">
+  <w:style w:type="character" w:styleId="Hiperligao">
     <w:name w:val="Hyperlink"/>
-    <w:basedOn w:val="DefaultParagraphFont"/>
+    <w:basedOn w:val="Tipodeletrapredefinidodopargrafo"/>
     <w:uiPriority w:val="99"/>
     <w:unhideWhenUsed/>
     <w:rsid w:val="0071045A"/>
@@ -7035,7 +6977,7 @@
       <w:lang w:eastAsia="pt-PT"/>
     </w:rPr>
   </w:style>
-  <w:style w:type="paragraph" w:styleId="TOC1">
+  <w:style w:type="paragraph" w:styleId="ndice1">
     <w:name w:val="toc 1"/>
     <w:basedOn w:val="Normal"/>
     <w:next w:val="Normal"/>
@@ -7047,7 +6989,7 @@
       <w:spacing w:after="100"/>
     </w:pPr>
   </w:style>
-  <w:style w:type="paragraph" w:styleId="ListParagraph">
+  <w:style w:type="paragraph" w:styleId="PargrafodaLista">
     <w:name w:val="List Paragraph"/>
     <w:basedOn w:val="Normal"/>
     <w:uiPriority w:val="34"/>
@@ -7252,43 +7194,13 @@
 </file>
 
 <file path=word/glossary/document.xml><?xml version="1.0" encoding="utf-8"?>
-<w:glossaryDocument xmlns:wpc="http://schemas.microsoft.com/office/word/2010/wordprocessingCanvas" xmlns:mc="http://schemas.openxmlformats.org/markup-compatibility/2006" xmlns:o="urn:schemas-microsoft-com:office:office" xmlns:r="http://schemas.openxmlformats.org/officeDocument/2006/relationships" xmlns:m="http://schemas.openxmlformats.org/officeDocument/2006/math" xmlns:v="urn:schemas-microsoft-com:vml" xmlns:wp14="http://schemas.microsoft.com/office/word/2010/wordprocessingDrawing" xmlns:wp="http://schemas.openxmlformats.org/drawingml/2006/wordprocessingDrawing" xmlns:w10="urn:schemas-microsoft-com:office:word" xmlns:w="http://schemas.openxmlformats.org/wordprocessingml/2006/main" xmlns:w14="http://schemas.microsoft.com/office/word/2010/wordml" xmlns:wpg="http://schemas.microsoft.com/office/word/2010/wordprocessingGroup" xmlns:wpi="http://schemas.microsoft.com/office/word/2010/wordprocessingInk" xmlns:wne="http://schemas.microsoft.com/office/word/2006/wordml" xmlns:wps="http://schemas.microsoft.com/office/word/2010/wordprocessingShape" mc:Ignorable="w14 wp14">
-  <w:docParts>
-    <w:docPart>
-      <w:docPartPr>
-        <w:name w:val="0BB167A0C54B414086401B63BF71B810"/>
-        <w:category>
-          <w:name w:val="Geral"/>
-          <w:gallery w:val="placeholder"/>
-        </w:category>
-        <w:types>
-          <w:type w:val="bbPlcHdr"/>
-        </w:types>
-        <w:behaviors>
-          <w:behavior w:val="content"/>
-        </w:behaviors>
-        <w:guid w:val="{E4BBA231-5157-44C6-ADA4-D9A8123F1094}"/>
-      </w:docPartPr>
-      <w:docPartBody>
-        <w:p>
-          <w:pPr>
-            <w:pStyle w:val="0BB167A0C54B414086401B63BF71B810"/>
-          </w:pPr>
-          <w:r>
-            <w:rPr>
-              <w:rFonts w:asciiTheme="majorHAnsi" w:eastAsiaTheme="majorEastAsia" w:hAnsiTheme="majorHAnsi" w:cstheme="majorBidi"/>
-            </w:rPr>
-            <w:t>[Escrever o nome da empresa]</w:t>
-          </w:r>
-        </w:p>
-      </w:docPartBody>
-    </w:docPart>
-  </w:docParts>
+<w:glossaryDocument xmlns:ve="http://schemas.openxmlformats.org/markup-compatibility/2006" xmlns:o="urn:schemas-microsoft-com:office:office" xmlns:r="http://schemas.openxmlformats.org/officeDocument/2006/relationships" xmlns:m="http://schemas.openxmlformats.org/officeDocument/2006/math" xmlns:v="urn:schemas-microsoft-com:vml" xmlns:wp="http://schemas.openxmlformats.org/drawingml/2006/wordprocessingDrawing" xmlns:w10="urn:schemas-microsoft-com:office:word" xmlns:w="http://schemas.openxmlformats.org/wordprocessingml/2006/main" xmlns:wne="http://schemas.microsoft.com/office/word/2006/wordml">
+  <w:docParts/>
 </w:glossaryDocument>
 </file>
 
 <file path=word/glossary/fontTable.xml><?xml version="1.0" encoding="utf-8"?>
-<w:fonts xmlns:mc="http://schemas.openxmlformats.org/markup-compatibility/2006" xmlns:r="http://schemas.openxmlformats.org/officeDocument/2006/relationships" xmlns:w="http://schemas.openxmlformats.org/wordprocessingml/2006/main" xmlns:w14="http://schemas.microsoft.com/office/word/2010/wordml" mc:Ignorable="w14">
+<w:fonts xmlns:r="http://schemas.openxmlformats.org/officeDocument/2006/relationships" xmlns:w="http://schemas.openxmlformats.org/wordprocessingml/2006/main">
   <w:font w:name="Symbol">
     <w:panose1 w:val="05050102010706020507"/>
     <w:charset w:val="02"/>
@@ -7301,7 +7213,7 @@
     <w:charset w:val="00"/>
     <w:family w:val="roman"/>
     <w:pitch w:val="variable"/>
-    <w:sig w:usb0="E0002AFF" w:usb1="C0007843" w:usb2="00000009" w:usb3="00000000" w:csb0="000001FF" w:csb1="00000000"/>
+    <w:sig w:usb0="E0002AFF" w:usb1="C0007841" w:usb2="00000009" w:usb3="00000000" w:csb0="000001FF" w:csb1="00000000"/>
   </w:font>
   <w:font w:name="Courier New">
     <w:panose1 w:val="02070309020205020404"/>
@@ -7329,14 +7241,15 @@
     <w:charset w:val="00"/>
     <w:family w:val="roman"/>
     <w:pitch w:val="variable"/>
-    <w:sig w:usb0="E00002FF" w:usb1="400004FF" w:usb2="00000000" w:usb3="00000000" w:csb0="0000019F" w:csb1="00000000"/>
+    <w:sig w:usb0="A00002EF" w:usb1="4000004B" w:usb2="00000000" w:usb3="00000000" w:csb0="0000019F" w:csb1="00000000"/>
   </w:font>
   <w:font w:name="Tahoma">
     <w:panose1 w:val="020B0604030504040204"/>
     <w:charset w:val="00"/>
     <w:family w:val="swiss"/>
+    <w:notTrueType/>
     <w:pitch w:val="variable"/>
-    <w:sig w:usb0="E1002EFF" w:usb1="C000605B" w:usb2="00000029" w:usb3="00000000" w:csb0="000101FF" w:csb1="00000000"/>
+    <w:sig w:usb0="00000003" w:usb1="00000000" w:usb2="00000000" w:usb3="00000000" w:csb0="00000001" w:csb1="00000000"/>
   </w:font>
   <w:font w:name="Arial">
     <w:panose1 w:val="020B0604020202020204"/>
@@ -7349,14 +7262,13 @@
 </file>
 
 <file path=word/glossary/settings.xml><?xml version="1.0" encoding="utf-8"?>
-<w:settings xmlns:mc="http://schemas.openxmlformats.org/markup-compatibility/2006" xmlns:o="urn:schemas-microsoft-com:office:office" xmlns:r="http://schemas.openxmlformats.org/officeDocument/2006/relationships" xmlns:m="http://schemas.openxmlformats.org/officeDocument/2006/math" xmlns:v="urn:schemas-microsoft-com:vml" xmlns:w10="urn:schemas-microsoft-com:office:word" xmlns:w="http://schemas.openxmlformats.org/wordprocessingml/2006/main" xmlns:w14="http://schemas.microsoft.com/office/word/2010/wordml" xmlns:sl="http://schemas.openxmlformats.org/schemaLibrary/2006/main" mc:Ignorable="w14">
+<w:settings xmlns:o="urn:schemas-microsoft-com:office:office" xmlns:r="http://schemas.openxmlformats.org/officeDocument/2006/relationships" xmlns:m="http://schemas.openxmlformats.org/officeDocument/2006/math" xmlns:v="urn:schemas-microsoft-com:vml" xmlns:w10="urn:schemas-microsoft-com:office:word" xmlns:w="http://schemas.openxmlformats.org/wordprocessingml/2006/main" xmlns:sl="http://schemas.openxmlformats.org/schemaLibrary/2006/main">
   <w:view w:val="normal"/>
   <w:defaultTabStop w:val="708"/>
   <w:hyphenationZone w:val="425"/>
   <w:characterSpacingControl w:val="doNotCompress"/>
   <w:compat>
     <w:useFELayout/>
-    <w:compatSetting w:name="compatibilityMode" w:uri="http://schemas.microsoft.com/office/word" w:val="12"/>
   </w:compat>
   <w:rsids>
     <w:rsidRoot w:val="00761202"/>
@@ -7364,6 +7276,7 @@
     <w:rsid w:val="00291310"/>
     <w:rsid w:val="002D68FE"/>
     <w:rsid w:val="00482317"/>
+    <w:rsid w:val="00584FA3"/>
     <w:rsid w:val="005F7CAE"/>
     <w:rsid w:val="00761202"/>
     <w:rsid w:val="00B126AC"/>
@@ -7376,7 +7289,7 @@
     <m:mathFont m:val="Cambria Math"/>
     <m:brkBin m:val="before"/>
     <m:brkBinSub m:val="--"/>
-    <m:smallFrac m:val="0"/>
+    <m:smallFrac m:val="off"/>
     <m:dispDef/>
     <m:lMargin m:val="0"/>
     <m:rMargin m:val="0"/>
@@ -7387,13 +7300,13 @@
   </m:mathPr>
   <w:themeFontLang w:val="pt-PT"/>
   <w:clrSchemeMapping w:bg1="light1" w:t1="dark1" w:bg2="light2" w:t2="dark2" w:accent1="accent1" w:accent2="accent2" w:accent3="accent3" w:accent4="accent4" w:accent5="accent5" w:accent6="accent6" w:hyperlink="hyperlink" w:followedHyperlink="followedHyperlink"/>
-  <w:decimalSymbol w:val="."/>
-  <w:listSeparator w:val=","/>
+  <w:decimalSymbol w:val=","/>
+  <w:listSeparator w:val=";"/>
 </w:settings>
 </file>
 
 <file path=word/glossary/styles.xml><?xml version="1.0" encoding="utf-8"?>
-<w:styles xmlns:mc="http://schemas.openxmlformats.org/markup-compatibility/2006" xmlns:r="http://schemas.openxmlformats.org/officeDocument/2006/relationships" xmlns:w="http://schemas.openxmlformats.org/wordprocessingml/2006/main" xmlns:w14="http://schemas.microsoft.com/office/word/2010/wordml" mc:Ignorable="w14">
+<w:styles xmlns:r="http://schemas.openxmlformats.org/officeDocument/2006/relationships" xmlns:w="http://schemas.openxmlformats.org/wordprocessingml/2006/main">
   <w:docDefaults>
     <w:rPrDefault>
       <w:rPr>
@@ -7558,17 +7471,18 @@
       <w:szCs w:val="3276"/>
     </w:rPr>
   </w:style>
-  <w:style w:type="character" w:default="1" w:styleId="DefaultParagraphFont">
+  <w:style w:type="character" w:default="1" w:styleId="Tipodeletrapredefinidodopargrafo">
     <w:name w:val="Default Paragraph Font"/>
     <w:uiPriority w:val="1"/>
     <w:semiHidden/>
     <w:unhideWhenUsed/>
   </w:style>
-  <w:style w:type="table" w:default="1" w:styleId="TableNormal">
+  <w:style w:type="table" w:default="1" w:styleId="Tabelanormal">
     <w:name w:val="Normal Table"/>
     <w:uiPriority w:val="99"/>
     <w:semiHidden/>
     <w:unhideWhenUsed/>
+    <w:qFormat/>
     <w:tblPr>
       <w:tblInd w:w="0" w:type="dxa"/>
       <w:tblCellMar>
@@ -7579,15 +7493,15 @@
       </w:tblCellMar>
     </w:tblPr>
   </w:style>
-  <w:style w:type="numbering" w:default="1" w:styleId="NoList">
+  <w:style w:type="numbering" w:default="1" w:styleId="Semlista">
     <w:name w:val="No List"/>
     <w:uiPriority w:val="99"/>
     <w:semiHidden/>
     <w:unhideWhenUsed/>
   </w:style>
-  <w:style w:type="character" w:styleId="PlaceholderText">
+  <w:style w:type="character" w:styleId="TextodoMarcadordePosio">
     <w:name w:val="Placeholder Text"/>
-    <w:basedOn w:val="DefaultParagraphFont"/>
+    <w:basedOn w:val="Tipodeletrapredefinidodopargrafo"/>
     <w:uiPriority w:val="99"/>
     <w:semiHidden/>
     <w:rsid w:val="00B126AC"/>
@@ -8010,198 +7924,8 @@
 </w:styles>
 </file>
 
-<file path=word/glossary/stylesWithEffects.xml><?xml version="1.0" encoding="utf-8"?>
-<w:styles xmlns:wpc="http://schemas.microsoft.com/office/word/2010/wordprocessingCanvas" xmlns:mc="http://schemas.openxmlformats.org/markup-compatibility/2006" xmlns:o="urn:schemas-microsoft-com:office:office" xmlns:r="http://schemas.openxmlformats.org/officeDocument/2006/relationships" xmlns:m="http://schemas.openxmlformats.org/officeDocument/2006/math" xmlns:v="urn:schemas-microsoft-com:vml" xmlns:wp14="http://schemas.microsoft.com/office/word/2010/wordprocessingDrawing" xmlns:wp="http://schemas.openxmlformats.org/drawingml/2006/wordprocessingDrawing" xmlns:w10="urn:schemas-microsoft-com:office:word" xmlns:w="http://schemas.openxmlformats.org/wordprocessingml/2006/main" xmlns:w14="http://schemas.microsoft.com/office/word/2010/wordml" xmlns:wpg="http://schemas.microsoft.com/office/word/2010/wordprocessingGroup" xmlns:wpi="http://schemas.microsoft.com/office/word/2010/wordprocessingInk" xmlns:wne="http://schemas.microsoft.com/office/word/2006/wordml" xmlns:wps="http://schemas.microsoft.com/office/word/2010/wordprocessingShape" mc:Ignorable="w14 wp14">
-  <w:docDefaults>
-    <w:rPrDefault>
-      <w:rPr>
-        <w:rFonts w:asciiTheme="minorHAnsi" w:eastAsiaTheme="minorEastAsia" w:hAnsiTheme="minorHAnsi" w:cstheme="minorBidi"/>
-        <w:sz w:val="22"/>
-        <w:szCs w:val="22"/>
-        <w:lang w:val="en-US" w:eastAsia="en-US" w:bidi="ar-SA"/>
-      </w:rPr>
-    </w:rPrDefault>
-    <w:pPrDefault>
-      <w:pPr>
-        <w:spacing w:after="200" w:line="276" w:lineRule="auto"/>
-      </w:pPr>
-    </w:pPrDefault>
-  </w:docDefaults>
-  <w:latentStyles w:defLockedState="0" w:defUIPriority="99" w:defSemiHidden="1" w:defUnhideWhenUsed="1" w:defQFormat="0" w:count="267">
-    <w:lsdException w:name="Normal" w:semiHidden="0" w:uiPriority="0" w:unhideWhenUsed="0" w:qFormat="1"/>
-    <w:lsdException w:name="heading 1" w:semiHidden="0" w:uiPriority="9" w:unhideWhenUsed="0" w:qFormat="1"/>
-    <w:lsdException w:name="heading 2" w:uiPriority="9" w:qFormat="1"/>
-    <w:lsdException w:name="heading 3" w:uiPriority="9" w:qFormat="1"/>
-    <w:lsdException w:name="heading 4" w:uiPriority="9" w:qFormat="1"/>
-    <w:lsdException w:name="heading 5" w:uiPriority="9" w:qFormat="1"/>
-    <w:lsdException w:name="heading 6" w:uiPriority="9" w:qFormat="1"/>
-    <w:lsdException w:name="heading 7" w:uiPriority="9" w:qFormat="1"/>
-    <w:lsdException w:name="heading 8" w:uiPriority="9" w:qFormat="1"/>
-    <w:lsdException w:name="heading 9" w:uiPriority="9" w:qFormat="1"/>
-    <w:lsdException w:name="toc 1" w:uiPriority="39"/>
-    <w:lsdException w:name="toc 2" w:uiPriority="39"/>
-    <w:lsdException w:name="toc 3" w:uiPriority="39"/>
-    <w:lsdException w:name="toc 4" w:uiPriority="39"/>
-    <w:lsdException w:name="toc 5" w:uiPriority="39"/>
-    <w:lsdException w:name="toc 6" w:uiPriority="39"/>
-    <w:lsdException w:name="toc 7" w:uiPriority="39"/>
-    <w:lsdException w:name="toc 8" w:uiPriority="39"/>
-    <w:lsdException w:name="toc 9" w:uiPriority="39"/>
-    <w:lsdException w:name="caption" w:uiPriority="35" w:qFormat="1"/>
-    <w:lsdException w:name="Title" w:semiHidden="0" w:uiPriority="10" w:unhideWhenUsed="0" w:qFormat="1"/>
-    <w:lsdException w:name="Default Paragraph Font" w:uiPriority="1"/>
-    <w:lsdException w:name="Subtitle" w:semiHidden="0" w:uiPriority="11" w:unhideWhenUsed="0" w:qFormat="1"/>
-    <w:lsdException w:name="Strong" w:semiHidden="0" w:uiPriority="22" w:unhideWhenUsed="0" w:qFormat="1"/>
-    <w:lsdException w:name="Emphasis" w:semiHidden="0" w:uiPriority="20" w:unhideWhenUsed="0" w:qFormat="1"/>
-    <w:lsdException w:name="Table Grid" w:semiHidden="0" w:uiPriority="59" w:unhideWhenUsed="0"/>
-    <w:lsdException w:name="Placeholder Text" w:unhideWhenUsed="0"/>
-    <w:lsdException w:name="No Spacing" w:semiHidden="0" w:uiPriority="1" w:unhideWhenUsed="0" w:qFormat="1"/>
-    <w:lsdException w:name="Light Shading" w:semiHidden="0" w:uiPriority="60" w:unhideWhenUsed="0"/>
-    <w:lsdException w:name="Light List" w:semiHidden="0" w:uiPriority="61" w:unhideWhenUsed="0"/>
-    <w:lsdException w:name="Light Grid" w:semiHidden="0" w:uiPriority="62" w:unhideWhenUsed="0"/>
-    <w:lsdException w:name="Medium Shading 1" w:semiHidden="0" w:uiPriority="63" w:unhideWhenUsed="0"/>
-    <w:lsdException w:name="Medium Shading 2" w:semiHidden="0" w:uiPriority="64" w:unhideWhenUsed="0"/>
-    <w:lsdException w:name="Medium List 1" w:semiHidden="0" w:uiPriority="65" w:unhideWhenUsed="0"/>
-    <w:lsdException w:name="Medium List 2" w:semiHidden="0" w:uiPriority="66" w:unhideWhenUsed="0"/>
-    <w:lsdException w:name="Medium Grid 1" w:semiHidden="0" w:uiPriority="67" w:unhideWhenUsed="0"/>
-    <w:lsdException w:name="Medium Grid 2" w:semiHidden="0" w:uiPriority="68" w:unhideWhenUsed="0"/>
-    <w:lsdException w:name="Medium Grid 3" w:semiHidden="0" w:uiPriority="69" w:unhideWhenUsed="0"/>
-    <w:lsdException w:name="Dark List" w:semiHidden="0" w:uiPriority="70" w:unhideWhenUsed="0"/>
-    <w:lsdException w:name="Colorful Shading" w:semiHidden="0" w:uiPriority="71" w:unhideWhenUsed="0"/>
-    <w:lsdException w:name="Colorful List" w:semiHidden="0" w:uiPriority="72" w:unhideWhenUsed="0"/>
-    <w:lsdException w:name="Colorful Grid" w:semiHidden="0" w:uiPriority="73" w:unhideWhenUsed="0"/>
-    <w:lsdException w:name="Light Shading Accent 1" w:semiHidden="0" w:uiPriority="60" w:unhideWhenUsed="0"/>
-    <w:lsdException w:name="Light List Accent 1" w:semiHidden="0" w:uiPriority="61" w:unhideWhenUsed="0"/>
-    <w:lsdException w:name="Light Grid Accent 1" w:semiHidden="0" w:uiPriority="62" w:unhideWhenUsed="0"/>
-    <w:lsdException w:name="Medium Shading 1 Accent 1" w:semiHidden="0" w:uiPriority="63" w:unhideWhenUsed="0"/>
-    <w:lsdException w:name="Medium Shading 2 Accent 1" w:semiHidden="0" w:uiPriority="64" w:unhideWhenUsed="0"/>
-    <w:lsdException w:name="Medium List 1 Accent 1" w:semiHidden="0" w:uiPriority="65" w:unhideWhenUsed="0"/>
-    <w:lsdException w:name="Revision" w:unhideWhenUsed="0"/>
-    <w:lsdException w:name="List Paragraph" w:semiHidden="0" w:uiPriority="34" w:unhideWhenUsed="0" w:qFormat="1"/>
-    <w:lsdException w:name="Quote" w:semiHidden="0" w:uiPriority="29" w:unhideWhenUsed="0" w:qFormat="1"/>
-    <w:lsdException w:name="Intense Quote" w:semiHidden="0" w:uiPriority="30" w:unhideWhenUsed="0" w:qFormat="1"/>
-    <w:lsdException w:name="Medium List 2 Accent 1" w:semiHidden="0" w:uiPriority="66" w:unhideWhenUsed="0"/>
-    <w:lsdException w:name="Medium Grid 1 Accent 1" w:semiHidden="0" w:uiPriority="67" w:unhideWhenUsed="0"/>
-    <w:lsdException w:name="Medium Grid 2 Accent 1" w:semiHidden="0" w:uiPriority="68" w:unhideWhenUsed="0"/>
-    <w:lsdException w:name="Medium Grid 3 Accent 1" w:semiHidden="0" w:uiPriority="69" w:unhideWhenUsed="0"/>
-    <w:lsdException w:name="Dark List Accent 1" w:semiHidden="0" w:uiPriority="70" w:unhideWhenUsed="0"/>
-    <w:lsdException w:name="Colorful Shading Accent 1" w:semiHidden="0" w:uiPriority="71" w:unhideWhenUsed="0"/>
-    <w:lsdException w:name="Colorful List Accent 1" w:semiHidden="0" w:uiPriority="72" w:unhideWhenUsed="0"/>
-    <w:lsdException w:name="Colorful Grid Accent 1" w:semiHidden="0" w:uiPriority="73" w:unhideWhenUsed="0"/>
-    <w:lsdException w:name="Light Shading Accent 2" w:semiHidden="0" w:uiPriority="60" w:unhideWhenUsed="0"/>
-    <w:lsdException w:name="Light List Accent 2" w:semiHidden="0" w:uiPriority="61" w:unhideWhenUsed="0"/>
-    <w:lsdException w:name="Light Grid Accent 2" w:semiHidden="0" w:uiPriority="62" w:unhideWhenUsed="0"/>
-    <w:lsdException w:name="Medium Shading 1 Accent 2" w:semiHidden="0" w:uiPriority="63" w:unhideWhenUsed="0"/>
-    <w:lsdException w:name="Medium Shading 2 Accent 2" w:semiHidden="0" w:uiPriority="64" w:unhideWhenUsed="0"/>
-    <w:lsdException w:name="Medium List 1 Accent 2" w:semiHidden="0" w:uiPriority="65" w:unhideWhenUsed="0"/>
-    <w:lsdException w:name="Medium List 2 Accent 2" w:semiHidden="0" w:uiPriority="66" w:unhideWhenUsed="0"/>
-    <w:lsdException w:name="Medium Grid 1 Accent 2" w:semiHidden="0" w:uiPriority="67" w:unhideWhenUsed="0"/>
-    <w:lsdException w:name="Medium Grid 2 Accent 2" w:semiHidden="0" w:uiPriority="68" w:unhideWhenUsed="0"/>
-    <w:lsdException w:name="Medium Grid 3 Accent 2" w:semiHidden="0" w:uiPriority="69" w:unhideWhenUsed="0"/>
-    <w:lsdException w:name="Dark List Accent 2" w:semiHidden="0" w:uiPriority="70" w:unhideWhenUsed="0"/>
-    <w:lsdException w:name="Colorful Shading Accent 2" w:semiHidden="0" w:uiPriority="71" w:unhideWhenUsed="0"/>
-    <w:lsdException w:name="Colorful List Accent 2" w:semiHidden="0" w:uiPriority="72" w:unhideWhenUsed="0"/>
-    <w:lsdException w:name="Colorful Grid Accent 2" w:semiHidden="0" w:uiPriority="73" w:unhideWhenUsed="0"/>
-    <w:lsdException w:name="Light Shading Accent 3" w:semiHidden="0" w:uiPriority="60" w:unhideWhenUsed="0"/>
-    <w:lsdException w:name="Light List Accent 3" w:semiHidden="0" w:uiPriority="61" w:unhideWhenUsed="0"/>
-    <w:lsdException w:name="Light Grid Accent 3" w:semiHidden="0" w:uiPriority="62" w:unhideWhenUsed="0"/>
-    <w:lsdException w:name="Medium Shading 1 Accent 3" w:semiHidden="0" w:uiPriority="63" w:unhideWhenUsed="0"/>
-    <w:lsdException w:name="Medium Shading 2 Accent 3" w:semiHidden="0" w:uiPriority="64" w:unhideWhenUsed="0"/>
-    <w:lsdException w:name="Medium List 1 Accent 3" w:semiHidden="0" w:uiPriority="65" w:unhideWhenUsed="0"/>
-    <w:lsdException w:name="Medium List 2 Accent 3" w:semiHidden="0" w:uiPriority="66" w:unhideWhenUsed="0"/>
-    <w:lsdException w:name="Medium Grid 1 Accent 3" w:semiHidden="0" w:uiPriority="67" w:unhideWhenUsed="0"/>
-    <w:lsdException w:name="Medium Grid 2 Accent 3" w:semiHidden="0" w:uiPriority="68" w:unhideWhenUsed="0"/>
-    <w:lsdException w:name="Medium Grid 3 Accent 3" w:semiHidden="0" w:uiPriority="69" w:unhideWhenUsed="0"/>
-    <w:lsdException w:name="Dark List Accent 3" w:semiHidden="0" w:uiPriority="70" w:unhideWhenUsed="0"/>
-    <w:lsdException w:name="Colorful Shading Accent 3" w:semiHidden="0" w:uiPriority="71" w:unhideWhenUsed="0"/>
-    <w:lsdException w:name="Colorful List Accent 3" w:semiHidden="0" w:uiPriority="72" w:unhideWhenUsed="0"/>
-    <w:lsdException w:name="Colorful Grid Accent 3" w:semiHidden="0" w:uiPriority="73" w:unhideWhenUsed="0"/>
-    <w:lsdException w:name="Light Shading Accent 4" w:semiHidden="0" w:uiPriority="60" w:unhideWhenUsed="0"/>
-    <w:lsdException w:name="Light List Accent 4" w:semiHidden="0" w:uiPriority="61" w:unhideWhenUsed="0"/>
-    <w:lsdException w:name="Light Grid Accent 4" w:semiHidden="0" w:uiPriority="62" w:unhideWhenUsed="0"/>
-    <w:lsdException w:name="Medium Shading 1 Accent 4" w:semiHidden="0" w:uiPriority="63" w:unhideWhenUsed="0"/>
-    <w:lsdException w:name="Medium Shading 2 Accent 4" w:semiHidden="0" w:uiPriority="64" w:unhideWhenUsed="0"/>
-    <w:lsdException w:name="Medium List 1 Accent 4" w:semiHidden="0" w:uiPriority="65" w:unhideWhenUsed="0"/>
-    <w:lsdException w:name="Medium List 2 Accent 4" w:semiHidden="0" w:uiPriority="66" w:unhideWhenUsed="0"/>
-    <w:lsdException w:name="Medium Grid 1 Accent 4" w:semiHidden="0" w:uiPriority="67" w:unhideWhenUsed="0"/>
-    <w:lsdException w:name="Medium Grid 2 Accent 4" w:semiHidden="0" w:uiPriority="68" w:unhideWhenUsed="0"/>
-    <w:lsdException w:name="Medium Grid 3 Accent 4" w:semiHidden="0" w:uiPriority="69" w:unhideWhenUsed="0"/>
-    <w:lsdException w:name="Dark List Accent 4" w:semiHidden="0" w:uiPriority="70" w:unhideWhenUsed="0"/>
-    <w:lsdException w:name="Colorful Shading Accent 4" w:semiHidden="0" w:uiPriority="71" w:unhideWhenUsed="0"/>
-    <w:lsdException w:name="Colorful List Accent 4" w:semiHidden="0" w:uiPriority="72" w:unhideWhenUsed="0"/>
-    <w:lsdException w:name="Colorful Grid Accent 4" w:semiHidden="0" w:uiPriority="73" w:unhideWhenUsed="0"/>
-    <w:lsdException w:name="Light Shading Accent 5" w:semiHidden="0" w:uiPriority="60" w:unhideWhenUsed="0"/>
-    <w:lsdException w:name="Light List Accent 5" w:semiHidden="0" w:uiPriority="61" w:unhideWhenUsed="0"/>
-    <w:lsdException w:name="Light Grid Accent 5" w:semiHidden="0" w:uiPriority="62" w:unhideWhenUsed="0"/>
-    <w:lsdException w:name="Medium Shading 1 Accent 5" w:semiHidden="0" w:uiPriority="63" w:unhideWhenUsed="0"/>
-    <w:lsdException w:name="Medium Shading 2 Accent 5" w:semiHidden="0" w:uiPriority="64" w:unhideWhenUsed="0"/>
-    <w:lsdException w:name="Medium List 1 Accent 5" w:semiHidden="0" w:uiPriority="65" w:unhideWhenUsed="0"/>
-    <w:lsdException w:name="Medium List 2 Accent 5" w:semiHidden="0" w:uiPriority="66" w:unhideWhenUsed="0"/>
-    <w:lsdException w:name="Medium Grid 1 Accent 5" w:semiHidden="0" w:uiPriority="67" w:unhideWhenUsed="0"/>
-    <w:lsdException w:name="Medium Grid 2 Accent 5" w:semiHidden="0" w:uiPriority="68" w:unhideWhenUsed="0"/>
-    <w:lsdException w:name="Medium Grid 3 Accent 5" w:semiHidden="0" w:uiPriority="69" w:unhideWhenUsed="0"/>
-    <w:lsdException w:name="Dark List Accent 5" w:semiHidden="0" w:uiPriority="70" w:unhideWhenUsed="0"/>
-    <w:lsdException w:name="Colorful Shading Accent 5" w:semiHidden="0" w:uiPriority="71" w:unhideWhenUsed="0"/>
-    <w:lsdException w:name="Colorful List Accent 5" w:semiHidden="0" w:uiPriority="72" w:unhideWhenUsed="0"/>
-    <w:lsdException w:name="Colorful Grid Accent 5" w:semiHidden="0" w:uiPriority="73" w:unhideWhenUsed="0"/>
-    <w:lsdException w:name="Light Shading Accent 6" w:semiHidden="0" w:uiPriority="60" w:unhideWhenUsed="0"/>
-    <w:lsdException w:name="Light List Accent 6" w:semiHidden="0" w:uiPriority="61" w:unhideWhenUsed="0"/>
-    <w:lsdException w:name="Light Grid Accent 6" w:semiHidden="0" w:uiPriority="62" w:unhideWhenUsed="0"/>
-    <w:lsdException w:name="Medium Shading 1 Accent 6" w:semiHidden="0" w:uiPriority="63" w:unhideWhenUsed="0"/>
-    <w:lsdException w:name="Medium Shading 2 Accent 6" w:semiHidden="0" w:uiPriority="64" w:unhideWhenUsed="0"/>
-    <w:lsdException w:name="Medium List 1 Accent 6" w:semiHidden="0" w:uiPriority="65" w:unhideWhenUsed="0"/>
-    <w:lsdException w:name="Medium List 2 Accent 6" w:semiHidden="0" w:uiPriority="66" w:unhideWhenUsed="0"/>
-    <w:lsdException w:name="Medium Grid 1 Accent 6" w:semiHidden="0" w:uiPriority="67" w:unhideWhenUsed="0"/>
-    <w:lsdException w:name="Medium Grid 2 Accent 6" w:semiHidden="0" w:uiPriority="68" w:unhideWhenUsed="0"/>
-    <w:lsdException w:name="Medium Grid 3 Accent 6" w:semiHidden="0" w:uiPriority="69" w:unhideWhenUsed="0"/>
-    <w:lsdException w:name="Dark List Accent 6" w:semiHidden="0" w:uiPriority="70" w:unhideWhenUsed="0"/>
-    <w:lsdException w:name="Colorful Shading Accent 6" w:semiHidden="0" w:uiPriority="71" w:unhideWhenUsed="0"/>
-    <w:lsdException w:name="Colorful List Accent 6" w:semiHidden="0" w:uiPriority="72" w:unhideWhenUsed="0"/>
-    <w:lsdException w:name="Colorful Grid Accent 6" w:semiHidden="0" w:uiPriority="73" w:unhideWhenUsed="0"/>
-    <w:lsdException w:name="Subtle Emphasis" w:semiHidden="0" w:uiPriority="19" w:unhideWhenUsed="0" w:qFormat="1"/>
-    <w:lsdException w:name="Intense Emphasis" w:semiHidden="0" w:uiPriority="21" w:unhideWhenUsed="0" w:qFormat="1"/>
-    <w:lsdException w:name="Subtle Reference" w:semiHidden="0" w:uiPriority="31" w:unhideWhenUsed="0" w:qFormat="1"/>
-    <w:lsdException w:name="Intense Reference" w:semiHidden="0" w:uiPriority="32" w:unhideWhenUsed="0" w:qFormat="1"/>
-    <w:lsdException w:name="Book Title" w:semiHidden="0" w:uiPriority="33" w:unhideWhenUsed="0" w:qFormat="1"/>
-    <w:lsdException w:name="Bibliography" w:uiPriority="37"/>
-    <w:lsdException w:name="TOC Heading" w:uiPriority="39" w:qFormat="1"/>
-  </w:latentStyles>
-  <w:style w:type="paragraph" w:default="1" w:styleId="Normal">
-    <w:name w:val="Normal"/>
-    <w:qFormat/>
-  </w:style>
-  <w:style w:type="character" w:default="1" w:styleId="DefaultParagraphFont">
-    <w:name w:val="Default Paragraph Font"/>
-    <w:uiPriority w:val="1"/>
-    <w:semiHidden/>
-    <w:unhideWhenUsed/>
-  </w:style>
-  <w:style w:type="table" w:default="1" w:styleId="TableNormal">
-    <w:name w:val="Normal Table"/>
-    <w:uiPriority w:val="99"/>
-    <w:semiHidden/>
-    <w:unhideWhenUsed/>
-    <w:tblPr>
-      <w:tblInd w:w="0" w:type="dxa"/>
-      <w:tblCellMar>
-        <w:top w:w="0" w:type="dxa"/>
-        <w:left w:w="108" w:type="dxa"/>
-        <w:bottom w:w="0" w:type="dxa"/>
-        <w:right w:w="108" w:type="dxa"/>
-      </w:tblCellMar>
-    </w:tblPr>
-  </w:style>
-  <w:style w:type="numbering" w:default="1" w:styleId="NoList">
-    <w:name w:val="No List"/>
-    <w:uiPriority w:val="99"/>
-    <w:semiHidden/>
-    <w:unhideWhenUsed/>
-  </w:style>
-</w:styles>
-</file>
-
 <file path=word/glossary/webSettings.xml><?xml version="1.0" encoding="utf-8"?>
-<w:webSettings xmlns:mc="http://schemas.openxmlformats.org/markup-compatibility/2006" xmlns:r="http://schemas.openxmlformats.org/officeDocument/2006/relationships" xmlns:w="http://schemas.openxmlformats.org/wordprocessingml/2006/main" xmlns:w14="http://schemas.microsoft.com/office/word/2010/wordml" mc:Ignorable="w14">
+<w:webSettings xmlns:r="http://schemas.openxmlformats.org/officeDocument/2006/relationships" xmlns:w="http://schemas.openxmlformats.org/wordprocessingml/2006/main">
   <w:optimizeForBrowser/>
 </w:webSettings>
 </file>
@@ -8513,7 +8237,7 @@
 </file>
 
 <file path=customXml/itemProps2.xml><?xml version="1.0" encoding="utf-8"?>
-<ds:datastoreItem xmlns:ds="http://schemas.openxmlformats.org/officeDocument/2006/customXml" ds:itemID="{5863761A-D99F-4284-8884-7B9CF035BBE6}">
+<ds:datastoreItem xmlns:ds="http://schemas.openxmlformats.org/officeDocument/2006/customXml" ds:itemID="{16D9D87C-221A-4C63-8788-272146322961}">
   <ds:schemaRefs>
     <ds:schemaRef ds:uri="http://schemas.openxmlformats.org/officeDocument/2006/bibliography"/>
   </ds:schemaRefs>

</xml_diff>